<commit_message>
Update documentatie + update addanimal
</commit_message>
<xml_diff>
--- a/WEB/server/BackendDocumentation.docx
+++ b/WEB/server/BackendDocumentation.docx
@@ -853,7 +853,8 @@
       <w:r>
         <w:rPr>
           <w:rFonts w:ascii="Times New Roman" w:eastAsia="Times New Roman" w:hAnsi="Times New Roman" w:cs="Times New Roman"/>
-          <w:iCs/>
+          <w:b/>
+          <w:bCs/>
           <w:sz w:val="24"/>
           <w:szCs w:val="24"/>
           <w:lang w:val="ro-RO"/>
@@ -967,29 +968,7 @@
           <w:szCs w:val="24"/>
           <w:lang w:val="ro-RO"/>
         </w:rPr>
-        <w:t xml:space="preserve">Pentru </w:t>
-      </w:r>
-      <w:r>
-        <w:rPr>
-          <w:rFonts w:ascii="Times New Roman" w:eastAsia="Times New Roman" w:hAnsi="Times New Roman" w:cs="Times New Roman"/>
-          <w:b/>
-          <w:bCs/>
-          <w:sz w:val="24"/>
-          <w:szCs w:val="24"/>
-          <w:lang w:val="ro-RO"/>
-        </w:rPr>
-        <w:t>correct-credentials</w:t>
-      </w:r>
-      <w:r>
-        <w:rPr>
-          <w:rFonts w:ascii="Times New Roman" w:eastAsia="Times New Roman" w:hAnsi="Times New Roman" w:cs="Times New Roman"/>
-          <w:b/>
-          <w:bCs/>
-          <w:sz w:val="24"/>
-          <w:szCs w:val="24"/>
-          <w:lang w:val="ro-RO"/>
-        </w:rPr>
-        <w:t>=1</w:t>
+        <w:t>Pentru correct-credentials=1</w:t>
       </w:r>
       <w:r>
         <w:rPr>
@@ -1155,15 +1134,18 @@
         </w:rPr>
         <w:t>)</w:t>
       </w:r>
-      <w:r>
-        <w:rPr>
-          <w:rFonts w:ascii="Times New Roman" w:eastAsia="Times New Roman" w:hAnsi="Times New Roman" w:cs="Times New Roman"/>
-          <w:sz w:val="24"/>
-          <w:szCs w:val="24"/>
-          <w:lang w:val="ro-RO"/>
-        </w:rPr>
-        <w:br w:type="page"/>
-      </w:r>
+    </w:p>
+    <w:p>
+      <w:pPr>
+        <w:ind w:left="1440"/>
+        <w:rPr>
+          <w:rFonts w:ascii="Times New Roman" w:eastAsia="Times New Roman" w:hAnsi="Times New Roman" w:cs="Times New Roman"/>
+          <w:i/>
+          <w:sz w:val="24"/>
+          <w:szCs w:val="24"/>
+          <w:lang w:val="ro-RO"/>
+        </w:rPr>
+      </w:pPr>
     </w:p>
     <w:p>
       <w:pPr>
@@ -1372,6 +1354,7 @@
           <w:szCs w:val="24"/>
           <w:lang w:val="ro-RO"/>
         </w:rPr>
+        <w:lastRenderedPageBreak/>
         <w:t>user-lastname</w:t>
       </w:r>
       <w:r>
@@ -1652,25 +1635,1134 @@
     </w:p>
     <w:p>
       <w:pPr>
+        <w:numPr>
+          <w:ilvl w:val="0"/>
+          <w:numId w:val="7"/>
+        </w:numPr>
+        <w:rPr>
+          <w:rFonts w:ascii="Times New Roman" w:eastAsia="Times New Roman" w:hAnsi="Times New Roman" w:cs="Times New Roman"/>
+          <w:b/>
+          <w:sz w:val="24"/>
+          <w:szCs w:val="24"/>
+          <w:lang w:val="ro-RO"/>
+        </w:rPr>
+      </w:pPr>
+      <w:r>
+        <w:rPr>
+          <w:rFonts w:ascii="Times New Roman" w:eastAsia="Times New Roman" w:hAnsi="Times New Roman" w:cs="Times New Roman"/>
+          <w:b/>
+          <w:sz w:val="24"/>
+          <w:szCs w:val="24"/>
+          <w:lang w:val="ro-RO"/>
+        </w:rPr>
+        <w:t>addanimal</w:t>
+      </w:r>
+      <w:r>
+        <w:rPr>
+          <w:rFonts w:ascii="Times New Roman" w:eastAsia="Times New Roman" w:hAnsi="Times New Roman" w:cs="Times New Roman"/>
+          <w:b/>
+          <w:sz w:val="24"/>
+          <w:szCs w:val="24"/>
+          <w:lang w:val="ro-RO"/>
+        </w:rPr>
+        <w:t>.php</w:t>
+      </w:r>
+    </w:p>
+    <w:p>
+      <w:pPr>
+        <w:rPr>
+          <w:rFonts w:ascii="Times New Roman" w:eastAsia="Times New Roman" w:hAnsi="Times New Roman" w:cs="Times New Roman"/>
+          <w:b/>
+          <w:sz w:val="24"/>
+          <w:szCs w:val="24"/>
+          <w:lang w:val="ro-RO"/>
+        </w:rPr>
+      </w:pPr>
+      <w:r>
+        <w:rPr>
+          <w:rFonts w:ascii="Times New Roman" w:eastAsia="Times New Roman" w:hAnsi="Times New Roman" w:cs="Times New Roman"/>
+          <w:b/>
+          <w:sz w:val="24"/>
+          <w:szCs w:val="24"/>
+          <w:lang w:val="ro-RO"/>
+        </w:rPr>
+        <w:t xml:space="preserve">Serverul primește </w:t>
+      </w:r>
+      <w:r>
+        <w:rPr>
+          <w:rFonts w:ascii="Times New Roman" w:eastAsia="Times New Roman" w:hAnsi="Times New Roman" w:cs="Times New Roman"/>
+          <w:b/>
+          <w:sz w:val="24"/>
+          <w:szCs w:val="24"/>
+          <w:lang w:val="ro-RO"/>
+        </w:rPr>
+        <w:t>numele, descrierea, tipul(caine/pisica ...) si rasa animalului si il adauga la animale + il leaga pe animal de utilizator ca (pet – owner) si creeaza un request de dare spre adoptie ! Aici va trebui probabil sa modificam pentru a putea adauga animalul si pentru cazare.</w:t>
+      </w:r>
+    </w:p>
+    <w:p>
+      <w:pPr>
+        <w:rPr>
+          <w:rFonts w:ascii="Times New Roman" w:eastAsia="Times New Roman" w:hAnsi="Times New Roman" w:cs="Times New Roman"/>
+          <w:sz w:val="24"/>
+          <w:szCs w:val="24"/>
+          <w:lang w:val="ro-RO"/>
+        </w:rPr>
+      </w:pPr>
+      <w:r>
+        <w:rPr>
+          <w:rFonts w:ascii="Times New Roman" w:eastAsia="Times New Roman" w:hAnsi="Times New Roman" w:cs="Times New Roman"/>
+          <w:sz w:val="24"/>
+          <w:szCs w:val="24"/>
+          <w:lang w:val="ro-RO"/>
+        </w:rPr>
+        <w:t>Parametrii:</w:t>
+      </w:r>
+    </w:p>
+    <w:p>
+      <w:pPr>
+        <w:numPr>
+          <w:ilvl w:val="0"/>
+          <w:numId w:val="21"/>
+        </w:numPr>
+        <w:rPr>
+          <w:rFonts w:ascii="Times New Roman" w:eastAsia="Times New Roman" w:hAnsi="Times New Roman" w:cs="Times New Roman"/>
+          <w:sz w:val="24"/>
+          <w:szCs w:val="24"/>
+          <w:lang w:val="ro-RO"/>
+        </w:rPr>
+      </w:pPr>
+      <w:r>
+        <w:rPr>
+          <w:rFonts w:ascii="Times New Roman" w:eastAsia="Times New Roman" w:hAnsi="Times New Roman" w:cs="Times New Roman"/>
+          <w:i/>
+          <w:sz w:val="24"/>
+          <w:szCs w:val="24"/>
+          <w:lang w:val="ro-RO"/>
+        </w:rPr>
+        <w:t>pet_name</w:t>
+      </w:r>
+      <w:r>
+        <w:rPr>
+          <w:rFonts w:ascii="Times New Roman" w:eastAsia="Times New Roman" w:hAnsi="Times New Roman" w:cs="Times New Roman"/>
+          <w:i/>
+          <w:sz w:val="24"/>
+          <w:szCs w:val="24"/>
+          <w:lang w:val="ro-RO"/>
+        </w:rPr>
+        <w:t xml:space="preserve"> </w:t>
+      </w:r>
+      <w:r>
+        <w:rPr>
+          <w:rFonts w:ascii="Times New Roman" w:eastAsia="Times New Roman" w:hAnsi="Times New Roman" w:cs="Times New Roman"/>
+          <w:i/>
+          <w:sz w:val="24"/>
+          <w:szCs w:val="24"/>
+          <w:lang w:val="ro-RO"/>
+        </w:rPr>
+        <w:t>–</w:t>
+      </w:r>
+      <w:r>
+        <w:rPr>
+          <w:rFonts w:ascii="Times New Roman" w:eastAsia="Times New Roman" w:hAnsi="Times New Roman" w:cs="Times New Roman"/>
+          <w:i/>
+          <w:sz w:val="24"/>
+          <w:szCs w:val="24"/>
+          <w:lang w:val="ro-RO"/>
+        </w:rPr>
+        <w:t xml:space="preserve"> </w:t>
+      </w:r>
+      <w:r>
+        <w:rPr>
+          <w:rFonts w:ascii="Times New Roman" w:eastAsia="Times New Roman" w:hAnsi="Times New Roman" w:cs="Times New Roman"/>
+          <w:sz w:val="24"/>
+          <w:szCs w:val="24"/>
+          <w:lang w:val="ro-RO"/>
+        </w:rPr>
+        <w:t>Numele animalului</w:t>
+      </w:r>
+    </w:p>
+    <w:p>
+      <w:pPr>
+        <w:numPr>
+          <w:ilvl w:val="0"/>
+          <w:numId w:val="21"/>
+        </w:numPr>
+        <w:rPr>
+          <w:rFonts w:ascii="Times New Roman" w:eastAsia="Times New Roman" w:hAnsi="Times New Roman" w:cs="Times New Roman"/>
+          <w:sz w:val="24"/>
+          <w:szCs w:val="24"/>
+          <w:lang w:val="ro-RO"/>
+        </w:rPr>
+      </w:pPr>
+      <w:r>
+        <w:rPr>
+          <w:rFonts w:ascii="Times New Roman" w:eastAsia="Times New Roman" w:hAnsi="Times New Roman" w:cs="Times New Roman"/>
+          <w:i/>
+          <w:sz w:val="24"/>
+          <w:szCs w:val="24"/>
+          <w:lang w:val="ro-RO"/>
+        </w:rPr>
+        <w:t>pet_description</w:t>
+      </w:r>
+      <w:r>
+        <w:rPr>
+          <w:rFonts w:ascii="Times New Roman" w:eastAsia="Times New Roman" w:hAnsi="Times New Roman" w:cs="Times New Roman"/>
+          <w:i/>
+          <w:sz w:val="24"/>
+          <w:szCs w:val="24"/>
+          <w:lang w:val="ro-RO"/>
+        </w:rPr>
+        <w:t xml:space="preserve"> --</w:t>
+      </w:r>
+      <w:r>
+        <w:rPr>
+          <w:rFonts w:ascii="Times New Roman" w:eastAsia="Times New Roman" w:hAnsi="Times New Roman" w:cs="Times New Roman"/>
+          <w:sz w:val="24"/>
+          <w:szCs w:val="24"/>
+          <w:lang w:val="ro-RO"/>
+        </w:rPr>
+        <w:t xml:space="preserve"> </w:t>
+      </w:r>
+      <w:r>
+        <w:rPr>
+          <w:rFonts w:ascii="Times New Roman" w:eastAsia="Times New Roman" w:hAnsi="Times New Roman" w:cs="Times New Roman"/>
+          <w:sz w:val="24"/>
+          <w:szCs w:val="24"/>
+          <w:lang w:val="ro-RO"/>
+        </w:rPr>
+        <w:t>Descrierea</w:t>
+      </w:r>
+    </w:p>
+    <w:p>
+      <w:pPr>
+        <w:numPr>
+          <w:ilvl w:val="0"/>
+          <w:numId w:val="21"/>
+        </w:numPr>
+        <w:rPr>
+          <w:rFonts w:ascii="Times New Roman" w:eastAsia="Times New Roman" w:hAnsi="Times New Roman" w:cs="Times New Roman"/>
+          <w:i/>
+          <w:sz w:val="24"/>
+          <w:szCs w:val="24"/>
+          <w:lang w:val="ro-RO"/>
+        </w:rPr>
+      </w:pPr>
+      <w:r>
+        <w:rPr>
+          <w:rFonts w:ascii="Times New Roman" w:eastAsia="Times New Roman" w:hAnsi="Times New Roman" w:cs="Times New Roman"/>
+          <w:i/>
+          <w:sz w:val="24"/>
+          <w:szCs w:val="24"/>
+          <w:lang w:val="ro-RO"/>
+        </w:rPr>
+        <w:t>pet_type</w:t>
+      </w:r>
+      <w:r>
+        <w:rPr>
+          <w:rFonts w:ascii="Times New Roman" w:eastAsia="Times New Roman" w:hAnsi="Times New Roman" w:cs="Times New Roman"/>
+          <w:i/>
+          <w:sz w:val="24"/>
+          <w:szCs w:val="24"/>
+          <w:lang w:val="ro-RO"/>
+        </w:rPr>
+        <w:t xml:space="preserve"> </w:t>
+      </w:r>
+      <w:r>
+        <w:rPr>
+          <w:rFonts w:ascii="Times New Roman" w:eastAsia="Times New Roman" w:hAnsi="Times New Roman" w:cs="Times New Roman"/>
+          <w:i/>
+          <w:sz w:val="24"/>
+          <w:szCs w:val="24"/>
+          <w:lang w:val="ro-RO"/>
+        </w:rPr>
+        <w:t>–</w:t>
+      </w:r>
+      <w:r>
+        <w:rPr>
+          <w:rFonts w:ascii="Times New Roman" w:eastAsia="Times New Roman" w:hAnsi="Times New Roman" w:cs="Times New Roman"/>
+          <w:i/>
+          <w:sz w:val="24"/>
+          <w:szCs w:val="24"/>
+          <w:lang w:val="ro-RO"/>
+        </w:rPr>
+        <w:t xml:space="preserve"> </w:t>
+      </w:r>
+      <w:r>
+        <w:rPr>
+          <w:rFonts w:ascii="Times New Roman" w:eastAsia="Times New Roman" w:hAnsi="Times New Roman" w:cs="Times New Roman"/>
+          <w:sz w:val="24"/>
+          <w:szCs w:val="24"/>
+          <w:lang w:val="ro-RO"/>
+        </w:rPr>
+        <w:t xml:space="preserve">Tipul animalului ( </w:t>
+      </w:r>
+      <w:r>
+        <w:rPr>
+          <w:rFonts w:ascii="Times New Roman" w:eastAsia="Times New Roman" w:hAnsi="Times New Roman" w:cs="Times New Roman"/>
+          <w:b/>
+          <w:bCs/>
+          <w:sz w:val="24"/>
+          <w:szCs w:val="24"/>
+          <w:lang w:val="ro-RO"/>
+        </w:rPr>
+        <w:t>int</w:t>
+      </w:r>
+      <w:r>
+        <w:rPr>
+          <w:rFonts w:ascii="Times New Roman" w:eastAsia="Times New Roman" w:hAnsi="Times New Roman" w:cs="Times New Roman"/>
+          <w:b/>
+          <w:bCs/>
+          <w:sz w:val="24"/>
+          <w:szCs w:val="24"/>
+          <w:lang w:val="ro-RO"/>
+        </w:rPr>
+        <w:t xml:space="preserve"> -- </w:t>
+      </w:r>
+      <w:r>
+        <w:rPr>
+          <w:rFonts w:ascii="Times New Roman" w:eastAsia="Times New Roman" w:hAnsi="Times New Roman" w:cs="Times New Roman"/>
+          <w:sz w:val="24"/>
+          <w:szCs w:val="24"/>
+          <w:lang w:val="ro-RO"/>
+        </w:rPr>
+        <w:t xml:space="preserve"> </w:t>
+      </w:r>
+      <w:r>
+        <w:rPr>
+          <w:rFonts w:ascii="Times New Roman" w:eastAsia="Times New Roman" w:hAnsi="Times New Roman" w:cs="Times New Roman"/>
+          <w:b/>
+          <w:bCs/>
+          <w:sz w:val="24"/>
+          <w:szCs w:val="24"/>
+          <w:lang w:val="ro-RO"/>
+        </w:rPr>
+        <w:t>Vezi ANEXA 1</w:t>
+      </w:r>
+      <w:r>
+        <w:rPr>
+          <w:rFonts w:ascii="Times New Roman" w:eastAsia="Times New Roman" w:hAnsi="Times New Roman" w:cs="Times New Roman"/>
+          <w:sz w:val="24"/>
+          <w:szCs w:val="24"/>
+          <w:lang w:val="ro-RO"/>
+        </w:rPr>
+        <w:t>)</w:t>
+      </w:r>
+    </w:p>
+    <w:p>
+      <w:pPr>
+        <w:numPr>
+          <w:ilvl w:val="0"/>
+          <w:numId w:val="21"/>
+        </w:numPr>
+        <w:rPr>
+          <w:rFonts w:ascii="Times New Roman" w:eastAsia="Times New Roman" w:hAnsi="Times New Roman" w:cs="Times New Roman"/>
+          <w:sz w:val="24"/>
+          <w:szCs w:val="24"/>
+          <w:lang w:val="ro-RO"/>
+        </w:rPr>
+      </w:pPr>
+      <w:r>
+        <w:rPr>
+          <w:rFonts w:ascii="Times New Roman" w:eastAsia="Times New Roman" w:hAnsi="Times New Roman" w:cs="Times New Roman"/>
+          <w:i/>
+          <w:sz w:val="24"/>
+          <w:szCs w:val="24"/>
+          <w:lang w:val="ro-RO"/>
+        </w:rPr>
+        <w:t xml:space="preserve">pet_breed </w:t>
+      </w:r>
+      <w:r>
+        <w:rPr>
+          <w:rFonts w:ascii="Times New Roman" w:eastAsia="Times New Roman" w:hAnsi="Times New Roman" w:cs="Times New Roman"/>
+          <w:sz w:val="24"/>
+          <w:szCs w:val="24"/>
+          <w:lang w:val="ro-RO"/>
+        </w:rPr>
+        <w:t>–</w:t>
+      </w:r>
+      <w:r>
+        <w:rPr>
+          <w:rFonts w:ascii="Times New Roman" w:eastAsia="Times New Roman" w:hAnsi="Times New Roman" w:cs="Times New Roman"/>
+          <w:sz w:val="24"/>
+          <w:szCs w:val="24"/>
+          <w:lang w:val="ro-RO"/>
+        </w:rPr>
+        <w:t xml:space="preserve"> </w:t>
+      </w:r>
+      <w:r>
+        <w:rPr>
+          <w:rFonts w:ascii="Times New Roman" w:eastAsia="Times New Roman" w:hAnsi="Times New Roman" w:cs="Times New Roman"/>
+          <w:sz w:val="24"/>
+          <w:szCs w:val="24"/>
+          <w:lang w:val="ro-RO"/>
+        </w:rPr>
+        <w:t>Rasa animalului</w:t>
+      </w:r>
+    </w:p>
+    <w:p>
+      <w:pPr>
+        <w:numPr>
+          <w:ilvl w:val="0"/>
+          <w:numId w:val="21"/>
+        </w:numPr>
+        <w:rPr>
+          <w:rFonts w:ascii="Times New Roman" w:eastAsia="Times New Roman" w:hAnsi="Times New Roman" w:cs="Times New Roman"/>
+          <w:sz w:val="24"/>
+          <w:szCs w:val="24"/>
+          <w:lang w:val="ro-RO"/>
+        </w:rPr>
+      </w:pPr>
+      <w:r>
+        <w:rPr>
+          <w:rFonts w:ascii="Times New Roman" w:eastAsia="Times New Roman" w:hAnsi="Times New Roman" w:cs="Times New Roman"/>
+          <w:i/>
+          <w:sz w:val="24"/>
+          <w:szCs w:val="24"/>
+          <w:lang w:val="ro-RO"/>
+        </w:rPr>
+        <w:t xml:space="preserve">pet_age </w:t>
+      </w:r>
+      <w:r>
+        <w:rPr>
+          <w:rFonts w:ascii="Times New Roman" w:eastAsia="Times New Roman" w:hAnsi="Times New Roman" w:cs="Times New Roman"/>
+          <w:sz w:val="24"/>
+          <w:szCs w:val="24"/>
+          <w:lang w:val="ro-RO"/>
+        </w:rPr>
+        <w:t>– Varsta animalului</w:t>
+      </w:r>
+    </w:p>
+    <w:p>
+      <w:pPr>
+        <w:numPr>
+          <w:ilvl w:val="0"/>
+          <w:numId w:val="21"/>
+        </w:numPr>
+        <w:rPr>
+          <w:rFonts w:ascii="Times New Roman" w:eastAsia="Times New Roman" w:hAnsi="Times New Roman" w:cs="Times New Roman"/>
+          <w:sz w:val="24"/>
+          <w:szCs w:val="24"/>
+          <w:lang w:val="ro-RO"/>
+        </w:rPr>
+      </w:pPr>
+      <w:r>
+        <w:rPr>
+          <w:rFonts w:ascii="Times New Roman" w:eastAsia="Times New Roman" w:hAnsi="Times New Roman" w:cs="Times New Roman"/>
+          <w:i/>
+          <w:sz w:val="24"/>
+          <w:szCs w:val="24"/>
+          <w:lang w:val="ro-RO"/>
+        </w:rPr>
+        <w:t xml:space="preserve">UID </w:t>
+      </w:r>
+      <w:r>
+        <w:rPr>
+          <w:rFonts w:ascii="Times New Roman" w:eastAsia="Times New Roman" w:hAnsi="Times New Roman" w:cs="Times New Roman"/>
+          <w:sz w:val="24"/>
+          <w:szCs w:val="24"/>
+          <w:lang w:val="ro-RO"/>
+        </w:rPr>
+        <w:t xml:space="preserve">– Codul utilizatorului care face adaugarea ( </w:t>
+      </w:r>
+      <w:r>
+        <w:rPr>
+          <w:rFonts w:ascii="Times New Roman" w:eastAsia="Times New Roman" w:hAnsi="Times New Roman" w:cs="Times New Roman"/>
+          <w:b/>
+          <w:bCs/>
+          <w:sz w:val="24"/>
+          <w:szCs w:val="24"/>
+          <w:lang w:val="ro-RO"/>
+        </w:rPr>
+        <w:t>AICI avem de testat + verificat, Andreea il trimite, Bianca nu ar trebui, dar testam si vedem impreuna</w:t>
+      </w:r>
+      <w:r>
+        <w:rPr>
+          <w:rFonts w:ascii="Times New Roman" w:eastAsia="Times New Roman" w:hAnsi="Times New Roman" w:cs="Times New Roman"/>
+          <w:sz w:val="24"/>
+          <w:szCs w:val="24"/>
+          <w:lang w:val="ro-RO"/>
+        </w:rPr>
+        <w:t>)</w:t>
+      </w:r>
+      <w:r>
+        <w:rPr>
+          <w:rFonts w:ascii="Times New Roman" w:eastAsia="Times New Roman" w:hAnsi="Times New Roman" w:cs="Times New Roman"/>
+          <w:sz w:val="24"/>
+          <w:szCs w:val="24"/>
+          <w:lang w:val="ro-RO"/>
+        </w:rPr>
+        <w:t xml:space="preserve"> </w:t>
+      </w:r>
+    </w:p>
+    <w:p>
+      <w:pPr>
+        <w:rPr>
+          <w:rFonts w:ascii="Times New Roman" w:eastAsia="Times New Roman" w:hAnsi="Times New Roman" w:cs="Times New Roman"/>
+          <w:sz w:val="24"/>
+          <w:szCs w:val="24"/>
+          <w:lang w:val="ro-RO"/>
+        </w:rPr>
+      </w:pPr>
+      <w:r>
+        <w:rPr>
+          <w:rFonts w:ascii="Times New Roman" w:eastAsia="Times New Roman" w:hAnsi="Times New Roman" w:cs="Times New Roman"/>
+          <w:sz w:val="24"/>
+          <w:szCs w:val="24"/>
+          <w:lang w:val="ro-RO"/>
+        </w:rPr>
+        <w:t>Raspuns:</w:t>
+      </w:r>
+    </w:p>
+    <w:p>
+      <w:pPr>
+        <w:numPr>
+          <w:ilvl w:val="0"/>
+          <w:numId w:val="22"/>
+        </w:numPr>
+        <w:rPr>
+          <w:rFonts w:ascii="Times New Roman" w:eastAsia="Times New Roman" w:hAnsi="Times New Roman" w:cs="Times New Roman"/>
+          <w:sz w:val="24"/>
+          <w:szCs w:val="24"/>
+          <w:lang w:val="ro-RO"/>
+        </w:rPr>
+      </w:pPr>
+      <w:r>
+        <w:rPr>
+          <w:rFonts w:ascii="Times New Roman" w:eastAsia="Times New Roman" w:hAnsi="Times New Roman" w:cs="Times New Roman"/>
+          <w:i/>
+          <w:sz w:val="24"/>
+          <w:szCs w:val="24"/>
+          <w:lang w:val="ro-RO"/>
+        </w:rPr>
+        <w:t xml:space="preserve">status: - </w:t>
+      </w:r>
+      <w:r>
+        <w:rPr>
+          <w:rFonts w:ascii="Times New Roman" w:eastAsia="Times New Roman" w:hAnsi="Times New Roman" w:cs="Times New Roman"/>
+          <w:iCs/>
+          <w:sz w:val="24"/>
+          <w:szCs w:val="24"/>
+          <w:lang w:val="ro-RO"/>
+        </w:rPr>
+        <w:t>Daca status e 1 a fost adaugat, daca status e -1 eroare</w:t>
+      </w:r>
+    </w:p>
+    <w:p>
+      <w:pPr>
+        <w:rPr>
+          <w:rFonts w:ascii="Times New Roman" w:eastAsia="Times New Roman" w:hAnsi="Times New Roman" w:cs="Times New Roman"/>
+          <w:sz w:val="24"/>
+          <w:szCs w:val="24"/>
+          <w:lang w:val="ro-RO"/>
+        </w:rPr>
+      </w:pPr>
+    </w:p>
+    <w:p>
+      <w:pPr>
+        <w:numPr>
+          <w:ilvl w:val="0"/>
+          <w:numId w:val="7"/>
+        </w:numPr>
+        <w:rPr>
+          <w:rFonts w:ascii="Times New Roman" w:eastAsia="Times New Roman" w:hAnsi="Times New Roman" w:cs="Times New Roman"/>
+          <w:b/>
+          <w:sz w:val="24"/>
+          <w:szCs w:val="24"/>
+          <w:lang w:val="ro-RO"/>
+        </w:rPr>
+      </w:pPr>
+      <w:r>
+        <w:rPr>
+          <w:rFonts w:ascii="Times New Roman" w:eastAsia="Times New Roman" w:hAnsi="Times New Roman" w:cs="Times New Roman"/>
+          <w:b/>
+          <w:sz w:val="24"/>
+          <w:szCs w:val="24"/>
+          <w:lang w:val="ro-RO"/>
+        </w:rPr>
+        <w:t>getanimals</w:t>
+      </w:r>
+      <w:r>
+        <w:rPr>
+          <w:rFonts w:ascii="Times New Roman" w:eastAsia="Times New Roman" w:hAnsi="Times New Roman" w:cs="Times New Roman"/>
+          <w:b/>
+          <w:sz w:val="24"/>
+          <w:szCs w:val="24"/>
+          <w:lang w:val="ro-RO"/>
+        </w:rPr>
+        <w:t>.php</w:t>
+      </w:r>
+    </w:p>
+    <w:p>
+      <w:pPr>
+        <w:rPr>
+          <w:rFonts w:ascii="Times New Roman" w:eastAsia="Times New Roman" w:hAnsi="Times New Roman" w:cs="Times New Roman"/>
+          <w:b/>
+          <w:sz w:val="24"/>
+          <w:szCs w:val="24"/>
+          <w:lang w:val="ro-RO"/>
+        </w:rPr>
+      </w:pPr>
+      <w:r>
+        <w:rPr>
+          <w:rFonts w:ascii="Times New Roman" w:eastAsia="Times New Roman" w:hAnsi="Times New Roman" w:cs="Times New Roman"/>
+          <w:b/>
+          <w:sz w:val="24"/>
+          <w:szCs w:val="24"/>
+          <w:lang w:val="ro-RO"/>
+        </w:rPr>
+        <w:t>Serverul primeste tipul de request si trimite animalele care se potrivesc acelui request.</w:t>
+      </w:r>
+    </w:p>
+    <w:p>
+      <w:pPr>
+        <w:rPr>
+          <w:rFonts w:ascii="Times New Roman" w:eastAsia="Times New Roman" w:hAnsi="Times New Roman" w:cs="Times New Roman"/>
+          <w:b/>
+          <w:sz w:val="24"/>
+          <w:szCs w:val="24"/>
+          <w:lang w:val="ro-RO"/>
+        </w:rPr>
+      </w:pPr>
+      <w:r>
+        <w:rPr>
+          <w:rFonts w:ascii="Times New Roman" w:eastAsia="Times New Roman" w:hAnsi="Times New Roman" w:cs="Times New Roman"/>
+          <w:b/>
+          <w:sz w:val="24"/>
+          <w:szCs w:val="24"/>
+          <w:lang w:val="ro-RO"/>
+        </w:rPr>
+        <w:t xml:space="preserve">Intoarce animalele in un vector denumit </w:t>
+      </w:r>
+      <w:r>
+        <w:rPr>
+          <w:rFonts w:ascii="Times New Roman" w:eastAsia="Times New Roman" w:hAnsi="Times New Roman" w:cs="Times New Roman"/>
+          <w:b/>
+          <w:i/>
+          <w:iCs/>
+          <w:sz w:val="24"/>
+          <w:szCs w:val="24"/>
+          <w:lang w:val="ro-RO"/>
+        </w:rPr>
+        <w:t>animals</w:t>
+      </w:r>
+      <w:r>
+        <w:rPr>
+          <w:rFonts w:ascii="Times New Roman" w:eastAsia="Times New Roman" w:hAnsi="Times New Roman" w:cs="Times New Roman"/>
+          <w:b/>
+          <w:i/>
+          <w:iCs/>
+          <w:sz w:val="24"/>
+          <w:szCs w:val="24"/>
+          <w:lang w:val="ro-RO"/>
+        </w:rPr>
+        <w:t>.</w:t>
+      </w:r>
+    </w:p>
+    <w:p>
+      <w:pPr>
+        <w:rPr>
+          <w:rFonts w:ascii="Times New Roman" w:eastAsia="Times New Roman" w:hAnsi="Times New Roman" w:cs="Times New Roman"/>
+          <w:sz w:val="24"/>
+          <w:szCs w:val="24"/>
+          <w:lang w:val="ro-RO"/>
+        </w:rPr>
+      </w:pPr>
+      <w:r>
+        <w:rPr>
+          <w:rFonts w:ascii="Times New Roman" w:eastAsia="Times New Roman" w:hAnsi="Times New Roman" w:cs="Times New Roman"/>
+          <w:sz w:val="24"/>
+          <w:szCs w:val="24"/>
+          <w:lang w:val="ro-RO"/>
+        </w:rPr>
+        <w:t>Parametrii:</w:t>
+      </w:r>
+    </w:p>
+    <w:p>
+      <w:pPr>
+        <w:numPr>
+          <w:ilvl w:val="0"/>
+          <w:numId w:val="24"/>
+        </w:numPr>
+        <w:rPr>
+          <w:rFonts w:ascii="Times New Roman" w:eastAsia="Times New Roman" w:hAnsi="Times New Roman" w:cs="Times New Roman"/>
+          <w:sz w:val="24"/>
+          <w:szCs w:val="24"/>
+          <w:lang w:val="ro-RO"/>
+        </w:rPr>
+      </w:pPr>
+      <w:r>
+        <w:rPr>
+          <w:rFonts w:ascii="Times New Roman" w:eastAsia="Times New Roman" w:hAnsi="Times New Roman" w:cs="Times New Roman"/>
+          <w:i/>
+          <w:sz w:val="24"/>
+          <w:szCs w:val="24"/>
+          <w:lang w:val="ro-RO"/>
+        </w:rPr>
+        <w:t>request_type</w:t>
+      </w:r>
+      <w:r>
+        <w:rPr>
+          <w:rFonts w:ascii="Times New Roman" w:eastAsia="Times New Roman" w:hAnsi="Times New Roman" w:cs="Times New Roman"/>
+          <w:i/>
+          <w:sz w:val="24"/>
+          <w:szCs w:val="24"/>
+          <w:lang w:val="ro-RO"/>
+        </w:rPr>
+        <w:t xml:space="preserve"> </w:t>
+      </w:r>
+      <w:r>
+        <w:rPr>
+          <w:rFonts w:ascii="Times New Roman" w:eastAsia="Times New Roman" w:hAnsi="Times New Roman" w:cs="Times New Roman"/>
+          <w:i/>
+          <w:sz w:val="24"/>
+          <w:szCs w:val="24"/>
+          <w:lang w:val="ro-RO"/>
+        </w:rPr>
+        <w:t>–</w:t>
+      </w:r>
+      <w:r>
+        <w:rPr>
+          <w:rFonts w:ascii="Times New Roman" w:eastAsia="Times New Roman" w:hAnsi="Times New Roman" w:cs="Times New Roman"/>
+          <w:i/>
+          <w:sz w:val="24"/>
+          <w:szCs w:val="24"/>
+          <w:lang w:val="ro-RO"/>
+        </w:rPr>
+        <w:t xml:space="preserve"> </w:t>
+      </w:r>
+      <w:r>
+        <w:rPr>
+          <w:rFonts w:ascii="Times New Roman" w:eastAsia="Times New Roman" w:hAnsi="Times New Roman" w:cs="Times New Roman"/>
+          <w:iCs/>
+          <w:sz w:val="24"/>
+          <w:szCs w:val="24"/>
+          <w:lang w:val="ro-RO"/>
+        </w:rPr>
+        <w:t>Tipul requestului</w:t>
+      </w:r>
+      <w:r>
+        <w:rPr>
+          <w:rFonts w:ascii="Times New Roman" w:eastAsia="Times New Roman" w:hAnsi="Times New Roman" w:cs="Times New Roman"/>
+          <w:iCs/>
+          <w:sz w:val="24"/>
+          <w:szCs w:val="24"/>
+          <w:lang w:val="ro-RO"/>
+        </w:rPr>
+        <w:t xml:space="preserve"> (Momentan 0)</w:t>
+      </w:r>
+    </w:p>
+    <w:p>
+      <w:pPr>
+        <w:rPr>
+          <w:rFonts w:ascii="Times New Roman" w:eastAsia="Times New Roman" w:hAnsi="Times New Roman" w:cs="Times New Roman"/>
+          <w:sz w:val="24"/>
+          <w:szCs w:val="24"/>
+          <w:lang w:val="ro-RO"/>
+        </w:rPr>
+      </w:pPr>
+      <w:r>
+        <w:rPr>
+          <w:rFonts w:ascii="Times New Roman" w:eastAsia="Times New Roman" w:hAnsi="Times New Roman" w:cs="Times New Roman"/>
+          <w:sz w:val="24"/>
+          <w:szCs w:val="24"/>
+          <w:lang w:val="ro-RO"/>
+        </w:rPr>
+        <w:t>Raspuns:</w:t>
+      </w:r>
+    </w:p>
+    <w:p>
+      <w:pPr>
+        <w:numPr>
+          <w:ilvl w:val="0"/>
+          <w:numId w:val="25"/>
+        </w:numPr>
+        <w:rPr>
+          <w:rFonts w:ascii="Times New Roman" w:eastAsia="Times New Roman" w:hAnsi="Times New Roman" w:cs="Times New Roman"/>
+          <w:sz w:val="24"/>
+          <w:szCs w:val="24"/>
+          <w:lang w:val="ro-RO"/>
+        </w:rPr>
+      </w:pPr>
+      <w:r>
+        <w:rPr>
+          <w:rFonts w:ascii="Times New Roman" w:eastAsia="Times New Roman" w:hAnsi="Times New Roman" w:cs="Times New Roman"/>
+          <w:i/>
+          <w:sz w:val="24"/>
+          <w:szCs w:val="24"/>
+          <w:lang w:val="ro-RO"/>
+        </w:rPr>
+        <w:t>nr_animals</w:t>
+      </w:r>
+      <w:r>
+        <w:rPr>
+          <w:rFonts w:ascii="Times New Roman" w:eastAsia="Times New Roman" w:hAnsi="Times New Roman" w:cs="Times New Roman"/>
+          <w:i/>
+          <w:sz w:val="24"/>
+          <w:szCs w:val="24"/>
+          <w:lang w:val="ro-RO"/>
+        </w:rPr>
+        <w:t xml:space="preserve">: </w:t>
+      </w:r>
+      <w:r>
+        <w:rPr>
+          <w:rFonts w:ascii="Times New Roman" w:eastAsia="Times New Roman" w:hAnsi="Times New Roman" w:cs="Times New Roman"/>
+          <w:i/>
+          <w:sz w:val="24"/>
+          <w:szCs w:val="24"/>
+          <w:lang w:val="ro-RO"/>
+        </w:rPr>
+        <w:t xml:space="preserve">- </w:t>
+      </w:r>
+      <w:r>
+        <w:rPr>
+          <w:rFonts w:ascii="Times New Roman" w:eastAsia="Times New Roman" w:hAnsi="Times New Roman" w:cs="Times New Roman"/>
+          <w:iCs/>
+          <w:sz w:val="24"/>
+          <w:szCs w:val="24"/>
+          <w:lang w:val="ro-RO"/>
+        </w:rPr>
+        <w:t>Numarul de animale aflate in vector</w:t>
+      </w:r>
+    </w:p>
+    <w:p>
+      <w:pPr>
+        <w:numPr>
+          <w:ilvl w:val="0"/>
+          <w:numId w:val="25"/>
+        </w:numPr>
+        <w:rPr>
+          <w:rFonts w:ascii="Times New Roman" w:eastAsia="Times New Roman" w:hAnsi="Times New Roman" w:cs="Times New Roman"/>
+          <w:sz w:val="24"/>
+          <w:szCs w:val="24"/>
+          <w:lang w:val="ro-RO"/>
+        </w:rPr>
+      </w:pPr>
+      <w:r>
+        <w:rPr>
+          <w:rFonts w:ascii="Times New Roman" w:eastAsia="Times New Roman" w:hAnsi="Times New Roman" w:cs="Times New Roman"/>
+          <w:i/>
+          <w:sz w:val="24"/>
+          <w:szCs w:val="24"/>
+          <w:lang w:val="ro-RO"/>
+        </w:rPr>
+        <w:t>animals:</w:t>
+      </w:r>
+      <w:r>
+        <w:rPr>
+          <w:rFonts w:ascii="Times New Roman" w:eastAsia="Times New Roman" w:hAnsi="Times New Roman" w:cs="Times New Roman"/>
+          <w:sz w:val="24"/>
+          <w:szCs w:val="24"/>
+          <w:lang w:val="ro-RO"/>
+        </w:rPr>
+        <w:t xml:space="preserve"> - Vector de animale(are pozitii de la 0 la </w:t>
+      </w:r>
+      <w:r>
+        <w:rPr>
+          <w:rFonts w:ascii="Times New Roman" w:eastAsia="Times New Roman" w:hAnsi="Times New Roman" w:cs="Times New Roman"/>
+          <w:i/>
+          <w:iCs/>
+          <w:sz w:val="24"/>
+          <w:szCs w:val="24"/>
+          <w:lang w:val="ro-RO"/>
+        </w:rPr>
+        <w:t>nr_animals</w:t>
+      </w:r>
+      <w:r>
+        <w:rPr>
+          <w:rFonts w:ascii="Times New Roman" w:eastAsia="Times New Roman" w:hAnsi="Times New Roman" w:cs="Times New Roman"/>
+          <w:sz w:val="24"/>
+          <w:szCs w:val="24"/>
+          <w:lang w:val="ro-RO"/>
+        </w:rPr>
+        <w:t xml:space="preserve">-1) </w:t>
+      </w:r>
+    </w:p>
+    <w:p>
+      <w:pPr>
+        <w:ind w:left="1440" w:firstLine="360"/>
+        <w:rPr>
+          <w:rFonts w:ascii="Times New Roman" w:eastAsia="Times New Roman" w:hAnsi="Times New Roman" w:cs="Times New Roman"/>
+          <w:sz w:val="24"/>
+          <w:szCs w:val="24"/>
+          <w:lang w:val="ro-RO"/>
+        </w:rPr>
+      </w:pPr>
+      <w:r>
+        <w:rPr>
+          <w:rFonts w:ascii="Times New Roman" w:eastAsia="Times New Roman" w:hAnsi="Times New Roman" w:cs="Times New Roman"/>
+          <w:i/>
+          <w:sz w:val="24"/>
+          <w:szCs w:val="24"/>
+          <w:lang w:val="ro-RO"/>
+        </w:rPr>
+        <w:t>Variabile disponibile:</w:t>
+      </w:r>
+    </w:p>
+    <w:p>
+      <w:pPr>
+        <w:numPr>
+          <w:ilvl w:val="1"/>
+          <w:numId w:val="25"/>
+        </w:numPr>
+        <w:rPr>
+          <w:rFonts w:ascii="Times New Roman" w:eastAsia="Times New Roman" w:hAnsi="Times New Roman" w:cs="Times New Roman"/>
+          <w:sz w:val="24"/>
+          <w:szCs w:val="24"/>
+          <w:lang w:val="ro-RO"/>
+        </w:rPr>
+      </w:pPr>
+      <w:r>
+        <w:rPr>
+          <w:rFonts w:ascii="Times New Roman" w:eastAsia="Times New Roman" w:hAnsi="Times New Roman" w:cs="Times New Roman"/>
+          <w:i/>
+          <w:sz w:val="24"/>
+          <w:szCs w:val="24"/>
+          <w:lang w:val="ro-RO"/>
+        </w:rPr>
+        <w:t>name</w:t>
+      </w:r>
+    </w:p>
+    <w:p>
+      <w:pPr>
+        <w:numPr>
+          <w:ilvl w:val="1"/>
+          <w:numId w:val="25"/>
+        </w:numPr>
+        <w:rPr>
+          <w:rFonts w:ascii="Times New Roman" w:eastAsia="Times New Roman" w:hAnsi="Times New Roman" w:cs="Times New Roman"/>
+          <w:sz w:val="24"/>
+          <w:szCs w:val="24"/>
+          <w:lang w:val="ro-RO"/>
+        </w:rPr>
+      </w:pPr>
+      <w:r>
+        <w:rPr>
+          <w:rFonts w:ascii="Times New Roman" w:eastAsia="Times New Roman" w:hAnsi="Times New Roman" w:cs="Times New Roman"/>
+          <w:i/>
+          <w:sz w:val="24"/>
+          <w:szCs w:val="24"/>
+          <w:lang w:val="ro-RO"/>
+        </w:rPr>
+        <w:t>birthdate</w:t>
+      </w:r>
+    </w:p>
+    <w:p>
+      <w:pPr>
+        <w:numPr>
+          <w:ilvl w:val="1"/>
+          <w:numId w:val="25"/>
+        </w:numPr>
+        <w:rPr>
+          <w:rFonts w:ascii="Times New Roman" w:eastAsia="Times New Roman" w:hAnsi="Times New Roman" w:cs="Times New Roman"/>
+          <w:sz w:val="24"/>
+          <w:szCs w:val="24"/>
+          <w:lang w:val="ro-RO"/>
+        </w:rPr>
+      </w:pPr>
+      <w:r>
+        <w:rPr>
+          <w:rFonts w:ascii="Times New Roman" w:eastAsia="Times New Roman" w:hAnsi="Times New Roman" w:cs="Times New Roman"/>
+          <w:i/>
+          <w:sz w:val="24"/>
+          <w:szCs w:val="24"/>
+          <w:lang w:val="ro-RO"/>
+        </w:rPr>
+        <w:t>state</w:t>
+      </w:r>
+    </w:p>
+    <w:p>
+      <w:pPr>
+        <w:numPr>
+          <w:ilvl w:val="1"/>
+          <w:numId w:val="25"/>
+        </w:numPr>
+        <w:rPr>
+          <w:rFonts w:ascii="Times New Roman" w:eastAsia="Times New Roman" w:hAnsi="Times New Roman" w:cs="Times New Roman"/>
+          <w:sz w:val="24"/>
+          <w:szCs w:val="24"/>
+          <w:lang w:val="ro-RO"/>
+        </w:rPr>
+      </w:pPr>
+      <w:r>
+        <w:rPr>
+          <w:rFonts w:ascii="Times New Roman" w:eastAsia="Times New Roman" w:hAnsi="Times New Roman" w:cs="Times New Roman"/>
+          <w:i/>
+          <w:sz w:val="24"/>
+          <w:szCs w:val="24"/>
+          <w:lang w:val="ro-RO"/>
+        </w:rPr>
+        <w:t>description</w:t>
+      </w:r>
+    </w:p>
+    <w:p>
+      <w:pPr>
+        <w:numPr>
+          <w:ilvl w:val="1"/>
+          <w:numId w:val="25"/>
+        </w:numPr>
+        <w:rPr>
+          <w:rFonts w:ascii="Times New Roman" w:eastAsia="Times New Roman" w:hAnsi="Times New Roman" w:cs="Times New Roman"/>
+          <w:sz w:val="24"/>
+          <w:szCs w:val="24"/>
+          <w:lang w:val="ro-RO"/>
+        </w:rPr>
+      </w:pPr>
+      <w:r>
+        <w:rPr>
+          <w:rFonts w:ascii="Times New Roman" w:eastAsia="Times New Roman" w:hAnsi="Times New Roman" w:cs="Times New Roman"/>
+          <w:i/>
+          <w:sz w:val="24"/>
+          <w:szCs w:val="24"/>
+          <w:lang w:val="ro-RO"/>
+        </w:rPr>
+        <w:t>image</w:t>
+      </w:r>
+    </w:p>
+    <w:p>
+      <w:pPr>
+        <w:numPr>
+          <w:ilvl w:val="1"/>
+          <w:numId w:val="25"/>
+        </w:numPr>
+        <w:rPr>
+          <w:rFonts w:ascii="Times New Roman" w:eastAsia="Times New Roman" w:hAnsi="Times New Roman" w:cs="Times New Roman"/>
+          <w:sz w:val="24"/>
+          <w:szCs w:val="24"/>
+          <w:lang w:val="ro-RO"/>
+        </w:rPr>
+      </w:pPr>
+      <w:r>
+        <w:rPr>
+          <w:rFonts w:ascii="Times New Roman" w:eastAsia="Times New Roman" w:hAnsi="Times New Roman" w:cs="Times New Roman"/>
+          <w:i/>
+          <w:sz w:val="24"/>
+          <w:szCs w:val="24"/>
+          <w:lang w:val="ro-RO"/>
+        </w:rPr>
+        <w:t>food</w:t>
+      </w:r>
+    </w:p>
+    <w:p>
+      <w:pPr>
+        <w:numPr>
+          <w:ilvl w:val="1"/>
+          <w:numId w:val="25"/>
+        </w:numPr>
+        <w:rPr>
+          <w:rFonts w:ascii="Times New Roman" w:eastAsia="Times New Roman" w:hAnsi="Times New Roman" w:cs="Times New Roman"/>
+          <w:sz w:val="24"/>
+          <w:szCs w:val="24"/>
+          <w:lang w:val="ro-RO"/>
+        </w:rPr>
+      </w:pPr>
+      <w:r>
+        <w:rPr>
+          <w:rFonts w:ascii="Times New Roman" w:eastAsia="Times New Roman" w:hAnsi="Times New Roman" w:cs="Times New Roman"/>
+          <w:i/>
+          <w:sz w:val="24"/>
+          <w:szCs w:val="24"/>
+          <w:lang w:val="ro-RO"/>
+        </w:rPr>
+        <w:t>type</w:t>
+      </w:r>
+    </w:p>
+    <w:p>
+      <w:pPr>
+        <w:numPr>
+          <w:ilvl w:val="1"/>
+          <w:numId w:val="25"/>
+        </w:numPr>
+        <w:rPr>
+          <w:rFonts w:ascii="Times New Roman" w:eastAsia="Times New Roman" w:hAnsi="Times New Roman" w:cs="Times New Roman"/>
+          <w:sz w:val="24"/>
+          <w:szCs w:val="24"/>
+          <w:lang w:val="ro-RO"/>
+        </w:rPr>
+      </w:pPr>
+      <w:r>
+        <w:rPr>
+          <w:rFonts w:ascii="Times New Roman" w:eastAsia="Times New Roman" w:hAnsi="Times New Roman" w:cs="Times New Roman"/>
+          <w:i/>
+          <w:sz w:val="24"/>
+          <w:szCs w:val="24"/>
+          <w:lang w:val="ro-RO"/>
+        </w:rPr>
+        <w:t>breed</w:t>
+      </w:r>
+    </w:p>
+    <w:p>
+      <w:pPr>
+        <w:ind w:left="1800"/>
+        <w:rPr>
+          <w:rFonts w:ascii="Times New Roman" w:eastAsia="Times New Roman" w:hAnsi="Times New Roman" w:cs="Times New Roman"/>
+          <w:iCs/>
+          <w:sz w:val="24"/>
+          <w:szCs w:val="24"/>
+          <w:lang w:val="ro-RO"/>
+        </w:rPr>
+      </w:pPr>
+      <w:r>
+        <w:rPr>
+          <w:rFonts w:ascii="Times New Roman" w:eastAsia="Times New Roman" w:hAnsi="Times New Roman" w:cs="Times New Roman"/>
+          <w:iCs/>
+          <w:sz w:val="24"/>
+          <w:szCs w:val="24"/>
+          <w:lang w:val="ro-RO"/>
+        </w:rPr>
+        <w:t>Ex: [’animals’][5][’name’]</w:t>
+      </w:r>
+    </w:p>
+    <w:p>
+      <w:pPr>
+        <w:tabs>
+          <w:tab w:val="left" w:pos="6888"/>
+        </w:tabs>
+        <w:rPr>
+          <w:rFonts w:ascii="Times New Roman" w:eastAsia="Times New Roman" w:hAnsi="Times New Roman" w:cs="Times New Roman"/>
+          <w:sz w:val="24"/>
+          <w:szCs w:val="24"/>
+          <w:lang w:val="ro-RO"/>
+        </w:rPr>
+      </w:pPr>
+      <w:r>
+        <w:rPr>
+          <w:rFonts w:ascii="Times New Roman" w:eastAsia="Times New Roman" w:hAnsi="Times New Roman" w:cs="Times New Roman"/>
+          <w:sz w:val="24"/>
+          <w:szCs w:val="24"/>
+          <w:lang w:val="ro-RO"/>
+        </w:rPr>
+        <w:tab/>
+      </w:r>
+    </w:p>
+    <w:p>
+      <w:pPr>
         <w:jc w:val="center"/>
         <w:rPr>
           <w:rFonts w:ascii="Times New Roman" w:eastAsia="Times New Roman" w:hAnsi="Times New Roman" w:cs="Times New Roman"/>
+          <w:sz w:val="24"/>
+          <w:szCs w:val="24"/>
+          <w:lang w:val="ro-RO"/>
+        </w:rPr>
+      </w:pPr>
+      <w:r>
+        <w:rPr>
+          <w:rFonts w:ascii="Times New Roman" w:eastAsia="Times New Roman" w:hAnsi="Times New Roman" w:cs="Times New Roman"/>
+          <w:sz w:val="24"/>
+          <w:szCs w:val="24"/>
+          <w:lang w:val="ro-RO"/>
+        </w:rPr>
+        <w:br w:type="page"/>
+      </w:r>
+      <w:r>
+        <w:rPr>
+          <w:rFonts w:ascii="Times New Roman" w:eastAsia="Times New Roman" w:hAnsi="Times New Roman" w:cs="Times New Roman"/>
           <w:b/>
           <w:bCs/>
           <w:sz w:val="24"/>
           <w:szCs w:val="24"/>
           <w:lang w:val="ro-RO"/>
         </w:rPr>
-      </w:pPr>
-      <w:r>
-        <w:rPr>
-          <w:rFonts w:ascii="Times New Roman" w:eastAsia="Times New Roman" w:hAnsi="Times New Roman" w:cs="Times New Roman"/>
-          <w:b/>
-          <w:bCs/>
-          <w:sz w:val="24"/>
-          <w:szCs w:val="24"/>
-          <w:lang w:val="ro-RO"/>
-        </w:rPr>
+        <w:lastRenderedPageBreak/>
         <w:t>--------------------Ce e sub aceasta linie e in curs de implementare!!-------------------</w:t>
       </w:r>
     </w:p>
@@ -2398,7 +3490,6 @@
           <w:szCs w:val="24"/>
           <w:lang w:val="ro-RO"/>
         </w:rPr>
-        <w:lastRenderedPageBreak/>
         <w:t>Parametrii:</w:t>
       </w:r>
     </w:p>
@@ -2750,6 +3841,436 @@
         </w:rPr>
         <w:tab/>
       </w:r>
+    </w:p>
+    <w:p>
+      <w:pPr>
+        <w:rPr>
+          <w:rFonts w:ascii="Times New Roman" w:eastAsia="Times New Roman" w:hAnsi="Times New Roman" w:cs="Times New Roman"/>
+          <w:b/>
+          <w:sz w:val="24"/>
+          <w:szCs w:val="24"/>
+          <w:lang w:val="ro-RO"/>
+        </w:rPr>
+      </w:pPr>
+    </w:p>
+    <w:p>
+      <w:pPr>
+        <w:rPr>
+          <w:rFonts w:ascii="Times New Roman" w:eastAsia="Times New Roman" w:hAnsi="Times New Roman" w:cs="Times New Roman"/>
+          <w:b/>
+          <w:sz w:val="24"/>
+          <w:szCs w:val="24"/>
+          <w:lang w:val="ro-RO"/>
+        </w:rPr>
+      </w:pPr>
+    </w:p>
+    <w:p>
+      <w:pPr>
+        <w:rPr>
+          <w:rFonts w:ascii="Times New Roman" w:eastAsia="Times New Roman" w:hAnsi="Times New Roman" w:cs="Times New Roman"/>
+          <w:b/>
+          <w:sz w:val="24"/>
+          <w:szCs w:val="24"/>
+          <w:lang w:val="ro-RO"/>
+        </w:rPr>
+      </w:pPr>
+      <w:r>
+        <w:rPr>
+          <w:rFonts w:ascii="Times New Roman" w:eastAsia="Times New Roman" w:hAnsi="Times New Roman" w:cs="Times New Roman"/>
+          <w:b/>
+          <w:sz w:val="24"/>
+          <w:szCs w:val="24"/>
+          <w:lang w:val="ro-RO"/>
+        </w:rPr>
+        <w:br w:type="page"/>
+      </w:r>
+    </w:p>
+    <w:p>
+      <w:pPr>
+        <w:pStyle w:val="Title"/>
+        <w:jc w:val="center"/>
+        <w:rPr>
+          <w:lang w:val="ro-RO"/>
+        </w:rPr>
+      </w:pPr>
+      <w:r>
+        <w:rPr>
+          <w:lang w:val="ro-RO"/>
+        </w:rPr>
+        <w:lastRenderedPageBreak/>
+        <w:t>ANEXE</w:t>
+      </w:r>
+    </w:p>
+    <w:p>
+      <w:pPr>
+        <w:rPr>
+          <w:lang w:val="ro-RO"/>
+        </w:rPr>
+      </w:pPr>
+    </w:p>
+    <w:p>
+      <w:pPr>
+        <w:pStyle w:val="ListParagraph"/>
+        <w:numPr>
+          <w:ilvl w:val="0"/>
+          <w:numId w:val="23"/>
+        </w:numPr>
+        <w:rPr>
+          <w:lang w:val="ro-RO"/>
+        </w:rPr>
+      </w:pPr>
+      <w:r>
+        <w:rPr>
+          <w:lang w:val="ro-RO"/>
+        </w:rPr>
+        <w:t>ANEXA 1</w:t>
+      </w:r>
+    </w:p>
+    <w:p>
+      <w:pPr>
+        <w:pStyle w:val="ListParagraph"/>
+        <w:rPr>
+          <w:lang w:val="ro-RO"/>
+        </w:rPr>
+      </w:pPr>
+    </w:p>
+    <w:tbl>
+      <w:tblPr>
+        <w:tblStyle w:val="TableGrid"/>
+        <w:tblW w:w="0" w:type="auto"/>
+        <w:tblInd w:w="720" w:type="dxa"/>
+        <w:tblLook w:val="04A0" w:firstRow="1" w:lastRow="0" w:firstColumn="1" w:lastColumn="0" w:noHBand="0" w:noVBand="1"/>
+      </w:tblPr>
+      <w:tblGrid>
+        <w:gridCol w:w="4170"/>
+        <w:gridCol w:w="4170"/>
+      </w:tblGrid>
+      <w:tr>
+        <w:tc>
+          <w:tcPr>
+            <w:tcW w:w="8340" w:type="dxa"/>
+            <w:gridSpan w:val="2"/>
+          </w:tcPr>
+          <w:p>
+            <w:pPr>
+              <w:pStyle w:val="ListParagraph"/>
+              <w:ind w:left="0"/>
+              <w:jc w:val="center"/>
+              <w:rPr>
+                <w:lang w:val="ro-RO"/>
+              </w:rPr>
+            </w:pPr>
+            <w:r>
+              <w:rPr>
+                <w:lang w:val="ro-RO"/>
+              </w:rPr>
+              <w:t>Coduri Animale</w:t>
+            </w:r>
+          </w:p>
+        </w:tc>
+      </w:tr>
+      <w:tr>
+        <w:tc>
+          <w:tcPr>
+            <w:tcW w:w="4170" w:type="dxa"/>
+          </w:tcPr>
+          <w:p>
+            <w:pPr>
+              <w:pStyle w:val="ListParagraph"/>
+              <w:ind w:left="0"/>
+              <w:rPr>
+                <w:lang w:val="ro-RO"/>
+              </w:rPr>
+            </w:pPr>
+            <w:r>
+              <w:rPr>
+                <w:lang w:val="ro-RO"/>
+              </w:rPr>
+              <w:t>0</w:t>
+            </w:r>
+          </w:p>
+        </w:tc>
+        <w:tc>
+          <w:tcPr>
+            <w:tcW w:w="4170" w:type="dxa"/>
+          </w:tcPr>
+          <w:p>
+            <w:pPr>
+              <w:pStyle w:val="ListParagraph"/>
+              <w:ind w:left="0"/>
+              <w:rPr>
+                <w:lang w:val="ro-RO"/>
+              </w:rPr>
+            </w:pPr>
+            <w:r>
+              <w:rPr>
+                <w:lang w:val="ro-RO"/>
+              </w:rPr>
+              <w:t>Toate Animalele</w:t>
+            </w:r>
+          </w:p>
+        </w:tc>
+      </w:tr>
+      <w:tr>
+        <w:tc>
+          <w:tcPr>
+            <w:tcW w:w="4170" w:type="dxa"/>
+          </w:tcPr>
+          <w:p>
+            <w:pPr>
+              <w:pStyle w:val="ListParagraph"/>
+              <w:ind w:left="0"/>
+              <w:rPr>
+                <w:lang w:val="ro-RO"/>
+              </w:rPr>
+            </w:pPr>
+            <w:r>
+              <w:rPr>
+                <w:lang w:val="ro-RO"/>
+              </w:rPr>
+              <w:t>1</w:t>
+            </w:r>
+          </w:p>
+        </w:tc>
+        <w:tc>
+          <w:tcPr>
+            <w:tcW w:w="4170" w:type="dxa"/>
+          </w:tcPr>
+          <w:p>
+            <w:pPr>
+              <w:pStyle w:val="ListParagraph"/>
+              <w:ind w:left="0"/>
+              <w:rPr>
+                <w:lang w:val="ro-RO"/>
+              </w:rPr>
+            </w:pPr>
+            <w:r>
+              <w:rPr>
+                <w:lang w:val="ro-RO"/>
+              </w:rPr>
+              <w:t>Pisica</w:t>
+            </w:r>
+          </w:p>
+        </w:tc>
+      </w:tr>
+      <w:tr>
+        <w:tc>
+          <w:tcPr>
+            <w:tcW w:w="4170" w:type="dxa"/>
+          </w:tcPr>
+          <w:p>
+            <w:pPr>
+              <w:pStyle w:val="ListParagraph"/>
+              <w:ind w:left="0"/>
+              <w:rPr>
+                <w:lang w:val="ro-RO"/>
+              </w:rPr>
+            </w:pPr>
+            <w:r>
+              <w:rPr>
+                <w:lang w:val="ro-RO"/>
+              </w:rPr>
+              <w:t>2</w:t>
+            </w:r>
+          </w:p>
+        </w:tc>
+        <w:tc>
+          <w:tcPr>
+            <w:tcW w:w="4170" w:type="dxa"/>
+          </w:tcPr>
+          <w:p>
+            <w:pPr>
+              <w:pStyle w:val="ListParagraph"/>
+              <w:ind w:left="0"/>
+              <w:rPr>
+                <w:lang w:val="ro-RO"/>
+              </w:rPr>
+            </w:pPr>
+            <w:r>
+              <w:rPr>
+                <w:lang w:val="ro-RO"/>
+              </w:rPr>
+              <w:t>Caine</w:t>
+            </w:r>
+          </w:p>
+        </w:tc>
+      </w:tr>
+      <w:tr>
+        <w:tc>
+          <w:tcPr>
+            <w:tcW w:w="4170" w:type="dxa"/>
+          </w:tcPr>
+          <w:p>
+            <w:pPr>
+              <w:pStyle w:val="ListParagraph"/>
+              <w:ind w:left="0"/>
+              <w:rPr>
+                <w:lang w:val="ro-RO"/>
+              </w:rPr>
+            </w:pPr>
+            <w:r>
+              <w:rPr>
+                <w:lang w:val="ro-RO"/>
+              </w:rPr>
+              <w:t>3</w:t>
+            </w:r>
+          </w:p>
+        </w:tc>
+        <w:tc>
+          <w:tcPr>
+            <w:tcW w:w="4170" w:type="dxa"/>
+          </w:tcPr>
+          <w:p>
+            <w:pPr>
+              <w:pStyle w:val="ListParagraph"/>
+              <w:ind w:left="0"/>
+              <w:rPr>
+                <w:lang w:val="ro-RO"/>
+              </w:rPr>
+            </w:pPr>
+            <w:r>
+              <w:rPr>
+                <w:lang w:val="ro-RO"/>
+              </w:rPr>
+              <w:t>Rozator</w:t>
+            </w:r>
+          </w:p>
+        </w:tc>
+      </w:tr>
+      <w:tr>
+        <w:tc>
+          <w:tcPr>
+            <w:tcW w:w="4170" w:type="dxa"/>
+          </w:tcPr>
+          <w:p>
+            <w:pPr>
+              <w:pStyle w:val="ListParagraph"/>
+              <w:ind w:left="0"/>
+              <w:rPr>
+                <w:lang w:val="ro-RO"/>
+              </w:rPr>
+            </w:pPr>
+            <w:r>
+              <w:rPr>
+                <w:lang w:val="ro-RO"/>
+              </w:rPr>
+              <w:t>4</w:t>
+            </w:r>
+          </w:p>
+        </w:tc>
+        <w:tc>
+          <w:tcPr>
+            <w:tcW w:w="4170" w:type="dxa"/>
+          </w:tcPr>
+          <w:p>
+            <w:pPr>
+              <w:pStyle w:val="ListParagraph"/>
+              <w:ind w:left="0"/>
+              <w:rPr>
+                <w:lang w:val="ro-RO"/>
+              </w:rPr>
+            </w:pPr>
+            <w:r>
+              <w:rPr>
+                <w:lang w:val="ro-RO"/>
+              </w:rPr>
+              <w:t>Reptila</w:t>
+            </w:r>
+          </w:p>
+        </w:tc>
+      </w:tr>
+      <w:tr>
+        <w:tc>
+          <w:tcPr>
+            <w:tcW w:w="4170" w:type="dxa"/>
+          </w:tcPr>
+          <w:p>
+            <w:pPr>
+              <w:pStyle w:val="ListParagraph"/>
+              <w:ind w:left="0"/>
+              <w:rPr>
+                <w:lang w:val="ro-RO"/>
+              </w:rPr>
+            </w:pPr>
+            <w:r>
+              <w:rPr>
+                <w:lang w:val="ro-RO"/>
+              </w:rPr>
+              <w:t>5</w:t>
+            </w:r>
+          </w:p>
+        </w:tc>
+        <w:tc>
+          <w:tcPr>
+            <w:tcW w:w="4170" w:type="dxa"/>
+          </w:tcPr>
+          <w:p>
+            <w:pPr>
+              <w:pStyle w:val="ListParagraph"/>
+              <w:ind w:left="0"/>
+              <w:rPr>
+                <w:lang w:val="ro-RO"/>
+              </w:rPr>
+            </w:pPr>
+            <w:r>
+              <w:rPr>
+                <w:lang w:val="ro-RO"/>
+              </w:rPr>
+              <w:t>Pasare</w:t>
+            </w:r>
+          </w:p>
+        </w:tc>
+      </w:tr>
+      <w:tr>
+        <w:tc>
+          <w:tcPr>
+            <w:tcW w:w="4170" w:type="dxa"/>
+          </w:tcPr>
+          <w:p>
+            <w:pPr>
+              <w:pStyle w:val="ListParagraph"/>
+              <w:ind w:left="0"/>
+              <w:rPr>
+                <w:lang w:val="ro-RO"/>
+              </w:rPr>
+            </w:pPr>
+            <w:r>
+              <w:rPr>
+                <w:lang w:val="ro-RO"/>
+              </w:rPr>
+              <w:t>6</w:t>
+            </w:r>
+          </w:p>
+        </w:tc>
+        <w:tc>
+          <w:tcPr>
+            <w:tcW w:w="4170" w:type="dxa"/>
+          </w:tcPr>
+          <w:p>
+            <w:pPr>
+              <w:pStyle w:val="ListParagraph"/>
+              <w:ind w:left="0"/>
+              <w:rPr>
+                <w:lang w:val="ro-RO"/>
+              </w:rPr>
+            </w:pPr>
+            <w:r>
+              <w:rPr>
+                <w:lang w:val="ro-RO"/>
+              </w:rPr>
+              <w:t>Acvatic</w:t>
+            </w:r>
+          </w:p>
+        </w:tc>
+      </w:tr>
+    </w:tbl>
+    <w:p>
+      <w:pPr>
+        <w:pStyle w:val="ListParagraph"/>
+        <w:rPr>
+          <w:lang w:val="ro-RO"/>
+        </w:rPr>
+      </w:pPr>
     </w:p>
     <w:sectPr>
       <w:pgSz w:w="11909" w:h="16834"/>
@@ -2877,6 +4398,119 @@
     </w:lvl>
   </w:abstractNum>
   <w:abstractNum w:abstractNumId="1" w15:restartNumberingAfterBreak="0">
+    <w:nsid w:val="0FD45CE4"/>
+    <w:multiLevelType w:val="multilevel"/>
+    <w:tmpl w:val="BCD822E2"/>
+    <w:lvl w:ilvl="0">
+      <w:start w:val="1"/>
+      <w:numFmt w:val="decimal"/>
+      <w:lvlText w:val="%1."/>
+      <w:lvlJc w:val="left"/>
+      <w:pPr>
+        <w:ind w:left="1440" w:hanging="360"/>
+      </w:pPr>
+      <w:rPr>
+        <w:u w:val="none"/>
+      </w:rPr>
+    </w:lvl>
+    <w:lvl w:ilvl="1">
+      <w:start w:val="1"/>
+      <w:numFmt w:val="lowerLetter"/>
+      <w:lvlText w:val="%2."/>
+      <w:lvlJc w:val="left"/>
+      <w:pPr>
+        <w:ind w:left="2160" w:hanging="360"/>
+      </w:pPr>
+      <w:rPr>
+        <w:u w:val="none"/>
+      </w:rPr>
+    </w:lvl>
+    <w:lvl w:ilvl="2">
+      <w:start w:val="1"/>
+      <w:numFmt w:val="lowerRoman"/>
+      <w:lvlText w:val="%3."/>
+      <w:lvlJc w:val="right"/>
+      <w:pPr>
+        <w:ind w:left="2880" w:hanging="360"/>
+      </w:pPr>
+      <w:rPr>
+        <w:u w:val="none"/>
+      </w:rPr>
+    </w:lvl>
+    <w:lvl w:ilvl="3">
+      <w:start w:val="1"/>
+      <w:numFmt w:val="decimal"/>
+      <w:lvlText w:val="%4."/>
+      <w:lvlJc w:val="left"/>
+      <w:pPr>
+        <w:ind w:left="3600" w:hanging="360"/>
+      </w:pPr>
+      <w:rPr>
+        <w:u w:val="none"/>
+      </w:rPr>
+    </w:lvl>
+    <w:lvl w:ilvl="4">
+      <w:start w:val="1"/>
+      <w:numFmt w:val="lowerLetter"/>
+      <w:lvlText w:val="%5."/>
+      <w:lvlJc w:val="left"/>
+      <w:pPr>
+        <w:ind w:left="4320" w:hanging="360"/>
+      </w:pPr>
+      <w:rPr>
+        <w:u w:val="none"/>
+      </w:rPr>
+    </w:lvl>
+    <w:lvl w:ilvl="5">
+      <w:start w:val="1"/>
+      <w:numFmt w:val="lowerRoman"/>
+      <w:lvlText w:val="%6."/>
+      <w:lvlJc w:val="right"/>
+      <w:pPr>
+        <w:ind w:left="5040" w:hanging="360"/>
+      </w:pPr>
+      <w:rPr>
+        <w:u w:val="none"/>
+      </w:rPr>
+    </w:lvl>
+    <w:lvl w:ilvl="6">
+      <w:start w:val="1"/>
+      <w:numFmt w:val="decimal"/>
+      <w:lvlText w:val="%7."/>
+      <w:lvlJc w:val="left"/>
+      <w:pPr>
+        <w:ind w:left="5760" w:hanging="360"/>
+      </w:pPr>
+      <w:rPr>
+        <w:u w:val="none"/>
+      </w:rPr>
+    </w:lvl>
+    <w:lvl w:ilvl="7">
+      <w:start w:val="1"/>
+      <w:numFmt w:val="lowerLetter"/>
+      <w:lvlText w:val="%8."/>
+      <w:lvlJc w:val="left"/>
+      <w:pPr>
+        <w:ind w:left="6480" w:hanging="360"/>
+      </w:pPr>
+      <w:rPr>
+        <w:u w:val="none"/>
+      </w:rPr>
+    </w:lvl>
+    <w:lvl w:ilvl="8">
+      <w:start w:val="1"/>
+      <w:numFmt w:val="lowerRoman"/>
+      <w:lvlText w:val="%9."/>
+      <w:lvlJc w:val="right"/>
+      <w:pPr>
+        <w:ind w:left="7200" w:hanging="360"/>
+      </w:pPr>
+      <w:rPr>
+        <w:u w:val="none"/>
+      </w:rPr>
+    </w:lvl>
+  </w:abstractNum>
+  <w:abstractNum w:abstractNumId="2" w15:restartNumberingAfterBreak="0">
     <w:nsid w:val="117730E5"/>
     <w:multiLevelType w:val="multilevel"/>
     <w:tmpl w:val="FFEA6956"/>
@@ -2989,7 +4623,7 @@
       </w:rPr>
     </w:lvl>
   </w:abstractNum>
-  <w:abstractNum w:abstractNumId="2" w15:restartNumberingAfterBreak="0">
+  <w:abstractNum w:abstractNumId="3" w15:restartNumberingAfterBreak="0">
     <w:nsid w:val="14105E65"/>
     <w:multiLevelType w:val="multilevel"/>
     <w:tmpl w:val="0324CC96"/>
@@ -3104,7 +4738,7 @@
       </w:rPr>
     </w:lvl>
   </w:abstractNum>
-  <w:abstractNum w:abstractNumId="3" w15:restartNumberingAfterBreak="0">
+  <w:abstractNum w:abstractNumId="4" w15:restartNumberingAfterBreak="0">
     <w:nsid w:val="26BB07B7"/>
     <w:multiLevelType w:val="multilevel"/>
     <w:tmpl w:val="566A8E52"/>
@@ -3217,7 +4851,7 @@
       </w:rPr>
     </w:lvl>
   </w:abstractNum>
-  <w:abstractNum w:abstractNumId="4" w15:restartNumberingAfterBreak="0">
+  <w:abstractNum w:abstractNumId="5" w15:restartNumberingAfterBreak="0">
     <w:nsid w:val="2A7930A8"/>
     <w:multiLevelType w:val="multilevel"/>
     <w:tmpl w:val="AB90230A"/>
@@ -3330,7 +4964,7 @@
       </w:rPr>
     </w:lvl>
   </w:abstractNum>
-  <w:abstractNum w:abstractNumId="5" w15:restartNumberingAfterBreak="0">
+  <w:abstractNum w:abstractNumId="6" w15:restartNumberingAfterBreak="0">
     <w:nsid w:val="2F2D0F23"/>
     <w:multiLevelType w:val="multilevel"/>
     <w:tmpl w:val="B3963448"/>
@@ -3443,7 +5077,121 @@
       </w:rPr>
     </w:lvl>
   </w:abstractNum>
-  <w:abstractNum w:abstractNumId="6" w15:restartNumberingAfterBreak="0">
+  <w:abstractNum w:abstractNumId="7" w15:restartNumberingAfterBreak="0">
+    <w:nsid w:val="3C401F47"/>
+    <w:multiLevelType w:val="multilevel"/>
+    <w:tmpl w:val="5ED68EF8"/>
+    <w:lvl w:ilvl="0">
+      <w:start w:val="1"/>
+      <w:numFmt w:val="decimal"/>
+      <w:lvlText w:val="%1."/>
+      <w:lvlJc w:val="left"/>
+      <w:pPr>
+        <w:ind w:left="1440" w:hanging="360"/>
+      </w:pPr>
+      <w:rPr>
+        <w:i w:val="0"/>
+        <w:u w:val="none"/>
+      </w:rPr>
+    </w:lvl>
+    <w:lvl w:ilvl="1">
+      <w:start w:val="1"/>
+      <w:numFmt w:val="lowerLetter"/>
+      <w:lvlText w:val="%2."/>
+      <w:lvlJc w:val="left"/>
+      <w:pPr>
+        <w:ind w:left="2160" w:hanging="360"/>
+      </w:pPr>
+      <w:rPr>
+        <w:u w:val="none"/>
+      </w:rPr>
+    </w:lvl>
+    <w:lvl w:ilvl="2">
+      <w:start w:val="1"/>
+      <w:numFmt w:val="lowerRoman"/>
+      <w:lvlText w:val="%3."/>
+      <w:lvlJc w:val="right"/>
+      <w:pPr>
+        <w:ind w:left="2880" w:hanging="360"/>
+      </w:pPr>
+      <w:rPr>
+        <w:u w:val="none"/>
+      </w:rPr>
+    </w:lvl>
+    <w:lvl w:ilvl="3">
+      <w:start w:val="1"/>
+      <w:numFmt w:val="decimal"/>
+      <w:lvlText w:val="%4."/>
+      <w:lvlJc w:val="left"/>
+      <w:pPr>
+        <w:ind w:left="3600" w:hanging="360"/>
+      </w:pPr>
+      <w:rPr>
+        <w:u w:val="none"/>
+      </w:rPr>
+    </w:lvl>
+    <w:lvl w:ilvl="4">
+      <w:start w:val="1"/>
+      <w:numFmt w:val="lowerLetter"/>
+      <w:lvlText w:val="%5."/>
+      <w:lvlJc w:val="left"/>
+      <w:pPr>
+        <w:ind w:left="4320" w:hanging="360"/>
+      </w:pPr>
+      <w:rPr>
+        <w:u w:val="none"/>
+      </w:rPr>
+    </w:lvl>
+    <w:lvl w:ilvl="5">
+      <w:start w:val="1"/>
+      <w:numFmt w:val="lowerRoman"/>
+      <w:lvlText w:val="%6."/>
+      <w:lvlJc w:val="right"/>
+      <w:pPr>
+        <w:ind w:left="5040" w:hanging="360"/>
+      </w:pPr>
+      <w:rPr>
+        <w:u w:val="none"/>
+      </w:rPr>
+    </w:lvl>
+    <w:lvl w:ilvl="6">
+      <w:start w:val="1"/>
+      <w:numFmt w:val="decimal"/>
+      <w:lvlText w:val="%7."/>
+      <w:lvlJc w:val="left"/>
+      <w:pPr>
+        <w:ind w:left="5760" w:hanging="360"/>
+      </w:pPr>
+      <w:rPr>
+        <w:u w:val="none"/>
+      </w:rPr>
+    </w:lvl>
+    <w:lvl w:ilvl="7">
+      <w:start w:val="1"/>
+      <w:numFmt w:val="lowerLetter"/>
+      <w:lvlText w:val="%8."/>
+      <w:lvlJc w:val="left"/>
+      <w:pPr>
+        <w:ind w:left="6480" w:hanging="360"/>
+      </w:pPr>
+      <w:rPr>
+        <w:u w:val="none"/>
+      </w:rPr>
+    </w:lvl>
+    <w:lvl w:ilvl="8">
+      <w:start w:val="1"/>
+      <w:numFmt w:val="lowerRoman"/>
+      <w:lvlText w:val="%9."/>
+      <w:lvlJc w:val="right"/>
+      <w:pPr>
+        <w:ind w:left="7200" w:hanging="360"/>
+      </w:pPr>
+      <w:rPr>
+        <w:u w:val="none"/>
+      </w:rPr>
+    </w:lvl>
+  </w:abstractNum>
+  <w:abstractNum w:abstractNumId="8" w15:restartNumberingAfterBreak="0">
     <w:nsid w:val="3CD33D42"/>
     <w:multiLevelType w:val="multilevel"/>
     <w:tmpl w:val="B9C4042E"/>
@@ -3556,7 +5304,7 @@
       </w:rPr>
     </w:lvl>
   </w:abstractNum>
-  <w:abstractNum w:abstractNumId="7" w15:restartNumberingAfterBreak="0">
+  <w:abstractNum w:abstractNumId="9" w15:restartNumberingAfterBreak="0">
     <w:nsid w:val="3F933C03"/>
     <w:multiLevelType w:val="multilevel"/>
     <w:tmpl w:val="E9D8A75E"/>
@@ -3670,7 +5418,7 @@
       </w:rPr>
     </w:lvl>
   </w:abstractNum>
-  <w:abstractNum w:abstractNumId="8" w15:restartNumberingAfterBreak="0">
+  <w:abstractNum w:abstractNumId="10" w15:restartNumberingAfterBreak="0">
     <w:nsid w:val="41230B68"/>
     <w:multiLevelType w:val="multilevel"/>
     <w:tmpl w:val="7AAEF8F6"/>
@@ -3783,7 +5531,7 @@
       </w:rPr>
     </w:lvl>
   </w:abstractNum>
-  <w:abstractNum w:abstractNumId="9" w15:restartNumberingAfterBreak="0">
+  <w:abstractNum w:abstractNumId="11" w15:restartNumberingAfterBreak="0">
     <w:nsid w:val="449831ED"/>
     <w:multiLevelType w:val="multilevel"/>
     <w:tmpl w:val="183CFF46"/>
@@ -3896,7 +5644,121 @@
       </w:rPr>
     </w:lvl>
   </w:abstractNum>
-  <w:abstractNum w:abstractNumId="10" w15:restartNumberingAfterBreak="0">
+  <w:abstractNum w:abstractNumId="12" w15:restartNumberingAfterBreak="0">
+    <w:nsid w:val="483016B2"/>
+    <w:multiLevelType w:val="multilevel"/>
+    <w:tmpl w:val="5ED68EF8"/>
+    <w:lvl w:ilvl="0">
+      <w:start w:val="1"/>
+      <w:numFmt w:val="decimal"/>
+      <w:lvlText w:val="%1."/>
+      <w:lvlJc w:val="left"/>
+      <w:pPr>
+        <w:ind w:left="1440" w:hanging="360"/>
+      </w:pPr>
+      <w:rPr>
+        <w:i w:val="0"/>
+        <w:u w:val="none"/>
+      </w:rPr>
+    </w:lvl>
+    <w:lvl w:ilvl="1">
+      <w:start w:val="1"/>
+      <w:numFmt w:val="lowerLetter"/>
+      <w:lvlText w:val="%2."/>
+      <w:lvlJc w:val="left"/>
+      <w:pPr>
+        <w:ind w:left="2160" w:hanging="360"/>
+      </w:pPr>
+      <w:rPr>
+        <w:u w:val="none"/>
+      </w:rPr>
+    </w:lvl>
+    <w:lvl w:ilvl="2">
+      <w:start w:val="1"/>
+      <w:numFmt w:val="lowerRoman"/>
+      <w:lvlText w:val="%3."/>
+      <w:lvlJc w:val="right"/>
+      <w:pPr>
+        <w:ind w:left="2880" w:hanging="360"/>
+      </w:pPr>
+      <w:rPr>
+        <w:u w:val="none"/>
+      </w:rPr>
+    </w:lvl>
+    <w:lvl w:ilvl="3">
+      <w:start w:val="1"/>
+      <w:numFmt w:val="decimal"/>
+      <w:lvlText w:val="%4."/>
+      <w:lvlJc w:val="left"/>
+      <w:pPr>
+        <w:ind w:left="3600" w:hanging="360"/>
+      </w:pPr>
+      <w:rPr>
+        <w:u w:val="none"/>
+      </w:rPr>
+    </w:lvl>
+    <w:lvl w:ilvl="4">
+      <w:start w:val="1"/>
+      <w:numFmt w:val="lowerLetter"/>
+      <w:lvlText w:val="%5."/>
+      <w:lvlJc w:val="left"/>
+      <w:pPr>
+        <w:ind w:left="4320" w:hanging="360"/>
+      </w:pPr>
+      <w:rPr>
+        <w:u w:val="none"/>
+      </w:rPr>
+    </w:lvl>
+    <w:lvl w:ilvl="5">
+      <w:start w:val="1"/>
+      <w:numFmt w:val="lowerRoman"/>
+      <w:lvlText w:val="%6."/>
+      <w:lvlJc w:val="right"/>
+      <w:pPr>
+        <w:ind w:left="5040" w:hanging="360"/>
+      </w:pPr>
+      <w:rPr>
+        <w:u w:val="none"/>
+      </w:rPr>
+    </w:lvl>
+    <w:lvl w:ilvl="6">
+      <w:start w:val="1"/>
+      <w:numFmt w:val="decimal"/>
+      <w:lvlText w:val="%7."/>
+      <w:lvlJc w:val="left"/>
+      <w:pPr>
+        <w:ind w:left="5760" w:hanging="360"/>
+      </w:pPr>
+      <w:rPr>
+        <w:u w:val="none"/>
+      </w:rPr>
+    </w:lvl>
+    <w:lvl w:ilvl="7">
+      <w:start w:val="1"/>
+      <w:numFmt w:val="lowerLetter"/>
+      <w:lvlText w:val="%8."/>
+      <w:lvlJc w:val="left"/>
+      <w:pPr>
+        <w:ind w:left="6480" w:hanging="360"/>
+      </w:pPr>
+      <w:rPr>
+        <w:u w:val="none"/>
+      </w:rPr>
+    </w:lvl>
+    <w:lvl w:ilvl="8">
+      <w:start w:val="1"/>
+      <w:numFmt w:val="lowerRoman"/>
+      <w:lvlText w:val="%9."/>
+      <w:lvlJc w:val="right"/>
+      <w:pPr>
+        <w:ind w:left="7200" w:hanging="360"/>
+      </w:pPr>
+      <w:rPr>
+        <w:u w:val="none"/>
+      </w:rPr>
+    </w:lvl>
+  </w:abstractNum>
+  <w:abstractNum w:abstractNumId="13" w15:restartNumberingAfterBreak="0">
     <w:nsid w:val="498C4655"/>
     <w:multiLevelType w:val="multilevel"/>
     <w:tmpl w:val="F3665596"/>
@@ -4009,7 +5871,7 @@
       </w:rPr>
     </w:lvl>
   </w:abstractNum>
-  <w:abstractNum w:abstractNumId="11" w15:restartNumberingAfterBreak="0">
+  <w:abstractNum w:abstractNumId="14" w15:restartNumberingAfterBreak="0">
     <w:nsid w:val="4C633F19"/>
     <w:multiLevelType w:val="multilevel"/>
     <w:tmpl w:val="ADF8798A"/>
@@ -4122,7 +5984,7 @@
       </w:rPr>
     </w:lvl>
   </w:abstractNum>
-  <w:abstractNum w:abstractNumId="12" w15:restartNumberingAfterBreak="0">
+  <w:abstractNum w:abstractNumId="15" w15:restartNumberingAfterBreak="0">
     <w:nsid w:val="4FD15E11"/>
     <w:multiLevelType w:val="multilevel"/>
     <w:tmpl w:val="F9FA9668"/>
@@ -4235,7 +6097,7 @@
       </w:rPr>
     </w:lvl>
   </w:abstractNum>
-  <w:abstractNum w:abstractNumId="13" w15:restartNumberingAfterBreak="0">
+  <w:abstractNum w:abstractNumId="16" w15:restartNumberingAfterBreak="0">
     <w:nsid w:val="54713CA8"/>
     <w:multiLevelType w:val="hybridMultilevel"/>
     <w:tmpl w:val="871A51E4"/>
@@ -4348,7 +6210,7 @@
       </w:rPr>
     </w:lvl>
   </w:abstractNum>
-  <w:abstractNum w:abstractNumId="14" w15:restartNumberingAfterBreak="0">
+  <w:abstractNum w:abstractNumId="17" w15:restartNumberingAfterBreak="0">
     <w:nsid w:val="5F1F5FFC"/>
     <w:multiLevelType w:val="multilevel"/>
     <w:tmpl w:val="275432A6"/>
@@ -4461,7 +6323,7 @@
       </w:rPr>
     </w:lvl>
   </w:abstractNum>
-  <w:abstractNum w:abstractNumId="15" w15:restartNumberingAfterBreak="0">
+  <w:abstractNum w:abstractNumId="18" w15:restartNumberingAfterBreak="0">
     <w:nsid w:val="66D41004"/>
     <w:multiLevelType w:val="multilevel"/>
     <w:tmpl w:val="5ED68EF8"/>
@@ -4575,7 +6437,120 @@
       </w:rPr>
     </w:lvl>
   </w:abstractNum>
-  <w:abstractNum w:abstractNumId="16" w15:restartNumberingAfterBreak="0">
+  <w:abstractNum w:abstractNumId="19" w15:restartNumberingAfterBreak="0">
+    <w:nsid w:val="6B823844"/>
+    <w:multiLevelType w:val="multilevel"/>
+    <w:tmpl w:val="BCD822E2"/>
+    <w:lvl w:ilvl="0">
+      <w:start w:val="1"/>
+      <w:numFmt w:val="decimal"/>
+      <w:lvlText w:val="%1."/>
+      <w:lvlJc w:val="left"/>
+      <w:pPr>
+        <w:ind w:left="1440" w:hanging="360"/>
+      </w:pPr>
+      <w:rPr>
+        <w:u w:val="none"/>
+      </w:rPr>
+    </w:lvl>
+    <w:lvl w:ilvl="1">
+      <w:start w:val="1"/>
+      <w:numFmt w:val="lowerLetter"/>
+      <w:lvlText w:val="%2."/>
+      <w:lvlJc w:val="left"/>
+      <w:pPr>
+        <w:ind w:left="2160" w:hanging="360"/>
+      </w:pPr>
+      <w:rPr>
+        <w:u w:val="none"/>
+      </w:rPr>
+    </w:lvl>
+    <w:lvl w:ilvl="2">
+      <w:start w:val="1"/>
+      <w:numFmt w:val="lowerRoman"/>
+      <w:lvlText w:val="%3."/>
+      <w:lvlJc w:val="right"/>
+      <w:pPr>
+        <w:ind w:left="2880" w:hanging="360"/>
+      </w:pPr>
+      <w:rPr>
+        <w:u w:val="none"/>
+      </w:rPr>
+    </w:lvl>
+    <w:lvl w:ilvl="3">
+      <w:start w:val="1"/>
+      <w:numFmt w:val="decimal"/>
+      <w:lvlText w:val="%4."/>
+      <w:lvlJc w:val="left"/>
+      <w:pPr>
+        <w:ind w:left="3600" w:hanging="360"/>
+      </w:pPr>
+      <w:rPr>
+        <w:u w:val="none"/>
+      </w:rPr>
+    </w:lvl>
+    <w:lvl w:ilvl="4">
+      <w:start w:val="1"/>
+      <w:numFmt w:val="lowerLetter"/>
+      <w:lvlText w:val="%5."/>
+      <w:lvlJc w:val="left"/>
+      <w:pPr>
+        <w:ind w:left="4320" w:hanging="360"/>
+      </w:pPr>
+      <w:rPr>
+        <w:u w:val="none"/>
+      </w:rPr>
+    </w:lvl>
+    <w:lvl w:ilvl="5">
+      <w:start w:val="1"/>
+      <w:numFmt w:val="lowerRoman"/>
+      <w:lvlText w:val="%6."/>
+      <w:lvlJc w:val="right"/>
+      <w:pPr>
+        <w:ind w:left="5040" w:hanging="360"/>
+      </w:pPr>
+      <w:rPr>
+        <w:u w:val="none"/>
+      </w:rPr>
+    </w:lvl>
+    <w:lvl w:ilvl="6">
+      <w:start w:val="1"/>
+      <w:numFmt w:val="decimal"/>
+      <w:lvlText w:val="%7."/>
+      <w:lvlJc w:val="left"/>
+      <w:pPr>
+        <w:ind w:left="5760" w:hanging="360"/>
+      </w:pPr>
+      <w:rPr>
+        <w:u w:val="none"/>
+      </w:rPr>
+    </w:lvl>
+    <w:lvl w:ilvl="7">
+      <w:start w:val="1"/>
+      <w:numFmt w:val="lowerLetter"/>
+      <w:lvlText w:val="%8."/>
+      <w:lvlJc w:val="left"/>
+      <w:pPr>
+        <w:ind w:left="6480" w:hanging="360"/>
+      </w:pPr>
+      <w:rPr>
+        <w:u w:val="none"/>
+      </w:rPr>
+    </w:lvl>
+    <w:lvl w:ilvl="8">
+      <w:start w:val="1"/>
+      <w:numFmt w:val="lowerRoman"/>
+      <w:lvlText w:val="%9."/>
+      <w:lvlJc w:val="right"/>
+      <w:pPr>
+        <w:ind w:left="7200" w:hanging="360"/>
+      </w:pPr>
+      <w:rPr>
+        <w:u w:val="none"/>
+      </w:rPr>
+    </w:lvl>
+  </w:abstractNum>
+  <w:abstractNum w:abstractNumId="20" w15:restartNumberingAfterBreak="0">
     <w:nsid w:val="71FC112A"/>
     <w:multiLevelType w:val="hybridMultilevel"/>
     <w:tmpl w:val="7A66241E"/>
@@ -4688,7 +6663,7 @@
       </w:rPr>
     </w:lvl>
   </w:abstractNum>
-  <w:abstractNum w:abstractNumId="17" w15:restartNumberingAfterBreak="0">
+  <w:abstractNum w:abstractNumId="21" w15:restartNumberingAfterBreak="0">
     <w:nsid w:val="736C554B"/>
     <w:multiLevelType w:val="multilevel"/>
     <w:tmpl w:val="BCD822E2"/>
@@ -4801,7 +6776,7 @@
       </w:rPr>
     </w:lvl>
   </w:abstractNum>
-  <w:abstractNum w:abstractNumId="18" w15:restartNumberingAfterBreak="0">
+  <w:abstractNum w:abstractNumId="22" w15:restartNumberingAfterBreak="0">
     <w:nsid w:val="74BA5B8E"/>
     <w:multiLevelType w:val="multilevel"/>
     <w:tmpl w:val="4926C4CC"/>
@@ -4914,7 +6889,7 @@
       </w:rPr>
     </w:lvl>
   </w:abstractNum>
-  <w:abstractNum w:abstractNumId="19" w15:restartNumberingAfterBreak="0">
+  <w:abstractNum w:abstractNumId="23" w15:restartNumberingAfterBreak="0">
     <w:nsid w:val="79504372"/>
     <w:multiLevelType w:val="multilevel"/>
     <w:tmpl w:val="480077D0"/>
@@ -5028,65 +7003,166 @@
       </w:rPr>
     </w:lvl>
   </w:abstractNum>
+  <w:abstractNum w:abstractNumId="24" w15:restartNumberingAfterBreak="0">
+    <w:nsid w:val="7C441F0A"/>
+    <w:multiLevelType w:val="hybridMultilevel"/>
+    <w:tmpl w:val="D54C3B40"/>
+    <w:lvl w:ilvl="0" w:tplc="0418000F">
+      <w:start w:val="1"/>
+      <w:numFmt w:val="decimal"/>
+      <w:lvlText w:val="%1."/>
+      <w:lvlJc w:val="left"/>
+      <w:pPr>
+        <w:ind w:left="720" w:hanging="360"/>
+      </w:pPr>
+    </w:lvl>
+    <w:lvl w:ilvl="1" w:tplc="04180019" w:tentative="1">
+      <w:start w:val="1"/>
+      <w:numFmt w:val="lowerLetter"/>
+      <w:lvlText w:val="%2."/>
+      <w:lvlJc w:val="left"/>
+      <w:pPr>
+        <w:ind w:left="1440" w:hanging="360"/>
+      </w:pPr>
+    </w:lvl>
+    <w:lvl w:ilvl="2" w:tplc="0418001B" w:tentative="1">
+      <w:start w:val="1"/>
+      <w:numFmt w:val="lowerRoman"/>
+      <w:lvlText w:val="%3."/>
+      <w:lvlJc w:val="right"/>
+      <w:pPr>
+        <w:ind w:left="2160" w:hanging="180"/>
+      </w:pPr>
+    </w:lvl>
+    <w:lvl w:ilvl="3" w:tplc="0418000F" w:tentative="1">
+      <w:start w:val="1"/>
+      <w:numFmt w:val="decimal"/>
+      <w:lvlText w:val="%4."/>
+      <w:lvlJc w:val="left"/>
+      <w:pPr>
+        <w:ind w:left="2880" w:hanging="360"/>
+      </w:pPr>
+    </w:lvl>
+    <w:lvl w:ilvl="4" w:tplc="04180019" w:tentative="1">
+      <w:start w:val="1"/>
+      <w:numFmt w:val="lowerLetter"/>
+      <w:lvlText w:val="%5."/>
+      <w:lvlJc w:val="left"/>
+      <w:pPr>
+        <w:ind w:left="3600" w:hanging="360"/>
+      </w:pPr>
+    </w:lvl>
+    <w:lvl w:ilvl="5" w:tplc="0418001B" w:tentative="1">
+      <w:start w:val="1"/>
+      <w:numFmt w:val="lowerRoman"/>
+      <w:lvlText w:val="%6."/>
+      <w:lvlJc w:val="right"/>
+      <w:pPr>
+        <w:ind w:left="4320" w:hanging="180"/>
+      </w:pPr>
+    </w:lvl>
+    <w:lvl w:ilvl="6" w:tplc="0418000F" w:tentative="1">
+      <w:start w:val="1"/>
+      <w:numFmt w:val="decimal"/>
+      <w:lvlText w:val="%7."/>
+      <w:lvlJc w:val="left"/>
+      <w:pPr>
+        <w:ind w:left="5040" w:hanging="360"/>
+      </w:pPr>
+    </w:lvl>
+    <w:lvl w:ilvl="7" w:tplc="04180019" w:tentative="1">
+      <w:start w:val="1"/>
+      <w:numFmt w:val="lowerLetter"/>
+      <w:lvlText w:val="%8."/>
+      <w:lvlJc w:val="left"/>
+      <w:pPr>
+        <w:ind w:left="5760" w:hanging="360"/>
+      </w:pPr>
+    </w:lvl>
+    <w:lvl w:ilvl="8" w:tplc="0418001B" w:tentative="1">
+      <w:start w:val="1"/>
+      <w:numFmt w:val="lowerRoman"/>
+      <w:lvlText w:val="%9."/>
+      <w:lvlJc w:val="right"/>
+      <w:pPr>
+        <w:ind w:left="6480" w:hanging="180"/>
+      </w:pPr>
+    </w:lvl>
+  </w:abstractNum>
   <w:num w:numId="1">
-    <w:abstractNumId w:val="3"/>
+    <w:abstractNumId w:val="4"/>
   </w:num>
   <w:num w:numId="2">
-    <w:abstractNumId w:val="7"/>
+    <w:abstractNumId w:val="9"/>
   </w:num>
   <w:num w:numId="3">
-    <w:abstractNumId w:val="5"/>
+    <w:abstractNumId w:val="6"/>
   </w:num>
   <w:num w:numId="4">
     <w:abstractNumId w:val="0"/>
   </w:num>
   <w:num w:numId="5">
+    <w:abstractNumId w:val="23"/>
+  </w:num>
+  <w:num w:numId="6">
+    <w:abstractNumId w:val="18"/>
+  </w:num>
+  <w:num w:numId="7">
+    <w:abstractNumId w:val="2"/>
+  </w:num>
+  <w:num w:numId="8">
+    <w:abstractNumId w:val="11"/>
+  </w:num>
+  <w:num w:numId="9">
+    <w:abstractNumId w:val="21"/>
+  </w:num>
+  <w:num w:numId="10">
+    <w:abstractNumId w:val="10"/>
+  </w:num>
+  <w:num w:numId="11">
+    <w:abstractNumId w:val="15"/>
+  </w:num>
+  <w:num w:numId="12">
+    <w:abstractNumId w:val="8"/>
+  </w:num>
+  <w:num w:numId="13">
+    <w:abstractNumId w:val="17"/>
+  </w:num>
+  <w:num w:numId="14">
+    <w:abstractNumId w:val="13"/>
+  </w:num>
+  <w:num w:numId="15">
+    <w:abstractNumId w:val="22"/>
+  </w:num>
+  <w:num w:numId="16">
+    <w:abstractNumId w:val="5"/>
+  </w:num>
+  <w:num w:numId="17">
+    <w:abstractNumId w:val="14"/>
+  </w:num>
+  <w:num w:numId="18">
+    <w:abstractNumId w:val="3"/>
+  </w:num>
+  <w:num w:numId="19">
+    <w:abstractNumId w:val="16"/>
+  </w:num>
+  <w:num w:numId="20">
+    <w:abstractNumId w:val="20"/>
+  </w:num>
+  <w:num w:numId="21">
+    <w:abstractNumId w:val="12"/>
+  </w:num>
+  <w:num w:numId="22">
     <w:abstractNumId w:val="19"/>
   </w:num>
-  <w:num w:numId="6">
-    <w:abstractNumId w:val="15"/>
+  <w:num w:numId="23">
+    <w:abstractNumId w:val="24"/>
   </w:num>
-  <w:num w:numId="7">
+  <w:num w:numId="24">
+    <w:abstractNumId w:val="7"/>
+  </w:num>
+  <w:num w:numId="25">
     <w:abstractNumId w:val="1"/>
-  </w:num>
-  <w:num w:numId="8">
-    <w:abstractNumId w:val="9"/>
-  </w:num>
-  <w:num w:numId="9">
-    <w:abstractNumId w:val="17"/>
-  </w:num>
-  <w:num w:numId="10">
-    <w:abstractNumId w:val="8"/>
-  </w:num>
-  <w:num w:numId="11">
-    <w:abstractNumId w:val="12"/>
-  </w:num>
-  <w:num w:numId="12">
-    <w:abstractNumId w:val="6"/>
-  </w:num>
-  <w:num w:numId="13">
-    <w:abstractNumId w:val="14"/>
-  </w:num>
-  <w:num w:numId="14">
-    <w:abstractNumId w:val="10"/>
-  </w:num>
-  <w:num w:numId="15">
-    <w:abstractNumId w:val="18"/>
-  </w:num>
-  <w:num w:numId="16">
-    <w:abstractNumId w:val="4"/>
-  </w:num>
-  <w:num w:numId="17">
-    <w:abstractNumId w:val="11"/>
-  </w:num>
-  <w:num w:numId="18">
-    <w:abstractNumId w:val="2"/>
-  </w:num>
-  <w:num w:numId="19">
-    <w:abstractNumId w:val="13"/>
-  </w:num>
-  <w:num w:numId="20">
-    <w:abstractNumId w:val="16"/>
   </w:num>
 </w:numbering>
 </file>
@@ -5674,6 +7750,25 @@
       <w:contextualSpacing/>
     </w:pPr>
   </w:style>
+  <w:style w:type="table" w:styleId="TableGrid">
+    <w:name w:val="Table Grid"/>
+    <w:basedOn w:val="TableNormal"/>
+    <w:uiPriority w:val="39"/>
+    <w:rsid w:val="00B21751"/>
+    <w:pPr>
+      <w:spacing w:line="240" w:lineRule="auto"/>
+    </w:pPr>
+    <w:tblPr>
+      <w:tblBorders>
+        <w:top w:val="single" w:sz="4" w:space="0" w:color="auto"/>
+        <w:left w:val="single" w:sz="4" w:space="0" w:color="auto"/>
+        <w:bottom w:val="single" w:sz="4" w:space="0" w:color="auto"/>
+        <w:right w:val="single" w:sz="4" w:space="0" w:color="auto"/>
+        <w:insideH w:val="single" w:sz="4" w:space="0" w:color="auto"/>
+        <w:insideV w:val="single" w:sz="4" w:space="0" w:color="auto"/>
+      </w:tblBorders>
+    </w:tblPr>
+  </w:style>
 </w:styles>
 </file>
 

</xml_diff>

<commit_message>
addanimal security + getanimals returns PID
Updated documentation acordingly
</commit_message>
<xml_diff>
--- a/WEB/server/BackendDocumentation.docx
+++ b/WEB/server/BackendDocumentation.docx
@@ -1726,59 +1726,43 @@
         </w:numPr>
         <w:rPr>
           <w:rFonts w:ascii="Times New Roman" w:eastAsia="Times New Roman" w:hAnsi="Times New Roman" w:cs="Times New Roman"/>
-          <w:sz w:val="24"/>
-          <w:szCs w:val="24"/>
-          <w:lang w:val="ro-RO"/>
-        </w:rPr>
-      </w:pPr>
-      <w:r>
-        <w:rPr>
-          <w:rFonts w:ascii="Times New Roman" w:eastAsia="Times New Roman" w:hAnsi="Times New Roman" w:cs="Times New Roman"/>
-          <w:i/>
-          <w:sz w:val="24"/>
-          <w:szCs w:val="24"/>
-          <w:lang w:val="ro-RO"/>
-        </w:rPr>
-        <w:t>pet_name</w:t>
-      </w:r>
-      <w:r>
-        <w:rPr>
-          <w:rFonts w:ascii="Times New Roman" w:eastAsia="Times New Roman" w:hAnsi="Times New Roman" w:cs="Times New Roman"/>
-          <w:i/>
-          <w:sz w:val="24"/>
-          <w:szCs w:val="24"/>
-          <w:lang w:val="ro-RO"/>
-        </w:rPr>
-        <w:t xml:space="preserve"> </w:t>
-      </w:r>
-      <w:r>
-        <w:rPr>
-          <w:rFonts w:ascii="Times New Roman" w:eastAsia="Times New Roman" w:hAnsi="Times New Roman" w:cs="Times New Roman"/>
-          <w:i/>
-          <w:sz w:val="24"/>
-          <w:szCs w:val="24"/>
-          <w:lang w:val="ro-RO"/>
-        </w:rPr>
-        <w:t>–</w:t>
-      </w:r>
-      <w:r>
-        <w:rPr>
-          <w:rFonts w:ascii="Times New Roman" w:eastAsia="Times New Roman" w:hAnsi="Times New Roman" w:cs="Times New Roman"/>
-          <w:i/>
-          <w:sz w:val="24"/>
-          <w:szCs w:val="24"/>
-          <w:lang w:val="ro-RO"/>
-        </w:rPr>
-        <w:t xml:space="preserve"> </w:t>
-      </w:r>
-      <w:r>
-        <w:rPr>
-          <w:rFonts w:ascii="Times New Roman" w:eastAsia="Times New Roman" w:hAnsi="Times New Roman" w:cs="Times New Roman"/>
-          <w:sz w:val="24"/>
-          <w:szCs w:val="24"/>
-          <w:lang w:val="ro-RO"/>
-        </w:rPr>
-        <w:t>Numele animalului</w:t>
+          <w:b/>
+          <w:bCs/>
+          <w:sz w:val="24"/>
+          <w:szCs w:val="24"/>
+          <w:lang w:val="ro-RO"/>
+        </w:rPr>
+      </w:pPr>
+      <w:r>
+        <w:rPr>
+          <w:rFonts w:ascii="Times New Roman" w:eastAsia="Times New Roman" w:hAnsi="Times New Roman" w:cs="Times New Roman"/>
+          <w:i/>
+          <w:iCs/>
+          <w:sz w:val="24"/>
+          <w:szCs w:val="24"/>
+          <w:lang w:val="ro-RO"/>
+        </w:rPr>
+        <w:t>security_code</w:t>
+      </w:r>
+      <w:r>
+        <w:rPr>
+          <w:rFonts w:ascii="Times New Roman" w:eastAsia="Times New Roman" w:hAnsi="Times New Roman" w:cs="Times New Roman"/>
+          <w:sz w:val="24"/>
+          <w:szCs w:val="24"/>
+          <w:lang w:val="ro-RO"/>
+        </w:rPr>
+        <w:t xml:space="preserve"> – 8981ASDGHJ22123 </w:t>
+      </w:r>
+      <w:r>
+        <w:rPr>
+          <w:rFonts w:ascii="Times New Roman" w:eastAsia="Times New Roman" w:hAnsi="Times New Roman" w:cs="Times New Roman"/>
+          <w:b/>
+          <w:bCs/>
+          <w:sz w:val="24"/>
+          <w:szCs w:val="24"/>
+          <w:lang w:val="ro-RO"/>
+        </w:rPr>
+        <w:t>(Doar pentru Android)</w:t>
       </w:r>
     </w:p>
     <w:p>
@@ -1802,21 +1786,12 @@
           <w:szCs w:val="24"/>
           <w:lang w:val="ro-RO"/>
         </w:rPr>
-        <w:t>pet_description</w:t>
-      </w:r>
-      <w:r>
-        <w:rPr>
-          <w:rFonts w:ascii="Times New Roman" w:eastAsia="Times New Roman" w:hAnsi="Times New Roman" w:cs="Times New Roman"/>
-          <w:i/>
-          <w:sz w:val="24"/>
-          <w:szCs w:val="24"/>
-          <w:lang w:val="ro-RO"/>
-        </w:rPr>
-        <w:t xml:space="preserve"> --</w:t>
-      </w:r>
-      <w:r>
-        <w:rPr>
-          <w:rFonts w:ascii="Times New Roman" w:eastAsia="Times New Roman" w:hAnsi="Times New Roman" w:cs="Times New Roman"/>
+        <w:t>pet_name</w:t>
+      </w:r>
+      <w:r>
+        <w:rPr>
+          <w:rFonts w:ascii="Times New Roman" w:eastAsia="Times New Roman" w:hAnsi="Times New Roman" w:cs="Times New Roman"/>
+          <w:i/>
           <w:sz w:val="24"/>
           <w:szCs w:val="24"/>
           <w:lang w:val="ro-RO"/>
@@ -1826,11 +1801,31 @@
       <w:r>
         <w:rPr>
           <w:rFonts w:ascii="Times New Roman" w:eastAsia="Times New Roman" w:hAnsi="Times New Roman" w:cs="Times New Roman"/>
-          <w:sz w:val="24"/>
-          <w:szCs w:val="24"/>
-          <w:lang w:val="ro-RO"/>
-        </w:rPr>
-        <w:t>Descrierea</w:t>
+          <w:i/>
+          <w:sz w:val="24"/>
+          <w:szCs w:val="24"/>
+          <w:lang w:val="ro-RO"/>
+        </w:rPr>
+        <w:t>–</w:t>
+      </w:r>
+      <w:r>
+        <w:rPr>
+          <w:rFonts w:ascii="Times New Roman" w:eastAsia="Times New Roman" w:hAnsi="Times New Roman" w:cs="Times New Roman"/>
+          <w:i/>
+          <w:sz w:val="24"/>
+          <w:szCs w:val="24"/>
+          <w:lang w:val="ro-RO"/>
+        </w:rPr>
+        <w:t xml:space="preserve"> </w:t>
+      </w:r>
+      <w:r>
+        <w:rPr>
+          <w:rFonts w:ascii="Times New Roman" w:eastAsia="Times New Roman" w:hAnsi="Times New Roman" w:cs="Times New Roman"/>
+          <w:sz w:val="24"/>
+          <w:szCs w:val="24"/>
+          <w:lang w:val="ro-RO"/>
+        </w:rPr>
+        <w:t>Numele animalului</w:t>
       </w:r>
     </w:p>
     <w:p>
@@ -1841,26 +1836,34 @@
         </w:numPr>
         <w:rPr>
           <w:rFonts w:ascii="Times New Roman" w:eastAsia="Times New Roman" w:hAnsi="Times New Roman" w:cs="Times New Roman"/>
-          <w:i/>
-          <w:sz w:val="24"/>
-          <w:szCs w:val="24"/>
-          <w:lang w:val="ro-RO"/>
-        </w:rPr>
-      </w:pPr>
-      <w:r>
-        <w:rPr>
-          <w:rFonts w:ascii="Times New Roman" w:eastAsia="Times New Roman" w:hAnsi="Times New Roman" w:cs="Times New Roman"/>
-          <w:i/>
-          <w:sz w:val="24"/>
-          <w:szCs w:val="24"/>
-          <w:lang w:val="ro-RO"/>
-        </w:rPr>
-        <w:t>pet_type</w:t>
-      </w:r>
-      <w:r>
-        <w:rPr>
-          <w:rFonts w:ascii="Times New Roman" w:eastAsia="Times New Roman" w:hAnsi="Times New Roman" w:cs="Times New Roman"/>
-          <w:i/>
+          <w:sz w:val="24"/>
+          <w:szCs w:val="24"/>
+          <w:lang w:val="ro-RO"/>
+        </w:rPr>
+      </w:pPr>
+      <w:r>
+        <w:rPr>
+          <w:rFonts w:ascii="Times New Roman" w:eastAsia="Times New Roman" w:hAnsi="Times New Roman" w:cs="Times New Roman"/>
+          <w:i/>
+          <w:sz w:val="24"/>
+          <w:szCs w:val="24"/>
+          <w:lang w:val="ro-RO"/>
+        </w:rPr>
+        <w:t>pet_description</w:t>
+      </w:r>
+      <w:r>
+        <w:rPr>
+          <w:rFonts w:ascii="Times New Roman" w:eastAsia="Times New Roman" w:hAnsi="Times New Roman" w:cs="Times New Roman"/>
+          <w:i/>
+          <w:sz w:val="24"/>
+          <w:szCs w:val="24"/>
+          <w:lang w:val="ro-RO"/>
+        </w:rPr>
+        <w:t xml:space="preserve"> --</w:t>
+      </w:r>
+      <w:r>
+        <w:rPr>
+          <w:rFonts w:ascii="Times New Roman" w:eastAsia="Times New Roman" w:hAnsi="Times New Roman" w:cs="Times New Roman"/>
           <w:sz w:val="24"/>
           <w:szCs w:val="24"/>
           <w:lang w:val="ro-RO"/>
@@ -1870,82 +1873,11 @@
       <w:r>
         <w:rPr>
           <w:rFonts w:ascii="Times New Roman" w:eastAsia="Times New Roman" w:hAnsi="Times New Roman" w:cs="Times New Roman"/>
-          <w:i/>
-          <w:sz w:val="24"/>
-          <w:szCs w:val="24"/>
-          <w:lang w:val="ro-RO"/>
-        </w:rPr>
-        <w:t>–</w:t>
-      </w:r>
-      <w:r>
-        <w:rPr>
-          <w:rFonts w:ascii="Times New Roman" w:eastAsia="Times New Roman" w:hAnsi="Times New Roman" w:cs="Times New Roman"/>
-          <w:i/>
-          <w:sz w:val="24"/>
-          <w:szCs w:val="24"/>
-          <w:lang w:val="ro-RO"/>
-        </w:rPr>
-        <w:t xml:space="preserve"> </w:t>
-      </w:r>
-      <w:r>
-        <w:rPr>
-          <w:rFonts w:ascii="Times New Roman" w:eastAsia="Times New Roman" w:hAnsi="Times New Roman" w:cs="Times New Roman"/>
-          <w:sz w:val="24"/>
-          <w:szCs w:val="24"/>
-          <w:lang w:val="ro-RO"/>
-        </w:rPr>
-        <w:t xml:space="preserve">Tipul animalului ( </w:t>
-      </w:r>
-      <w:r>
-        <w:rPr>
-          <w:rFonts w:ascii="Times New Roman" w:eastAsia="Times New Roman" w:hAnsi="Times New Roman" w:cs="Times New Roman"/>
-          <w:b/>
-          <w:bCs/>
-          <w:sz w:val="24"/>
-          <w:szCs w:val="24"/>
-          <w:lang w:val="ro-RO"/>
-        </w:rPr>
-        <w:t>int</w:t>
-      </w:r>
-      <w:r>
-        <w:rPr>
-          <w:rFonts w:ascii="Times New Roman" w:eastAsia="Times New Roman" w:hAnsi="Times New Roman" w:cs="Times New Roman"/>
-          <w:b/>
-          <w:bCs/>
-          <w:sz w:val="24"/>
-          <w:szCs w:val="24"/>
-          <w:lang w:val="ro-RO"/>
-        </w:rPr>
-        <w:t xml:space="preserve"> -- </w:t>
-      </w:r>
-      <w:r>
-        <w:rPr>
-          <w:rFonts w:ascii="Times New Roman" w:eastAsia="Times New Roman" w:hAnsi="Times New Roman" w:cs="Times New Roman"/>
-          <w:sz w:val="24"/>
-          <w:szCs w:val="24"/>
-          <w:lang w:val="ro-RO"/>
-        </w:rPr>
-        <w:t xml:space="preserve"> </w:t>
-      </w:r>
-      <w:r>
-        <w:rPr>
-          <w:rFonts w:ascii="Times New Roman" w:eastAsia="Times New Roman" w:hAnsi="Times New Roman" w:cs="Times New Roman"/>
-          <w:b/>
-          <w:bCs/>
-          <w:sz w:val="24"/>
-          <w:szCs w:val="24"/>
-          <w:lang w:val="ro-RO"/>
-        </w:rPr>
-        <w:t>Vezi ANEXA 1</w:t>
-      </w:r>
-      <w:r>
-        <w:rPr>
-          <w:rFonts w:ascii="Times New Roman" w:eastAsia="Times New Roman" w:hAnsi="Times New Roman" w:cs="Times New Roman"/>
-          <w:sz w:val="24"/>
-          <w:szCs w:val="24"/>
-          <w:lang w:val="ro-RO"/>
-        </w:rPr>
-        <w:t>)</w:t>
+          <w:sz w:val="24"/>
+          <w:szCs w:val="24"/>
+          <w:lang w:val="ro-RO"/>
+        </w:rPr>
+        <w:t>Descrierea</w:t>
       </w:r>
     </w:p>
     <w:p>
@@ -1956,24 +1888,36 @@
         </w:numPr>
         <w:rPr>
           <w:rFonts w:ascii="Times New Roman" w:eastAsia="Times New Roman" w:hAnsi="Times New Roman" w:cs="Times New Roman"/>
-          <w:sz w:val="24"/>
-          <w:szCs w:val="24"/>
-          <w:lang w:val="ro-RO"/>
-        </w:rPr>
-      </w:pPr>
-      <w:r>
-        <w:rPr>
-          <w:rFonts w:ascii="Times New Roman" w:eastAsia="Times New Roman" w:hAnsi="Times New Roman" w:cs="Times New Roman"/>
-          <w:i/>
-          <w:sz w:val="24"/>
-          <w:szCs w:val="24"/>
-          <w:lang w:val="ro-RO"/>
-        </w:rPr>
-        <w:t xml:space="preserve">pet_breed </w:t>
-      </w:r>
-      <w:r>
-        <w:rPr>
-          <w:rFonts w:ascii="Times New Roman" w:eastAsia="Times New Roman" w:hAnsi="Times New Roman" w:cs="Times New Roman"/>
+          <w:i/>
+          <w:sz w:val="24"/>
+          <w:szCs w:val="24"/>
+          <w:lang w:val="ro-RO"/>
+        </w:rPr>
+      </w:pPr>
+      <w:r>
+        <w:rPr>
+          <w:rFonts w:ascii="Times New Roman" w:eastAsia="Times New Roman" w:hAnsi="Times New Roman" w:cs="Times New Roman"/>
+          <w:i/>
+          <w:sz w:val="24"/>
+          <w:szCs w:val="24"/>
+          <w:lang w:val="ro-RO"/>
+        </w:rPr>
+        <w:t>pet_type</w:t>
+      </w:r>
+      <w:r>
+        <w:rPr>
+          <w:rFonts w:ascii="Times New Roman" w:eastAsia="Times New Roman" w:hAnsi="Times New Roman" w:cs="Times New Roman"/>
+          <w:i/>
+          <w:sz w:val="24"/>
+          <w:szCs w:val="24"/>
+          <w:lang w:val="ro-RO"/>
+        </w:rPr>
+        <w:t xml:space="preserve"> </w:t>
+      </w:r>
+      <w:r>
+        <w:rPr>
+          <w:rFonts w:ascii="Times New Roman" w:eastAsia="Times New Roman" w:hAnsi="Times New Roman" w:cs="Times New Roman"/>
+          <w:i/>
           <w:sz w:val="24"/>
           <w:szCs w:val="24"/>
           <w:lang w:val="ro-RO"/>
@@ -1983,6 +1927,7 @@
       <w:r>
         <w:rPr>
           <w:rFonts w:ascii="Times New Roman" w:eastAsia="Times New Roman" w:hAnsi="Times New Roman" w:cs="Times New Roman"/>
+          <w:i/>
           <w:sz w:val="24"/>
           <w:szCs w:val="24"/>
           <w:lang w:val="ro-RO"/>
@@ -1996,7 +1941,58 @@
           <w:szCs w:val="24"/>
           <w:lang w:val="ro-RO"/>
         </w:rPr>
-        <w:t>Rasa animalului</w:t>
+        <w:t xml:space="preserve">Tipul animalului ( </w:t>
+      </w:r>
+      <w:r>
+        <w:rPr>
+          <w:rFonts w:ascii="Times New Roman" w:eastAsia="Times New Roman" w:hAnsi="Times New Roman" w:cs="Times New Roman"/>
+          <w:b/>
+          <w:bCs/>
+          <w:sz w:val="24"/>
+          <w:szCs w:val="24"/>
+          <w:lang w:val="ro-RO"/>
+        </w:rPr>
+        <w:t>int</w:t>
+      </w:r>
+      <w:r>
+        <w:rPr>
+          <w:rFonts w:ascii="Times New Roman" w:eastAsia="Times New Roman" w:hAnsi="Times New Roman" w:cs="Times New Roman"/>
+          <w:b/>
+          <w:bCs/>
+          <w:sz w:val="24"/>
+          <w:szCs w:val="24"/>
+          <w:lang w:val="ro-RO"/>
+        </w:rPr>
+        <w:t xml:space="preserve"> -- </w:t>
+      </w:r>
+      <w:r>
+        <w:rPr>
+          <w:rFonts w:ascii="Times New Roman" w:eastAsia="Times New Roman" w:hAnsi="Times New Roman" w:cs="Times New Roman"/>
+          <w:sz w:val="24"/>
+          <w:szCs w:val="24"/>
+          <w:lang w:val="ro-RO"/>
+        </w:rPr>
+        <w:t xml:space="preserve"> </w:t>
+      </w:r>
+      <w:r>
+        <w:rPr>
+          <w:rFonts w:ascii="Times New Roman" w:eastAsia="Times New Roman" w:hAnsi="Times New Roman" w:cs="Times New Roman"/>
+          <w:b/>
+          <w:bCs/>
+          <w:sz w:val="24"/>
+          <w:szCs w:val="24"/>
+          <w:lang w:val="ro-RO"/>
+        </w:rPr>
+        <w:t>Vezi ANEXA 1</w:t>
+      </w:r>
+      <w:r>
+        <w:rPr>
+          <w:rFonts w:ascii="Times New Roman" w:eastAsia="Times New Roman" w:hAnsi="Times New Roman" w:cs="Times New Roman"/>
+          <w:sz w:val="24"/>
+          <w:szCs w:val="24"/>
+          <w:lang w:val="ro-RO"/>
+        </w:rPr>
+        <w:t>)</w:t>
       </w:r>
     </w:p>
     <w:p>
@@ -2020,16 +2016,34 @@
           <w:szCs w:val="24"/>
           <w:lang w:val="ro-RO"/>
         </w:rPr>
-        <w:t xml:space="preserve">pet_age </w:t>
-      </w:r>
-      <w:r>
-        <w:rPr>
-          <w:rFonts w:ascii="Times New Roman" w:eastAsia="Times New Roman" w:hAnsi="Times New Roman" w:cs="Times New Roman"/>
-          <w:sz w:val="24"/>
-          <w:szCs w:val="24"/>
-          <w:lang w:val="ro-RO"/>
-        </w:rPr>
-        <w:t>– Varsta animalului</w:t>
+        <w:t xml:space="preserve">pet_breed </w:t>
+      </w:r>
+      <w:r>
+        <w:rPr>
+          <w:rFonts w:ascii="Times New Roman" w:eastAsia="Times New Roman" w:hAnsi="Times New Roman" w:cs="Times New Roman"/>
+          <w:sz w:val="24"/>
+          <w:szCs w:val="24"/>
+          <w:lang w:val="ro-RO"/>
+        </w:rPr>
+        <w:t>–</w:t>
+      </w:r>
+      <w:r>
+        <w:rPr>
+          <w:rFonts w:ascii="Times New Roman" w:eastAsia="Times New Roman" w:hAnsi="Times New Roman" w:cs="Times New Roman"/>
+          <w:sz w:val="24"/>
+          <w:szCs w:val="24"/>
+          <w:lang w:val="ro-RO"/>
+        </w:rPr>
+        <w:t xml:space="preserve"> </w:t>
+      </w:r>
+      <w:r>
+        <w:rPr>
+          <w:rFonts w:ascii="Times New Roman" w:eastAsia="Times New Roman" w:hAnsi="Times New Roman" w:cs="Times New Roman"/>
+          <w:sz w:val="24"/>
+          <w:szCs w:val="24"/>
+          <w:lang w:val="ro-RO"/>
+        </w:rPr>
+        <w:t>Rasa animalului</w:t>
       </w:r>
     </w:p>
     <w:p>
@@ -2053,6 +2067,39 @@
           <w:szCs w:val="24"/>
           <w:lang w:val="ro-RO"/>
         </w:rPr>
+        <w:t xml:space="preserve">pet_age </w:t>
+      </w:r>
+      <w:r>
+        <w:rPr>
+          <w:rFonts w:ascii="Times New Roman" w:eastAsia="Times New Roman" w:hAnsi="Times New Roman" w:cs="Times New Roman"/>
+          <w:sz w:val="24"/>
+          <w:szCs w:val="24"/>
+          <w:lang w:val="ro-RO"/>
+        </w:rPr>
+        <w:t>– Varsta animalului</w:t>
+      </w:r>
+    </w:p>
+    <w:p>
+      <w:pPr>
+        <w:numPr>
+          <w:ilvl w:val="0"/>
+          <w:numId w:val="21"/>
+        </w:numPr>
+        <w:rPr>
+          <w:rFonts w:ascii="Times New Roman" w:eastAsia="Times New Roman" w:hAnsi="Times New Roman" w:cs="Times New Roman"/>
+          <w:sz w:val="24"/>
+          <w:szCs w:val="24"/>
+          <w:lang w:val="ro-RO"/>
+        </w:rPr>
+      </w:pPr>
+      <w:r>
+        <w:rPr>
+          <w:rFonts w:ascii="Times New Roman" w:eastAsia="Times New Roman" w:hAnsi="Times New Roman" w:cs="Times New Roman"/>
+          <w:i/>
+          <w:sz w:val="24"/>
+          <w:szCs w:val="24"/>
+          <w:lang w:val="ro-RO"/>
+        </w:rPr>
         <w:t xml:space="preserve">UID </w:t>
       </w:r>
       <w:r>
@@ -2073,25 +2120,7 @@
           <w:szCs w:val="24"/>
           <w:lang w:val="ro-RO"/>
         </w:rPr>
-        <w:t>AICI avem de testat + verificat, Andreea il trimite, Bianca nu ar trebui, dar testam si vedem impreuna</w:t>
-      </w:r>
-      <w:r>
-        <w:rPr>
-          <w:rFonts w:ascii="Times New Roman" w:eastAsia="Times New Roman" w:hAnsi="Times New Roman" w:cs="Times New Roman"/>
-          <w:sz w:val="24"/>
-          <w:szCs w:val="24"/>
-          <w:lang w:val="ro-RO"/>
-        </w:rPr>
-        <w:t>)</w:t>
-      </w:r>
-      <w:r>
-        <w:rPr>
-          <w:rFonts w:ascii="Times New Roman" w:eastAsia="Times New Roman" w:hAnsi="Times New Roman" w:cs="Times New Roman"/>
-          <w:sz w:val="24"/>
-          <w:szCs w:val="24"/>
-          <w:lang w:val="ro-RO"/>
-        </w:rPr>
-        <w:t xml:space="preserve"> </w:t>
+        <w:t>Doar pt Android )</w:t>
       </w:r>
     </w:p>
     <w:p>
@@ -2496,6 +2525,33 @@
           <w:lang w:val="ro-RO"/>
         </w:rPr>
         <w:t>Variabile disponibile:</w:t>
+      </w:r>
+    </w:p>
+    <w:p>
+      <w:pPr>
+        <w:numPr>
+          <w:ilvl w:val="1"/>
+          <w:numId w:val="25"/>
+        </w:numPr>
+        <w:rPr>
+          <w:rFonts w:ascii="Times New Roman" w:eastAsia="Times New Roman" w:hAnsi="Times New Roman" w:cs="Times New Roman"/>
+          <w:i/>
+          <w:iCs/>
+          <w:sz w:val="24"/>
+          <w:szCs w:val="24"/>
+          <w:lang w:val="ro-RO"/>
+        </w:rPr>
+      </w:pPr>
+      <w:r>
+        <w:rPr>
+          <w:rFonts w:ascii="Times New Roman" w:eastAsia="Times New Roman" w:hAnsi="Times New Roman" w:cs="Times New Roman"/>
+          <w:i/>
+          <w:iCs/>
+          <w:sz w:val="24"/>
+          <w:szCs w:val="24"/>
+          <w:lang w:val="ro-RO"/>
+        </w:rPr>
+        <w:t>PID</w:t>
       </w:r>
     </w:p>
     <w:p>
@@ -5647,7 +5703,7 @@
   <w:abstractNum w:abstractNumId="12" w15:restartNumberingAfterBreak="0">
     <w:nsid w:val="483016B2"/>
     <w:multiLevelType w:val="multilevel"/>
-    <w:tmpl w:val="5ED68EF8"/>
+    <w:tmpl w:val="D8F48A68"/>
     <w:lvl w:ilvl="0">
       <w:start w:val="1"/>
       <w:numFmt w:val="decimal"/>
@@ -5657,6 +5713,8 @@
         <w:ind w:left="1440" w:hanging="360"/>
       </w:pPr>
       <w:rPr>
+        <w:b w:val="0"/>
+        <w:bCs w:val="0"/>
         <w:i w:val="0"/>
         <w:u w:val="none"/>
       </w:rPr>

</xml_diff>

<commit_message>
getanimals can now filter pet_type
Updated documentation acordingly
</commit_message>
<xml_diff>
--- a/WEB/server/BackendDocumentation.docx
+++ b/WEB/server/BackendDocumentation.docx
@@ -2378,6 +2378,50 @@
           <w:lang w:val="ro-RO"/>
         </w:rPr>
         <w:t xml:space="preserve"> (Momentan 0)</w:t>
+      </w:r>
+    </w:p>
+    <w:p>
+      <w:pPr>
+        <w:numPr>
+          <w:ilvl w:val="1"/>
+          <w:numId w:val="24"/>
+        </w:numPr>
+        <w:rPr>
+          <w:rFonts w:ascii="Times New Roman" w:eastAsia="Times New Roman" w:hAnsi="Times New Roman" w:cs="Times New Roman"/>
+          <w:sz w:val="24"/>
+          <w:szCs w:val="24"/>
+          <w:lang w:val="ro-RO"/>
+        </w:rPr>
+      </w:pPr>
+      <w:r>
+        <w:rPr>
+          <w:rFonts w:ascii="Times New Roman" w:eastAsia="Times New Roman" w:hAnsi="Times New Roman" w:cs="Times New Roman"/>
+          <w:i/>
+          <w:sz w:val="24"/>
+          <w:szCs w:val="24"/>
+          <w:lang w:val="ro-RO"/>
+        </w:rPr>
+        <w:t>pet_type –</w:t>
+      </w:r>
+      <w:r>
+        <w:rPr>
+          <w:rFonts w:ascii="Times New Roman" w:eastAsia="Times New Roman" w:hAnsi="Times New Roman" w:cs="Times New Roman"/>
+          <w:sz w:val="24"/>
+          <w:szCs w:val="24"/>
+          <w:lang w:val="ro-RO"/>
+        </w:rPr>
+        <w:t xml:space="preserve"> Tipul animalelor care vor fi intoarse </w:t>
+      </w:r>
+      <w:r>
+        <w:rPr>
+          <w:rFonts w:ascii="Times New Roman" w:eastAsia="Times New Roman" w:hAnsi="Times New Roman" w:cs="Times New Roman"/>
+          <w:b/>
+          <w:bCs/>
+          <w:sz w:val="24"/>
+          <w:szCs w:val="24"/>
+          <w:lang w:val="ro-RO"/>
+        </w:rPr>
+        <w:t>(Vezi ANEXA 1)</w:t>
       </w:r>
     </w:p>
     <w:p>

</xml_diff>

<commit_message>
getanimal intoarce date despre cereri animale
Documentatia actualizata
</commit_message>
<xml_diff>
--- a/WEB/server/BackendDocumentation.docx
+++ b/WEB/server/BackendDocumentation.docx
@@ -1149,6 +1149,25 @@
     </w:p>
     <w:p>
       <w:pPr>
+        <w:rPr>
+          <w:rFonts w:ascii="Times New Roman" w:eastAsia="Times New Roman" w:hAnsi="Times New Roman" w:cs="Times New Roman"/>
+          <w:sz w:val="24"/>
+          <w:szCs w:val="24"/>
+          <w:lang w:val="ro-RO"/>
+        </w:rPr>
+      </w:pPr>
+      <w:r>
+        <w:rPr>
+          <w:rFonts w:ascii="Times New Roman" w:eastAsia="Times New Roman" w:hAnsi="Times New Roman" w:cs="Times New Roman"/>
+          <w:sz w:val="24"/>
+          <w:szCs w:val="24"/>
+          <w:lang w:val="ro-RO"/>
+        </w:rPr>
+        <w:br w:type="page"/>
+      </w:r>
+    </w:p>
+    <w:p>
+      <w:pPr>
         <w:ind w:left="1440"/>
         <w:rPr>
           <w:rFonts w:ascii="Times New Roman" w:eastAsia="Times New Roman" w:hAnsi="Times New Roman" w:cs="Times New Roman"/>
@@ -1354,7 +1373,6 @@
           <w:szCs w:val="24"/>
           <w:lang w:val="ro-RO"/>
         </w:rPr>
-        <w:lastRenderedPageBreak/>
         <w:t>user-lastname</w:t>
       </w:r>
       <w:r>
@@ -2185,6 +2203,25 @@
           <w:lang w:val="ro-RO"/>
         </w:rPr>
       </w:pPr>
+      <w:r>
+        <w:rPr>
+          <w:rFonts w:ascii="Times New Roman" w:eastAsia="Times New Roman" w:hAnsi="Times New Roman" w:cs="Times New Roman"/>
+          <w:sz w:val="24"/>
+          <w:szCs w:val="24"/>
+          <w:lang w:val="ro-RO"/>
+        </w:rPr>
+        <w:br w:type="page"/>
+      </w:r>
+    </w:p>
+    <w:p>
+      <w:pPr>
+        <w:rPr>
+          <w:rFonts w:ascii="Times New Roman" w:eastAsia="Times New Roman" w:hAnsi="Times New Roman" w:cs="Times New Roman"/>
+          <w:sz w:val="24"/>
+          <w:szCs w:val="24"/>
+          <w:lang w:val="ro-RO"/>
+        </w:rPr>
+      </w:pPr>
     </w:p>
     <w:p>
       <w:pPr>
@@ -2247,6 +2284,8 @@
         <w:rPr>
           <w:rFonts w:ascii="Times New Roman" w:eastAsia="Times New Roman" w:hAnsi="Times New Roman" w:cs="Times New Roman"/>
           <w:b/>
+          <w:i/>
+          <w:iCs/>
           <w:sz w:val="24"/>
           <w:szCs w:val="24"/>
           <w:lang w:val="ro-RO"/>
@@ -2262,6 +2301,7 @@
         </w:rPr>
         <w:t xml:space="preserve">Intoarce animalele in un vector denumit </w:t>
       </w:r>
+      <w:proofErr w:type="spellStart"/>
       <w:r>
         <w:rPr>
           <w:rFonts w:ascii="Times New Roman" w:eastAsia="Times New Roman" w:hAnsi="Times New Roman" w:cs="Times New Roman"/>
@@ -2274,6 +2314,7 @@
         </w:rPr>
         <w:t>animals</w:t>
       </w:r>
+      <w:proofErr w:type="spellEnd"/>
       <w:r>
         <w:rPr>
           <w:rFonts w:ascii="Times New Roman" w:eastAsia="Times New Roman" w:hAnsi="Times New Roman" w:cs="Times New Roman"/>
@@ -2285,6 +2326,55 @@
           <w:lang w:val="ro-RO"/>
         </w:rPr>
         <w:t>.</w:t>
+      </w:r>
+    </w:p>
+    <w:p>
+      <w:pPr>
+        <w:rPr>
+          <w:rFonts w:ascii="Times New Roman" w:eastAsia="Times New Roman" w:hAnsi="Times New Roman" w:cs="Times New Roman"/>
+          <w:b/>
+          <w:sz w:val="24"/>
+          <w:szCs w:val="24"/>
+          <w:lang w:val="ro-RO"/>
+        </w:rPr>
+      </w:pPr>
+      <w:r>
+        <w:rPr>
+          <w:rFonts w:ascii="Times New Roman" w:eastAsia="Times New Roman" w:hAnsi="Times New Roman" w:cs="Times New Roman"/>
+          <w:b/>
+          <w:i/>
+          <w:iCs/>
+          <w:sz w:val="24"/>
+          <w:szCs w:val="24"/>
+          <w:lang w:val="ro-RO"/>
+        </w:rPr>
+        <w:t xml:space="preserve">!!Cu galben am specificat parametrii specifici </w:t>
+      </w:r>
+      <w:proofErr w:type="spellStart"/>
+      <w:r>
+        <w:rPr>
+          <w:rFonts w:ascii="Times New Roman" w:eastAsia="Times New Roman" w:hAnsi="Times New Roman" w:cs="Times New Roman"/>
+          <w:b/>
+          <w:i/>
+          <w:iCs/>
+          <w:sz w:val="24"/>
+          <w:szCs w:val="24"/>
+          <w:lang w:val="ro-RO"/>
+        </w:rPr>
+        <w:t>intoarcerii</w:t>
+      </w:r>
+      <w:proofErr w:type="spellEnd"/>
+      <w:r>
+        <w:rPr>
+          <w:rFonts w:ascii="Times New Roman" w:eastAsia="Times New Roman" w:hAnsi="Times New Roman" w:cs="Times New Roman"/>
+          <w:b/>
+          <w:i/>
+          <w:iCs/>
+          <w:sz w:val="24"/>
+          <w:szCs w:val="24"/>
+          <w:lang w:val="ro-RO"/>
+        </w:rPr>
+        <w:t xml:space="preserve"> animalelor unui utilizator!!</w:t>
       </w:r>
     </w:p>
     <w:p>
@@ -2495,6 +2585,7 @@
           <w:rFonts w:ascii="Times New Roman" w:eastAsia="Times New Roman" w:hAnsi="Times New Roman" w:cs="Times New Roman"/>
           <w:sz w:val="24"/>
           <w:szCs w:val="24"/>
+          <w:highlight w:val="yellow"/>
           <w:lang w:val="ro-RO"/>
         </w:rPr>
       </w:pPr>
@@ -2505,6 +2596,7 @@
           <w:i/>
           <w:sz w:val="24"/>
           <w:szCs w:val="24"/>
+          <w:highlight w:val="yellow"/>
           <w:lang w:val="ro-RO"/>
         </w:rPr>
         <w:t>request_type</w:t>
@@ -2516,29 +2608,10 @@
           <w:i/>
           <w:sz w:val="24"/>
           <w:szCs w:val="24"/>
-          <w:lang w:val="ro-RO"/>
-        </w:rPr>
-        <w:t xml:space="preserve"> </w:t>
-      </w:r>
-      <w:r>
-        <w:rPr>
-          <w:rFonts w:ascii="Times New Roman" w:eastAsia="Times New Roman" w:hAnsi="Times New Roman" w:cs="Times New Roman"/>
-          <w:i/>
-          <w:sz w:val="24"/>
-          <w:szCs w:val="24"/>
-          <w:lang w:val="ro-RO"/>
-        </w:rPr>
-        <w:t>–</w:t>
-      </w:r>
-      <w:r>
-        <w:rPr>
-          <w:rFonts w:ascii="Times New Roman" w:eastAsia="Times New Roman" w:hAnsi="Times New Roman" w:cs="Times New Roman"/>
-          <w:i/>
-          <w:sz w:val="24"/>
-          <w:szCs w:val="24"/>
-          <w:lang w:val="ro-RO"/>
-        </w:rPr>
-        <w:t xml:space="preserve"> </w:t>
+          <w:highlight w:val="yellow"/>
+          <w:lang w:val="ro-RO"/>
+        </w:rPr>
+        <w:t xml:space="preserve"> – </w:t>
       </w:r>
       <w:r>
         <w:rPr>
@@ -2546,29 +2619,10 @@
           <w:iCs/>
           <w:sz w:val="24"/>
           <w:szCs w:val="24"/>
-          <w:lang w:val="ro-RO"/>
-        </w:rPr>
-        <w:t xml:space="preserve">1 </w:t>
-      </w:r>
-      <w:r>
-        <w:rPr>
-          <w:rFonts w:ascii="Times New Roman" w:eastAsia="Times New Roman" w:hAnsi="Times New Roman" w:cs="Times New Roman"/>
-          <w:iCs/>
-          <w:sz w:val="24"/>
-          <w:szCs w:val="24"/>
-          <w:lang w:val="ro-RO"/>
-        </w:rPr>
-        <w:t xml:space="preserve">Întoarce toate animale </w:t>
-      </w:r>
-      <w:r>
-        <w:rPr>
-          <w:rFonts w:ascii="Times New Roman" w:eastAsia="Times New Roman" w:hAnsi="Times New Roman" w:cs="Times New Roman"/>
-          <w:iCs/>
-          <w:sz w:val="24"/>
-          <w:szCs w:val="24"/>
-          <w:lang w:val="ro-RO"/>
-        </w:rPr>
-        <w:t>unui utilizator</w:t>
+          <w:highlight w:val="yellow"/>
+          <w:lang w:val="ro-RO"/>
+        </w:rPr>
+        <w:t>1 Întoarce toate animale unui utilizator</w:t>
       </w:r>
     </w:p>
     <w:p>
@@ -2592,35 +2646,16 @@
           <w:szCs w:val="24"/>
           <w:lang w:val="ro-RO"/>
         </w:rPr>
-        <w:t>UID</w:t>
-      </w:r>
-      <w:r>
-        <w:rPr>
-          <w:rFonts w:ascii="Times New Roman" w:eastAsia="Times New Roman" w:hAnsi="Times New Roman" w:cs="Times New Roman"/>
-          <w:i/>
-          <w:sz w:val="24"/>
-          <w:szCs w:val="24"/>
-          <w:lang w:val="ro-RO"/>
-        </w:rPr>
-        <w:t xml:space="preserve"> –</w:t>
-      </w:r>
-      <w:r>
-        <w:rPr>
-          <w:rFonts w:ascii="Times New Roman" w:eastAsia="Times New Roman" w:hAnsi="Times New Roman" w:cs="Times New Roman"/>
-          <w:sz w:val="24"/>
-          <w:szCs w:val="24"/>
-          <w:lang w:val="ro-RO"/>
-        </w:rPr>
-        <w:t xml:space="preserve"> </w:t>
-      </w:r>
-      <w:r>
-        <w:rPr>
-          <w:rFonts w:ascii="Times New Roman" w:eastAsia="Times New Roman" w:hAnsi="Times New Roman" w:cs="Times New Roman"/>
-          <w:sz w:val="24"/>
-          <w:szCs w:val="24"/>
-          <w:lang w:val="ro-RO"/>
-        </w:rPr>
-        <w:t>Codul utilizatorului (</w:t>
+        <w:t>UID –</w:t>
+      </w:r>
+      <w:r>
+        <w:rPr>
+          <w:rFonts w:ascii="Times New Roman" w:eastAsia="Times New Roman" w:hAnsi="Times New Roman" w:cs="Times New Roman"/>
+          <w:sz w:val="24"/>
+          <w:szCs w:val="24"/>
+          <w:lang w:val="ro-RO"/>
+        </w:rPr>
+        <w:t xml:space="preserve"> Codul utilizatorului (</w:t>
       </w:r>
       <w:r>
         <w:rPr>
@@ -3022,17 +3057,192 @@
           <w:lang w:val="ro-RO"/>
         </w:rPr>
       </w:pPr>
-      <w:r>
-        <w:rPr>
-          <w:rFonts w:ascii="Times New Roman" w:eastAsia="Times New Roman" w:hAnsi="Times New Roman" w:cs="Times New Roman"/>
-          <w:i/>
-          <w:sz w:val="24"/>
-          <w:szCs w:val="24"/>
-          <w:lang w:val="ro-RO"/>
-        </w:rPr>
-        <w:lastRenderedPageBreak/>
+      <w:proofErr w:type="spellStart"/>
+      <w:r>
+        <w:rPr>
+          <w:rFonts w:ascii="Times New Roman" w:eastAsia="Times New Roman" w:hAnsi="Times New Roman" w:cs="Times New Roman"/>
+          <w:i/>
+          <w:sz w:val="24"/>
+          <w:szCs w:val="24"/>
+          <w:lang w:val="ro-RO"/>
+        </w:rPr>
         <w:t>breed</w:t>
       </w:r>
+      <w:proofErr w:type="spellEnd"/>
+    </w:p>
+    <w:p>
+      <w:pPr>
+        <w:numPr>
+          <w:ilvl w:val="1"/>
+          <w:numId w:val="25"/>
+        </w:numPr>
+        <w:rPr>
+          <w:rFonts w:ascii="Times New Roman" w:eastAsia="Times New Roman" w:hAnsi="Times New Roman" w:cs="Times New Roman"/>
+          <w:sz w:val="24"/>
+          <w:szCs w:val="24"/>
+          <w:highlight w:val="yellow"/>
+          <w:lang w:val="ro-RO"/>
+        </w:rPr>
+      </w:pPr>
+      <w:proofErr w:type="spellStart"/>
+      <w:r>
+        <w:rPr>
+          <w:rFonts w:ascii="Times New Roman" w:eastAsia="Times New Roman" w:hAnsi="Times New Roman" w:cs="Times New Roman"/>
+          <w:i/>
+          <w:sz w:val="24"/>
+          <w:szCs w:val="24"/>
+          <w:highlight w:val="yellow"/>
+          <w:lang w:val="ro-RO"/>
+        </w:rPr>
+        <w:t>has_request</w:t>
+      </w:r>
+      <w:proofErr w:type="spellEnd"/>
+      <w:r>
+        <w:rPr>
+          <w:rFonts w:ascii="Times New Roman" w:eastAsia="Times New Roman" w:hAnsi="Times New Roman" w:cs="Times New Roman"/>
+          <w:i/>
+          <w:sz w:val="24"/>
+          <w:szCs w:val="24"/>
+          <w:highlight w:val="yellow"/>
+          <w:lang w:val="ro-RO"/>
+        </w:rPr>
+        <w:t xml:space="preserve"> – </w:t>
+      </w:r>
+      <w:r>
+        <w:rPr>
+          <w:rFonts w:ascii="Times New Roman" w:eastAsia="Times New Roman" w:hAnsi="Times New Roman" w:cs="Times New Roman"/>
+          <w:iCs/>
+          <w:sz w:val="24"/>
+          <w:szCs w:val="24"/>
+          <w:highlight w:val="yellow"/>
+          <w:lang w:val="ro-RO"/>
+        </w:rPr>
+        <w:t>0/1 Daca animalul are o cerere activa</w:t>
+      </w:r>
+    </w:p>
+    <w:p>
+      <w:pPr>
+        <w:numPr>
+          <w:ilvl w:val="1"/>
+          <w:numId w:val="25"/>
+        </w:numPr>
+        <w:rPr>
+          <w:rFonts w:ascii="Times New Roman" w:eastAsia="Times New Roman" w:hAnsi="Times New Roman" w:cs="Times New Roman"/>
+          <w:sz w:val="24"/>
+          <w:szCs w:val="24"/>
+          <w:highlight w:val="yellow"/>
+          <w:lang w:val="ro-RO"/>
+        </w:rPr>
+      </w:pPr>
+      <w:proofErr w:type="spellStart"/>
+      <w:r>
+        <w:rPr>
+          <w:rFonts w:ascii="Times New Roman" w:eastAsia="Times New Roman" w:hAnsi="Times New Roman" w:cs="Times New Roman"/>
+          <w:i/>
+          <w:sz w:val="24"/>
+          <w:szCs w:val="24"/>
+          <w:highlight w:val="yellow"/>
+          <w:lang w:val="ro-RO"/>
+        </w:rPr>
+        <w:t>request_type</w:t>
+      </w:r>
+      <w:proofErr w:type="spellEnd"/>
+      <w:r>
+        <w:rPr>
+          <w:rFonts w:ascii="Times New Roman" w:eastAsia="Times New Roman" w:hAnsi="Times New Roman" w:cs="Times New Roman"/>
+          <w:i/>
+          <w:sz w:val="24"/>
+          <w:szCs w:val="24"/>
+          <w:highlight w:val="yellow"/>
+          <w:lang w:val="ro-RO"/>
+        </w:rPr>
+        <w:t xml:space="preserve"> – </w:t>
+      </w:r>
+      <w:r>
+        <w:rPr>
+          <w:rFonts w:ascii="Times New Roman" w:eastAsia="Times New Roman" w:hAnsi="Times New Roman" w:cs="Times New Roman"/>
+          <w:iCs/>
+          <w:sz w:val="24"/>
+          <w:szCs w:val="24"/>
+          <w:highlight w:val="yellow"/>
+          <w:lang w:val="ro-RO"/>
+        </w:rPr>
+        <w:t>Tipul de cerere activa (</w:t>
+      </w:r>
+      <w:r>
+        <w:rPr>
+          <w:rFonts w:ascii="Times New Roman" w:eastAsia="Times New Roman" w:hAnsi="Times New Roman" w:cs="Times New Roman"/>
+          <w:b/>
+          <w:bCs/>
+          <w:iCs/>
+          <w:sz w:val="24"/>
+          <w:szCs w:val="24"/>
+          <w:highlight w:val="yellow"/>
+          <w:lang w:val="ro-RO"/>
+        </w:rPr>
+        <w:t>Vezi ANEXA 2</w:t>
+      </w:r>
+      <w:r>
+        <w:rPr>
+          <w:rFonts w:ascii="Times New Roman" w:eastAsia="Times New Roman" w:hAnsi="Times New Roman" w:cs="Times New Roman"/>
+          <w:iCs/>
+          <w:sz w:val="24"/>
+          <w:szCs w:val="24"/>
+          <w:highlight w:val="yellow"/>
+          <w:lang w:val="ro-RO"/>
+        </w:rPr>
+        <w:t>)</w:t>
+      </w:r>
+    </w:p>
+    <w:p>
+      <w:pPr>
+        <w:numPr>
+          <w:ilvl w:val="1"/>
+          <w:numId w:val="25"/>
+        </w:numPr>
+        <w:rPr>
+          <w:rFonts w:ascii="Times New Roman" w:eastAsia="Times New Roman" w:hAnsi="Times New Roman" w:cs="Times New Roman"/>
+          <w:sz w:val="24"/>
+          <w:szCs w:val="24"/>
+          <w:highlight w:val="yellow"/>
+          <w:lang w:val="ro-RO"/>
+        </w:rPr>
+      </w:pPr>
+      <w:proofErr w:type="spellStart"/>
+      <w:r>
+        <w:rPr>
+          <w:rFonts w:ascii="Times New Roman" w:eastAsia="Times New Roman" w:hAnsi="Times New Roman" w:cs="Times New Roman"/>
+          <w:i/>
+          <w:sz w:val="24"/>
+          <w:szCs w:val="24"/>
+          <w:highlight w:val="yellow"/>
+          <w:lang w:val="ro-RO"/>
+        </w:rPr>
+        <w:t>request_state</w:t>
+      </w:r>
+      <w:proofErr w:type="spellEnd"/>
+      <w:r>
+        <w:rPr>
+          <w:rFonts w:ascii="Times New Roman" w:eastAsia="Times New Roman" w:hAnsi="Times New Roman" w:cs="Times New Roman"/>
+          <w:i/>
+          <w:sz w:val="24"/>
+          <w:szCs w:val="24"/>
+          <w:highlight w:val="yellow"/>
+          <w:lang w:val="ro-RO"/>
+        </w:rPr>
+        <w:t xml:space="preserve"> –</w:t>
+      </w:r>
+      <w:r>
+        <w:rPr>
+          <w:rFonts w:ascii="Times New Roman" w:eastAsia="Times New Roman" w:hAnsi="Times New Roman" w:cs="Times New Roman"/>
+          <w:iCs/>
+          <w:sz w:val="24"/>
+          <w:szCs w:val="24"/>
+          <w:highlight w:val="yellow"/>
+          <w:lang w:val="ro-RO"/>
+        </w:rPr>
+        <w:t xml:space="preserve"> Starea cererii active </w:t>
+      </w:r>
     </w:p>
     <w:p>
       <w:pPr>
@@ -3055,6 +3265,535 @@
         </w:rPr>
         <w:t>Ex: [’animals’][5][’name’]</w:t>
       </w:r>
+    </w:p>
+    <w:p>
+      <w:pPr>
+        <w:ind w:left="1800"/>
+        <w:rPr>
+          <w:rFonts w:ascii="Times New Roman" w:eastAsia="Times New Roman" w:hAnsi="Times New Roman" w:cs="Times New Roman"/>
+          <w:iCs/>
+          <w:sz w:val="24"/>
+          <w:szCs w:val="24"/>
+          <w:lang w:val="ro-RO"/>
+        </w:rPr>
+      </w:pPr>
+    </w:p>
+    <w:p>
+      <w:pPr>
+        <w:numPr>
+          <w:ilvl w:val="0"/>
+          <w:numId w:val="17"/>
+        </w:numPr>
+        <w:rPr>
+          <w:rFonts w:ascii="Times New Roman" w:eastAsia="Times New Roman" w:hAnsi="Times New Roman" w:cs="Times New Roman"/>
+          <w:b/>
+          <w:sz w:val="24"/>
+          <w:szCs w:val="24"/>
+          <w:lang w:val="ro-RO"/>
+        </w:rPr>
+      </w:pPr>
+      <w:proofErr w:type="spellStart"/>
+      <w:r>
+        <w:rPr>
+          <w:rFonts w:ascii="Times New Roman" w:eastAsia="Times New Roman" w:hAnsi="Times New Roman" w:cs="Times New Roman"/>
+          <w:b/>
+          <w:sz w:val="24"/>
+          <w:szCs w:val="24"/>
+          <w:lang w:val="ro-RO"/>
+        </w:rPr>
+        <w:t>animalrequest</w:t>
+      </w:r>
+      <w:r>
+        <w:rPr>
+          <w:rFonts w:ascii="Times New Roman" w:eastAsia="Times New Roman" w:hAnsi="Times New Roman" w:cs="Times New Roman"/>
+          <w:b/>
+          <w:sz w:val="24"/>
+          <w:szCs w:val="24"/>
+          <w:lang w:val="ro-RO"/>
+        </w:rPr>
+        <w:t>.php</w:t>
+      </w:r>
+      <w:proofErr w:type="spellEnd"/>
+      <w:r>
+        <w:rPr>
+          <w:rFonts w:ascii="Times New Roman" w:eastAsia="Times New Roman" w:hAnsi="Times New Roman" w:cs="Times New Roman"/>
+          <w:b/>
+          <w:sz w:val="24"/>
+          <w:szCs w:val="24"/>
+          <w:lang w:val="ro-RO"/>
+        </w:rPr>
+        <w:t xml:space="preserve"> </w:t>
+      </w:r>
+    </w:p>
+    <w:p>
+      <w:pPr>
+        <w:rPr>
+          <w:rFonts w:ascii="Times New Roman" w:eastAsia="Times New Roman" w:hAnsi="Times New Roman" w:cs="Times New Roman"/>
+          <w:b/>
+          <w:sz w:val="24"/>
+          <w:szCs w:val="24"/>
+          <w:lang w:val="ro-RO"/>
+        </w:rPr>
+      </w:pPr>
+      <w:r>
+        <w:rPr>
+          <w:rFonts w:ascii="Times New Roman" w:eastAsia="Times New Roman" w:hAnsi="Times New Roman" w:cs="Times New Roman"/>
+          <w:b/>
+          <w:sz w:val="24"/>
+          <w:szCs w:val="24"/>
+          <w:lang w:val="ro-RO"/>
+        </w:rPr>
+        <w:t>Serverul primește o adresa de email și o parola și verifica dacă acestea sunt asociate unui utilizator existent. În cazul în care sunt returnează numele și prenumele utilizatorului.</w:t>
+      </w:r>
+    </w:p>
+    <w:p>
+      <w:pPr>
+        <w:rPr>
+          <w:rFonts w:ascii="Times New Roman" w:eastAsia="Times New Roman" w:hAnsi="Times New Roman" w:cs="Times New Roman"/>
+          <w:sz w:val="24"/>
+          <w:szCs w:val="24"/>
+          <w:lang w:val="ro-RO"/>
+        </w:rPr>
+      </w:pPr>
+      <w:r>
+        <w:rPr>
+          <w:rFonts w:ascii="Times New Roman" w:eastAsia="Times New Roman" w:hAnsi="Times New Roman" w:cs="Times New Roman"/>
+          <w:sz w:val="24"/>
+          <w:szCs w:val="24"/>
+          <w:lang w:val="ro-RO"/>
+        </w:rPr>
+        <w:t>Parametrii:</w:t>
+      </w:r>
+    </w:p>
+    <w:p>
+      <w:pPr>
+        <w:numPr>
+          <w:ilvl w:val="0"/>
+          <w:numId w:val="26"/>
+        </w:numPr>
+        <w:rPr>
+          <w:rFonts w:ascii="Times New Roman" w:eastAsia="Times New Roman" w:hAnsi="Times New Roman" w:cs="Times New Roman"/>
+          <w:sz w:val="24"/>
+          <w:szCs w:val="24"/>
+          <w:lang w:val="ro-RO"/>
+        </w:rPr>
+      </w:pPr>
+      <w:proofErr w:type="spellStart"/>
+      <w:r>
+        <w:rPr>
+          <w:rFonts w:ascii="Times New Roman" w:eastAsia="Times New Roman" w:hAnsi="Times New Roman" w:cs="Times New Roman"/>
+          <w:i/>
+          <w:iCs/>
+          <w:sz w:val="24"/>
+          <w:szCs w:val="24"/>
+          <w:lang w:val="ro-RO"/>
+        </w:rPr>
+        <w:t>security_code</w:t>
+      </w:r>
+      <w:proofErr w:type="spellEnd"/>
+      <w:r>
+        <w:rPr>
+          <w:rFonts w:ascii="Times New Roman" w:eastAsia="Times New Roman" w:hAnsi="Times New Roman" w:cs="Times New Roman"/>
+          <w:sz w:val="24"/>
+          <w:szCs w:val="24"/>
+          <w:lang w:val="ro-RO"/>
+        </w:rPr>
+        <w:t xml:space="preserve"> – 8981ASDGHJ22123 </w:t>
+      </w:r>
+      <w:r>
+        <w:rPr>
+          <w:rFonts w:ascii="Times New Roman" w:eastAsia="Times New Roman" w:hAnsi="Times New Roman" w:cs="Times New Roman"/>
+          <w:b/>
+          <w:bCs/>
+          <w:sz w:val="24"/>
+          <w:szCs w:val="24"/>
+          <w:lang w:val="ro-RO"/>
+        </w:rPr>
+        <w:t>(Doar pentru Android)</w:t>
+      </w:r>
+    </w:p>
+    <w:p>
+      <w:pPr>
+        <w:numPr>
+          <w:ilvl w:val="0"/>
+          <w:numId w:val="26"/>
+        </w:numPr>
+        <w:rPr>
+          <w:rFonts w:ascii="Times New Roman" w:eastAsia="Times New Roman" w:hAnsi="Times New Roman" w:cs="Times New Roman"/>
+          <w:sz w:val="24"/>
+          <w:szCs w:val="24"/>
+          <w:lang w:val="ro-RO"/>
+        </w:rPr>
+      </w:pPr>
+      <w:r>
+        <w:rPr>
+          <w:rFonts w:ascii="Times New Roman" w:eastAsia="Times New Roman" w:hAnsi="Times New Roman" w:cs="Times New Roman"/>
+          <w:i/>
+          <w:sz w:val="24"/>
+          <w:szCs w:val="24"/>
+          <w:lang w:val="ro-RO"/>
+        </w:rPr>
+        <w:t>UID</w:t>
+      </w:r>
+      <w:r>
+        <w:rPr>
+          <w:rFonts w:ascii="Times New Roman" w:eastAsia="Times New Roman" w:hAnsi="Times New Roman" w:cs="Times New Roman"/>
+          <w:i/>
+          <w:sz w:val="24"/>
+          <w:szCs w:val="24"/>
+          <w:lang w:val="ro-RO"/>
+        </w:rPr>
+        <w:t xml:space="preserve">: </w:t>
+      </w:r>
+      <w:r>
+        <w:rPr>
+          <w:rFonts w:ascii="Times New Roman" w:eastAsia="Times New Roman" w:hAnsi="Times New Roman" w:cs="Times New Roman"/>
+          <w:sz w:val="24"/>
+          <w:szCs w:val="24"/>
+          <w:lang w:val="ro-RO"/>
+        </w:rPr>
+        <w:t xml:space="preserve">Codul utilizatorului </w:t>
+      </w:r>
+      <w:r>
+        <w:rPr>
+          <w:rFonts w:ascii="Times New Roman" w:eastAsia="Times New Roman" w:hAnsi="Times New Roman" w:cs="Times New Roman"/>
+          <w:b/>
+          <w:bCs/>
+          <w:sz w:val="24"/>
+          <w:szCs w:val="24"/>
+          <w:lang w:val="ro-RO"/>
+        </w:rPr>
+        <w:t>(Doar pentru Android)</w:t>
+      </w:r>
+    </w:p>
+    <w:p>
+      <w:pPr>
+        <w:numPr>
+          <w:ilvl w:val="0"/>
+          <w:numId w:val="26"/>
+        </w:numPr>
+        <w:rPr>
+          <w:rFonts w:ascii="Times New Roman" w:eastAsia="Times New Roman" w:hAnsi="Times New Roman" w:cs="Times New Roman"/>
+          <w:sz w:val="24"/>
+          <w:szCs w:val="24"/>
+          <w:lang w:val="ro-RO"/>
+        </w:rPr>
+      </w:pPr>
+      <w:r>
+        <w:rPr>
+          <w:rFonts w:ascii="Times New Roman" w:eastAsia="Times New Roman" w:hAnsi="Times New Roman" w:cs="Times New Roman"/>
+          <w:i/>
+          <w:iCs/>
+          <w:sz w:val="24"/>
+          <w:szCs w:val="24"/>
+          <w:lang w:val="ro-RO"/>
+        </w:rPr>
+        <w:t>PID</w:t>
+      </w:r>
+      <w:r>
+        <w:rPr>
+          <w:rFonts w:ascii="Times New Roman" w:eastAsia="Times New Roman" w:hAnsi="Times New Roman" w:cs="Times New Roman"/>
+          <w:sz w:val="24"/>
+          <w:szCs w:val="24"/>
+          <w:lang w:val="ro-RO"/>
+        </w:rPr>
+        <w:t xml:space="preserve"> – Codul animalului</w:t>
+      </w:r>
+    </w:p>
+    <w:p>
+      <w:pPr>
+        <w:numPr>
+          <w:ilvl w:val="0"/>
+          <w:numId w:val="26"/>
+        </w:numPr>
+        <w:rPr>
+          <w:rFonts w:ascii="Times New Roman" w:eastAsia="Times New Roman" w:hAnsi="Times New Roman" w:cs="Times New Roman"/>
+          <w:sz w:val="24"/>
+          <w:szCs w:val="24"/>
+          <w:lang w:val="ro-RO"/>
+        </w:rPr>
+      </w:pPr>
+      <w:proofErr w:type="spellStart"/>
+      <w:r>
+        <w:rPr>
+          <w:rFonts w:ascii="Times New Roman" w:eastAsia="Times New Roman" w:hAnsi="Times New Roman" w:cs="Times New Roman"/>
+          <w:i/>
+          <w:iCs/>
+          <w:sz w:val="24"/>
+          <w:szCs w:val="24"/>
+          <w:lang w:val="ro-RO"/>
+        </w:rPr>
+        <w:t>request_type</w:t>
+      </w:r>
+      <w:proofErr w:type="spellEnd"/>
+      <w:r>
+        <w:rPr>
+          <w:rFonts w:ascii="Times New Roman" w:eastAsia="Times New Roman" w:hAnsi="Times New Roman" w:cs="Times New Roman"/>
+          <w:i/>
+          <w:iCs/>
+          <w:sz w:val="24"/>
+          <w:szCs w:val="24"/>
+          <w:lang w:val="ro-RO"/>
+        </w:rPr>
+        <w:t xml:space="preserve"> – </w:t>
+      </w:r>
+      <w:r>
+        <w:rPr>
+          <w:rFonts w:ascii="Times New Roman" w:eastAsia="Times New Roman" w:hAnsi="Times New Roman" w:cs="Times New Roman"/>
+          <w:sz w:val="24"/>
+          <w:szCs w:val="24"/>
+          <w:lang w:val="ro-RO"/>
+        </w:rPr>
+        <w:t>Tipul cererii(</w:t>
+      </w:r>
+      <w:r>
+        <w:rPr>
+          <w:rFonts w:ascii="Times New Roman" w:eastAsia="Times New Roman" w:hAnsi="Times New Roman" w:cs="Times New Roman"/>
+          <w:b/>
+          <w:bCs/>
+          <w:sz w:val="24"/>
+          <w:szCs w:val="24"/>
+          <w:lang w:val="ro-RO"/>
+        </w:rPr>
+        <w:t>Vezi ANEXA 2</w:t>
+      </w:r>
+      <w:r>
+        <w:rPr>
+          <w:rFonts w:ascii="Times New Roman" w:eastAsia="Times New Roman" w:hAnsi="Times New Roman" w:cs="Times New Roman"/>
+          <w:sz w:val="24"/>
+          <w:szCs w:val="24"/>
+          <w:lang w:val="ro-RO"/>
+        </w:rPr>
+        <w:t>)</w:t>
+      </w:r>
+    </w:p>
+    <w:p>
+      <w:pPr>
+        <w:rPr>
+          <w:rFonts w:ascii="Times New Roman" w:eastAsia="Times New Roman" w:hAnsi="Times New Roman" w:cs="Times New Roman"/>
+          <w:sz w:val="24"/>
+          <w:szCs w:val="24"/>
+          <w:lang w:val="ro-RO"/>
+        </w:rPr>
+      </w:pPr>
+      <w:proofErr w:type="spellStart"/>
+      <w:r>
+        <w:rPr>
+          <w:rFonts w:ascii="Times New Roman" w:eastAsia="Times New Roman" w:hAnsi="Times New Roman" w:cs="Times New Roman"/>
+          <w:sz w:val="24"/>
+          <w:szCs w:val="24"/>
+          <w:lang w:val="ro-RO"/>
+        </w:rPr>
+        <w:t>Raspuns</w:t>
+      </w:r>
+      <w:proofErr w:type="spellEnd"/>
+      <w:r>
+        <w:rPr>
+          <w:rFonts w:ascii="Times New Roman" w:eastAsia="Times New Roman" w:hAnsi="Times New Roman" w:cs="Times New Roman"/>
+          <w:sz w:val="24"/>
+          <w:szCs w:val="24"/>
+          <w:lang w:val="ro-RO"/>
+        </w:rPr>
+        <w:t>:</w:t>
+      </w:r>
+    </w:p>
+    <w:p>
+      <w:pPr>
+        <w:numPr>
+          <w:ilvl w:val="0"/>
+          <w:numId w:val="27"/>
+        </w:numPr>
+        <w:rPr>
+          <w:rFonts w:ascii="Times New Roman" w:eastAsia="Times New Roman" w:hAnsi="Times New Roman" w:cs="Times New Roman"/>
+          <w:i/>
+          <w:sz w:val="24"/>
+          <w:szCs w:val="24"/>
+          <w:lang w:val="ro-RO"/>
+        </w:rPr>
+      </w:pPr>
+      <w:r>
+        <w:rPr>
+          <w:rFonts w:ascii="Times New Roman" w:eastAsia="Times New Roman" w:hAnsi="Times New Roman" w:cs="Times New Roman"/>
+          <w:i/>
+          <w:sz w:val="24"/>
+          <w:szCs w:val="24"/>
+          <w:lang w:val="ro-RO"/>
+        </w:rPr>
+        <w:t>status</w:t>
+      </w:r>
+      <w:r>
+        <w:rPr>
+          <w:rFonts w:ascii="Times New Roman" w:eastAsia="Times New Roman" w:hAnsi="Times New Roman" w:cs="Times New Roman"/>
+          <w:i/>
+          <w:sz w:val="24"/>
+          <w:szCs w:val="24"/>
+          <w:lang w:val="ro-RO"/>
+        </w:rPr>
+        <w:t>:</w:t>
+      </w:r>
+      <w:r>
+        <w:rPr>
+          <w:rFonts w:ascii="Times New Roman" w:eastAsia="Times New Roman" w:hAnsi="Times New Roman" w:cs="Times New Roman"/>
+          <w:sz w:val="24"/>
+          <w:szCs w:val="24"/>
+          <w:lang w:val="ro-RO"/>
+        </w:rPr>
+        <w:t xml:space="preserve"> </w:t>
+      </w:r>
+      <w:r>
+        <w:rPr>
+          <w:rFonts w:ascii="Times New Roman" w:eastAsia="Times New Roman" w:hAnsi="Times New Roman" w:cs="Times New Roman"/>
+          <w:b/>
+          <w:sz w:val="24"/>
+          <w:szCs w:val="24"/>
+          <w:lang w:val="ro-RO"/>
+        </w:rPr>
+        <w:t>1</w:t>
+      </w:r>
+      <w:r>
+        <w:rPr>
+          <w:rFonts w:ascii="Times New Roman" w:eastAsia="Times New Roman" w:hAnsi="Times New Roman" w:cs="Times New Roman"/>
+          <w:b/>
+          <w:sz w:val="24"/>
+          <w:szCs w:val="24"/>
+          <w:lang w:val="ro-RO"/>
+        </w:rPr>
+        <w:t xml:space="preserve"> </w:t>
+      </w:r>
+      <w:r>
+        <w:rPr>
+          <w:rFonts w:ascii="Times New Roman" w:eastAsia="Times New Roman" w:hAnsi="Times New Roman" w:cs="Times New Roman"/>
+          <w:sz w:val="24"/>
+          <w:szCs w:val="24"/>
+          <w:lang w:val="ro-RO"/>
+        </w:rPr>
+        <w:t>(</w:t>
+      </w:r>
+      <w:r>
+        <w:rPr>
+          <w:rFonts w:ascii="Times New Roman" w:eastAsia="Times New Roman" w:hAnsi="Times New Roman" w:cs="Times New Roman"/>
+          <w:sz w:val="24"/>
+          <w:szCs w:val="24"/>
+          <w:lang w:val="ro-RO"/>
+        </w:rPr>
+        <w:t>Succes</w:t>
+      </w:r>
+      <w:r>
+        <w:rPr>
+          <w:rFonts w:ascii="Times New Roman" w:eastAsia="Times New Roman" w:hAnsi="Times New Roman" w:cs="Times New Roman"/>
+          <w:sz w:val="24"/>
+          <w:szCs w:val="24"/>
+          <w:lang w:val="ro-RO"/>
+        </w:rPr>
+        <w:t xml:space="preserve">); </w:t>
+      </w:r>
+      <w:r>
+        <w:rPr>
+          <w:rFonts w:ascii="Times New Roman" w:eastAsia="Times New Roman" w:hAnsi="Times New Roman" w:cs="Times New Roman"/>
+          <w:b/>
+          <w:sz w:val="24"/>
+          <w:szCs w:val="24"/>
+          <w:lang w:val="ro-RO"/>
+        </w:rPr>
+        <w:t>0</w:t>
+      </w:r>
+      <w:r>
+        <w:rPr>
+          <w:rFonts w:ascii="Times New Roman" w:eastAsia="Times New Roman" w:hAnsi="Times New Roman" w:cs="Times New Roman"/>
+          <w:b/>
+          <w:sz w:val="24"/>
+          <w:szCs w:val="24"/>
+          <w:lang w:val="ro-RO"/>
+        </w:rPr>
+        <w:t xml:space="preserve"> </w:t>
+      </w:r>
+      <w:r>
+        <w:rPr>
+          <w:rFonts w:ascii="Times New Roman" w:eastAsia="Times New Roman" w:hAnsi="Times New Roman" w:cs="Times New Roman"/>
+          <w:sz w:val="24"/>
+          <w:szCs w:val="24"/>
+          <w:lang w:val="ro-RO"/>
+        </w:rPr>
+        <w:t>(</w:t>
+      </w:r>
+      <w:proofErr w:type="spellStart"/>
+      <w:r>
+        <w:rPr>
+          <w:rFonts w:ascii="Times New Roman" w:eastAsia="Times New Roman" w:hAnsi="Times New Roman" w:cs="Times New Roman"/>
+          <w:sz w:val="24"/>
+          <w:szCs w:val="24"/>
+          <w:lang w:val="ro-RO"/>
+        </w:rPr>
+        <w:t>Greseala</w:t>
+      </w:r>
+      <w:proofErr w:type="spellEnd"/>
+      <w:r>
+        <w:rPr>
+          <w:rFonts w:ascii="Times New Roman" w:eastAsia="Times New Roman" w:hAnsi="Times New Roman" w:cs="Times New Roman"/>
+          <w:sz w:val="24"/>
+          <w:szCs w:val="24"/>
+          <w:lang w:val="ro-RO"/>
+        </w:rPr>
+        <w:t xml:space="preserve"> a utilizatorului</w:t>
+      </w:r>
+      <w:r>
+        <w:rPr>
+          <w:rFonts w:ascii="Times New Roman" w:eastAsia="Times New Roman" w:hAnsi="Times New Roman" w:cs="Times New Roman"/>
+          <w:sz w:val="24"/>
+          <w:szCs w:val="24"/>
+          <w:lang w:val="ro-RO"/>
+        </w:rPr>
+        <w:t>)</w:t>
+      </w:r>
+      <w:r>
+        <w:rPr>
+          <w:rFonts w:ascii="Times New Roman" w:eastAsia="Times New Roman" w:hAnsi="Times New Roman" w:cs="Times New Roman"/>
+          <w:sz w:val="24"/>
+          <w:szCs w:val="24"/>
+          <w:lang w:val="ro-RO"/>
+        </w:rPr>
+        <w:t xml:space="preserve">; </w:t>
+      </w:r>
+      <w:r>
+        <w:rPr>
+          <w:rFonts w:ascii="Times New Roman" w:eastAsia="Times New Roman" w:hAnsi="Times New Roman" w:cs="Times New Roman"/>
+          <w:b/>
+          <w:bCs/>
+          <w:sz w:val="24"/>
+          <w:szCs w:val="24"/>
+          <w:lang w:val="ro-RO"/>
+        </w:rPr>
+        <w:t>-1</w:t>
+      </w:r>
+      <w:r>
+        <w:rPr>
+          <w:rFonts w:ascii="Times New Roman" w:eastAsia="Times New Roman" w:hAnsi="Times New Roman" w:cs="Times New Roman"/>
+          <w:sz w:val="24"/>
+          <w:szCs w:val="24"/>
+          <w:lang w:val="ro-RO"/>
+        </w:rPr>
+        <w:t xml:space="preserve"> (Eroare server)</w:t>
+      </w:r>
+      <w:r>
+        <w:rPr>
+          <w:rFonts w:ascii="Times New Roman" w:eastAsia="Times New Roman" w:hAnsi="Times New Roman" w:cs="Times New Roman"/>
+          <w:sz w:val="24"/>
+          <w:szCs w:val="24"/>
+          <w:lang w:val="ro-RO"/>
+        </w:rPr>
+        <w:t xml:space="preserve"> </w:t>
+      </w:r>
+    </w:p>
+    <w:p>
+      <w:pPr>
+        <w:rPr>
+          <w:rFonts w:ascii="Times New Roman" w:eastAsia="Times New Roman" w:hAnsi="Times New Roman" w:cs="Times New Roman"/>
+          <w:iCs/>
+          <w:sz w:val="24"/>
+          <w:szCs w:val="24"/>
+          <w:lang w:val="ro-RO"/>
+        </w:rPr>
+      </w:pPr>
     </w:p>
     <w:p>
       <w:pPr>
@@ -5083,6 +5822,120 @@
     </w:lvl>
   </w:abstractNum>
   <w:abstractNum w:abstractNumId="4" w15:restartNumberingAfterBreak="0">
+    <w:nsid w:val="219170A6"/>
+    <w:multiLevelType w:val="multilevel"/>
+    <w:tmpl w:val="480077D0"/>
+    <w:lvl w:ilvl="0">
+      <w:start w:val="1"/>
+      <w:numFmt w:val="decimal"/>
+      <w:lvlText w:val="%1."/>
+      <w:lvlJc w:val="left"/>
+      <w:pPr>
+        <w:ind w:left="1440" w:hanging="360"/>
+      </w:pPr>
+      <w:rPr>
+        <w:i w:val="0"/>
+        <w:u w:val="none"/>
+      </w:rPr>
+    </w:lvl>
+    <w:lvl w:ilvl="1">
+      <w:start w:val="1"/>
+      <w:numFmt w:val="lowerLetter"/>
+      <w:lvlText w:val="%2."/>
+      <w:lvlJc w:val="left"/>
+      <w:pPr>
+        <w:ind w:left="2160" w:hanging="360"/>
+      </w:pPr>
+      <w:rPr>
+        <w:u w:val="none"/>
+      </w:rPr>
+    </w:lvl>
+    <w:lvl w:ilvl="2">
+      <w:start w:val="1"/>
+      <w:numFmt w:val="lowerRoman"/>
+      <w:lvlText w:val="%3."/>
+      <w:lvlJc w:val="right"/>
+      <w:pPr>
+        <w:ind w:left="2880" w:hanging="360"/>
+      </w:pPr>
+      <w:rPr>
+        <w:u w:val="none"/>
+      </w:rPr>
+    </w:lvl>
+    <w:lvl w:ilvl="3">
+      <w:start w:val="1"/>
+      <w:numFmt w:val="decimal"/>
+      <w:lvlText w:val="%4."/>
+      <w:lvlJc w:val="left"/>
+      <w:pPr>
+        <w:ind w:left="3600" w:hanging="360"/>
+      </w:pPr>
+      <w:rPr>
+        <w:u w:val="none"/>
+      </w:rPr>
+    </w:lvl>
+    <w:lvl w:ilvl="4">
+      <w:start w:val="1"/>
+      <w:numFmt w:val="lowerLetter"/>
+      <w:lvlText w:val="%5."/>
+      <w:lvlJc w:val="left"/>
+      <w:pPr>
+        <w:ind w:left="4320" w:hanging="360"/>
+      </w:pPr>
+      <w:rPr>
+        <w:u w:val="none"/>
+      </w:rPr>
+    </w:lvl>
+    <w:lvl w:ilvl="5">
+      <w:start w:val="1"/>
+      <w:numFmt w:val="lowerRoman"/>
+      <w:lvlText w:val="%6."/>
+      <w:lvlJc w:val="right"/>
+      <w:pPr>
+        <w:ind w:left="5040" w:hanging="360"/>
+      </w:pPr>
+      <w:rPr>
+        <w:u w:val="none"/>
+      </w:rPr>
+    </w:lvl>
+    <w:lvl w:ilvl="6">
+      <w:start w:val="1"/>
+      <w:numFmt w:val="decimal"/>
+      <w:lvlText w:val="%7."/>
+      <w:lvlJc w:val="left"/>
+      <w:pPr>
+        <w:ind w:left="5760" w:hanging="360"/>
+      </w:pPr>
+      <w:rPr>
+        <w:u w:val="none"/>
+      </w:rPr>
+    </w:lvl>
+    <w:lvl w:ilvl="7">
+      <w:start w:val="1"/>
+      <w:numFmt w:val="lowerLetter"/>
+      <w:lvlText w:val="%8."/>
+      <w:lvlJc w:val="left"/>
+      <w:pPr>
+        <w:ind w:left="6480" w:hanging="360"/>
+      </w:pPr>
+      <w:rPr>
+        <w:u w:val="none"/>
+      </w:rPr>
+    </w:lvl>
+    <w:lvl w:ilvl="8">
+      <w:start w:val="1"/>
+      <w:numFmt w:val="lowerRoman"/>
+      <w:lvlText w:val="%9."/>
+      <w:lvlJc w:val="right"/>
+      <w:pPr>
+        <w:ind w:left="7200" w:hanging="360"/>
+      </w:pPr>
+      <w:rPr>
+        <w:u w:val="none"/>
+      </w:rPr>
+    </w:lvl>
+  </w:abstractNum>
+  <w:abstractNum w:abstractNumId="5" w15:restartNumberingAfterBreak="0">
     <w:nsid w:val="26BB07B7"/>
     <w:multiLevelType w:val="multilevel"/>
     <w:tmpl w:val="566A8E52"/>
@@ -5195,7 +6048,7 @@
       </w:rPr>
     </w:lvl>
   </w:abstractNum>
-  <w:abstractNum w:abstractNumId="5" w15:restartNumberingAfterBreak="0">
+  <w:abstractNum w:abstractNumId="6" w15:restartNumberingAfterBreak="0">
     <w:nsid w:val="2A7930A8"/>
     <w:multiLevelType w:val="multilevel"/>
     <w:tmpl w:val="AB90230A"/>
@@ -5308,7 +6161,7 @@
       </w:rPr>
     </w:lvl>
   </w:abstractNum>
-  <w:abstractNum w:abstractNumId="6" w15:restartNumberingAfterBreak="0">
+  <w:abstractNum w:abstractNumId="7" w15:restartNumberingAfterBreak="0">
     <w:nsid w:val="2F2D0F23"/>
     <w:multiLevelType w:val="multilevel"/>
     <w:tmpl w:val="B3963448"/>
@@ -5421,7 +6274,7 @@
       </w:rPr>
     </w:lvl>
   </w:abstractNum>
-  <w:abstractNum w:abstractNumId="7" w15:restartNumberingAfterBreak="0">
+  <w:abstractNum w:abstractNumId="8" w15:restartNumberingAfterBreak="0">
     <w:nsid w:val="3C401F47"/>
     <w:multiLevelType w:val="multilevel"/>
     <w:tmpl w:val="5ED68EF8"/>
@@ -5535,7 +6388,7 @@
       </w:rPr>
     </w:lvl>
   </w:abstractNum>
-  <w:abstractNum w:abstractNumId="8" w15:restartNumberingAfterBreak="0">
+  <w:abstractNum w:abstractNumId="9" w15:restartNumberingAfterBreak="0">
     <w:nsid w:val="3CD33D42"/>
     <w:multiLevelType w:val="multilevel"/>
     <w:tmpl w:val="B9C4042E"/>
@@ -5648,7 +6501,7 @@
       </w:rPr>
     </w:lvl>
   </w:abstractNum>
-  <w:abstractNum w:abstractNumId="9" w15:restartNumberingAfterBreak="0">
+  <w:abstractNum w:abstractNumId="10" w15:restartNumberingAfterBreak="0">
     <w:nsid w:val="3F933C03"/>
     <w:multiLevelType w:val="multilevel"/>
     <w:tmpl w:val="E9D8A75E"/>
@@ -5762,7 +6615,7 @@
       </w:rPr>
     </w:lvl>
   </w:abstractNum>
-  <w:abstractNum w:abstractNumId="10" w15:restartNumberingAfterBreak="0">
+  <w:abstractNum w:abstractNumId="11" w15:restartNumberingAfterBreak="0">
     <w:nsid w:val="41230B68"/>
     <w:multiLevelType w:val="multilevel"/>
     <w:tmpl w:val="7AAEF8F6"/>
@@ -5875,7 +6728,7 @@
       </w:rPr>
     </w:lvl>
   </w:abstractNum>
-  <w:abstractNum w:abstractNumId="11" w15:restartNumberingAfterBreak="0">
+  <w:abstractNum w:abstractNumId="12" w15:restartNumberingAfterBreak="0">
     <w:nsid w:val="449831ED"/>
     <w:multiLevelType w:val="multilevel"/>
     <w:tmpl w:val="183CFF46"/>
@@ -5988,7 +6841,7 @@
       </w:rPr>
     </w:lvl>
   </w:abstractNum>
-  <w:abstractNum w:abstractNumId="12" w15:restartNumberingAfterBreak="0">
+  <w:abstractNum w:abstractNumId="13" w15:restartNumberingAfterBreak="0">
     <w:nsid w:val="483016B2"/>
     <w:multiLevelType w:val="multilevel"/>
     <w:tmpl w:val="D8F48A68"/>
@@ -6104,7 +6957,7 @@
       </w:rPr>
     </w:lvl>
   </w:abstractNum>
-  <w:abstractNum w:abstractNumId="13" w15:restartNumberingAfterBreak="0">
+  <w:abstractNum w:abstractNumId="14" w15:restartNumberingAfterBreak="0">
     <w:nsid w:val="498C4655"/>
     <w:multiLevelType w:val="multilevel"/>
     <w:tmpl w:val="F3665596"/>
@@ -6217,7 +7070,7 @@
       </w:rPr>
     </w:lvl>
   </w:abstractNum>
-  <w:abstractNum w:abstractNumId="14" w15:restartNumberingAfterBreak="0">
+  <w:abstractNum w:abstractNumId="15" w15:restartNumberingAfterBreak="0">
     <w:nsid w:val="4C633F19"/>
     <w:multiLevelType w:val="multilevel"/>
     <w:tmpl w:val="ADF8798A"/>
@@ -6330,7 +7183,7 @@
       </w:rPr>
     </w:lvl>
   </w:abstractNum>
-  <w:abstractNum w:abstractNumId="15" w15:restartNumberingAfterBreak="0">
+  <w:abstractNum w:abstractNumId="16" w15:restartNumberingAfterBreak="0">
     <w:nsid w:val="4FD15E11"/>
     <w:multiLevelType w:val="multilevel"/>
     <w:tmpl w:val="F9FA9668"/>
@@ -6443,7 +7296,7 @@
       </w:rPr>
     </w:lvl>
   </w:abstractNum>
-  <w:abstractNum w:abstractNumId="16" w15:restartNumberingAfterBreak="0">
+  <w:abstractNum w:abstractNumId="17" w15:restartNumberingAfterBreak="0">
     <w:nsid w:val="54713CA8"/>
     <w:multiLevelType w:val="hybridMultilevel"/>
     <w:tmpl w:val="871A51E4"/>
@@ -6556,7 +7409,122 @@
       </w:rPr>
     </w:lvl>
   </w:abstractNum>
-  <w:abstractNum w:abstractNumId="17" w15:restartNumberingAfterBreak="0">
+  <w:abstractNum w:abstractNumId="18" w15:restartNumberingAfterBreak="0">
+    <w:nsid w:val="5B2F6867"/>
+    <w:multiLevelType w:val="multilevel"/>
+    <w:tmpl w:val="0324CC96"/>
+    <w:lvl w:ilvl="0">
+      <w:start w:val="1"/>
+      <w:numFmt w:val="decimal"/>
+      <w:lvlText w:val="%1."/>
+      <w:lvlJc w:val="left"/>
+      <w:pPr>
+        <w:ind w:left="1440" w:hanging="360"/>
+      </w:pPr>
+      <w:rPr>
+        <w:i/>
+        <w:iCs/>
+        <w:u w:val="none"/>
+      </w:rPr>
+    </w:lvl>
+    <w:lvl w:ilvl="1">
+      <w:start w:val="1"/>
+      <w:numFmt w:val="lowerLetter"/>
+      <w:lvlText w:val="%2."/>
+      <w:lvlJc w:val="left"/>
+      <w:pPr>
+        <w:ind w:left="2160" w:hanging="360"/>
+      </w:pPr>
+      <w:rPr>
+        <w:u w:val="none"/>
+      </w:rPr>
+    </w:lvl>
+    <w:lvl w:ilvl="2">
+      <w:start w:val="1"/>
+      <w:numFmt w:val="lowerRoman"/>
+      <w:lvlText w:val="%3."/>
+      <w:lvlJc w:val="right"/>
+      <w:pPr>
+        <w:ind w:left="2880" w:hanging="360"/>
+      </w:pPr>
+      <w:rPr>
+        <w:u w:val="none"/>
+      </w:rPr>
+    </w:lvl>
+    <w:lvl w:ilvl="3">
+      <w:start w:val="1"/>
+      <w:numFmt w:val="decimal"/>
+      <w:lvlText w:val="%4."/>
+      <w:lvlJc w:val="left"/>
+      <w:pPr>
+        <w:ind w:left="3600" w:hanging="360"/>
+      </w:pPr>
+      <w:rPr>
+        <w:u w:val="none"/>
+      </w:rPr>
+    </w:lvl>
+    <w:lvl w:ilvl="4">
+      <w:start w:val="1"/>
+      <w:numFmt w:val="lowerLetter"/>
+      <w:lvlText w:val="%5."/>
+      <w:lvlJc w:val="left"/>
+      <w:pPr>
+        <w:ind w:left="4320" w:hanging="360"/>
+      </w:pPr>
+      <w:rPr>
+        <w:u w:val="none"/>
+      </w:rPr>
+    </w:lvl>
+    <w:lvl w:ilvl="5">
+      <w:start w:val="1"/>
+      <w:numFmt w:val="lowerRoman"/>
+      <w:lvlText w:val="%6."/>
+      <w:lvlJc w:val="right"/>
+      <w:pPr>
+        <w:ind w:left="5040" w:hanging="360"/>
+      </w:pPr>
+      <w:rPr>
+        <w:u w:val="none"/>
+      </w:rPr>
+    </w:lvl>
+    <w:lvl w:ilvl="6">
+      <w:start w:val="1"/>
+      <w:numFmt w:val="decimal"/>
+      <w:lvlText w:val="%7."/>
+      <w:lvlJc w:val="left"/>
+      <w:pPr>
+        <w:ind w:left="5760" w:hanging="360"/>
+      </w:pPr>
+      <w:rPr>
+        <w:u w:val="none"/>
+      </w:rPr>
+    </w:lvl>
+    <w:lvl w:ilvl="7">
+      <w:start w:val="1"/>
+      <w:numFmt w:val="lowerLetter"/>
+      <w:lvlText w:val="%8."/>
+      <w:lvlJc w:val="left"/>
+      <w:pPr>
+        <w:ind w:left="6480" w:hanging="360"/>
+      </w:pPr>
+      <w:rPr>
+        <w:u w:val="none"/>
+      </w:rPr>
+    </w:lvl>
+    <w:lvl w:ilvl="8">
+      <w:start w:val="1"/>
+      <w:numFmt w:val="lowerRoman"/>
+      <w:lvlText w:val="%9."/>
+      <w:lvlJc w:val="right"/>
+      <w:pPr>
+        <w:ind w:left="7200" w:hanging="360"/>
+      </w:pPr>
+      <w:rPr>
+        <w:u w:val="none"/>
+      </w:rPr>
+    </w:lvl>
+  </w:abstractNum>
+  <w:abstractNum w:abstractNumId="19" w15:restartNumberingAfterBreak="0">
     <w:nsid w:val="5F1F5FFC"/>
     <w:multiLevelType w:val="multilevel"/>
     <w:tmpl w:val="275432A6"/>
@@ -6669,7 +7637,7 @@
       </w:rPr>
     </w:lvl>
   </w:abstractNum>
-  <w:abstractNum w:abstractNumId="18" w15:restartNumberingAfterBreak="0">
+  <w:abstractNum w:abstractNumId="20" w15:restartNumberingAfterBreak="0">
     <w:nsid w:val="66D41004"/>
     <w:multiLevelType w:val="multilevel"/>
     <w:tmpl w:val="5ED68EF8"/>
@@ -6783,7 +7751,7 @@
       </w:rPr>
     </w:lvl>
   </w:abstractNum>
-  <w:abstractNum w:abstractNumId="19" w15:restartNumberingAfterBreak="0">
+  <w:abstractNum w:abstractNumId="21" w15:restartNumberingAfterBreak="0">
     <w:nsid w:val="6B823844"/>
     <w:multiLevelType w:val="multilevel"/>
     <w:tmpl w:val="BCD822E2"/>
@@ -6896,7 +7864,7 @@
       </w:rPr>
     </w:lvl>
   </w:abstractNum>
-  <w:abstractNum w:abstractNumId="20" w15:restartNumberingAfterBreak="0">
+  <w:abstractNum w:abstractNumId="22" w15:restartNumberingAfterBreak="0">
     <w:nsid w:val="71FC112A"/>
     <w:multiLevelType w:val="hybridMultilevel"/>
     <w:tmpl w:val="7A66241E"/>
@@ -7009,7 +7977,7 @@
       </w:rPr>
     </w:lvl>
   </w:abstractNum>
-  <w:abstractNum w:abstractNumId="21" w15:restartNumberingAfterBreak="0">
+  <w:abstractNum w:abstractNumId="23" w15:restartNumberingAfterBreak="0">
     <w:nsid w:val="736C554B"/>
     <w:multiLevelType w:val="multilevel"/>
     <w:tmpl w:val="BCD822E2"/>
@@ -7122,7 +8090,7 @@
       </w:rPr>
     </w:lvl>
   </w:abstractNum>
-  <w:abstractNum w:abstractNumId="22" w15:restartNumberingAfterBreak="0">
+  <w:abstractNum w:abstractNumId="24" w15:restartNumberingAfterBreak="0">
     <w:nsid w:val="74BA5B8E"/>
     <w:multiLevelType w:val="multilevel"/>
     <w:tmpl w:val="4926C4CC"/>
@@ -7235,7 +8203,7 @@
       </w:rPr>
     </w:lvl>
   </w:abstractNum>
-  <w:abstractNum w:abstractNumId="23" w15:restartNumberingAfterBreak="0">
+  <w:abstractNum w:abstractNumId="25" w15:restartNumberingAfterBreak="0">
     <w:nsid w:val="79504372"/>
     <w:multiLevelType w:val="multilevel"/>
     <w:tmpl w:val="480077D0"/>
@@ -7349,7 +8317,7 @@
       </w:rPr>
     </w:lvl>
   </w:abstractNum>
-  <w:abstractNum w:abstractNumId="24" w15:restartNumberingAfterBreak="0">
+  <w:abstractNum w:abstractNumId="26" w15:restartNumberingAfterBreak="0">
     <w:nsid w:val="7C441F0A"/>
     <w:multiLevelType w:val="hybridMultilevel"/>
     <w:tmpl w:val="D54C3B40"/>
@@ -7436,79 +8404,85 @@
     </w:lvl>
   </w:abstractNum>
   <w:num w:numId="1">
-    <w:abstractNumId w:val="4"/>
+    <w:abstractNumId w:val="5"/>
   </w:num>
   <w:num w:numId="2">
-    <w:abstractNumId w:val="9"/>
+    <w:abstractNumId w:val="10"/>
   </w:num>
   <w:num w:numId="3">
-    <w:abstractNumId w:val="6"/>
+    <w:abstractNumId w:val="7"/>
   </w:num>
   <w:num w:numId="4">
     <w:abstractNumId w:val="0"/>
   </w:num>
   <w:num w:numId="5">
-    <w:abstractNumId w:val="23"/>
+    <w:abstractNumId w:val="25"/>
   </w:num>
   <w:num w:numId="6">
-    <w:abstractNumId w:val="18"/>
+    <w:abstractNumId w:val="20"/>
   </w:num>
   <w:num w:numId="7">
     <w:abstractNumId w:val="2"/>
   </w:num>
   <w:num w:numId="8">
+    <w:abstractNumId w:val="12"/>
+  </w:num>
+  <w:num w:numId="9">
+    <w:abstractNumId w:val="23"/>
+  </w:num>
+  <w:num w:numId="10">
     <w:abstractNumId w:val="11"/>
   </w:num>
-  <w:num w:numId="9">
-    <w:abstractNumId w:val="21"/>
-  </w:num>
-  <w:num w:numId="10">
-    <w:abstractNumId w:val="10"/>
-  </w:num>
   <w:num w:numId="11">
-    <w:abstractNumId w:val="15"/>
+    <w:abstractNumId w:val="16"/>
   </w:num>
   <w:num w:numId="12">
-    <w:abstractNumId w:val="8"/>
+    <w:abstractNumId w:val="9"/>
   </w:num>
   <w:num w:numId="13">
-    <w:abstractNumId w:val="17"/>
+    <w:abstractNumId w:val="19"/>
   </w:num>
   <w:num w:numId="14">
-    <w:abstractNumId w:val="13"/>
+    <w:abstractNumId w:val="14"/>
   </w:num>
   <w:num w:numId="15">
-    <w:abstractNumId w:val="22"/>
+    <w:abstractNumId w:val="24"/>
   </w:num>
   <w:num w:numId="16">
-    <w:abstractNumId w:val="5"/>
+    <w:abstractNumId w:val="6"/>
   </w:num>
   <w:num w:numId="17">
-    <w:abstractNumId w:val="14"/>
+    <w:abstractNumId w:val="15"/>
   </w:num>
   <w:num w:numId="18">
     <w:abstractNumId w:val="3"/>
   </w:num>
   <w:num w:numId="19">
-    <w:abstractNumId w:val="16"/>
+    <w:abstractNumId w:val="17"/>
   </w:num>
   <w:num w:numId="20">
-    <w:abstractNumId w:val="20"/>
+    <w:abstractNumId w:val="22"/>
   </w:num>
   <w:num w:numId="21">
-    <w:abstractNumId w:val="12"/>
+    <w:abstractNumId w:val="13"/>
   </w:num>
   <w:num w:numId="22">
-    <w:abstractNumId w:val="19"/>
+    <w:abstractNumId w:val="21"/>
   </w:num>
   <w:num w:numId="23">
-    <w:abstractNumId w:val="24"/>
+    <w:abstractNumId w:val="26"/>
   </w:num>
   <w:num w:numId="24">
-    <w:abstractNumId w:val="7"/>
+    <w:abstractNumId w:val="8"/>
   </w:num>
   <w:num w:numId="25">
     <w:abstractNumId w:val="1"/>
+  </w:num>
+  <w:num w:numId="26">
+    <w:abstractNumId w:val="4"/>
+  </w:num>
+  <w:num w:numId="27">
+    <w:abstractNumId w:val="18"/>
   </w:num>
 </w:numbering>
 </file>

</xml_diff>

<commit_message>
Anexa 2 + sortare animale user
</commit_message>
<xml_diff>
--- a/WEB/server/BackendDocumentation.docx
+++ b/WEB/server/BackendDocumentation.docx
@@ -2301,7 +2301,6 @@
         </w:rPr>
         <w:t xml:space="preserve">Intoarce animalele in un vector denumit </w:t>
       </w:r>
-      <w:proofErr w:type="spellStart"/>
       <w:r>
         <w:rPr>
           <w:rFonts w:ascii="Times New Roman" w:eastAsia="Times New Roman" w:hAnsi="Times New Roman" w:cs="Times New Roman"/>
@@ -2314,7 +2313,6 @@
         </w:rPr>
         <w:t>animals</w:t>
       </w:r>
-      <w:proofErr w:type="spellEnd"/>
       <w:r>
         <w:rPr>
           <w:rFonts w:ascii="Times New Roman" w:eastAsia="Times New Roman" w:hAnsi="Times New Roman" w:cs="Times New Roman"/>
@@ -2348,33 +2346,7 @@
           <w:szCs w:val="24"/>
           <w:lang w:val="ro-RO"/>
         </w:rPr>
-        <w:t xml:space="preserve">!!Cu galben am specificat parametrii specifici </w:t>
-      </w:r>
-      <w:proofErr w:type="spellStart"/>
-      <w:r>
-        <w:rPr>
-          <w:rFonts w:ascii="Times New Roman" w:eastAsia="Times New Roman" w:hAnsi="Times New Roman" w:cs="Times New Roman"/>
-          <w:b/>
-          <w:i/>
-          <w:iCs/>
-          <w:sz w:val="24"/>
-          <w:szCs w:val="24"/>
-          <w:lang w:val="ro-RO"/>
-        </w:rPr>
-        <w:t>intoarcerii</w:t>
-      </w:r>
-      <w:proofErr w:type="spellEnd"/>
-      <w:r>
-        <w:rPr>
-          <w:rFonts w:ascii="Times New Roman" w:eastAsia="Times New Roman" w:hAnsi="Times New Roman" w:cs="Times New Roman"/>
-          <w:b/>
-          <w:i/>
-          <w:iCs/>
-          <w:sz w:val="24"/>
-          <w:szCs w:val="24"/>
-          <w:lang w:val="ro-RO"/>
-        </w:rPr>
-        <w:t xml:space="preserve"> animalelor unui utilizator!!</w:t>
+        <w:t>!!Cu galben am specificat parametrii specifici intoarcerii animalelor unui utilizator!!</w:t>
       </w:r>
     </w:p>
     <w:p>
@@ -2419,7 +2391,6 @@
           <w:lang w:val="ro-RO"/>
         </w:rPr>
       </w:pPr>
-      <w:proofErr w:type="spellStart"/>
       <w:r>
         <w:rPr>
           <w:rFonts w:ascii="Times New Roman" w:eastAsia="Times New Roman" w:hAnsi="Times New Roman" w:cs="Times New Roman"/>
@@ -2431,7 +2402,6 @@
         </w:rPr>
         <w:t>security_code</w:t>
       </w:r>
-      <w:proofErr w:type="spellEnd"/>
       <w:r>
         <w:rPr>
           <w:rFonts w:ascii="Times New Roman" w:eastAsia="Times New Roman" w:hAnsi="Times New Roman" w:cs="Times New Roman"/>
@@ -2466,7 +2436,6 @@
           <w:lang w:val="ro-RO"/>
         </w:rPr>
       </w:pPr>
-      <w:proofErr w:type="spellStart"/>
       <w:r>
         <w:rPr>
           <w:rFonts w:ascii="Times New Roman" w:eastAsia="Times New Roman" w:hAnsi="Times New Roman" w:cs="Times New Roman"/>
@@ -2477,7 +2446,6 @@
         </w:rPr>
         <w:t>request_type</w:t>
       </w:r>
-      <w:proofErr w:type="spellEnd"/>
       <w:r>
         <w:rPr>
           <w:rFonts w:ascii="Times New Roman" w:eastAsia="Times New Roman" w:hAnsi="Times New Roman" w:cs="Times New Roman"/>
@@ -2516,20 +2484,8 @@
           <w:szCs w:val="24"/>
           <w:lang w:val="ro-RO"/>
         </w:rPr>
-        <w:t xml:space="preserve">0 Întoarce toate animale disponibile spre </w:t>
-      </w:r>
-      <w:proofErr w:type="spellStart"/>
-      <w:r>
-        <w:rPr>
-          <w:rFonts w:ascii="Times New Roman" w:eastAsia="Times New Roman" w:hAnsi="Times New Roman" w:cs="Times New Roman"/>
-          <w:iCs/>
-          <w:sz w:val="24"/>
-          <w:szCs w:val="24"/>
-          <w:lang w:val="ro-RO"/>
-        </w:rPr>
-        <w:t>adoptie</w:t>
-      </w:r>
-      <w:proofErr w:type="spellEnd"/>
+        <w:t>0 Întoarce toate animale disponibile spre adoptie</w:t>
+      </w:r>
     </w:p>
     <w:p>
       <w:pPr>
@@ -2589,7 +2545,6 @@
           <w:lang w:val="ro-RO"/>
         </w:rPr>
       </w:pPr>
-      <w:proofErr w:type="spellStart"/>
       <w:r>
         <w:rPr>
           <w:rFonts w:ascii="Times New Roman" w:eastAsia="Times New Roman" w:hAnsi="Times New Roman" w:cs="Times New Roman"/>
@@ -2599,19 +2554,7 @@
           <w:highlight w:val="yellow"/>
           <w:lang w:val="ro-RO"/>
         </w:rPr>
-        <w:t>request_type</w:t>
-      </w:r>
-      <w:proofErr w:type="spellEnd"/>
-      <w:r>
-        <w:rPr>
-          <w:rFonts w:ascii="Times New Roman" w:eastAsia="Times New Roman" w:hAnsi="Times New Roman" w:cs="Times New Roman"/>
-          <w:i/>
-          <w:sz w:val="24"/>
-          <w:szCs w:val="24"/>
-          <w:highlight w:val="yellow"/>
-          <w:lang w:val="ro-RO"/>
-        </w:rPr>
-        <w:t xml:space="preserve"> – </w:t>
+        <w:t xml:space="preserve">request_type – </w:t>
       </w:r>
       <w:r>
         <w:rPr>
@@ -2666,31 +2609,7 @@
           <w:szCs w:val="24"/>
           <w:lang w:val="ro-RO"/>
         </w:rPr>
-        <w:t xml:space="preserve">Doar </w:t>
-      </w:r>
-      <w:proofErr w:type="spellStart"/>
-      <w:r>
-        <w:rPr>
-          <w:rFonts w:ascii="Times New Roman" w:eastAsia="Times New Roman" w:hAnsi="Times New Roman" w:cs="Times New Roman"/>
-          <w:b/>
-          <w:bCs/>
-          <w:sz w:val="24"/>
-          <w:szCs w:val="24"/>
-          <w:lang w:val="ro-RO"/>
-        </w:rPr>
-        <w:t>pt</w:t>
-      </w:r>
-      <w:proofErr w:type="spellEnd"/>
-      <w:r>
-        <w:rPr>
-          <w:rFonts w:ascii="Times New Roman" w:eastAsia="Times New Roman" w:hAnsi="Times New Roman" w:cs="Times New Roman"/>
-          <w:b/>
-          <w:bCs/>
-          <w:sz w:val="24"/>
-          <w:szCs w:val="24"/>
-          <w:lang w:val="ro-RO"/>
-        </w:rPr>
-        <w:t xml:space="preserve"> Android</w:t>
+        <w:t>Doar pt Android</w:t>
       </w:r>
       <w:r>
         <w:rPr>
@@ -3057,7 +2976,6 @@
           <w:lang w:val="ro-RO"/>
         </w:rPr>
       </w:pPr>
-      <w:proofErr w:type="spellStart"/>
       <w:r>
         <w:rPr>
           <w:rFonts w:ascii="Times New Roman" w:eastAsia="Times New Roman" w:hAnsi="Times New Roman" w:cs="Times New Roman"/>
@@ -3068,7 +2986,6 @@
         </w:rPr>
         <w:t>breed</w:t>
       </w:r>
-      <w:proofErr w:type="spellEnd"/>
     </w:p>
     <w:p>
       <w:pPr>
@@ -3084,7 +3001,6 @@
           <w:lang w:val="ro-RO"/>
         </w:rPr>
       </w:pPr>
-      <w:proofErr w:type="spellStart"/>
       <w:r>
         <w:rPr>
           <w:rFonts w:ascii="Times New Roman" w:eastAsia="Times New Roman" w:hAnsi="Times New Roman" w:cs="Times New Roman"/>
@@ -3094,19 +3010,7 @@
           <w:highlight w:val="yellow"/>
           <w:lang w:val="ro-RO"/>
         </w:rPr>
-        <w:t>has_request</w:t>
-      </w:r>
-      <w:proofErr w:type="spellEnd"/>
-      <w:r>
-        <w:rPr>
-          <w:rFonts w:ascii="Times New Roman" w:eastAsia="Times New Roman" w:hAnsi="Times New Roman" w:cs="Times New Roman"/>
-          <w:i/>
-          <w:sz w:val="24"/>
-          <w:szCs w:val="24"/>
-          <w:highlight w:val="yellow"/>
-          <w:lang w:val="ro-RO"/>
-        </w:rPr>
-        <w:t xml:space="preserve"> – </w:t>
+        <w:t xml:space="preserve">has_request – </w:t>
       </w:r>
       <w:r>
         <w:rPr>
@@ -3134,7 +3038,6 @@
           <w:lang w:val="ro-RO"/>
         </w:rPr>
       </w:pPr>
-      <w:proofErr w:type="spellStart"/>
       <w:r>
         <w:rPr>
           <w:rFonts w:ascii="Times New Roman" w:eastAsia="Times New Roman" w:hAnsi="Times New Roman" w:cs="Times New Roman"/>
@@ -3144,19 +3047,7 @@
           <w:highlight w:val="yellow"/>
           <w:lang w:val="ro-RO"/>
         </w:rPr>
-        <w:t>request_type</w:t>
-      </w:r>
-      <w:proofErr w:type="spellEnd"/>
-      <w:r>
-        <w:rPr>
-          <w:rFonts w:ascii="Times New Roman" w:eastAsia="Times New Roman" w:hAnsi="Times New Roman" w:cs="Times New Roman"/>
-          <w:i/>
-          <w:sz w:val="24"/>
-          <w:szCs w:val="24"/>
-          <w:highlight w:val="yellow"/>
-          <w:lang w:val="ro-RO"/>
-        </w:rPr>
-        <w:t xml:space="preserve"> – </w:t>
+        <w:t xml:space="preserve">request_type – </w:t>
       </w:r>
       <w:r>
         <w:rPr>
@@ -3208,7 +3099,6 @@
           <w:lang w:val="ro-RO"/>
         </w:rPr>
       </w:pPr>
-      <w:proofErr w:type="spellStart"/>
       <w:r>
         <w:rPr>
           <w:rFonts w:ascii="Times New Roman" w:eastAsia="Times New Roman" w:hAnsi="Times New Roman" w:cs="Times New Roman"/>
@@ -3218,19 +3108,7 @@
           <w:highlight w:val="yellow"/>
           <w:lang w:val="ro-RO"/>
         </w:rPr>
-        <w:t>request_state</w:t>
-      </w:r>
-      <w:proofErr w:type="spellEnd"/>
-      <w:r>
-        <w:rPr>
-          <w:rFonts w:ascii="Times New Roman" w:eastAsia="Times New Roman" w:hAnsi="Times New Roman" w:cs="Times New Roman"/>
-          <w:i/>
-          <w:sz w:val="24"/>
-          <w:szCs w:val="24"/>
-          <w:highlight w:val="yellow"/>
-          <w:lang w:val="ro-RO"/>
-        </w:rPr>
-        <w:t xml:space="preserve"> –</w:t>
+        <w:t>request_state –</w:t>
       </w:r>
       <w:r>
         <w:rPr>
@@ -3292,7 +3170,6 @@
           <w:lang w:val="ro-RO"/>
         </w:rPr>
       </w:pPr>
-      <w:proofErr w:type="spellStart"/>
       <w:r>
         <w:rPr>
           <w:rFonts w:ascii="Times New Roman" w:eastAsia="Times New Roman" w:hAnsi="Times New Roman" w:cs="Times New Roman"/>
@@ -3311,18 +3188,7 @@
           <w:szCs w:val="24"/>
           <w:lang w:val="ro-RO"/>
         </w:rPr>
-        <w:t>.php</w:t>
-      </w:r>
-      <w:proofErr w:type="spellEnd"/>
-      <w:r>
-        <w:rPr>
-          <w:rFonts w:ascii="Times New Roman" w:eastAsia="Times New Roman" w:hAnsi="Times New Roman" w:cs="Times New Roman"/>
-          <w:b/>
-          <w:sz w:val="24"/>
-          <w:szCs w:val="24"/>
-          <w:lang w:val="ro-RO"/>
-        </w:rPr>
-        <w:t xml:space="preserve"> </w:t>
+        <w:t xml:space="preserve">.php </w:t>
       </w:r>
     </w:p>
     <w:p>
@@ -3378,7 +3244,6 @@
           <w:lang w:val="ro-RO"/>
         </w:rPr>
       </w:pPr>
-      <w:proofErr w:type="spellStart"/>
       <w:r>
         <w:rPr>
           <w:rFonts w:ascii="Times New Roman" w:eastAsia="Times New Roman" w:hAnsi="Times New Roman" w:cs="Times New Roman"/>
@@ -3390,7 +3255,6 @@
         </w:rPr>
         <w:t>security_code</w:t>
       </w:r>
-      <w:proofErr w:type="spellEnd"/>
       <w:r>
         <w:rPr>
           <w:rFonts w:ascii="Times New Roman" w:eastAsia="Times New Roman" w:hAnsi="Times New Roman" w:cs="Times New Roman"/>
@@ -3433,17 +3297,7 @@
           <w:szCs w:val="24"/>
           <w:lang w:val="ro-RO"/>
         </w:rPr>
-        <w:t>UID</w:t>
-      </w:r>
-      <w:r>
-        <w:rPr>
-          <w:rFonts w:ascii="Times New Roman" w:eastAsia="Times New Roman" w:hAnsi="Times New Roman" w:cs="Times New Roman"/>
-          <w:i/>
-          <w:sz w:val="24"/>
-          <w:szCs w:val="24"/>
-          <w:lang w:val="ro-RO"/>
-        </w:rPr>
-        <w:t xml:space="preserve">: </w:t>
+        <w:t xml:space="preserve">UID: </w:t>
       </w:r>
       <w:r>
         <w:rPr>
@@ -3513,7 +3367,6 @@
           <w:lang w:val="ro-RO"/>
         </w:rPr>
       </w:pPr>
-      <w:proofErr w:type="spellStart"/>
       <w:r>
         <w:rPr>
           <w:rFonts w:ascii="Times New Roman" w:eastAsia="Times New Roman" w:hAnsi="Times New Roman" w:cs="Times New Roman"/>
@@ -3523,19 +3376,7 @@
           <w:szCs w:val="24"/>
           <w:lang w:val="ro-RO"/>
         </w:rPr>
-        <w:t>request_type</w:t>
-      </w:r>
-      <w:proofErr w:type="spellEnd"/>
-      <w:r>
-        <w:rPr>
-          <w:rFonts w:ascii="Times New Roman" w:eastAsia="Times New Roman" w:hAnsi="Times New Roman" w:cs="Times New Roman"/>
-          <w:i/>
-          <w:iCs/>
-          <w:sz w:val="24"/>
-          <w:szCs w:val="24"/>
-          <w:lang w:val="ro-RO"/>
-        </w:rPr>
-        <w:t xml:space="preserve"> – </w:t>
+        <w:t xml:space="preserve">request_type – </w:t>
       </w:r>
       <w:r>
         <w:rPr>
@@ -3576,25 +3417,14 @@
           <w:lang w:val="ro-RO"/>
         </w:rPr>
       </w:pPr>
-      <w:proofErr w:type="spellStart"/>
-      <w:r>
-        <w:rPr>
-          <w:rFonts w:ascii="Times New Roman" w:eastAsia="Times New Roman" w:hAnsi="Times New Roman" w:cs="Times New Roman"/>
-          <w:sz w:val="24"/>
-          <w:szCs w:val="24"/>
-          <w:lang w:val="ro-RO"/>
-        </w:rPr>
-        <w:t>Raspuns</w:t>
-      </w:r>
-      <w:proofErr w:type="spellEnd"/>
-      <w:r>
-        <w:rPr>
-          <w:rFonts w:ascii="Times New Roman" w:eastAsia="Times New Roman" w:hAnsi="Times New Roman" w:cs="Times New Roman"/>
-          <w:sz w:val="24"/>
-          <w:szCs w:val="24"/>
-          <w:lang w:val="ro-RO"/>
-        </w:rPr>
-        <w:t>:</w:t>
+      <w:r>
+        <w:rPr>
+          <w:rFonts w:ascii="Times New Roman" w:eastAsia="Times New Roman" w:hAnsi="Times New Roman" w:cs="Times New Roman"/>
+          <w:sz w:val="24"/>
+          <w:szCs w:val="24"/>
+          <w:lang w:val="ro-RO"/>
+        </w:rPr>
+        <w:t>Raspuns:</w:t>
       </w:r>
     </w:p>
     <w:p>
@@ -3716,25 +3546,14 @@
         </w:rPr>
         <w:t>(</w:t>
       </w:r>
-      <w:proofErr w:type="spellStart"/>
-      <w:r>
-        <w:rPr>
-          <w:rFonts w:ascii="Times New Roman" w:eastAsia="Times New Roman" w:hAnsi="Times New Roman" w:cs="Times New Roman"/>
-          <w:sz w:val="24"/>
-          <w:szCs w:val="24"/>
-          <w:lang w:val="ro-RO"/>
-        </w:rPr>
-        <w:t>Greseala</w:t>
-      </w:r>
-      <w:proofErr w:type="spellEnd"/>
-      <w:r>
-        <w:rPr>
-          <w:rFonts w:ascii="Times New Roman" w:eastAsia="Times New Roman" w:hAnsi="Times New Roman" w:cs="Times New Roman"/>
-          <w:sz w:val="24"/>
-          <w:szCs w:val="24"/>
-          <w:lang w:val="ro-RO"/>
-        </w:rPr>
-        <w:t xml:space="preserve"> a utilizatorului</w:t>
+      <w:r>
+        <w:rPr>
+          <w:rFonts w:ascii="Times New Roman" w:eastAsia="Times New Roman" w:hAnsi="Times New Roman" w:cs="Times New Roman"/>
+          <w:sz w:val="24"/>
+          <w:szCs w:val="24"/>
+          <w:lang w:val="ro-RO"/>
+        </w:rPr>
+        <w:t>Greseala a utilizatorului</w:t>
       </w:r>
       <w:r>
         <w:rPr>
@@ -5355,6 +5174,208 @@
         </w:rPr>
       </w:pPr>
     </w:p>
+    <w:p>
+      <w:pPr>
+        <w:pStyle w:val="ListParagraph"/>
+        <w:numPr>
+          <w:ilvl w:val="0"/>
+          <w:numId w:val="23"/>
+        </w:numPr>
+        <w:rPr>
+          <w:lang w:val="ro-RO"/>
+        </w:rPr>
+      </w:pPr>
+      <w:r>
+        <w:rPr>
+          <w:lang w:val="ro-RO"/>
+        </w:rPr>
+        <w:t xml:space="preserve">ANEXA </w:t>
+      </w:r>
+      <w:r>
+        <w:rPr>
+          <w:lang w:val="ro-RO"/>
+        </w:rPr>
+        <w:t>2</w:t>
+      </w:r>
+    </w:p>
+    <w:tbl>
+      <w:tblPr>
+        <w:tblStyle w:val="TableGrid"/>
+        <w:tblW w:w="0" w:type="auto"/>
+        <w:tblInd w:w="720" w:type="dxa"/>
+        <w:tblLook w:val="04A0" w:firstRow="1" w:lastRow="0" w:firstColumn="1" w:lastColumn="0" w:noHBand="0" w:noVBand="1"/>
+      </w:tblPr>
+      <w:tblGrid>
+        <w:gridCol w:w="4170"/>
+        <w:gridCol w:w="4170"/>
+      </w:tblGrid>
+      <w:tr>
+        <w:tc>
+          <w:tcPr>
+            <w:tcW w:w="8340" w:type="dxa"/>
+            <w:gridSpan w:val="2"/>
+          </w:tcPr>
+          <w:p>
+            <w:pPr>
+              <w:pStyle w:val="ListParagraph"/>
+              <w:ind w:left="0"/>
+              <w:jc w:val="center"/>
+              <w:rPr>
+                <w:lang w:val="ro-RO"/>
+              </w:rPr>
+            </w:pPr>
+            <w:r>
+              <w:rPr>
+                <w:lang w:val="ro-RO"/>
+              </w:rPr>
+              <w:t>Coduri cereri</w:t>
+            </w:r>
+          </w:p>
+        </w:tc>
+      </w:tr>
+      <w:tr>
+        <w:tc>
+          <w:tcPr>
+            <w:tcW w:w="4170" w:type="dxa"/>
+          </w:tcPr>
+          <w:p>
+            <w:pPr>
+              <w:pStyle w:val="ListParagraph"/>
+              <w:ind w:left="0"/>
+              <w:rPr>
+                <w:lang w:val="ro-RO"/>
+              </w:rPr>
+            </w:pPr>
+            <w:r>
+              <w:rPr>
+                <w:lang w:val="ro-RO"/>
+              </w:rPr>
+              <w:t>0</w:t>
+            </w:r>
+          </w:p>
+        </w:tc>
+        <w:tc>
+          <w:tcPr>
+            <w:tcW w:w="4170" w:type="dxa"/>
+          </w:tcPr>
+          <w:p>
+            <w:pPr>
+              <w:pStyle w:val="ListParagraph"/>
+              <w:ind w:left="0"/>
+              <w:rPr>
+                <w:lang w:val="ro-RO"/>
+              </w:rPr>
+            </w:pPr>
+            <w:r>
+              <w:rPr>
+                <w:lang w:val="ro-RO"/>
+              </w:rPr>
+              <w:t>Dare spre adoptie</w:t>
+            </w:r>
+          </w:p>
+        </w:tc>
+      </w:tr>
+      <w:tr>
+        <w:tc>
+          <w:tcPr>
+            <w:tcW w:w="4170" w:type="dxa"/>
+          </w:tcPr>
+          <w:p>
+            <w:pPr>
+              <w:pStyle w:val="ListParagraph"/>
+              <w:ind w:left="0"/>
+              <w:rPr>
+                <w:lang w:val="ro-RO"/>
+              </w:rPr>
+            </w:pPr>
+            <w:r>
+              <w:rPr>
+                <w:lang w:val="ro-RO"/>
+              </w:rPr>
+              <w:t>1</w:t>
+            </w:r>
+          </w:p>
+        </w:tc>
+        <w:tc>
+          <w:tcPr>
+            <w:tcW w:w="4170" w:type="dxa"/>
+          </w:tcPr>
+          <w:p>
+            <w:pPr>
+              <w:pStyle w:val="ListParagraph"/>
+              <w:ind w:left="0"/>
+              <w:rPr>
+                <w:lang w:val="ro-RO"/>
+              </w:rPr>
+            </w:pPr>
+            <w:r>
+              <w:rPr>
+                <w:lang w:val="ro-RO"/>
+              </w:rPr>
+              <w:t>Dare spre cazare</w:t>
+            </w:r>
+          </w:p>
+        </w:tc>
+      </w:tr>
+      <w:tr>
+        <w:tc>
+          <w:tcPr>
+            <w:tcW w:w="4170" w:type="dxa"/>
+          </w:tcPr>
+          <w:p>
+            <w:pPr>
+              <w:pStyle w:val="ListParagraph"/>
+              <w:ind w:left="0"/>
+              <w:rPr>
+                <w:lang w:val="ro-RO"/>
+              </w:rPr>
+            </w:pPr>
+            <w:r>
+              <w:rPr>
+                <w:lang w:val="ro-RO"/>
+              </w:rPr>
+              <w:t>2</w:t>
+            </w:r>
+          </w:p>
+        </w:tc>
+        <w:tc>
+          <w:tcPr>
+            <w:tcW w:w="4170" w:type="dxa"/>
+          </w:tcPr>
+          <w:p>
+            <w:pPr>
+              <w:pStyle w:val="ListParagraph"/>
+              <w:ind w:left="0"/>
+              <w:rPr>
+                <w:lang w:val="ro-RO"/>
+              </w:rPr>
+            </w:pPr>
+            <w:r>
+              <w:rPr>
+                <w:lang w:val="ro-RO"/>
+              </w:rPr>
+              <w:t>Cerere adoptie</w:t>
+            </w:r>
+          </w:p>
+        </w:tc>
+      </w:tr>
+    </w:tbl>
+    <w:p>
+      <w:pPr>
+        <w:pStyle w:val="ListParagraph"/>
+        <w:rPr>
+          <w:lang w:val="ro-RO"/>
+        </w:rPr>
+      </w:pPr>
+    </w:p>
+    <w:p>
+      <w:pPr>
+        <w:pStyle w:val="ListParagraph"/>
+        <w:rPr>
+          <w:lang w:val="ro-RO"/>
+        </w:rPr>
+      </w:pPr>
+    </w:p>
     <w:sectPr>
       <w:pgSz w:w="11909" w:h="16834"/>
       <w:pgMar w:top="1440" w:right="1399" w:bottom="1440" w:left="1440" w:header="720" w:footer="720" w:gutter="0"/>
@@ -5368,6 +5389,92 @@
 <file path=word/numbering.xml><?xml version="1.0" encoding="utf-8"?>
 <w:numbering xmlns:wpc="http://schemas.microsoft.com/office/word/2010/wordprocessingCanvas" xmlns:cx="http://schemas.microsoft.com/office/drawing/2014/chartex" xmlns:cx1="http://schemas.microsoft.com/office/drawing/2015/9/8/chartex" xmlns:cx2="http://schemas.microsoft.com/office/drawing/2015/10/21/chartex" xmlns:cx3="http://schemas.microsoft.com/office/drawing/2016/5/9/chartex" xmlns:cx4="http://schemas.microsoft.com/office/drawing/2016/5/10/chartex" xmlns:cx5="http://schemas.microsoft.com/office/drawing/2016/5/11/chartex" xmlns:cx6="http://schemas.microsoft.com/office/drawing/2016/5/12/chartex" xmlns:cx7="http://schemas.microsoft.com/office/drawing/2016/5/13/chartex" xmlns:cx8="http://schemas.microsoft.com/office/drawing/2016/5/14/chartex" xmlns:mc="http://schemas.openxmlformats.org/markup-compatibility/2006" xmlns:aink="http://schemas.microsoft.com/office/drawing/2016/ink" xmlns:am3d="http://schemas.microsoft.com/office/drawing/2017/model3d" xmlns:o="urn:schemas-microsoft-com:office:office" xmlns:r="http://schemas.openxmlformats.org/officeDocument/2006/relationships" xmlns:m="http://schemas.openxmlformats.org/officeDocument/2006/math" xmlns:v="urn:schemas-microsoft-com:vml" xmlns:wp14="http://schemas.microsoft.com/office/word/2010/wordprocessingDrawing" xmlns:wp="http://schemas.openxmlformats.org/drawingml/2006/wordprocessingDrawing" xmlns:w10="urn:schemas-microsoft-com:office:word" xmlns:w="http://schemas.openxmlformats.org/wordprocessingml/2006/main" xmlns:w14="http://schemas.microsoft.com/office/word/2010/wordml" xmlns:w15="http://schemas.microsoft.com/office/word/2012/wordml" xmlns:w16cex="http://schemas.microsoft.com/office/word/2018/wordml/cex" xmlns:w16cid="http://schemas.microsoft.com/office/word/2016/wordml/cid" xmlns:w16="http://schemas.microsoft.com/office/word/2018/wordml" xmlns:w16se="http://schemas.microsoft.com/office/word/2015/wordml/symex" xmlns:wpg="http://schemas.microsoft.com/office/word/2010/wordprocessingGroup" xmlns:wpi="http://schemas.microsoft.com/office/word/2010/wordprocessingInk" xmlns:wne="http://schemas.microsoft.com/office/word/2006/wordml" xmlns:wps="http://schemas.microsoft.com/office/word/2010/wordprocessingShape" mc:Ignorable="w14 w15 w16se w16cid w16 w16cex wp14">
   <w:abstractNum w:abstractNumId="0" w15:restartNumberingAfterBreak="0">
+    <w:nsid w:val="01BB2305"/>
+    <w:multiLevelType w:val="hybridMultilevel"/>
+    <w:tmpl w:val="D54C3B40"/>
+    <w:lvl w:ilvl="0" w:tplc="0418000F">
+      <w:start w:val="1"/>
+      <w:numFmt w:val="decimal"/>
+      <w:lvlText w:val="%1."/>
+      <w:lvlJc w:val="left"/>
+      <w:pPr>
+        <w:ind w:left="720" w:hanging="360"/>
+      </w:pPr>
+    </w:lvl>
+    <w:lvl w:ilvl="1" w:tplc="04180019" w:tentative="1">
+      <w:start w:val="1"/>
+      <w:numFmt w:val="lowerLetter"/>
+      <w:lvlText w:val="%2."/>
+      <w:lvlJc w:val="left"/>
+      <w:pPr>
+        <w:ind w:left="1440" w:hanging="360"/>
+      </w:pPr>
+    </w:lvl>
+    <w:lvl w:ilvl="2" w:tplc="0418001B" w:tentative="1">
+      <w:start w:val="1"/>
+      <w:numFmt w:val="lowerRoman"/>
+      <w:lvlText w:val="%3."/>
+      <w:lvlJc w:val="right"/>
+      <w:pPr>
+        <w:ind w:left="2160" w:hanging="180"/>
+      </w:pPr>
+    </w:lvl>
+    <w:lvl w:ilvl="3" w:tplc="0418000F" w:tentative="1">
+      <w:start w:val="1"/>
+      <w:numFmt w:val="decimal"/>
+      <w:lvlText w:val="%4."/>
+      <w:lvlJc w:val="left"/>
+      <w:pPr>
+        <w:ind w:left="2880" w:hanging="360"/>
+      </w:pPr>
+    </w:lvl>
+    <w:lvl w:ilvl="4" w:tplc="04180019" w:tentative="1">
+      <w:start w:val="1"/>
+      <w:numFmt w:val="lowerLetter"/>
+      <w:lvlText w:val="%5."/>
+      <w:lvlJc w:val="left"/>
+      <w:pPr>
+        <w:ind w:left="3600" w:hanging="360"/>
+      </w:pPr>
+    </w:lvl>
+    <w:lvl w:ilvl="5" w:tplc="0418001B" w:tentative="1">
+      <w:start w:val="1"/>
+      <w:numFmt w:val="lowerRoman"/>
+      <w:lvlText w:val="%6."/>
+      <w:lvlJc w:val="right"/>
+      <w:pPr>
+        <w:ind w:left="4320" w:hanging="180"/>
+      </w:pPr>
+    </w:lvl>
+    <w:lvl w:ilvl="6" w:tplc="0418000F" w:tentative="1">
+      <w:start w:val="1"/>
+      <w:numFmt w:val="decimal"/>
+      <w:lvlText w:val="%7."/>
+      <w:lvlJc w:val="left"/>
+      <w:pPr>
+        <w:ind w:left="5040" w:hanging="360"/>
+      </w:pPr>
+    </w:lvl>
+    <w:lvl w:ilvl="7" w:tplc="04180019" w:tentative="1">
+      <w:start w:val="1"/>
+      <w:numFmt w:val="lowerLetter"/>
+      <w:lvlText w:val="%8."/>
+      <w:lvlJc w:val="left"/>
+      <w:pPr>
+        <w:ind w:left="5760" w:hanging="360"/>
+      </w:pPr>
+    </w:lvl>
+    <w:lvl w:ilvl="8" w:tplc="0418001B" w:tentative="1">
+      <w:start w:val="1"/>
+      <w:numFmt w:val="lowerRoman"/>
+      <w:lvlText w:val="%9."/>
+      <w:lvlJc w:val="right"/>
+      <w:pPr>
+        <w:ind w:left="6480" w:hanging="180"/>
+      </w:pPr>
+    </w:lvl>
+  </w:abstractNum>
+  <w:abstractNum w:abstractNumId="1" w15:restartNumberingAfterBreak="0">
     <w:nsid w:val="09AA6512"/>
     <w:multiLevelType w:val="multilevel"/>
     <w:tmpl w:val="823A6A14"/>
@@ -5480,7 +5587,7 @@
       </w:rPr>
     </w:lvl>
   </w:abstractNum>
-  <w:abstractNum w:abstractNumId="1" w15:restartNumberingAfterBreak="0">
+  <w:abstractNum w:abstractNumId="2" w15:restartNumberingAfterBreak="0">
     <w:nsid w:val="0FD45CE4"/>
     <w:multiLevelType w:val="multilevel"/>
     <w:tmpl w:val="BCD822E2"/>
@@ -5593,7 +5700,7 @@
       </w:rPr>
     </w:lvl>
   </w:abstractNum>
-  <w:abstractNum w:abstractNumId="2" w15:restartNumberingAfterBreak="0">
+  <w:abstractNum w:abstractNumId="3" w15:restartNumberingAfterBreak="0">
     <w:nsid w:val="117730E5"/>
     <w:multiLevelType w:val="multilevel"/>
     <w:tmpl w:val="FFEA6956"/>
@@ -5706,7 +5813,7 @@
       </w:rPr>
     </w:lvl>
   </w:abstractNum>
-  <w:abstractNum w:abstractNumId="3" w15:restartNumberingAfterBreak="0">
+  <w:abstractNum w:abstractNumId="4" w15:restartNumberingAfterBreak="0">
     <w:nsid w:val="14105E65"/>
     <w:multiLevelType w:val="multilevel"/>
     <w:tmpl w:val="0324CC96"/>
@@ -5821,7 +5928,7 @@
       </w:rPr>
     </w:lvl>
   </w:abstractNum>
-  <w:abstractNum w:abstractNumId="4" w15:restartNumberingAfterBreak="0">
+  <w:abstractNum w:abstractNumId="5" w15:restartNumberingAfterBreak="0">
     <w:nsid w:val="219170A6"/>
     <w:multiLevelType w:val="multilevel"/>
     <w:tmpl w:val="480077D0"/>
@@ -5935,7 +6042,7 @@
       </w:rPr>
     </w:lvl>
   </w:abstractNum>
-  <w:abstractNum w:abstractNumId="5" w15:restartNumberingAfterBreak="0">
+  <w:abstractNum w:abstractNumId="6" w15:restartNumberingAfterBreak="0">
     <w:nsid w:val="26BB07B7"/>
     <w:multiLevelType w:val="multilevel"/>
     <w:tmpl w:val="566A8E52"/>
@@ -6048,7 +6155,7 @@
       </w:rPr>
     </w:lvl>
   </w:abstractNum>
-  <w:abstractNum w:abstractNumId="6" w15:restartNumberingAfterBreak="0">
+  <w:abstractNum w:abstractNumId="7" w15:restartNumberingAfterBreak="0">
     <w:nsid w:val="2A7930A8"/>
     <w:multiLevelType w:val="multilevel"/>
     <w:tmpl w:val="AB90230A"/>
@@ -6161,7 +6268,7 @@
       </w:rPr>
     </w:lvl>
   </w:abstractNum>
-  <w:abstractNum w:abstractNumId="7" w15:restartNumberingAfterBreak="0">
+  <w:abstractNum w:abstractNumId="8" w15:restartNumberingAfterBreak="0">
     <w:nsid w:val="2F2D0F23"/>
     <w:multiLevelType w:val="multilevel"/>
     <w:tmpl w:val="B3963448"/>
@@ -6274,7 +6381,7 @@
       </w:rPr>
     </w:lvl>
   </w:abstractNum>
-  <w:abstractNum w:abstractNumId="8" w15:restartNumberingAfterBreak="0">
+  <w:abstractNum w:abstractNumId="9" w15:restartNumberingAfterBreak="0">
     <w:nsid w:val="3C401F47"/>
     <w:multiLevelType w:val="multilevel"/>
     <w:tmpl w:val="5ED68EF8"/>
@@ -6388,7 +6495,7 @@
       </w:rPr>
     </w:lvl>
   </w:abstractNum>
-  <w:abstractNum w:abstractNumId="9" w15:restartNumberingAfterBreak="0">
+  <w:abstractNum w:abstractNumId="10" w15:restartNumberingAfterBreak="0">
     <w:nsid w:val="3CD33D42"/>
     <w:multiLevelType w:val="multilevel"/>
     <w:tmpl w:val="B9C4042E"/>
@@ -6501,7 +6608,7 @@
       </w:rPr>
     </w:lvl>
   </w:abstractNum>
-  <w:abstractNum w:abstractNumId="10" w15:restartNumberingAfterBreak="0">
+  <w:abstractNum w:abstractNumId="11" w15:restartNumberingAfterBreak="0">
     <w:nsid w:val="3F933C03"/>
     <w:multiLevelType w:val="multilevel"/>
     <w:tmpl w:val="E9D8A75E"/>
@@ -6615,7 +6722,7 @@
       </w:rPr>
     </w:lvl>
   </w:abstractNum>
-  <w:abstractNum w:abstractNumId="11" w15:restartNumberingAfterBreak="0">
+  <w:abstractNum w:abstractNumId="12" w15:restartNumberingAfterBreak="0">
     <w:nsid w:val="41230B68"/>
     <w:multiLevelType w:val="multilevel"/>
     <w:tmpl w:val="7AAEF8F6"/>
@@ -6728,7 +6835,7 @@
       </w:rPr>
     </w:lvl>
   </w:abstractNum>
-  <w:abstractNum w:abstractNumId="12" w15:restartNumberingAfterBreak="0">
+  <w:abstractNum w:abstractNumId="13" w15:restartNumberingAfterBreak="0">
     <w:nsid w:val="449831ED"/>
     <w:multiLevelType w:val="multilevel"/>
     <w:tmpl w:val="183CFF46"/>
@@ -6841,7 +6948,7 @@
       </w:rPr>
     </w:lvl>
   </w:abstractNum>
-  <w:abstractNum w:abstractNumId="13" w15:restartNumberingAfterBreak="0">
+  <w:abstractNum w:abstractNumId="14" w15:restartNumberingAfterBreak="0">
     <w:nsid w:val="483016B2"/>
     <w:multiLevelType w:val="multilevel"/>
     <w:tmpl w:val="D8F48A68"/>
@@ -6957,7 +7064,7 @@
       </w:rPr>
     </w:lvl>
   </w:abstractNum>
-  <w:abstractNum w:abstractNumId="14" w15:restartNumberingAfterBreak="0">
+  <w:abstractNum w:abstractNumId="15" w15:restartNumberingAfterBreak="0">
     <w:nsid w:val="498C4655"/>
     <w:multiLevelType w:val="multilevel"/>
     <w:tmpl w:val="F3665596"/>
@@ -7070,7 +7177,7 @@
       </w:rPr>
     </w:lvl>
   </w:abstractNum>
-  <w:abstractNum w:abstractNumId="15" w15:restartNumberingAfterBreak="0">
+  <w:abstractNum w:abstractNumId="16" w15:restartNumberingAfterBreak="0">
     <w:nsid w:val="4C633F19"/>
     <w:multiLevelType w:val="multilevel"/>
     <w:tmpl w:val="ADF8798A"/>
@@ -7183,7 +7290,7 @@
       </w:rPr>
     </w:lvl>
   </w:abstractNum>
-  <w:abstractNum w:abstractNumId="16" w15:restartNumberingAfterBreak="0">
+  <w:abstractNum w:abstractNumId="17" w15:restartNumberingAfterBreak="0">
     <w:nsid w:val="4FD15E11"/>
     <w:multiLevelType w:val="multilevel"/>
     <w:tmpl w:val="F9FA9668"/>
@@ -7296,7 +7403,7 @@
       </w:rPr>
     </w:lvl>
   </w:abstractNum>
-  <w:abstractNum w:abstractNumId="17" w15:restartNumberingAfterBreak="0">
+  <w:abstractNum w:abstractNumId="18" w15:restartNumberingAfterBreak="0">
     <w:nsid w:val="54713CA8"/>
     <w:multiLevelType w:val="hybridMultilevel"/>
     <w:tmpl w:val="871A51E4"/>
@@ -7409,7 +7516,7 @@
       </w:rPr>
     </w:lvl>
   </w:abstractNum>
-  <w:abstractNum w:abstractNumId="18" w15:restartNumberingAfterBreak="0">
+  <w:abstractNum w:abstractNumId="19" w15:restartNumberingAfterBreak="0">
     <w:nsid w:val="5B2F6867"/>
     <w:multiLevelType w:val="multilevel"/>
     <w:tmpl w:val="0324CC96"/>
@@ -7524,7 +7631,7 @@
       </w:rPr>
     </w:lvl>
   </w:abstractNum>
-  <w:abstractNum w:abstractNumId="19" w15:restartNumberingAfterBreak="0">
+  <w:abstractNum w:abstractNumId="20" w15:restartNumberingAfterBreak="0">
     <w:nsid w:val="5F1F5FFC"/>
     <w:multiLevelType w:val="multilevel"/>
     <w:tmpl w:val="275432A6"/>
@@ -7637,7 +7744,7 @@
       </w:rPr>
     </w:lvl>
   </w:abstractNum>
-  <w:abstractNum w:abstractNumId="20" w15:restartNumberingAfterBreak="0">
+  <w:abstractNum w:abstractNumId="21" w15:restartNumberingAfterBreak="0">
     <w:nsid w:val="66D41004"/>
     <w:multiLevelType w:val="multilevel"/>
     <w:tmpl w:val="5ED68EF8"/>
@@ -7751,7 +7858,7 @@
       </w:rPr>
     </w:lvl>
   </w:abstractNum>
-  <w:abstractNum w:abstractNumId="21" w15:restartNumberingAfterBreak="0">
+  <w:abstractNum w:abstractNumId="22" w15:restartNumberingAfterBreak="0">
     <w:nsid w:val="6B823844"/>
     <w:multiLevelType w:val="multilevel"/>
     <w:tmpl w:val="BCD822E2"/>
@@ -7864,7 +7971,7 @@
       </w:rPr>
     </w:lvl>
   </w:abstractNum>
-  <w:abstractNum w:abstractNumId="22" w15:restartNumberingAfterBreak="0">
+  <w:abstractNum w:abstractNumId="23" w15:restartNumberingAfterBreak="0">
     <w:nsid w:val="71FC112A"/>
     <w:multiLevelType w:val="hybridMultilevel"/>
     <w:tmpl w:val="7A66241E"/>
@@ -7977,7 +8084,7 @@
       </w:rPr>
     </w:lvl>
   </w:abstractNum>
-  <w:abstractNum w:abstractNumId="23" w15:restartNumberingAfterBreak="0">
+  <w:abstractNum w:abstractNumId="24" w15:restartNumberingAfterBreak="0">
     <w:nsid w:val="736C554B"/>
     <w:multiLevelType w:val="multilevel"/>
     <w:tmpl w:val="BCD822E2"/>
@@ -8090,7 +8197,7 @@
       </w:rPr>
     </w:lvl>
   </w:abstractNum>
-  <w:abstractNum w:abstractNumId="24" w15:restartNumberingAfterBreak="0">
+  <w:abstractNum w:abstractNumId="25" w15:restartNumberingAfterBreak="0">
     <w:nsid w:val="74BA5B8E"/>
     <w:multiLevelType w:val="multilevel"/>
     <w:tmpl w:val="4926C4CC"/>
@@ -8203,7 +8310,7 @@
       </w:rPr>
     </w:lvl>
   </w:abstractNum>
-  <w:abstractNum w:abstractNumId="25" w15:restartNumberingAfterBreak="0">
+  <w:abstractNum w:abstractNumId="26" w15:restartNumberingAfterBreak="0">
     <w:nsid w:val="79504372"/>
     <w:multiLevelType w:val="multilevel"/>
     <w:tmpl w:val="480077D0"/>
@@ -8317,10 +8424,10 @@
       </w:rPr>
     </w:lvl>
   </w:abstractNum>
-  <w:abstractNum w:abstractNumId="26" w15:restartNumberingAfterBreak="0">
+  <w:abstractNum w:abstractNumId="27" w15:restartNumberingAfterBreak="0">
     <w:nsid w:val="7C441F0A"/>
     <w:multiLevelType w:val="hybridMultilevel"/>
-    <w:tmpl w:val="D54C3B40"/>
+    <w:tmpl w:val="76121AF4"/>
     <w:lvl w:ilvl="0" w:tplc="0418000F">
       <w:start w:val="1"/>
       <w:numFmt w:val="decimal"/>
@@ -8404,85 +8511,88 @@
     </w:lvl>
   </w:abstractNum>
   <w:num w:numId="1">
+    <w:abstractNumId w:val="6"/>
+  </w:num>
+  <w:num w:numId="2">
+    <w:abstractNumId w:val="11"/>
+  </w:num>
+  <w:num w:numId="3">
+    <w:abstractNumId w:val="8"/>
+  </w:num>
+  <w:num w:numId="4">
+    <w:abstractNumId w:val="1"/>
+  </w:num>
+  <w:num w:numId="5">
+    <w:abstractNumId w:val="26"/>
+  </w:num>
+  <w:num w:numId="6">
+    <w:abstractNumId w:val="21"/>
+  </w:num>
+  <w:num w:numId="7">
+    <w:abstractNumId w:val="3"/>
+  </w:num>
+  <w:num w:numId="8">
+    <w:abstractNumId w:val="13"/>
+  </w:num>
+  <w:num w:numId="9">
+    <w:abstractNumId w:val="24"/>
+  </w:num>
+  <w:num w:numId="10">
+    <w:abstractNumId w:val="12"/>
+  </w:num>
+  <w:num w:numId="11">
+    <w:abstractNumId w:val="17"/>
+  </w:num>
+  <w:num w:numId="12">
+    <w:abstractNumId w:val="10"/>
+  </w:num>
+  <w:num w:numId="13">
+    <w:abstractNumId w:val="20"/>
+  </w:num>
+  <w:num w:numId="14">
+    <w:abstractNumId w:val="15"/>
+  </w:num>
+  <w:num w:numId="15">
+    <w:abstractNumId w:val="25"/>
+  </w:num>
+  <w:num w:numId="16">
+    <w:abstractNumId w:val="7"/>
+  </w:num>
+  <w:num w:numId="17">
+    <w:abstractNumId w:val="16"/>
+  </w:num>
+  <w:num w:numId="18">
+    <w:abstractNumId w:val="4"/>
+  </w:num>
+  <w:num w:numId="19">
+    <w:abstractNumId w:val="18"/>
+  </w:num>
+  <w:num w:numId="20">
+    <w:abstractNumId w:val="23"/>
+  </w:num>
+  <w:num w:numId="21">
+    <w:abstractNumId w:val="14"/>
+  </w:num>
+  <w:num w:numId="22">
+    <w:abstractNumId w:val="22"/>
+  </w:num>
+  <w:num w:numId="23">
+    <w:abstractNumId w:val="27"/>
+  </w:num>
+  <w:num w:numId="24">
+    <w:abstractNumId w:val="9"/>
+  </w:num>
+  <w:num w:numId="25">
+    <w:abstractNumId w:val="2"/>
+  </w:num>
+  <w:num w:numId="26">
     <w:abstractNumId w:val="5"/>
   </w:num>
-  <w:num w:numId="2">
-    <w:abstractNumId w:val="10"/>
-  </w:num>
-  <w:num w:numId="3">
-    <w:abstractNumId w:val="7"/>
-  </w:num>
-  <w:num w:numId="4">
-    <w:abstractNumId w:val="0"/>
-  </w:num>
-  <w:num w:numId="5">
-    <w:abstractNumId w:val="25"/>
-  </w:num>
-  <w:num w:numId="6">
-    <w:abstractNumId w:val="20"/>
-  </w:num>
-  <w:num w:numId="7">
-    <w:abstractNumId w:val="2"/>
-  </w:num>
-  <w:num w:numId="8">
-    <w:abstractNumId w:val="12"/>
-  </w:num>
-  <w:num w:numId="9">
-    <w:abstractNumId w:val="23"/>
-  </w:num>
-  <w:num w:numId="10">
-    <w:abstractNumId w:val="11"/>
-  </w:num>
-  <w:num w:numId="11">
-    <w:abstractNumId w:val="16"/>
-  </w:num>
-  <w:num w:numId="12">
-    <w:abstractNumId w:val="9"/>
-  </w:num>
-  <w:num w:numId="13">
+  <w:num w:numId="27">
     <w:abstractNumId w:val="19"/>
   </w:num>
-  <w:num w:numId="14">
-    <w:abstractNumId w:val="14"/>
-  </w:num>
-  <w:num w:numId="15">
-    <w:abstractNumId w:val="24"/>
-  </w:num>
-  <w:num w:numId="16">
-    <w:abstractNumId w:val="6"/>
-  </w:num>
-  <w:num w:numId="17">
-    <w:abstractNumId w:val="15"/>
-  </w:num>
-  <w:num w:numId="18">
-    <w:abstractNumId w:val="3"/>
-  </w:num>
-  <w:num w:numId="19">
-    <w:abstractNumId w:val="17"/>
-  </w:num>
-  <w:num w:numId="20">
-    <w:abstractNumId w:val="22"/>
-  </w:num>
-  <w:num w:numId="21">
-    <w:abstractNumId w:val="13"/>
-  </w:num>
-  <w:num w:numId="22">
-    <w:abstractNumId w:val="21"/>
-  </w:num>
-  <w:num w:numId="23">
-    <w:abstractNumId w:val="26"/>
-  </w:num>
-  <w:num w:numId="24">
-    <w:abstractNumId w:val="8"/>
-  </w:num>
-  <w:num w:numId="25">
-    <w:abstractNumId w:val="1"/>
-  </w:num>
-  <w:num w:numId="26">
-    <w:abstractNumId w:val="4"/>
-  </w:num>
-  <w:num w:numId="27">
-    <w:abstractNumId w:val="18"/>
+  <w:num w:numId="28">
+    <w:abstractNumId w:val="0"/>
   </w:num>
 </w:numbering>
 </file>

</xml_diff>

<commit_message>
Update Documentatie + fix sendemail
</commit_message>
<xml_diff>
--- a/WEB/server/BackendDocumentation.docx
+++ b/WEB/server/BackendDocumentation.docx
@@ -12,7 +12,6 @@
           <w:lang w:val="ro-RO"/>
         </w:rPr>
       </w:pPr>
-      <w:proofErr w:type="spellStart"/>
       <w:r>
         <w:rPr>
           <w:rFonts w:ascii="Times New Roman" w:eastAsia="Times New Roman" w:hAnsi="Times New Roman" w:cs="Times New Roman"/>
@@ -20,29 +19,8 @@
           <w:szCs w:val="48"/>
           <w:lang w:val="ro-RO"/>
         </w:rPr>
-        <w:t>Documentatie</w:t>
-      </w:r>
-      <w:proofErr w:type="spellEnd"/>
-      <w:r>
-        <w:rPr>
-          <w:rFonts w:ascii="Times New Roman" w:eastAsia="Times New Roman" w:hAnsi="Times New Roman" w:cs="Times New Roman"/>
-          <w:sz w:val="48"/>
-          <w:szCs w:val="48"/>
-          <w:lang w:val="ro-RO"/>
-        </w:rPr>
-        <w:t xml:space="preserve"> </w:t>
-      </w:r>
-      <w:proofErr w:type="spellStart"/>
-      <w:r>
-        <w:rPr>
-          <w:rFonts w:ascii="Times New Roman" w:eastAsia="Times New Roman" w:hAnsi="Times New Roman" w:cs="Times New Roman"/>
-          <w:sz w:val="48"/>
-          <w:szCs w:val="48"/>
-          <w:lang w:val="ro-RO"/>
-        </w:rPr>
-        <w:t>Backend</w:t>
-      </w:r>
-      <w:proofErr w:type="spellEnd"/>
+        <w:t>Documentatie Backend</w:t>
+      </w:r>
     </w:p>
     <w:p>
       <w:pPr>
@@ -65,7 +43,6 @@
           <w:lang w:val="ro-RO"/>
         </w:rPr>
       </w:pPr>
-      <w:proofErr w:type="spellStart"/>
       <w:r>
         <w:rPr>
           <w:rFonts w:ascii="Times New Roman" w:eastAsia="Times New Roman" w:hAnsi="Times New Roman" w:cs="Times New Roman"/>
@@ -75,19 +52,7 @@
           <w:szCs w:val="28"/>
           <w:lang w:val="ro-RO"/>
         </w:rPr>
-        <w:t>Informatii</w:t>
-      </w:r>
-      <w:proofErr w:type="spellEnd"/>
-      <w:r>
-        <w:rPr>
-          <w:rFonts w:ascii="Times New Roman" w:eastAsia="Times New Roman" w:hAnsi="Times New Roman" w:cs="Times New Roman"/>
-          <w:b/>
-          <w:bCs/>
-          <w:sz w:val="28"/>
-          <w:szCs w:val="28"/>
-          <w:lang w:val="ro-RO"/>
-        </w:rPr>
-        <w:t xml:space="preserve"> generale:</w:t>
+        <w:t>Informatii generale:</w:t>
       </w:r>
     </w:p>
     <w:p>
@@ -111,27 +76,7 @@
           <w:szCs w:val="24"/>
           <w:lang w:val="ro-RO"/>
         </w:rPr>
-        <w:t xml:space="preserve">Toate </w:t>
-      </w:r>
-      <w:proofErr w:type="spellStart"/>
-      <w:r>
-        <w:rPr>
-          <w:rFonts w:ascii="Times New Roman" w:eastAsia="Times New Roman" w:hAnsi="Times New Roman" w:cs="Times New Roman"/>
-          <w:sz w:val="24"/>
-          <w:szCs w:val="24"/>
-          <w:lang w:val="ro-RO"/>
-        </w:rPr>
-        <w:t>requesturile</w:t>
-      </w:r>
-      <w:proofErr w:type="spellEnd"/>
-      <w:r>
-        <w:rPr>
-          <w:rFonts w:ascii="Times New Roman" w:eastAsia="Times New Roman" w:hAnsi="Times New Roman" w:cs="Times New Roman"/>
-          <w:sz w:val="24"/>
-          <w:szCs w:val="24"/>
-          <w:lang w:val="ro-RO"/>
-        </w:rPr>
-        <w:t xml:space="preserve"> primesc parametrii prin POST.</w:t>
+        <w:t>Toate requesturile primesc parametrii prin POST.</w:t>
       </w:r>
     </w:p>
     <w:p>
@@ -155,67 +100,7 @@
           <w:szCs w:val="24"/>
           <w:lang w:val="ro-RO"/>
         </w:rPr>
-        <w:t xml:space="preserve">Variabila status va fi </w:t>
-      </w:r>
-      <w:proofErr w:type="spellStart"/>
-      <w:r>
-        <w:rPr>
-          <w:rFonts w:ascii="Times New Roman" w:eastAsia="Times New Roman" w:hAnsi="Times New Roman" w:cs="Times New Roman"/>
-          <w:sz w:val="24"/>
-          <w:szCs w:val="24"/>
-          <w:lang w:val="ro-RO"/>
-        </w:rPr>
-        <w:t>intoarsa</w:t>
-      </w:r>
-      <w:proofErr w:type="spellEnd"/>
-      <w:r>
-        <w:rPr>
-          <w:rFonts w:ascii="Times New Roman" w:eastAsia="Times New Roman" w:hAnsi="Times New Roman" w:cs="Times New Roman"/>
-          <w:sz w:val="24"/>
-          <w:szCs w:val="24"/>
-          <w:lang w:val="ro-RO"/>
-        </w:rPr>
-        <w:t xml:space="preserve"> de toate </w:t>
-      </w:r>
-      <w:proofErr w:type="spellStart"/>
-      <w:r>
-        <w:rPr>
-          <w:rFonts w:ascii="Times New Roman" w:eastAsia="Times New Roman" w:hAnsi="Times New Roman" w:cs="Times New Roman"/>
-          <w:sz w:val="24"/>
-          <w:szCs w:val="24"/>
-          <w:lang w:val="ro-RO"/>
-        </w:rPr>
-        <w:t>requesturile</w:t>
-      </w:r>
-      <w:proofErr w:type="spellEnd"/>
-      <w:r>
-        <w:rPr>
-          <w:rFonts w:ascii="Times New Roman" w:eastAsia="Times New Roman" w:hAnsi="Times New Roman" w:cs="Times New Roman"/>
-          <w:sz w:val="24"/>
-          <w:szCs w:val="24"/>
-          <w:lang w:val="ro-RO"/>
-        </w:rPr>
-        <w:t xml:space="preserve"> si va avea </w:t>
-      </w:r>
-      <w:proofErr w:type="spellStart"/>
-      <w:r>
-        <w:rPr>
-          <w:rFonts w:ascii="Times New Roman" w:eastAsia="Times New Roman" w:hAnsi="Times New Roman" w:cs="Times New Roman"/>
-          <w:sz w:val="24"/>
-          <w:szCs w:val="24"/>
-          <w:lang w:val="ro-RO"/>
-        </w:rPr>
-        <w:t>semnificatia</w:t>
-      </w:r>
-      <w:proofErr w:type="spellEnd"/>
-      <w:r>
-        <w:rPr>
-          <w:rFonts w:ascii="Times New Roman" w:eastAsia="Times New Roman" w:hAnsi="Times New Roman" w:cs="Times New Roman"/>
-          <w:sz w:val="24"/>
-          <w:szCs w:val="24"/>
-          <w:lang w:val="ro-RO"/>
-        </w:rPr>
-        <w:t>:</w:t>
+        <w:t>Variabila status va fi intoarsa de toate requesturile si va avea semnificatia:</w:t>
       </w:r>
     </w:p>
     <w:p>
@@ -263,27 +148,7 @@
           <w:szCs w:val="24"/>
           <w:lang w:val="ro-RO"/>
         </w:rPr>
-        <w:t xml:space="preserve">status = 0  Eroare cauzata de </w:t>
-      </w:r>
-      <w:proofErr w:type="spellStart"/>
-      <w:r>
-        <w:rPr>
-          <w:rFonts w:ascii="Times New Roman" w:eastAsia="Times New Roman" w:hAnsi="Times New Roman" w:cs="Times New Roman"/>
-          <w:sz w:val="24"/>
-          <w:szCs w:val="24"/>
-          <w:lang w:val="ro-RO"/>
-        </w:rPr>
-        <w:t>sender</w:t>
-      </w:r>
-      <w:proofErr w:type="spellEnd"/>
-      <w:r>
-        <w:rPr>
-          <w:rFonts w:ascii="Times New Roman" w:eastAsia="Times New Roman" w:hAnsi="Times New Roman" w:cs="Times New Roman"/>
-          <w:sz w:val="24"/>
-          <w:szCs w:val="24"/>
-          <w:lang w:val="ro-RO"/>
-        </w:rPr>
-        <w:t>(parametrii lipsa etc.)</w:t>
+        <w:t>status = 0  Eroare cauzata de sender(parametrii lipsa etc.)</w:t>
       </w:r>
     </w:p>
     <w:p>
@@ -307,27 +172,7 @@
           <w:szCs w:val="24"/>
           <w:lang w:val="ro-RO"/>
         </w:rPr>
-        <w:t xml:space="preserve">status = 1  Rulare cu succes, restul valorilor </w:t>
-      </w:r>
-      <w:proofErr w:type="spellStart"/>
-      <w:r>
-        <w:rPr>
-          <w:rFonts w:ascii="Times New Roman" w:eastAsia="Times New Roman" w:hAnsi="Times New Roman" w:cs="Times New Roman"/>
-          <w:sz w:val="24"/>
-          <w:szCs w:val="24"/>
-          <w:lang w:val="ro-RO"/>
-        </w:rPr>
-        <w:t>intoarse</w:t>
-      </w:r>
-      <w:proofErr w:type="spellEnd"/>
-      <w:r>
-        <w:rPr>
-          <w:rFonts w:ascii="Times New Roman" w:eastAsia="Times New Roman" w:hAnsi="Times New Roman" w:cs="Times New Roman"/>
-          <w:sz w:val="24"/>
-          <w:szCs w:val="24"/>
-          <w:lang w:val="ro-RO"/>
-        </w:rPr>
-        <w:t xml:space="preserve"> vor avea valori corecte</w:t>
+        <w:t>status = 1  Rulare cu succes, restul valorilor intoarse vor avea valori corecte</w:t>
       </w:r>
     </w:p>
     <w:p>
@@ -344,25 +189,14 @@
           <w:lang w:val="ro-RO"/>
         </w:rPr>
       </w:pPr>
-      <w:proofErr w:type="spellStart"/>
-      <w:r>
-        <w:rPr>
-          <w:rFonts w:ascii="Times New Roman" w:eastAsia="Times New Roman" w:hAnsi="Times New Roman" w:cs="Times New Roman"/>
-          <w:sz w:val="24"/>
-          <w:szCs w:val="24"/>
-          <w:lang w:val="ro-RO"/>
-        </w:rPr>
-        <w:t>Raspunsul</w:t>
-      </w:r>
-      <w:proofErr w:type="spellEnd"/>
-      <w:r>
-        <w:rPr>
-          <w:rFonts w:ascii="Times New Roman" w:eastAsia="Times New Roman" w:hAnsi="Times New Roman" w:cs="Times New Roman"/>
-          <w:sz w:val="24"/>
-          <w:szCs w:val="24"/>
-          <w:lang w:val="ro-RO"/>
-        </w:rPr>
-        <w:t xml:space="preserve"> este un obiect de tip JSON </w:t>
+      <w:r>
+        <w:rPr>
+          <w:rFonts w:ascii="Times New Roman" w:eastAsia="Times New Roman" w:hAnsi="Times New Roman" w:cs="Times New Roman"/>
+          <w:sz w:val="24"/>
+          <w:szCs w:val="24"/>
+          <w:lang w:val="ro-RO"/>
+        </w:rPr>
+        <w:t xml:space="preserve">Raspunsul este un obiect de tip JSON </w:t>
       </w:r>
     </w:p>
     <w:p>
@@ -389,7 +223,6 @@
           <w:lang w:val="ro-RO"/>
         </w:rPr>
       </w:pPr>
-      <w:proofErr w:type="spellStart"/>
       <w:r>
         <w:rPr>
           <w:rFonts w:ascii="Times New Roman" w:eastAsia="Times New Roman" w:hAnsi="Times New Roman" w:cs="Times New Roman"/>
@@ -400,7 +233,6 @@
         </w:rPr>
         <w:t>checkemail.php</w:t>
       </w:r>
-      <w:proofErr w:type="spellEnd"/>
     </w:p>
     <w:p>
       <w:pPr>
@@ -455,27 +287,15 @@
           <w:lang w:val="ro-RO"/>
         </w:rPr>
       </w:pPr>
-      <w:proofErr w:type="spellStart"/>
-      <w:r>
-        <w:rPr>
-          <w:rFonts w:ascii="Times New Roman" w:eastAsia="Times New Roman" w:hAnsi="Times New Roman" w:cs="Times New Roman"/>
-          <w:i/>
-          <w:sz w:val="24"/>
-          <w:szCs w:val="24"/>
-          <w:lang w:val="ro-RO"/>
-        </w:rPr>
-        <w:t>user</w:t>
-      </w:r>
-      <w:proofErr w:type="spellEnd"/>
-      <w:r>
-        <w:rPr>
-          <w:rFonts w:ascii="Times New Roman" w:eastAsia="Times New Roman" w:hAnsi="Times New Roman" w:cs="Times New Roman"/>
-          <w:i/>
-          <w:sz w:val="24"/>
-          <w:szCs w:val="24"/>
-          <w:lang w:val="ro-RO"/>
-        </w:rPr>
-        <w:t>-email</w:t>
+      <w:r>
+        <w:rPr>
+          <w:rFonts w:ascii="Times New Roman" w:eastAsia="Times New Roman" w:hAnsi="Times New Roman" w:cs="Times New Roman"/>
+          <w:i/>
+          <w:sz w:val="24"/>
+          <w:szCs w:val="24"/>
+          <w:lang w:val="ro-RO"/>
+        </w:rPr>
+        <w:t>user-email</w:t>
       </w:r>
       <w:r>
         <w:rPr>
@@ -504,57 +324,26 @@
           <w:szCs w:val="24"/>
           <w:lang w:val="ro-RO"/>
         </w:rPr>
-        <w:t>Email-</w:t>
-      </w:r>
-      <w:proofErr w:type="spellStart"/>
-      <w:r>
-        <w:rPr>
-          <w:rFonts w:ascii="Times New Roman" w:eastAsia="Times New Roman" w:hAnsi="Times New Roman" w:cs="Times New Roman"/>
-          <w:sz w:val="24"/>
-          <w:szCs w:val="24"/>
-          <w:lang w:val="ro-RO"/>
-        </w:rPr>
-        <w:t>ul</w:t>
-      </w:r>
-      <w:proofErr w:type="spellEnd"/>
-      <w:r>
-        <w:rPr>
-          <w:rFonts w:ascii="Times New Roman" w:eastAsia="Times New Roman" w:hAnsi="Times New Roman" w:cs="Times New Roman"/>
-          <w:sz w:val="24"/>
-          <w:szCs w:val="24"/>
-          <w:lang w:val="ro-RO"/>
-        </w:rPr>
-        <w:t xml:space="preserve"> utilizatorului</w:t>
-      </w:r>
-    </w:p>
-    <w:p>
-      <w:pPr>
-        <w:rPr>
-          <w:rFonts w:ascii="Times New Roman" w:eastAsia="Times New Roman" w:hAnsi="Times New Roman" w:cs="Times New Roman"/>
-          <w:sz w:val="24"/>
-          <w:szCs w:val="24"/>
-          <w:lang w:val="ro-RO"/>
-        </w:rPr>
-      </w:pPr>
-      <w:proofErr w:type="spellStart"/>
-      <w:r>
-        <w:rPr>
-          <w:rFonts w:ascii="Times New Roman" w:eastAsia="Times New Roman" w:hAnsi="Times New Roman" w:cs="Times New Roman"/>
-          <w:sz w:val="24"/>
-          <w:szCs w:val="24"/>
-          <w:lang w:val="ro-RO"/>
-        </w:rPr>
-        <w:t>Raspuns</w:t>
-      </w:r>
-      <w:proofErr w:type="spellEnd"/>
-      <w:r>
-        <w:rPr>
-          <w:rFonts w:ascii="Times New Roman" w:eastAsia="Times New Roman" w:hAnsi="Times New Roman" w:cs="Times New Roman"/>
-          <w:sz w:val="24"/>
-          <w:szCs w:val="24"/>
-          <w:lang w:val="ro-RO"/>
-        </w:rPr>
-        <w:t>:</w:t>
+        <w:t>Email-ul utilizatorului</w:t>
+      </w:r>
+    </w:p>
+    <w:p>
+      <w:pPr>
+        <w:rPr>
+          <w:rFonts w:ascii="Times New Roman" w:eastAsia="Times New Roman" w:hAnsi="Times New Roman" w:cs="Times New Roman"/>
+          <w:sz w:val="24"/>
+          <w:szCs w:val="24"/>
+          <w:lang w:val="ro-RO"/>
+        </w:rPr>
+      </w:pPr>
+      <w:r>
+        <w:rPr>
+          <w:rFonts w:ascii="Times New Roman" w:eastAsia="Times New Roman" w:hAnsi="Times New Roman" w:cs="Times New Roman"/>
+          <w:sz w:val="24"/>
+          <w:szCs w:val="24"/>
+          <w:lang w:val="ro-RO"/>
+        </w:rPr>
+        <w:t>Raspuns:</w:t>
       </w:r>
     </w:p>
     <w:p>
@@ -591,7 +380,6 @@
         </w:rPr>
         <w:t>-</w:t>
       </w:r>
-      <w:proofErr w:type="spellStart"/>
       <w:r>
         <w:rPr>
           <w:rFonts w:ascii="Times New Roman" w:eastAsia="Times New Roman" w:hAnsi="Times New Roman" w:cs="Times New Roman"/>
@@ -602,7 +390,6 @@
         </w:rPr>
         <w:t>used</w:t>
       </w:r>
-      <w:proofErr w:type="spellEnd"/>
       <w:r>
         <w:rPr>
           <w:rFonts w:ascii="Times New Roman" w:eastAsia="Times New Roman" w:hAnsi="Times New Roman" w:cs="Times New Roman"/>
@@ -731,27 +518,15 @@
           <w:lang w:val="ro-RO"/>
         </w:rPr>
       </w:pPr>
-      <w:proofErr w:type="spellStart"/>
-      <w:r>
-        <w:rPr>
-          <w:rFonts w:ascii="Times New Roman" w:eastAsia="Times New Roman" w:hAnsi="Times New Roman" w:cs="Times New Roman"/>
-          <w:b/>
-          <w:sz w:val="24"/>
-          <w:szCs w:val="24"/>
-          <w:lang w:val="ro-RO"/>
-        </w:rPr>
-        <w:t>login.php</w:t>
-      </w:r>
-      <w:proofErr w:type="spellEnd"/>
-      <w:r>
-        <w:rPr>
-          <w:rFonts w:ascii="Times New Roman" w:eastAsia="Times New Roman" w:hAnsi="Times New Roman" w:cs="Times New Roman"/>
-          <w:b/>
-          <w:sz w:val="24"/>
-          <w:szCs w:val="24"/>
-          <w:lang w:val="ro-RO"/>
-        </w:rPr>
-        <w:t xml:space="preserve"> </w:t>
+      <w:r>
+        <w:rPr>
+          <w:rFonts w:ascii="Times New Roman" w:eastAsia="Times New Roman" w:hAnsi="Times New Roman" w:cs="Times New Roman"/>
+          <w:b/>
+          <w:sz w:val="24"/>
+          <w:szCs w:val="24"/>
+          <w:lang w:val="ro-RO"/>
+        </w:rPr>
+        <w:t xml:space="preserve">login.php </w:t>
       </w:r>
     </w:p>
     <w:p>
@@ -807,27 +582,15 @@
           <w:lang w:val="ro-RO"/>
         </w:rPr>
       </w:pPr>
-      <w:proofErr w:type="spellStart"/>
-      <w:r>
-        <w:rPr>
-          <w:rFonts w:ascii="Times New Roman" w:eastAsia="Times New Roman" w:hAnsi="Times New Roman" w:cs="Times New Roman"/>
-          <w:i/>
-          <w:sz w:val="24"/>
-          <w:szCs w:val="24"/>
-          <w:lang w:val="ro-RO"/>
-        </w:rPr>
-        <w:t>user</w:t>
-      </w:r>
-      <w:proofErr w:type="spellEnd"/>
-      <w:r>
-        <w:rPr>
-          <w:rFonts w:ascii="Times New Roman" w:eastAsia="Times New Roman" w:hAnsi="Times New Roman" w:cs="Times New Roman"/>
-          <w:i/>
-          <w:sz w:val="24"/>
-          <w:szCs w:val="24"/>
-          <w:lang w:val="ro-RO"/>
-        </w:rPr>
-        <w:t>-email</w:t>
+      <w:r>
+        <w:rPr>
+          <w:rFonts w:ascii="Times New Roman" w:eastAsia="Times New Roman" w:hAnsi="Times New Roman" w:cs="Times New Roman"/>
+          <w:i/>
+          <w:sz w:val="24"/>
+          <w:szCs w:val="24"/>
+          <w:lang w:val="ro-RO"/>
+        </w:rPr>
+        <w:t>user-email</w:t>
       </w:r>
       <w:r>
         <w:rPr>
@@ -856,27 +619,7 @@
           <w:szCs w:val="24"/>
           <w:lang w:val="ro-RO"/>
         </w:rPr>
-        <w:t>Email-</w:t>
-      </w:r>
-      <w:proofErr w:type="spellStart"/>
-      <w:r>
-        <w:rPr>
-          <w:rFonts w:ascii="Times New Roman" w:eastAsia="Times New Roman" w:hAnsi="Times New Roman" w:cs="Times New Roman"/>
-          <w:sz w:val="24"/>
-          <w:szCs w:val="24"/>
-          <w:lang w:val="ro-RO"/>
-        </w:rPr>
-        <w:t>ul</w:t>
-      </w:r>
-      <w:proofErr w:type="spellEnd"/>
-      <w:r>
-        <w:rPr>
-          <w:rFonts w:ascii="Times New Roman" w:eastAsia="Times New Roman" w:hAnsi="Times New Roman" w:cs="Times New Roman"/>
-          <w:sz w:val="24"/>
-          <w:szCs w:val="24"/>
-          <w:lang w:val="ro-RO"/>
-        </w:rPr>
-        <w:t xml:space="preserve"> utilizatorului</w:t>
+        <w:t>Email-ul utilizatorului</w:t>
       </w:r>
     </w:p>
     <w:p>
@@ -892,7 +635,6 @@
           <w:lang w:val="ro-RO"/>
         </w:rPr>
       </w:pPr>
-      <w:proofErr w:type="spellStart"/>
       <w:r>
         <w:rPr>
           <w:rFonts w:ascii="Times New Roman" w:eastAsia="Times New Roman" w:hAnsi="Times New Roman" w:cs="Times New Roman"/>
@@ -903,7 +645,6 @@
         </w:rPr>
         <w:t>user-password</w:t>
       </w:r>
-      <w:proofErr w:type="spellEnd"/>
       <w:r>
         <w:rPr>
           <w:rFonts w:ascii="Times New Roman" w:eastAsia="Times New Roman" w:hAnsi="Times New Roman" w:cs="Times New Roman"/>
@@ -933,25 +674,14 @@
           <w:lang w:val="ro-RO"/>
         </w:rPr>
       </w:pPr>
-      <w:proofErr w:type="spellStart"/>
-      <w:r>
-        <w:rPr>
-          <w:rFonts w:ascii="Times New Roman" w:eastAsia="Times New Roman" w:hAnsi="Times New Roman" w:cs="Times New Roman"/>
-          <w:sz w:val="24"/>
-          <w:szCs w:val="24"/>
-          <w:lang w:val="ro-RO"/>
-        </w:rPr>
-        <w:t>Raspuns</w:t>
-      </w:r>
-      <w:proofErr w:type="spellEnd"/>
-      <w:r>
-        <w:rPr>
-          <w:rFonts w:ascii="Times New Roman" w:eastAsia="Times New Roman" w:hAnsi="Times New Roman" w:cs="Times New Roman"/>
-          <w:sz w:val="24"/>
-          <w:szCs w:val="24"/>
-          <w:lang w:val="ro-RO"/>
-        </w:rPr>
-        <w:t>:</w:t>
+      <w:r>
+        <w:rPr>
+          <w:rFonts w:ascii="Times New Roman" w:eastAsia="Times New Roman" w:hAnsi="Times New Roman" w:cs="Times New Roman"/>
+          <w:sz w:val="24"/>
+          <w:szCs w:val="24"/>
+          <w:lang w:val="ro-RO"/>
+        </w:rPr>
+        <w:t>Raspuns:</w:t>
       </w:r>
     </w:p>
     <w:p>
@@ -968,7 +698,6 @@
           <w:lang w:val="ro-RO"/>
         </w:rPr>
       </w:pPr>
-      <w:proofErr w:type="spellStart"/>
       <w:r>
         <w:rPr>
           <w:rFonts w:ascii="Times New Roman" w:eastAsia="Times New Roman" w:hAnsi="Times New Roman" w:cs="Times New Roman"/>
@@ -1017,18 +746,7 @@
           <w:szCs w:val="24"/>
           <w:lang w:val="ro-RO"/>
         </w:rPr>
-        <w:t>credentials</w:t>
-      </w:r>
-      <w:proofErr w:type="spellEnd"/>
-      <w:r>
-        <w:rPr>
-          <w:rFonts w:ascii="Times New Roman" w:eastAsia="Times New Roman" w:hAnsi="Times New Roman" w:cs="Times New Roman"/>
-          <w:i/>
-          <w:sz w:val="24"/>
-          <w:szCs w:val="24"/>
-          <w:lang w:val="ro-RO"/>
-        </w:rPr>
-        <w:t>:</w:t>
+        <w:t>credentials:</w:t>
       </w:r>
       <w:r>
         <w:rPr>
@@ -1095,27 +813,7 @@
           <w:szCs w:val="24"/>
           <w:lang w:val="ro-RO"/>
         </w:rPr>
-        <w:t>(Email-</w:t>
-      </w:r>
-      <w:proofErr w:type="spellStart"/>
-      <w:r>
-        <w:rPr>
-          <w:rFonts w:ascii="Times New Roman" w:eastAsia="Times New Roman" w:hAnsi="Times New Roman" w:cs="Times New Roman"/>
-          <w:sz w:val="24"/>
-          <w:szCs w:val="24"/>
-          <w:lang w:val="ro-RO"/>
-        </w:rPr>
-        <w:t>ul</w:t>
-      </w:r>
-      <w:proofErr w:type="spellEnd"/>
-      <w:r>
-        <w:rPr>
-          <w:rFonts w:ascii="Times New Roman" w:eastAsia="Times New Roman" w:hAnsi="Times New Roman" w:cs="Times New Roman"/>
-          <w:sz w:val="24"/>
-          <w:szCs w:val="24"/>
-          <w:lang w:val="ro-RO"/>
-        </w:rPr>
-        <w:t xml:space="preserve"> sau parola sunt greșite) </w:t>
+        <w:t xml:space="preserve">(Email-ul sau parola sunt greșite) </w:t>
       </w:r>
     </w:p>
     <w:p>
@@ -1185,7 +883,6 @@
         </w:rPr>
         <w:t xml:space="preserve">Pentru </w:t>
       </w:r>
-      <w:proofErr w:type="spellStart"/>
       <w:r>
         <w:rPr>
           <w:rFonts w:ascii="Times New Roman" w:eastAsia="Times New Roman" w:hAnsi="Times New Roman" w:cs="Times New Roman"/>
@@ -1197,7 +894,6 @@
         </w:rPr>
         <w:t>correct-credentials</w:t>
       </w:r>
-      <w:proofErr w:type="spellEnd"/>
       <w:r>
         <w:rPr>
           <w:rFonts w:ascii="Times New Roman" w:eastAsia="Times New Roman" w:hAnsi="Times New Roman" w:cs="Times New Roman"/>
@@ -1233,27 +929,15 @@
           <w:lang w:val="ro-RO"/>
         </w:rPr>
       </w:pPr>
-      <w:proofErr w:type="spellStart"/>
-      <w:r>
-        <w:rPr>
-          <w:rFonts w:ascii="Times New Roman" w:eastAsia="Times New Roman" w:hAnsi="Times New Roman" w:cs="Times New Roman"/>
-          <w:i/>
-          <w:sz w:val="24"/>
-          <w:szCs w:val="24"/>
-          <w:lang w:val="ro-RO"/>
-        </w:rPr>
-        <w:t>user-firstname</w:t>
-      </w:r>
-      <w:proofErr w:type="spellEnd"/>
-      <w:r>
-        <w:rPr>
-          <w:rFonts w:ascii="Times New Roman" w:eastAsia="Times New Roman" w:hAnsi="Times New Roman" w:cs="Times New Roman"/>
-          <w:i/>
-          <w:sz w:val="24"/>
-          <w:szCs w:val="24"/>
-          <w:lang w:val="ro-RO"/>
-        </w:rPr>
-        <w:t xml:space="preserve"> - </w:t>
+      <w:r>
+        <w:rPr>
+          <w:rFonts w:ascii="Times New Roman" w:eastAsia="Times New Roman" w:hAnsi="Times New Roman" w:cs="Times New Roman"/>
+          <w:i/>
+          <w:sz w:val="24"/>
+          <w:szCs w:val="24"/>
+          <w:lang w:val="ro-RO"/>
+        </w:rPr>
+        <w:t xml:space="preserve">user-firstname - </w:t>
       </w:r>
       <w:r>
         <w:rPr>
@@ -1284,31 +968,7 @@
           <w:szCs w:val="24"/>
           <w:lang w:val="ro-RO"/>
         </w:rPr>
-        <w:t xml:space="preserve">Pentru </w:t>
-      </w:r>
-      <w:proofErr w:type="spellStart"/>
-      <w:r>
-        <w:rPr>
-          <w:rFonts w:ascii="Times New Roman" w:eastAsia="Times New Roman" w:hAnsi="Times New Roman" w:cs="Times New Roman"/>
-          <w:b/>
-          <w:bCs/>
-          <w:sz w:val="24"/>
-          <w:szCs w:val="24"/>
-          <w:lang w:val="ro-RO"/>
-        </w:rPr>
-        <w:t>correct-credentials</w:t>
-      </w:r>
-      <w:proofErr w:type="spellEnd"/>
-      <w:r>
-        <w:rPr>
-          <w:rFonts w:ascii="Times New Roman" w:eastAsia="Times New Roman" w:hAnsi="Times New Roman" w:cs="Times New Roman"/>
-          <w:b/>
-          <w:bCs/>
-          <w:sz w:val="24"/>
-          <w:szCs w:val="24"/>
-          <w:lang w:val="ro-RO"/>
-        </w:rPr>
-        <w:t>=1</w:t>
+        <w:t>Pentru correct-credentials=1</w:t>
       </w:r>
       <w:r>
         <w:rPr>
@@ -1333,27 +993,15 @@
           <w:lang w:val="ro-RO"/>
         </w:rPr>
       </w:pPr>
-      <w:proofErr w:type="spellStart"/>
-      <w:r>
-        <w:rPr>
-          <w:rFonts w:ascii="Times New Roman" w:eastAsia="Times New Roman" w:hAnsi="Times New Roman" w:cs="Times New Roman"/>
-          <w:i/>
-          <w:sz w:val="24"/>
-          <w:szCs w:val="24"/>
-          <w:lang w:val="ro-RO"/>
-        </w:rPr>
-        <w:t>user-lastname</w:t>
-      </w:r>
-      <w:proofErr w:type="spellEnd"/>
-      <w:r>
-        <w:rPr>
-          <w:rFonts w:ascii="Times New Roman" w:eastAsia="Times New Roman" w:hAnsi="Times New Roman" w:cs="Times New Roman"/>
-          <w:i/>
-          <w:sz w:val="24"/>
-          <w:szCs w:val="24"/>
-          <w:lang w:val="ro-RO"/>
-        </w:rPr>
-        <w:t xml:space="preserve"> - </w:t>
+      <w:r>
+        <w:rPr>
+          <w:rFonts w:ascii="Times New Roman" w:eastAsia="Times New Roman" w:hAnsi="Times New Roman" w:cs="Times New Roman"/>
+          <w:i/>
+          <w:sz w:val="24"/>
+          <w:szCs w:val="24"/>
+          <w:lang w:val="ro-RO"/>
+        </w:rPr>
+        <w:t xml:space="preserve">user-lastname - </w:t>
       </w:r>
       <w:r>
         <w:rPr>
@@ -1373,31 +1021,7 @@
           <w:szCs w:val="24"/>
           <w:lang w:val="ro-RO"/>
         </w:rPr>
-        <w:t xml:space="preserve">Pentru </w:t>
-      </w:r>
-      <w:proofErr w:type="spellStart"/>
-      <w:r>
-        <w:rPr>
-          <w:rFonts w:ascii="Times New Roman" w:eastAsia="Times New Roman" w:hAnsi="Times New Roman" w:cs="Times New Roman"/>
-          <w:b/>
-          <w:bCs/>
-          <w:sz w:val="24"/>
-          <w:szCs w:val="24"/>
-          <w:lang w:val="ro-RO"/>
-        </w:rPr>
-        <w:t>correct-credentials</w:t>
-      </w:r>
-      <w:proofErr w:type="spellEnd"/>
-      <w:r>
-        <w:rPr>
-          <w:rFonts w:ascii="Times New Roman" w:eastAsia="Times New Roman" w:hAnsi="Times New Roman" w:cs="Times New Roman"/>
-          <w:b/>
-          <w:bCs/>
-          <w:sz w:val="24"/>
-          <w:szCs w:val="24"/>
-          <w:lang w:val="ro-RO"/>
-        </w:rPr>
-        <w:t>=1</w:t>
+        <w:t>Pentru correct-credentials=1</w:t>
       </w:r>
       <w:r>
         <w:rPr>
@@ -1422,7 +1046,6 @@
           <w:lang w:val="ro-RO"/>
         </w:rPr>
       </w:pPr>
-      <w:proofErr w:type="spellStart"/>
       <w:r>
         <w:rPr>
           <w:rFonts w:ascii="Times New Roman" w:eastAsia="Times New Roman" w:hAnsi="Times New Roman" w:cs="Times New Roman"/>
@@ -1443,7 +1066,6 @@
         </w:rPr>
         <w:t>type</w:t>
       </w:r>
-      <w:proofErr w:type="spellEnd"/>
       <w:r>
         <w:rPr>
           <w:rFonts w:ascii="Times New Roman" w:eastAsia="Times New Roman" w:hAnsi="Times New Roman" w:cs="Times New Roman"/>
@@ -1501,31 +1123,7 @@
           <w:szCs w:val="24"/>
           <w:lang w:val="ro-RO"/>
         </w:rPr>
-        <w:t xml:space="preserve">Pentru </w:t>
-      </w:r>
-      <w:proofErr w:type="spellStart"/>
-      <w:r>
-        <w:rPr>
-          <w:rFonts w:ascii="Times New Roman" w:eastAsia="Times New Roman" w:hAnsi="Times New Roman" w:cs="Times New Roman"/>
-          <w:b/>
-          <w:bCs/>
-          <w:sz w:val="24"/>
-          <w:szCs w:val="24"/>
-          <w:lang w:val="ro-RO"/>
-        </w:rPr>
-        <w:t>correct-credentials</w:t>
-      </w:r>
-      <w:proofErr w:type="spellEnd"/>
-      <w:r>
-        <w:rPr>
-          <w:rFonts w:ascii="Times New Roman" w:eastAsia="Times New Roman" w:hAnsi="Times New Roman" w:cs="Times New Roman"/>
-          <w:b/>
-          <w:bCs/>
-          <w:sz w:val="24"/>
-          <w:szCs w:val="24"/>
-          <w:lang w:val="ro-RO"/>
-        </w:rPr>
-        <w:t>=1</w:t>
+        <w:t>Pentru correct-credentials=1</w:t>
       </w:r>
       <w:r>
         <w:rPr>
@@ -1593,7 +1191,6 @@
           <w:lang w:val="ro-RO"/>
         </w:rPr>
       </w:pPr>
-      <w:proofErr w:type="spellStart"/>
       <w:r>
         <w:rPr>
           <w:rFonts w:ascii="Times New Roman" w:eastAsia="Times New Roman" w:hAnsi="Times New Roman" w:cs="Times New Roman"/>
@@ -1604,7 +1201,6 @@
         </w:rPr>
         <w:t>register.php</w:t>
       </w:r>
-      <w:proofErr w:type="spellEnd"/>
     </w:p>
     <w:p>
       <w:pPr>
@@ -1634,51 +1230,7 @@
           <w:szCs w:val="24"/>
           <w:lang w:val="ro-RO"/>
         </w:rPr>
-        <w:t xml:space="preserve"> Daca </w:t>
-      </w:r>
-      <w:proofErr w:type="spellStart"/>
-      <w:r>
-        <w:rPr>
-          <w:rFonts w:ascii="Times New Roman" w:eastAsia="Times New Roman" w:hAnsi="Times New Roman" w:cs="Times New Roman"/>
-          <w:b/>
-          <w:sz w:val="24"/>
-          <w:szCs w:val="24"/>
-          <w:lang w:val="ro-RO"/>
-        </w:rPr>
-        <w:t>account-created</w:t>
-      </w:r>
-      <w:proofErr w:type="spellEnd"/>
-      <w:r>
-        <w:rPr>
-          <w:rFonts w:ascii="Times New Roman" w:eastAsia="Times New Roman" w:hAnsi="Times New Roman" w:cs="Times New Roman"/>
-          <w:b/>
-          <w:sz w:val="24"/>
-          <w:szCs w:val="24"/>
-          <w:lang w:val="ro-RO"/>
-        </w:rPr>
-        <w:t xml:space="preserve"> = 1 nu </w:t>
-      </w:r>
-      <w:proofErr w:type="spellStart"/>
-      <w:r>
-        <w:rPr>
-          <w:rFonts w:ascii="Times New Roman" w:eastAsia="Times New Roman" w:hAnsi="Times New Roman" w:cs="Times New Roman"/>
-          <w:b/>
-          <w:sz w:val="24"/>
-          <w:szCs w:val="24"/>
-          <w:lang w:val="ro-RO"/>
-        </w:rPr>
-        <w:t>conteaza</w:t>
-      </w:r>
-      <w:proofErr w:type="spellEnd"/>
-      <w:r>
-        <w:rPr>
-          <w:rFonts w:ascii="Times New Roman" w:eastAsia="Times New Roman" w:hAnsi="Times New Roman" w:cs="Times New Roman"/>
-          <w:b/>
-          <w:sz w:val="24"/>
-          <w:szCs w:val="24"/>
-          <w:lang w:val="ro-RO"/>
-        </w:rPr>
-        <w:t xml:space="preserve"> daca emailul este trimis sau nu, contul este creat.</w:t>
+        <w:t xml:space="preserve"> Daca account-created = 1 nu conteaza daca emailul este trimis sau nu, contul este creat.</w:t>
       </w:r>
     </w:p>
     <w:p>
@@ -1713,56 +1265,24 @@
           <w:lang w:val="ro-RO"/>
         </w:rPr>
       </w:pPr>
-      <w:proofErr w:type="spellStart"/>
-      <w:r>
-        <w:rPr>
-          <w:rFonts w:ascii="Times New Roman" w:eastAsia="Times New Roman" w:hAnsi="Times New Roman" w:cs="Times New Roman"/>
-          <w:i/>
-          <w:sz w:val="24"/>
-          <w:szCs w:val="24"/>
-          <w:lang w:val="ro-RO"/>
-        </w:rPr>
-        <w:t>user</w:t>
-      </w:r>
-      <w:proofErr w:type="spellEnd"/>
-      <w:r>
-        <w:rPr>
-          <w:rFonts w:ascii="Times New Roman" w:eastAsia="Times New Roman" w:hAnsi="Times New Roman" w:cs="Times New Roman"/>
-          <w:i/>
-          <w:sz w:val="24"/>
-          <w:szCs w:val="24"/>
-          <w:lang w:val="ro-RO"/>
-        </w:rPr>
-        <w:t xml:space="preserve">-email -- </w:t>
-      </w:r>
-      <w:r>
-        <w:rPr>
-          <w:rFonts w:ascii="Times New Roman" w:eastAsia="Times New Roman" w:hAnsi="Times New Roman" w:cs="Times New Roman"/>
-          <w:sz w:val="24"/>
-          <w:szCs w:val="24"/>
-          <w:lang w:val="ro-RO"/>
-        </w:rPr>
-        <w:t>Email-</w:t>
-      </w:r>
-      <w:proofErr w:type="spellStart"/>
-      <w:r>
-        <w:rPr>
-          <w:rFonts w:ascii="Times New Roman" w:eastAsia="Times New Roman" w:hAnsi="Times New Roman" w:cs="Times New Roman"/>
-          <w:sz w:val="24"/>
-          <w:szCs w:val="24"/>
-          <w:lang w:val="ro-RO"/>
-        </w:rPr>
-        <w:t>ul</w:t>
-      </w:r>
-      <w:proofErr w:type="spellEnd"/>
-      <w:r>
-        <w:rPr>
-          <w:rFonts w:ascii="Times New Roman" w:eastAsia="Times New Roman" w:hAnsi="Times New Roman" w:cs="Times New Roman"/>
-          <w:sz w:val="24"/>
-          <w:szCs w:val="24"/>
-          <w:lang w:val="ro-RO"/>
-        </w:rPr>
-        <w:t xml:space="preserve"> utilizatorului</w:t>
+      <w:r>
+        <w:rPr>
+          <w:rFonts w:ascii="Times New Roman" w:eastAsia="Times New Roman" w:hAnsi="Times New Roman" w:cs="Times New Roman"/>
+          <w:i/>
+          <w:sz w:val="24"/>
+          <w:szCs w:val="24"/>
+          <w:lang w:val="ro-RO"/>
+        </w:rPr>
+        <w:t xml:space="preserve">user-email -- </w:t>
+      </w:r>
+      <w:r>
+        <w:rPr>
+          <w:rFonts w:ascii="Times New Roman" w:eastAsia="Times New Roman" w:hAnsi="Times New Roman" w:cs="Times New Roman"/>
+          <w:sz w:val="24"/>
+          <w:szCs w:val="24"/>
+          <w:lang w:val="ro-RO"/>
+        </w:rPr>
+        <w:t>Email-ul utilizatorului</w:t>
       </w:r>
     </w:p>
     <w:p>
@@ -1778,27 +1298,15 @@
           <w:lang w:val="ro-RO"/>
         </w:rPr>
       </w:pPr>
-      <w:proofErr w:type="spellStart"/>
-      <w:r>
-        <w:rPr>
-          <w:rFonts w:ascii="Times New Roman" w:eastAsia="Times New Roman" w:hAnsi="Times New Roman" w:cs="Times New Roman"/>
-          <w:i/>
-          <w:sz w:val="24"/>
-          <w:szCs w:val="24"/>
-          <w:lang w:val="ro-RO"/>
-        </w:rPr>
-        <w:t>user-password</w:t>
-      </w:r>
-      <w:proofErr w:type="spellEnd"/>
-      <w:r>
-        <w:rPr>
-          <w:rFonts w:ascii="Times New Roman" w:eastAsia="Times New Roman" w:hAnsi="Times New Roman" w:cs="Times New Roman"/>
-          <w:i/>
-          <w:sz w:val="24"/>
-          <w:szCs w:val="24"/>
-          <w:lang w:val="ro-RO"/>
-        </w:rPr>
-        <w:t xml:space="preserve"> --</w:t>
+      <w:r>
+        <w:rPr>
+          <w:rFonts w:ascii="Times New Roman" w:eastAsia="Times New Roman" w:hAnsi="Times New Roman" w:cs="Times New Roman"/>
+          <w:i/>
+          <w:sz w:val="24"/>
+          <w:szCs w:val="24"/>
+          <w:lang w:val="ro-RO"/>
+        </w:rPr>
+        <w:t>user-password --</w:t>
       </w:r>
       <w:r>
         <w:rPr>
@@ -1824,27 +1332,15 @@
           <w:lang w:val="ro-RO"/>
         </w:rPr>
       </w:pPr>
-      <w:proofErr w:type="spellStart"/>
-      <w:r>
-        <w:rPr>
-          <w:rFonts w:ascii="Times New Roman" w:eastAsia="Times New Roman" w:hAnsi="Times New Roman" w:cs="Times New Roman"/>
-          <w:i/>
-          <w:sz w:val="24"/>
-          <w:szCs w:val="24"/>
-          <w:lang w:val="ro-RO"/>
-        </w:rPr>
-        <w:t>user-firstname</w:t>
-      </w:r>
-      <w:proofErr w:type="spellEnd"/>
-      <w:r>
-        <w:rPr>
-          <w:rFonts w:ascii="Times New Roman" w:eastAsia="Times New Roman" w:hAnsi="Times New Roman" w:cs="Times New Roman"/>
-          <w:i/>
-          <w:sz w:val="24"/>
-          <w:szCs w:val="24"/>
-          <w:lang w:val="ro-RO"/>
-        </w:rPr>
-        <w:t xml:space="preserve"> -- </w:t>
+      <w:r>
+        <w:rPr>
+          <w:rFonts w:ascii="Times New Roman" w:eastAsia="Times New Roman" w:hAnsi="Times New Roman" w:cs="Times New Roman"/>
+          <w:i/>
+          <w:sz w:val="24"/>
+          <w:szCs w:val="24"/>
+          <w:lang w:val="ro-RO"/>
+        </w:rPr>
+        <w:t xml:space="preserve">user-firstname -- </w:t>
       </w:r>
       <w:r>
         <w:rPr>
@@ -1869,7 +1365,6 @@
           <w:lang w:val="ro-RO"/>
         </w:rPr>
       </w:pPr>
-      <w:proofErr w:type="spellStart"/>
       <w:r>
         <w:rPr>
           <w:rFonts w:ascii="Times New Roman" w:eastAsia="Times New Roman" w:hAnsi="Times New Roman" w:cs="Times New Roman"/>
@@ -1880,7 +1375,6 @@
         </w:rPr>
         <w:t>user-lastname</w:t>
       </w:r>
-      <w:proofErr w:type="spellEnd"/>
       <w:r>
         <w:rPr>
           <w:rFonts w:ascii="Times New Roman" w:eastAsia="Times New Roman" w:hAnsi="Times New Roman" w:cs="Times New Roman"/>
@@ -1900,25 +1394,14 @@
           <w:lang w:val="ro-RO"/>
         </w:rPr>
       </w:pPr>
-      <w:proofErr w:type="spellStart"/>
-      <w:r>
-        <w:rPr>
-          <w:rFonts w:ascii="Times New Roman" w:eastAsia="Times New Roman" w:hAnsi="Times New Roman" w:cs="Times New Roman"/>
-          <w:sz w:val="24"/>
-          <w:szCs w:val="24"/>
-          <w:lang w:val="ro-RO"/>
-        </w:rPr>
-        <w:t>Raspuns</w:t>
-      </w:r>
-      <w:proofErr w:type="spellEnd"/>
-      <w:r>
-        <w:rPr>
-          <w:rFonts w:ascii="Times New Roman" w:eastAsia="Times New Roman" w:hAnsi="Times New Roman" w:cs="Times New Roman"/>
-          <w:sz w:val="24"/>
-          <w:szCs w:val="24"/>
-          <w:lang w:val="ro-RO"/>
-        </w:rPr>
-        <w:t>:</w:t>
+      <w:r>
+        <w:rPr>
+          <w:rFonts w:ascii="Times New Roman" w:eastAsia="Times New Roman" w:hAnsi="Times New Roman" w:cs="Times New Roman"/>
+          <w:sz w:val="24"/>
+          <w:szCs w:val="24"/>
+          <w:lang w:val="ro-RO"/>
+        </w:rPr>
+        <w:t>Raspuns:</w:t>
       </w:r>
     </w:p>
     <w:p>
@@ -1934,7 +1417,6 @@
           <w:lang w:val="ro-RO"/>
         </w:rPr>
       </w:pPr>
-      <w:proofErr w:type="spellStart"/>
       <w:r>
         <w:rPr>
           <w:rFonts w:ascii="Times New Roman" w:eastAsia="Times New Roman" w:hAnsi="Times New Roman" w:cs="Times New Roman"/>
@@ -1945,7 +1427,6 @@
         </w:rPr>
         <w:t>account-created</w:t>
       </w:r>
-      <w:proofErr w:type="spellEnd"/>
       <w:r>
         <w:rPr>
           <w:rFonts w:ascii="Times New Roman" w:eastAsia="Times New Roman" w:hAnsi="Times New Roman" w:cs="Times New Roman"/>
@@ -2055,25 +1536,14 @@
         </w:rPr>
         <w:t>-</w:t>
       </w:r>
-      <w:proofErr w:type="spellStart"/>
-      <w:r>
-        <w:rPr>
-          <w:rFonts w:ascii="Times New Roman" w:eastAsia="Times New Roman" w:hAnsi="Times New Roman" w:cs="Times New Roman"/>
-          <w:sz w:val="24"/>
-          <w:szCs w:val="24"/>
-          <w:lang w:val="ro-RO"/>
-        </w:rPr>
-        <w:t>sent</w:t>
-      </w:r>
-      <w:proofErr w:type="spellEnd"/>
-      <w:r>
-        <w:rPr>
-          <w:rFonts w:ascii="Times New Roman" w:eastAsia="Times New Roman" w:hAnsi="Times New Roman" w:cs="Times New Roman"/>
-          <w:sz w:val="24"/>
-          <w:szCs w:val="24"/>
-          <w:lang w:val="ro-RO"/>
-        </w:rPr>
-        <w:t xml:space="preserve">: </w:t>
+      <w:r>
+        <w:rPr>
+          <w:rFonts w:ascii="Times New Roman" w:eastAsia="Times New Roman" w:hAnsi="Times New Roman" w:cs="Times New Roman"/>
+          <w:sz w:val="24"/>
+          <w:szCs w:val="24"/>
+          <w:lang w:val="ro-RO"/>
+        </w:rPr>
+        <w:t xml:space="preserve">sent: </w:t>
       </w:r>
       <w:r>
         <w:rPr>
@@ -2195,7 +1665,6 @@
           <w:lang w:val="ro-RO"/>
         </w:rPr>
       </w:pPr>
-      <w:proofErr w:type="spellStart"/>
       <w:r>
         <w:rPr>
           <w:rFonts w:ascii="Times New Roman" w:eastAsia="Times New Roman" w:hAnsi="Times New Roman" w:cs="Times New Roman"/>
@@ -2216,7 +1685,6 @@
         </w:rPr>
         <w:t>.php</w:t>
       </w:r>
-      <w:proofErr w:type="spellEnd"/>
     </w:p>
     <w:p>
       <w:pPr>
@@ -2246,249 +1714,7 @@
           <w:szCs w:val="24"/>
           <w:lang w:val="ro-RO"/>
         </w:rPr>
-        <w:t>numele, descrierea, tipul(</w:t>
-      </w:r>
-      <w:proofErr w:type="spellStart"/>
-      <w:r>
-        <w:rPr>
-          <w:rFonts w:ascii="Times New Roman" w:eastAsia="Times New Roman" w:hAnsi="Times New Roman" w:cs="Times New Roman"/>
-          <w:b/>
-          <w:sz w:val="24"/>
-          <w:szCs w:val="24"/>
-          <w:lang w:val="ro-RO"/>
-        </w:rPr>
-        <w:t>caine</w:t>
-      </w:r>
-      <w:proofErr w:type="spellEnd"/>
-      <w:r>
-        <w:rPr>
-          <w:rFonts w:ascii="Times New Roman" w:eastAsia="Times New Roman" w:hAnsi="Times New Roman" w:cs="Times New Roman"/>
-          <w:b/>
-          <w:sz w:val="24"/>
-          <w:szCs w:val="24"/>
-          <w:lang w:val="ro-RO"/>
-        </w:rPr>
-        <w:t xml:space="preserve">/pisica ...) si rasa animalului si </w:t>
-      </w:r>
-      <w:proofErr w:type="spellStart"/>
-      <w:r>
-        <w:rPr>
-          <w:rFonts w:ascii="Times New Roman" w:eastAsia="Times New Roman" w:hAnsi="Times New Roman" w:cs="Times New Roman"/>
-          <w:b/>
-          <w:sz w:val="24"/>
-          <w:szCs w:val="24"/>
-          <w:lang w:val="ro-RO"/>
-        </w:rPr>
-        <w:t>il</w:t>
-      </w:r>
-      <w:proofErr w:type="spellEnd"/>
-      <w:r>
-        <w:rPr>
-          <w:rFonts w:ascii="Times New Roman" w:eastAsia="Times New Roman" w:hAnsi="Times New Roman" w:cs="Times New Roman"/>
-          <w:b/>
-          <w:sz w:val="24"/>
-          <w:szCs w:val="24"/>
-          <w:lang w:val="ro-RO"/>
-        </w:rPr>
-        <w:t xml:space="preserve"> </w:t>
-      </w:r>
-      <w:proofErr w:type="spellStart"/>
-      <w:r>
-        <w:rPr>
-          <w:rFonts w:ascii="Times New Roman" w:eastAsia="Times New Roman" w:hAnsi="Times New Roman" w:cs="Times New Roman"/>
-          <w:b/>
-          <w:sz w:val="24"/>
-          <w:szCs w:val="24"/>
-          <w:lang w:val="ro-RO"/>
-        </w:rPr>
-        <w:t>adauga</w:t>
-      </w:r>
-      <w:proofErr w:type="spellEnd"/>
-      <w:r>
-        <w:rPr>
-          <w:rFonts w:ascii="Times New Roman" w:eastAsia="Times New Roman" w:hAnsi="Times New Roman" w:cs="Times New Roman"/>
-          <w:b/>
-          <w:sz w:val="24"/>
-          <w:szCs w:val="24"/>
-          <w:lang w:val="ro-RO"/>
-        </w:rPr>
-        <w:t xml:space="preserve"> la animale + </w:t>
-      </w:r>
-      <w:proofErr w:type="spellStart"/>
-      <w:r>
-        <w:rPr>
-          <w:rFonts w:ascii="Times New Roman" w:eastAsia="Times New Roman" w:hAnsi="Times New Roman" w:cs="Times New Roman"/>
-          <w:b/>
-          <w:sz w:val="24"/>
-          <w:szCs w:val="24"/>
-          <w:lang w:val="ro-RO"/>
-        </w:rPr>
-        <w:t>il</w:t>
-      </w:r>
-      <w:proofErr w:type="spellEnd"/>
-      <w:r>
-        <w:rPr>
-          <w:rFonts w:ascii="Times New Roman" w:eastAsia="Times New Roman" w:hAnsi="Times New Roman" w:cs="Times New Roman"/>
-          <w:b/>
-          <w:sz w:val="24"/>
-          <w:szCs w:val="24"/>
-          <w:lang w:val="ro-RO"/>
-        </w:rPr>
-        <w:t xml:space="preserve"> </w:t>
-      </w:r>
-      <w:proofErr w:type="spellStart"/>
-      <w:r>
-        <w:rPr>
-          <w:rFonts w:ascii="Times New Roman" w:eastAsia="Times New Roman" w:hAnsi="Times New Roman" w:cs="Times New Roman"/>
-          <w:b/>
-          <w:sz w:val="24"/>
-          <w:szCs w:val="24"/>
-          <w:lang w:val="ro-RO"/>
-        </w:rPr>
-        <w:t>leaga</w:t>
-      </w:r>
-      <w:proofErr w:type="spellEnd"/>
-      <w:r>
-        <w:rPr>
-          <w:rFonts w:ascii="Times New Roman" w:eastAsia="Times New Roman" w:hAnsi="Times New Roman" w:cs="Times New Roman"/>
-          <w:b/>
-          <w:sz w:val="24"/>
-          <w:szCs w:val="24"/>
-          <w:lang w:val="ro-RO"/>
-        </w:rPr>
-        <w:t xml:space="preserve"> pe animal de utilizator ca (</w:t>
-      </w:r>
-      <w:proofErr w:type="spellStart"/>
-      <w:r>
-        <w:rPr>
-          <w:rFonts w:ascii="Times New Roman" w:eastAsia="Times New Roman" w:hAnsi="Times New Roman" w:cs="Times New Roman"/>
-          <w:b/>
-          <w:sz w:val="24"/>
-          <w:szCs w:val="24"/>
-          <w:lang w:val="ro-RO"/>
-        </w:rPr>
-        <w:t>pet</w:t>
-      </w:r>
-      <w:proofErr w:type="spellEnd"/>
-      <w:r>
-        <w:rPr>
-          <w:rFonts w:ascii="Times New Roman" w:eastAsia="Times New Roman" w:hAnsi="Times New Roman" w:cs="Times New Roman"/>
-          <w:b/>
-          <w:sz w:val="24"/>
-          <w:szCs w:val="24"/>
-          <w:lang w:val="ro-RO"/>
-        </w:rPr>
-        <w:t xml:space="preserve"> – </w:t>
-      </w:r>
-      <w:proofErr w:type="spellStart"/>
-      <w:r>
-        <w:rPr>
-          <w:rFonts w:ascii="Times New Roman" w:eastAsia="Times New Roman" w:hAnsi="Times New Roman" w:cs="Times New Roman"/>
-          <w:b/>
-          <w:sz w:val="24"/>
-          <w:szCs w:val="24"/>
-          <w:lang w:val="ro-RO"/>
-        </w:rPr>
-        <w:t>owner</w:t>
-      </w:r>
-      <w:proofErr w:type="spellEnd"/>
-      <w:r>
-        <w:rPr>
-          <w:rFonts w:ascii="Times New Roman" w:eastAsia="Times New Roman" w:hAnsi="Times New Roman" w:cs="Times New Roman"/>
-          <w:b/>
-          <w:sz w:val="24"/>
-          <w:szCs w:val="24"/>
-          <w:lang w:val="ro-RO"/>
-        </w:rPr>
-        <w:t xml:space="preserve">) si </w:t>
-      </w:r>
-      <w:proofErr w:type="spellStart"/>
-      <w:r>
-        <w:rPr>
-          <w:rFonts w:ascii="Times New Roman" w:eastAsia="Times New Roman" w:hAnsi="Times New Roman" w:cs="Times New Roman"/>
-          <w:b/>
-          <w:sz w:val="24"/>
-          <w:szCs w:val="24"/>
-          <w:lang w:val="ro-RO"/>
-        </w:rPr>
-        <w:t>creeaza</w:t>
-      </w:r>
-      <w:proofErr w:type="spellEnd"/>
-      <w:r>
-        <w:rPr>
-          <w:rFonts w:ascii="Times New Roman" w:eastAsia="Times New Roman" w:hAnsi="Times New Roman" w:cs="Times New Roman"/>
-          <w:b/>
-          <w:sz w:val="24"/>
-          <w:szCs w:val="24"/>
-          <w:lang w:val="ro-RO"/>
-        </w:rPr>
-        <w:t xml:space="preserve"> un </w:t>
-      </w:r>
-      <w:proofErr w:type="spellStart"/>
-      <w:r>
-        <w:rPr>
-          <w:rFonts w:ascii="Times New Roman" w:eastAsia="Times New Roman" w:hAnsi="Times New Roman" w:cs="Times New Roman"/>
-          <w:b/>
-          <w:sz w:val="24"/>
-          <w:szCs w:val="24"/>
-          <w:lang w:val="ro-RO"/>
-        </w:rPr>
-        <w:t>request</w:t>
-      </w:r>
-      <w:proofErr w:type="spellEnd"/>
-      <w:r>
-        <w:rPr>
-          <w:rFonts w:ascii="Times New Roman" w:eastAsia="Times New Roman" w:hAnsi="Times New Roman" w:cs="Times New Roman"/>
-          <w:b/>
-          <w:sz w:val="24"/>
-          <w:szCs w:val="24"/>
-          <w:lang w:val="ro-RO"/>
-        </w:rPr>
-        <w:t xml:space="preserve"> de dare spre </w:t>
-      </w:r>
-      <w:proofErr w:type="spellStart"/>
-      <w:r>
-        <w:rPr>
-          <w:rFonts w:ascii="Times New Roman" w:eastAsia="Times New Roman" w:hAnsi="Times New Roman" w:cs="Times New Roman"/>
-          <w:b/>
-          <w:sz w:val="24"/>
-          <w:szCs w:val="24"/>
-          <w:lang w:val="ro-RO"/>
-        </w:rPr>
-        <w:t>adoptie</w:t>
-      </w:r>
-      <w:proofErr w:type="spellEnd"/>
-      <w:r>
-        <w:rPr>
-          <w:rFonts w:ascii="Times New Roman" w:eastAsia="Times New Roman" w:hAnsi="Times New Roman" w:cs="Times New Roman"/>
-          <w:b/>
-          <w:sz w:val="24"/>
-          <w:szCs w:val="24"/>
-          <w:lang w:val="ro-RO"/>
-        </w:rPr>
-        <w:t xml:space="preserve"> ! Aici va trebui probabil sa modificam pentru a putea </w:t>
-      </w:r>
-      <w:proofErr w:type="spellStart"/>
-      <w:r>
-        <w:rPr>
-          <w:rFonts w:ascii="Times New Roman" w:eastAsia="Times New Roman" w:hAnsi="Times New Roman" w:cs="Times New Roman"/>
-          <w:b/>
-          <w:sz w:val="24"/>
-          <w:szCs w:val="24"/>
-          <w:lang w:val="ro-RO"/>
-        </w:rPr>
-        <w:t>adauga</w:t>
-      </w:r>
-      <w:proofErr w:type="spellEnd"/>
-      <w:r>
-        <w:rPr>
-          <w:rFonts w:ascii="Times New Roman" w:eastAsia="Times New Roman" w:hAnsi="Times New Roman" w:cs="Times New Roman"/>
-          <w:b/>
-          <w:sz w:val="24"/>
-          <w:szCs w:val="24"/>
-          <w:lang w:val="ro-RO"/>
-        </w:rPr>
-        <w:t xml:space="preserve"> animalul si pentru cazare.</w:t>
+        <w:t>numele, descrierea, tipul(caine/pisica ...) si rasa animalului si il adauga la animale + il leaga pe animal de utilizator ca (pet – owner) si creeaza un request de dare spre adoptie ! Aici va trebui probabil sa modificam pentru a putea adauga animalul si pentru cazare.</w:t>
       </w:r>
     </w:p>
     <w:p>
@@ -2525,7 +1751,6 @@
           <w:lang w:val="ro-RO"/>
         </w:rPr>
       </w:pPr>
-      <w:proofErr w:type="spellStart"/>
       <w:r>
         <w:rPr>
           <w:rFonts w:ascii="Times New Roman" w:eastAsia="Times New Roman" w:hAnsi="Times New Roman" w:cs="Times New Roman"/>
@@ -2537,7 +1762,6 @@
         </w:rPr>
         <w:t>security_code</w:t>
       </w:r>
-      <w:proofErr w:type="spellEnd"/>
       <w:r>
         <w:rPr>
           <w:rFonts w:ascii="Times New Roman" w:eastAsia="Times New Roman" w:hAnsi="Times New Roman" w:cs="Times New Roman"/>
@@ -2572,7 +1796,6 @@
           <w:lang w:val="ro-RO"/>
         </w:rPr>
       </w:pPr>
-      <w:proofErr w:type="spellStart"/>
       <w:r>
         <w:rPr>
           <w:rFonts w:ascii="Times New Roman" w:eastAsia="Times New Roman" w:hAnsi="Times New Roman" w:cs="Times New Roman"/>
@@ -2583,7 +1806,6 @@
         </w:rPr>
         <w:t>pet_name</w:t>
       </w:r>
-      <w:proofErr w:type="spellEnd"/>
       <w:r>
         <w:rPr>
           <w:rFonts w:ascii="Times New Roman" w:eastAsia="Times New Roman" w:hAnsi="Times New Roman" w:cs="Times New Roman"/>
@@ -2637,7 +1859,6 @@
           <w:lang w:val="ro-RO"/>
         </w:rPr>
       </w:pPr>
-      <w:proofErr w:type="spellStart"/>
       <w:r>
         <w:rPr>
           <w:rFonts w:ascii="Times New Roman" w:eastAsia="Times New Roman" w:hAnsi="Times New Roman" w:cs="Times New Roman"/>
@@ -2648,7 +1869,6 @@
         </w:rPr>
         <w:t>pet_description</w:t>
       </w:r>
-      <w:proofErr w:type="spellEnd"/>
       <w:r>
         <w:rPr>
           <w:rFonts w:ascii="Times New Roman" w:eastAsia="Times New Roman" w:hAnsi="Times New Roman" w:cs="Times New Roman"/>
@@ -2692,7 +1912,6 @@
           <w:lang w:val="ro-RO"/>
         </w:rPr>
       </w:pPr>
-      <w:proofErr w:type="spellStart"/>
       <w:r>
         <w:rPr>
           <w:rFonts w:ascii="Times New Roman" w:eastAsia="Times New Roman" w:hAnsi="Times New Roman" w:cs="Times New Roman"/>
@@ -2703,7 +1922,6 @@
         </w:rPr>
         <w:t>pet_type</w:t>
       </w:r>
-      <w:proofErr w:type="spellEnd"/>
       <w:r>
         <w:rPr>
           <w:rFonts w:ascii="Times New Roman" w:eastAsia="Times New Roman" w:hAnsi="Times New Roman" w:cs="Times New Roman"/>
@@ -2743,7 +1961,6 @@
         </w:rPr>
         <w:t xml:space="preserve">Tipul animalului ( </w:t>
       </w:r>
-      <w:proofErr w:type="spellStart"/>
       <w:r>
         <w:rPr>
           <w:rFonts w:ascii="Times New Roman" w:eastAsia="Times New Roman" w:hAnsi="Times New Roman" w:cs="Times New Roman"/>
@@ -2755,7 +1972,6 @@
         </w:rPr>
         <w:t>int</w:t>
       </w:r>
-      <w:proofErr w:type="spellEnd"/>
       <w:r>
         <w:rPr>
           <w:rFonts w:ascii="Times New Roman" w:eastAsia="Times New Roman" w:hAnsi="Times New Roman" w:cs="Times New Roman"/>
@@ -2810,27 +2026,15 @@
           <w:lang w:val="ro-RO"/>
         </w:rPr>
       </w:pPr>
-      <w:proofErr w:type="spellStart"/>
-      <w:r>
-        <w:rPr>
-          <w:rFonts w:ascii="Times New Roman" w:eastAsia="Times New Roman" w:hAnsi="Times New Roman" w:cs="Times New Roman"/>
-          <w:i/>
-          <w:sz w:val="24"/>
-          <w:szCs w:val="24"/>
-          <w:lang w:val="ro-RO"/>
-        </w:rPr>
-        <w:t>pet_breed</w:t>
-      </w:r>
-      <w:proofErr w:type="spellEnd"/>
-      <w:r>
-        <w:rPr>
-          <w:rFonts w:ascii="Times New Roman" w:eastAsia="Times New Roman" w:hAnsi="Times New Roman" w:cs="Times New Roman"/>
-          <w:i/>
-          <w:sz w:val="24"/>
-          <w:szCs w:val="24"/>
-          <w:lang w:val="ro-RO"/>
-        </w:rPr>
-        <w:t xml:space="preserve"> </w:t>
+      <w:r>
+        <w:rPr>
+          <w:rFonts w:ascii="Times New Roman" w:eastAsia="Times New Roman" w:hAnsi="Times New Roman" w:cs="Times New Roman"/>
+          <w:i/>
+          <w:sz w:val="24"/>
+          <w:szCs w:val="24"/>
+          <w:lang w:val="ro-RO"/>
+        </w:rPr>
+        <w:t xml:space="preserve">pet_breed </w:t>
       </w:r>
       <w:r>
         <w:rPr>
@@ -2873,56 +2077,24 @@
           <w:lang w:val="ro-RO"/>
         </w:rPr>
       </w:pPr>
-      <w:proofErr w:type="spellStart"/>
-      <w:r>
-        <w:rPr>
-          <w:rFonts w:ascii="Times New Roman" w:eastAsia="Times New Roman" w:hAnsi="Times New Roman" w:cs="Times New Roman"/>
-          <w:i/>
-          <w:sz w:val="24"/>
-          <w:szCs w:val="24"/>
-          <w:lang w:val="ro-RO"/>
-        </w:rPr>
-        <w:t>pet_age</w:t>
-      </w:r>
-      <w:proofErr w:type="spellEnd"/>
-      <w:r>
-        <w:rPr>
-          <w:rFonts w:ascii="Times New Roman" w:eastAsia="Times New Roman" w:hAnsi="Times New Roman" w:cs="Times New Roman"/>
-          <w:i/>
-          <w:sz w:val="24"/>
-          <w:szCs w:val="24"/>
-          <w:lang w:val="ro-RO"/>
-        </w:rPr>
-        <w:t xml:space="preserve"> </w:t>
-      </w:r>
-      <w:r>
-        <w:rPr>
-          <w:rFonts w:ascii="Times New Roman" w:eastAsia="Times New Roman" w:hAnsi="Times New Roman" w:cs="Times New Roman"/>
-          <w:sz w:val="24"/>
-          <w:szCs w:val="24"/>
-          <w:lang w:val="ro-RO"/>
-        </w:rPr>
-        <w:t xml:space="preserve">– </w:t>
-      </w:r>
-      <w:proofErr w:type="spellStart"/>
-      <w:r>
-        <w:rPr>
-          <w:rFonts w:ascii="Times New Roman" w:eastAsia="Times New Roman" w:hAnsi="Times New Roman" w:cs="Times New Roman"/>
-          <w:sz w:val="24"/>
-          <w:szCs w:val="24"/>
-          <w:lang w:val="ro-RO"/>
-        </w:rPr>
-        <w:t>Varsta</w:t>
-      </w:r>
-      <w:proofErr w:type="spellEnd"/>
-      <w:r>
-        <w:rPr>
-          <w:rFonts w:ascii="Times New Roman" w:eastAsia="Times New Roman" w:hAnsi="Times New Roman" w:cs="Times New Roman"/>
-          <w:sz w:val="24"/>
-          <w:szCs w:val="24"/>
-          <w:lang w:val="ro-RO"/>
-        </w:rPr>
-        <w:t xml:space="preserve"> animalului</w:t>
+      <w:r>
+        <w:rPr>
+          <w:rFonts w:ascii="Times New Roman" w:eastAsia="Times New Roman" w:hAnsi="Times New Roman" w:cs="Times New Roman"/>
+          <w:i/>
+          <w:sz w:val="24"/>
+          <w:szCs w:val="24"/>
+          <w:lang w:val="ro-RO"/>
+        </w:rPr>
+        <w:t xml:space="preserve">pet_age </w:t>
+      </w:r>
+      <w:r>
+        <w:rPr>
+          <w:rFonts w:ascii="Times New Roman" w:eastAsia="Times New Roman" w:hAnsi="Times New Roman" w:cs="Times New Roman"/>
+          <w:sz w:val="24"/>
+          <w:szCs w:val="24"/>
+          <w:lang w:val="ro-RO"/>
+        </w:rPr>
+        <w:t>– Varsta animalului</w:t>
       </w:r>
     </w:p>
     <w:p>
@@ -2955,27 +2127,7 @@
           <w:szCs w:val="24"/>
           <w:lang w:val="ro-RO"/>
         </w:rPr>
-        <w:t xml:space="preserve">– Codul utilizatorului care face </w:t>
-      </w:r>
-      <w:proofErr w:type="spellStart"/>
-      <w:r>
-        <w:rPr>
-          <w:rFonts w:ascii="Times New Roman" w:eastAsia="Times New Roman" w:hAnsi="Times New Roman" w:cs="Times New Roman"/>
-          <w:sz w:val="24"/>
-          <w:szCs w:val="24"/>
-          <w:lang w:val="ro-RO"/>
-        </w:rPr>
-        <w:t>adaugarea</w:t>
-      </w:r>
-      <w:proofErr w:type="spellEnd"/>
-      <w:r>
-        <w:rPr>
-          <w:rFonts w:ascii="Times New Roman" w:eastAsia="Times New Roman" w:hAnsi="Times New Roman" w:cs="Times New Roman"/>
-          <w:sz w:val="24"/>
-          <w:szCs w:val="24"/>
-          <w:lang w:val="ro-RO"/>
-        </w:rPr>
-        <w:t xml:space="preserve"> ( </w:t>
+        <w:t xml:space="preserve">– Codul utilizatorului care face adaugarea ( </w:t>
       </w:r>
       <w:r>
         <w:rPr>
@@ -2986,61 +2138,26 @@
           <w:szCs w:val="24"/>
           <w:lang w:val="ro-RO"/>
         </w:rPr>
-        <w:t xml:space="preserve">Doar </w:t>
-      </w:r>
-      <w:proofErr w:type="spellStart"/>
-      <w:r>
-        <w:rPr>
-          <w:rFonts w:ascii="Times New Roman" w:eastAsia="Times New Roman" w:hAnsi="Times New Roman" w:cs="Times New Roman"/>
-          <w:b/>
-          <w:bCs/>
-          <w:sz w:val="24"/>
-          <w:szCs w:val="24"/>
-          <w:lang w:val="ro-RO"/>
-        </w:rPr>
-        <w:t>pt</w:t>
-      </w:r>
-      <w:proofErr w:type="spellEnd"/>
-      <w:r>
-        <w:rPr>
-          <w:rFonts w:ascii="Times New Roman" w:eastAsia="Times New Roman" w:hAnsi="Times New Roman" w:cs="Times New Roman"/>
-          <w:b/>
-          <w:bCs/>
-          <w:sz w:val="24"/>
-          <w:szCs w:val="24"/>
-          <w:lang w:val="ro-RO"/>
-        </w:rPr>
-        <w:t xml:space="preserve"> Android )</w:t>
-      </w:r>
-    </w:p>
-    <w:p>
-      <w:pPr>
-        <w:rPr>
-          <w:rFonts w:ascii="Times New Roman" w:eastAsia="Times New Roman" w:hAnsi="Times New Roman" w:cs="Times New Roman"/>
-          <w:sz w:val="24"/>
-          <w:szCs w:val="24"/>
-          <w:lang w:val="ro-RO"/>
-        </w:rPr>
-      </w:pPr>
-      <w:proofErr w:type="spellStart"/>
-      <w:r>
-        <w:rPr>
-          <w:rFonts w:ascii="Times New Roman" w:eastAsia="Times New Roman" w:hAnsi="Times New Roman" w:cs="Times New Roman"/>
-          <w:sz w:val="24"/>
-          <w:szCs w:val="24"/>
-          <w:lang w:val="ro-RO"/>
-        </w:rPr>
-        <w:t>Raspuns</w:t>
-      </w:r>
-      <w:proofErr w:type="spellEnd"/>
-      <w:r>
-        <w:rPr>
-          <w:rFonts w:ascii="Times New Roman" w:eastAsia="Times New Roman" w:hAnsi="Times New Roman" w:cs="Times New Roman"/>
-          <w:sz w:val="24"/>
-          <w:szCs w:val="24"/>
-          <w:lang w:val="ro-RO"/>
-        </w:rPr>
-        <w:t>:</w:t>
+        <w:t>Doar pt Android )</w:t>
+      </w:r>
+    </w:p>
+    <w:p>
+      <w:pPr>
+        <w:rPr>
+          <w:rFonts w:ascii="Times New Roman" w:eastAsia="Times New Roman" w:hAnsi="Times New Roman" w:cs="Times New Roman"/>
+          <w:sz w:val="24"/>
+          <w:szCs w:val="24"/>
+          <w:lang w:val="ro-RO"/>
+        </w:rPr>
+      </w:pPr>
+      <w:r>
+        <w:rPr>
+          <w:rFonts w:ascii="Times New Roman" w:eastAsia="Times New Roman" w:hAnsi="Times New Roman" w:cs="Times New Roman"/>
+          <w:sz w:val="24"/>
+          <w:szCs w:val="24"/>
+          <w:lang w:val="ro-RO"/>
+        </w:rPr>
+        <w:t>Raspuns:</w:t>
       </w:r>
     </w:p>
     <w:p>
@@ -3074,29 +2191,7 @@
           <w:szCs w:val="24"/>
           <w:lang w:val="ro-RO"/>
         </w:rPr>
-        <w:t xml:space="preserve">Daca status e 1 a fost </w:t>
-      </w:r>
-      <w:proofErr w:type="spellStart"/>
-      <w:r>
-        <w:rPr>
-          <w:rFonts w:ascii="Times New Roman" w:eastAsia="Times New Roman" w:hAnsi="Times New Roman" w:cs="Times New Roman"/>
-          <w:iCs/>
-          <w:sz w:val="24"/>
-          <w:szCs w:val="24"/>
-          <w:lang w:val="ro-RO"/>
-        </w:rPr>
-        <w:t>adaugat</w:t>
-      </w:r>
-      <w:proofErr w:type="spellEnd"/>
-      <w:r>
-        <w:rPr>
-          <w:rFonts w:ascii="Times New Roman" w:eastAsia="Times New Roman" w:hAnsi="Times New Roman" w:cs="Times New Roman"/>
-          <w:iCs/>
-          <w:sz w:val="24"/>
-          <w:szCs w:val="24"/>
-          <w:lang w:val="ro-RO"/>
-        </w:rPr>
-        <w:t>, daca status e -1 eroare</w:t>
+        <w:t>Daca status e 1 a fost adaugat, daca status e -1 eroare</w:t>
       </w:r>
     </w:p>
     <w:p>
@@ -3142,7 +2237,6 @@
           <w:lang w:val="ro-RO"/>
         </w:rPr>
       </w:pPr>
-      <w:proofErr w:type="spellStart"/>
       <w:r>
         <w:rPr>
           <w:rFonts w:ascii="Times New Roman" w:eastAsia="Times New Roman" w:hAnsi="Times New Roman" w:cs="Times New Roman"/>
@@ -3163,88 +2257,68 @@
         </w:rPr>
         <w:t>.php</w:t>
       </w:r>
-      <w:proofErr w:type="spellEnd"/>
-    </w:p>
-    <w:p>
-      <w:pPr>
-        <w:rPr>
-          <w:rFonts w:ascii="Times New Roman" w:eastAsia="Times New Roman" w:hAnsi="Times New Roman" w:cs="Times New Roman"/>
-          <w:b/>
-          <w:sz w:val="24"/>
-          <w:szCs w:val="24"/>
-          <w:lang w:val="ro-RO"/>
-        </w:rPr>
-      </w:pPr>
-      <w:r>
-        <w:rPr>
-          <w:rFonts w:ascii="Times New Roman" w:eastAsia="Times New Roman" w:hAnsi="Times New Roman" w:cs="Times New Roman"/>
-          <w:b/>
-          <w:sz w:val="24"/>
-          <w:szCs w:val="24"/>
-          <w:lang w:val="ro-RO"/>
-        </w:rPr>
-        <w:t xml:space="preserve">Serverul </w:t>
-      </w:r>
-      <w:proofErr w:type="spellStart"/>
-      <w:r>
-        <w:rPr>
-          <w:rFonts w:ascii="Times New Roman" w:eastAsia="Times New Roman" w:hAnsi="Times New Roman" w:cs="Times New Roman"/>
-          <w:b/>
-          <w:sz w:val="24"/>
-          <w:szCs w:val="24"/>
-          <w:lang w:val="ro-RO"/>
-        </w:rPr>
-        <w:t>primeste</w:t>
-      </w:r>
-      <w:proofErr w:type="spellEnd"/>
-      <w:r>
-        <w:rPr>
-          <w:rFonts w:ascii="Times New Roman" w:eastAsia="Times New Roman" w:hAnsi="Times New Roman" w:cs="Times New Roman"/>
-          <w:b/>
-          <w:sz w:val="24"/>
-          <w:szCs w:val="24"/>
-          <w:lang w:val="ro-RO"/>
-        </w:rPr>
-        <w:t xml:space="preserve"> tipul de </w:t>
-      </w:r>
-      <w:proofErr w:type="spellStart"/>
-      <w:r>
-        <w:rPr>
-          <w:rFonts w:ascii="Times New Roman" w:eastAsia="Times New Roman" w:hAnsi="Times New Roman" w:cs="Times New Roman"/>
-          <w:b/>
-          <w:sz w:val="24"/>
-          <w:szCs w:val="24"/>
-          <w:lang w:val="ro-RO"/>
-        </w:rPr>
-        <w:t>request</w:t>
-      </w:r>
-      <w:proofErr w:type="spellEnd"/>
-      <w:r>
-        <w:rPr>
-          <w:rFonts w:ascii="Times New Roman" w:eastAsia="Times New Roman" w:hAnsi="Times New Roman" w:cs="Times New Roman"/>
-          <w:b/>
-          <w:sz w:val="24"/>
-          <w:szCs w:val="24"/>
-          <w:lang w:val="ro-RO"/>
-        </w:rPr>
-        <w:t xml:space="preserve"> si trimite animalele care se potrivesc acelui </w:t>
-      </w:r>
-      <w:proofErr w:type="spellStart"/>
-      <w:r>
-        <w:rPr>
-          <w:rFonts w:ascii="Times New Roman" w:eastAsia="Times New Roman" w:hAnsi="Times New Roman" w:cs="Times New Roman"/>
-          <w:b/>
-          <w:sz w:val="24"/>
-          <w:szCs w:val="24"/>
-          <w:lang w:val="ro-RO"/>
-        </w:rPr>
-        <w:t>request</w:t>
-      </w:r>
-      <w:proofErr w:type="spellEnd"/>
-      <w:r>
-        <w:rPr>
-          <w:rFonts w:ascii="Times New Roman" w:eastAsia="Times New Roman" w:hAnsi="Times New Roman" w:cs="Times New Roman"/>
-          <w:b/>
+    </w:p>
+    <w:p>
+      <w:pPr>
+        <w:rPr>
+          <w:rFonts w:ascii="Times New Roman" w:eastAsia="Times New Roman" w:hAnsi="Times New Roman" w:cs="Times New Roman"/>
+          <w:b/>
+          <w:sz w:val="24"/>
+          <w:szCs w:val="24"/>
+          <w:lang w:val="ro-RO"/>
+        </w:rPr>
+      </w:pPr>
+      <w:r>
+        <w:rPr>
+          <w:rFonts w:ascii="Times New Roman" w:eastAsia="Times New Roman" w:hAnsi="Times New Roman" w:cs="Times New Roman"/>
+          <w:b/>
+          <w:sz w:val="24"/>
+          <w:szCs w:val="24"/>
+          <w:lang w:val="ro-RO"/>
+        </w:rPr>
+        <w:t>Serverul primeste tipul de request si trimite animalele care se potrivesc acelui request.</w:t>
+      </w:r>
+    </w:p>
+    <w:p>
+      <w:pPr>
+        <w:rPr>
+          <w:rFonts w:ascii="Times New Roman" w:eastAsia="Times New Roman" w:hAnsi="Times New Roman" w:cs="Times New Roman"/>
+          <w:b/>
+          <w:i/>
+          <w:iCs/>
+          <w:sz w:val="24"/>
+          <w:szCs w:val="24"/>
+          <w:lang w:val="ro-RO"/>
+        </w:rPr>
+      </w:pPr>
+      <w:r>
+        <w:rPr>
+          <w:rFonts w:ascii="Times New Roman" w:eastAsia="Times New Roman" w:hAnsi="Times New Roman" w:cs="Times New Roman"/>
+          <w:b/>
+          <w:sz w:val="24"/>
+          <w:szCs w:val="24"/>
+          <w:lang w:val="ro-RO"/>
+        </w:rPr>
+        <w:t xml:space="preserve">Intoarce animalele in un vector denumit </w:t>
+      </w:r>
+      <w:r>
+        <w:rPr>
+          <w:rFonts w:ascii="Times New Roman" w:eastAsia="Times New Roman" w:hAnsi="Times New Roman" w:cs="Times New Roman"/>
+          <w:b/>
+          <w:i/>
+          <w:iCs/>
+          <w:sz w:val="24"/>
+          <w:szCs w:val="24"/>
+          <w:lang w:val="ro-RO"/>
+        </w:rPr>
+        <w:t>animals</w:t>
+      </w:r>
+      <w:r>
+        <w:rPr>
+          <w:rFonts w:ascii="Times New Roman" w:eastAsia="Times New Roman" w:hAnsi="Times New Roman" w:cs="Times New Roman"/>
+          <w:b/>
+          <w:i/>
+          <w:iCs/>
           <w:sz w:val="24"/>
           <w:szCs w:val="24"/>
           <w:lang w:val="ro-RO"/>
@@ -3257,109 +2331,22 @@
         <w:rPr>
           <w:rFonts w:ascii="Times New Roman" w:eastAsia="Times New Roman" w:hAnsi="Times New Roman" w:cs="Times New Roman"/>
           <w:b/>
+          <w:sz w:val="24"/>
+          <w:szCs w:val="24"/>
+          <w:lang w:val="ro-RO"/>
+        </w:rPr>
+      </w:pPr>
+      <w:r>
+        <w:rPr>
+          <w:rFonts w:ascii="Times New Roman" w:eastAsia="Times New Roman" w:hAnsi="Times New Roman" w:cs="Times New Roman"/>
+          <w:b/>
           <w:i/>
           <w:iCs/>
           <w:sz w:val="24"/>
           <w:szCs w:val="24"/>
           <w:lang w:val="ro-RO"/>
         </w:rPr>
-      </w:pPr>
-      <w:proofErr w:type="spellStart"/>
-      <w:r>
-        <w:rPr>
-          <w:rFonts w:ascii="Times New Roman" w:eastAsia="Times New Roman" w:hAnsi="Times New Roman" w:cs="Times New Roman"/>
-          <w:b/>
-          <w:sz w:val="24"/>
-          <w:szCs w:val="24"/>
-          <w:lang w:val="ro-RO"/>
-        </w:rPr>
-        <w:t>Intoarce</w:t>
-      </w:r>
-      <w:proofErr w:type="spellEnd"/>
-      <w:r>
-        <w:rPr>
-          <w:rFonts w:ascii="Times New Roman" w:eastAsia="Times New Roman" w:hAnsi="Times New Roman" w:cs="Times New Roman"/>
-          <w:b/>
-          <w:sz w:val="24"/>
-          <w:szCs w:val="24"/>
-          <w:lang w:val="ro-RO"/>
-        </w:rPr>
-        <w:t xml:space="preserve"> animalele in un vector denumit </w:t>
-      </w:r>
-      <w:proofErr w:type="spellStart"/>
-      <w:r>
-        <w:rPr>
-          <w:rFonts w:ascii="Times New Roman" w:eastAsia="Times New Roman" w:hAnsi="Times New Roman" w:cs="Times New Roman"/>
-          <w:b/>
-          <w:i/>
-          <w:iCs/>
-          <w:sz w:val="24"/>
-          <w:szCs w:val="24"/>
-          <w:lang w:val="ro-RO"/>
-        </w:rPr>
-        <w:t>animals</w:t>
-      </w:r>
-      <w:proofErr w:type="spellEnd"/>
-      <w:r>
-        <w:rPr>
-          <w:rFonts w:ascii="Times New Roman" w:eastAsia="Times New Roman" w:hAnsi="Times New Roman" w:cs="Times New Roman"/>
-          <w:b/>
-          <w:i/>
-          <w:iCs/>
-          <w:sz w:val="24"/>
-          <w:szCs w:val="24"/>
-          <w:lang w:val="ro-RO"/>
-        </w:rPr>
-        <w:t>.</w:t>
-      </w:r>
-    </w:p>
-    <w:p>
-      <w:pPr>
-        <w:rPr>
-          <w:rFonts w:ascii="Times New Roman" w:eastAsia="Times New Roman" w:hAnsi="Times New Roman" w:cs="Times New Roman"/>
-          <w:b/>
-          <w:sz w:val="24"/>
-          <w:szCs w:val="24"/>
-          <w:lang w:val="ro-RO"/>
-        </w:rPr>
-      </w:pPr>
-      <w:r>
-        <w:rPr>
-          <w:rFonts w:ascii="Times New Roman" w:eastAsia="Times New Roman" w:hAnsi="Times New Roman" w:cs="Times New Roman"/>
-          <w:b/>
-          <w:i/>
-          <w:iCs/>
-          <w:sz w:val="24"/>
-          <w:szCs w:val="24"/>
-          <w:lang w:val="ro-RO"/>
-        </w:rPr>
-        <w:t xml:space="preserve">!!Cu galben am specificat parametrii specifici </w:t>
-      </w:r>
-      <w:proofErr w:type="spellStart"/>
-      <w:r>
-        <w:rPr>
-          <w:rFonts w:ascii="Times New Roman" w:eastAsia="Times New Roman" w:hAnsi="Times New Roman" w:cs="Times New Roman"/>
-          <w:b/>
-          <w:i/>
-          <w:iCs/>
-          <w:sz w:val="24"/>
-          <w:szCs w:val="24"/>
-          <w:lang w:val="ro-RO"/>
-        </w:rPr>
-        <w:t>intoarcerii</w:t>
-      </w:r>
-      <w:proofErr w:type="spellEnd"/>
-      <w:r>
-        <w:rPr>
-          <w:rFonts w:ascii="Times New Roman" w:eastAsia="Times New Roman" w:hAnsi="Times New Roman" w:cs="Times New Roman"/>
-          <w:b/>
-          <w:i/>
-          <w:iCs/>
-          <w:sz w:val="24"/>
-          <w:szCs w:val="24"/>
-          <w:lang w:val="ro-RO"/>
-        </w:rPr>
-        <w:t xml:space="preserve"> animalelor unui utilizator!!</w:t>
+        <w:t>!!Cu galben am specificat parametrii specifici intoarcerii animalelor unui utilizator!!</w:t>
       </w:r>
     </w:p>
     <w:p>
@@ -3404,7 +2391,6 @@
           <w:lang w:val="ro-RO"/>
         </w:rPr>
       </w:pPr>
-      <w:proofErr w:type="spellStart"/>
       <w:r>
         <w:rPr>
           <w:rFonts w:ascii="Times New Roman" w:eastAsia="Times New Roman" w:hAnsi="Times New Roman" w:cs="Times New Roman"/>
@@ -3416,7 +2402,6 @@
         </w:rPr>
         <w:t>security_code</w:t>
       </w:r>
-      <w:proofErr w:type="spellEnd"/>
       <w:r>
         <w:rPr>
           <w:rFonts w:ascii="Times New Roman" w:eastAsia="Times New Roman" w:hAnsi="Times New Roman" w:cs="Times New Roman"/>
@@ -3451,7 +2436,6 @@
           <w:lang w:val="ro-RO"/>
         </w:rPr>
       </w:pPr>
-      <w:proofErr w:type="spellStart"/>
       <w:r>
         <w:rPr>
           <w:rFonts w:ascii="Times New Roman" w:eastAsia="Times New Roman" w:hAnsi="Times New Roman" w:cs="Times New Roman"/>
@@ -3462,7 +2446,6 @@
         </w:rPr>
         <w:t>request_type</w:t>
       </w:r>
-      <w:proofErr w:type="spellEnd"/>
       <w:r>
         <w:rPr>
           <w:rFonts w:ascii="Times New Roman" w:eastAsia="Times New Roman" w:hAnsi="Times New Roman" w:cs="Times New Roman"/>
@@ -3501,20 +2484,8 @@
           <w:szCs w:val="24"/>
           <w:lang w:val="ro-RO"/>
         </w:rPr>
-        <w:t xml:space="preserve">0 Întoarce toate animale disponibile spre </w:t>
-      </w:r>
-      <w:proofErr w:type="spellStart"/>
-      <w:r>
-        <w:rPr>
-          <w:rFonts w:ascii="Times New Roman" w:eastAsia="Times New Roman" w:hAnsi="Times New Roman" w:cs="Times New Roman"/>
-          <w:iCs/>
-          <w:sz w:val="24"/>
-          <w:szCs w:val="24"/>
-          <w:lang w:val="ro-RO"/>
-        </w:rPr>
-        <w:t>adoptie</w:t>
-      </w:r>
-      <w:proofErr w:type="spellEnd"/>
+        <w:t>0 Întoarce toate animale disponibile spre adoptie</w:t>
+      </w:r>
     </w:p>
     <w:p>
       <w:pPr>
@@ -3529,56 +2500,24 @@
           <w:lang w:val="ro-RO"/>
         </w:rPr>
       </w:pPr>
-      <w:proofErr w:type="spellStart"/>
-      <w:r>
-        <w:rPr>
-          <w:rFonts w:ascii="Times New Roman" w:eastAsia="Times New Roman" w:hAnsi="Times New Roman" w:cs="Times New Roman"/>
-          <w:i/>
-          <w:sz w:val="24"/>
-          <w:szCs w:val="24"/>
-          <w:lang w:val="ro-RO"/>
-        </w:rPr>
-        <w:t>pet_type</w:t>
-      </w:r>
-      <w:proofErr w:type="spellEnd"/>
-      <w:r>
-        <w:rPr>
-          <w:rFonts w:ascii="Times New Roman" w:eastAsia="Times New Roman" w:hAnsi="Times New Roman" w:cs="Times New Roman"/>
-          <w:i/>
-          <w:sz w:val="24"/>
-          <w:szCs w:val="24"/>
-          <w:lang w:val="ro-RO"/>
-        </w:rPr>
-        <w:t xml:space="preserve"> –</w:t>
-      </w:r>
-      <w:r>
-        <w:rPr>
-          <w:rFonts w:ascii="Times New Roman" w:eastAsia="Times New Roman" w:hAnsi="Times New Roman" w:cs="Times New Roman"/>
-          <w:sz w:val="24"/>
-          <w:szCs w:val="24"/>
-          <w:lang w:val="ro-RO"/>
-        </w:rPr>
-        <w:t xml:space="preserve"> Tipul animalelor care vor fi </w:t>
-      </w:r>
-      <w:proofErr w:type="spellStart"/>
-      <w:r>
-        <w:rPr>
-          <w:rFonts w:ascii="Times New Roman" w:eastAsia="Times New Roman" w:hAnsi="Times New Roman" w:cs="Times New Roman"/>
-          <w:sz w:val="24"/>
-          <w:szCs w:val="24"/>
-          <w:lang w:val="ro-RO"/>
-        </w:rPr>
-        <w:t>intoarse</w:t>
-      </w:r>
-      <w:proofErr w:type="spellEnd"/>
-      <w:r>
-        <w:rPr>
-          <w:rFonts w:ascii="Times New Roman" w:eastAsia="Times New Roman" w:hAnsi="Times New Roman" w:cs="Times New Roman"/>
-          <w:sz w:val="24"/>
-          <w:szCs w:val="24"/>
-          <w:lang w:val="ro-RO"/>
-        </w:rPr>
-        <w:t xml:space="preserve"> </w:t>
+      <w:r>
+        <w:rPr>
+          <w:rFonts w:ascii="Times New Roman" w:eastAsia="Times New Roman" w:hAnsi="Times New Roman" w:cs="Times New Roman"/>
+          <w:i/>
+          <w:sz w:val="24"/>
+          <w:szCs w:val="24"/>
+          <w:lang w:val="ro-RO"/>
+        </w:rPr>
+        <w:t>pet_type –</w:t>
+      </w:r>
+      <w:r>
+        <w:rPr>
+          <w:rFonts w:ascii="Times New Roman" w:eastAsia="Times New Roman" w:hAnsi="Times New Roman" w:cs="Times New Roman"/>
+          <w:sz w:val="24"/>
+          <w:szCs w:val="24"/>
+          <w:lang w:val="ro-RO"/>
+        </w:rPr>
+        <w:t xml:space="preserve"> Tipul animalelor care vor fi intoarse </w:t>
       </w:r>
       <w:r>
         <w:rPr>
@@ -3606,7 +2545,6 @@
           <w:lang w:val="ro-RO"/>
         </w:rPr>
       </w:pPr>
-      <w:proofErr w:type="spellStart"/>
       <w:r>
         <w:rPr>
           <w:rFonts w:ascii="Times New Roman" w:eastAsia="Times New Roman" w:hAnsi="Times New Roman" w:cs="Times New Roman"/>
@@ -3616,19 +2554,7 @@
           <w:highlight w:val="yellow"/>
           <w:lang w:val="ro-RO"/>
         </w:rPr>
-        <w:t>request_type</w:t>
-      </w:r>
-      <w:proofErr w:type="spellEnd"/>
-      <w:r>
-        <w:rPr>
-          <w:rFonts w:ascii="Times New Roman" w:eastAsia="Times New Roman" w:hAnsi="Times New Roman" w:cs="Times New Roman"/>
-          <w:i/>
-          <w:sz w:val="24"/>
-          <w:szCs w:val="24"/>
-          <w:highlight w:val="yellow"/>
-          <w:lang w:val="ro-RO"/>
-        </w:rPr>
-        <w:t xml:space="preserve"> – </w:t>
+        <w:t xml:space="preserve">request_type – </w:t>
       </w:r>
       <w:r>
         <w:rPr>
@@ -3683,31 +2609,7 @@
           <w:szCs w:val="24"/>
           <w:lang w:val="ro-RO"/>
         </w:rPr>
-        <w:t xml:space="preserve">Doar </w:t>
-      </w:r>
-      <w:proofErr w:type="spellStart"/>
-      <w:r>
-        <w:rPr>
-          <w:rFonts w:ascii="Times New Roman" w:eastAsia="Times New Roman" w:hAnsi="Times New Roman" w:cs="Times New Roman"/>
-          <w:b/>
-          <w:bCs/>
-          <w:sz w:val="24"/>
-          <w:szCs w:val="24"/>
-          <w:lang w:val="ro-RO"/>
-        </w:rPr>
-        <w:t>pt</w:t>
-      </w:r>
-      <w:proofErr w:type="spellEnd"/>
-      <w:r>
-        <w:rPr>
-          <w:rFonts w:ascii="Times New Roman" w:eastAsia="Times New Roman" w:hAnsi="Times New Roman" w:cs="Times New Roman"/>
-          <w:b/>
-          <w:bCs/>
-          <w:sz w:val="24"/>
-          <w:szCs w:val="24"/>
-          <w:lang w:val="ro-RO"/>
-        </w:rPr>
-        <w:t xml:space="preserve"> Android</w:t>
+        <w:t>Doar pt Android</w:t>
       </w:r>
       <w:r>
         <w:rPr>
@@ -3728,25 +2630,14 @@
           <w:lang w:val="ro-RO"/>
         </w:rPr>
       </w:pPr>
-      <w:proofErr w:type="spellStart"/>
-      <w:r>
-        <w:rPr>
-          <w:rFonts w:ascii="Times New Roman" w:eastAsia="Times New Roman" w:hAnsi="Times New Roman" w:cs="Times New Roman"/>
-          <w:sz w:val="24"/>
-          <w:szCs w:val="24"/>
-          <w:lang w:val="ro-RO"/>
-        </w:rPr>
-        <w:t>Raspuns</w:t>
-      </w:r>
-      <w:proofErr w:type="spellEnd"/>
-      <w:r>
-        <w:rPr>
-          <w:rFonts w:ascii="Times New Roman" w:eastAsia="Times New Roman" w:hAnsi="Times New Roman" w:cs="Times New Roman"/>
-          <w:sz w:val="24"/>
-          <w:szCs w:val="24"/>
-          <w:lang w:val="ro-RO"/>
-        </w:rPr>
-        <w:t>:</w:t>
+      <w:r>
+        <w:rPr>
+          <w:rFonts w:ascii="Times New Roman" w:eastAsia="Times New Roman" w:hAnsi="Times New Roman" w:cs="Times New Roman"/>
+          <w:sz w:val="24"/>
+          <w:szCs w:val="24"/>
+          <w:lang w:val="ro-RO"/>
+        </w:rPr>
+        <w:t>Raspuns:</w:t>
       </w:r>
     </w:p>
     <w:p>
@@ -3762,7 +2653,6 @@
           <w:lang w:val="ro-RO"/>
         </w:rPr>
       </w:pPr>
-      <w:proofErr w:type="spellStart"/>
       <w:r>
         <w:rPr>
           <w:rFonts w:ascii="Times New Roman" w:eastAsia="Times New Roman" w:hAnsi="Times New Roman" w:cs="Times New Roman"/>
@@ -3773,7 +2663,6 @@
         </w:rPr>
         <w:t>nr_animals</w:t>
       </w:r>
-      <w:proofErr w:type="spellEnd"/>
       <w:r>
         <w:rPr>
           <w:rFonts w:ascii="Times New Roman" w:eastAsia="Times New Roman" w:hAnsi="Times New Roman" w:cs="Times New Roman"/>
@@ -3794,7 +2683,6 @@
         </w:rPr>
         <w:t xml:space="preserve">- </w:t>
       </w:r>
-      <w:proofErr w:type="spellStart"/>
       <w:r>
         <w:rPr>
           <w:rFonts w:ascii="Times New Roman" w:eastAsia="Times New Roman" w:hAnsi="Times New Roman" w:cs="Times New Roman"/>
@@ -3803,18 +2691,7 @@
           <w:szCs w:val="24"/>
           <w:lang w:val="ro-RO"/>
         </w:rPr>
-        <w:t>Numarul</w:t>
-      </w:r>
-      <w:proofErr w:type="spellEnd"/>
-      <w:r>
-        <w:rPr>
-          <w:rFonts w:ascii="Times New Roman" w:eastAsia="Times New Roman" w:hAnsi="Times New Roman" w:cs="Times New Roman"/>
-          <w:iCs/>
-          <w:sz w:val="24"/>
-          <w:szCs w:val="24"/>
-          <w:lang w:val="ro-RO"/>
-        </w:rPr>
-        <w:t xml:space="preserve"> de animale aflate in vector</w:t>
+        <w:t>Numarul de animale aflate in vector</w:t>
       </w:r>
     </w:p>
     <w:p>
@@ -3830,56 +2707,24 @@
           <w:lang w:val="ro-RO"/>
         </w:rPr>
       </w:pPr>
-      <w:proofErr w:type="spellStart"/>
-      <w:r>
-        <w:rPr>
-          <w:rFonts w:ascii="Times New Roman" w:eastAsia="Times New Roman" w:hAnsi="Times New Roman" w:cs="Times New Roman"/>
-          <w:i/>
-          <w:sz w:val="24"/>
-          <w:szCs w:val="24"/>
-          <w:lang w:val="ro-RO"/>
-        </w:rPr>
-        <w:t>animals</w:t>
-      </w:r>
-      <w:proofErr w:type="spellEnd"/>
-      <w:r>
-        <w:rPr>
-          <w:rFonts w:ascii="Times New Roman" w:eastAsia="Times New Roman" w:hAnsi="Times New Roman" w:cs="Times New Roman"/>
-          <w:i/>
-          <w:sz w:val="24"/>
-          <w:szCs w:val="24"/>
-          <w:lang w:val="ro-RO"/>
-        </w:rPr>
-        <w:t>:</w:t>
-      </w:r>
-      <w:r>
-        <w:rPr>
-          <w:rFonts w:ascii="Times New Roman" w:eastAsia="Times New Roman" w:hAnsi="Times New Roman" w:cs="Times New Roman"/>
-          <w:sz w:val="24"/>
-          <w:szCs w:val="24"/>
-          <w:lang w:val="ro-RO"/>
-        </w:rPr>
-        <w:t xml:space="preserve"> - Vector de animale(are </w:t>
-      </w:r>
-      <w:proofErr w:type="spellStart"/>
-      <w:r>
-        <w:rPr>
-          <w:rFonts w:ascii="Times New Roman" w:eastAsia="Times New Roman" w:hAnsi="Times New Roman" w:cs="Times New Roman"/>
-          <w:sz w:val="24"/>
-          <w:szCs w:val="24"/>
-          <w:lang w:val="ro-RO"/>
-        </w:rPr>
-        <w:t>pozitii</w:t>
-      </w:r>
-      <w:proofErr w:type="spellEnd"/>
-      <w:r>
-        <w:rPr>
-          <w:rFonts w:ascii="Times New Roman" w:eastAsia="Times New Roman" w:hAnsi="Times New Roman" w:cs="Times New Roman"/>
-          <w:sz w:val="24"/>
-          <w:szCs w:val="24"/>
-          <w:lang w:val="ro-RO"/>
-        </w:rPr>
-        <w:t xml:space="preserve"> de la 0 la </w:t>
+      <w:r>
+        <w:rPr>
+          <w:rFonts w:ascii="Times New Roman" w:eastAsia="Times New Roman" w:hAnsi="Times New Roman" w:cs="Times New Roman"/>
+          <w:i/>
+          <w:sz w:val="24"/>
+          <w:szCs w:val="24"/>
+          <w:lang w:val="ro-RO"/>
+        </w:rPr>
+        <w:t>animals:</w:t>
+      </w:r>
+      <w:r>
+        <w:rPr>
+          <w:rFonts w:ascii="Times New Roman" w:eastAsia="Times New Roman" w:hAnsi="Times New Roman" w:cs="Times New Roman"/>
+          <w:sz w:val="24"/>
+          <w:szCs w:val="24"/>
+          <w:lang w:val="ro-RO"/>
+        </w:rPr>
+        <w:t xml:space="preserve"> - Vector de animale(are pozitii de la 0 la </w:t>
       </w:r>
       <w:r>
         <w:rPr>
@@ -3963,7 +2808,6 @@
           <w:lang w:val="ro-RO"/>
         </w:rPr>
       </w:pPr>
-      <w:proofErr w:type="spellStart"/>
       <w:r>
         <w:rPr>
           <w:rFonts w:ascii="Times New Roman" w:eastAsia="Times New Roman" w:hAnsi="Times New Roman" w:cs="Times New Roman"/>
@@ -3974,7 +2818,6 @@
         </w:rPr>
         <w:t>name</w:t>
       </w:r>
-      <w:proofErr w:type="spellEnd"/>
     </w:p>
     <w:p>
       <w:pPr>
@@ -3989,7 +2832,6 @@
           <w:lang w:val="ro-RO"/>
         </w:rPr>
       </w:pPr>
-      <w:proofErr w:type="spellStart"/>
       <w:r>
         <w:rPr>
           <w:rFonts w:ascii="Times New Roman" w:eastAsia="Times New Roman" w:hAnsi="Times New Roman" w:cs="Times New Roman"/>
@@ -4000,7 +2842,6 @@
         </w:rPr>
         <w:t>birthdate</w:t>
       </w:r>
-      <w:proofErr w:type="spellEnd"/>
     </w:p>
     <w:p>
       <w:pPr>
@@ -4039,7 +2880,6 @@
           <w:lang w:val="ro-RO"/>
         </w:rPr>
       </w:pPr>
-      <w:proofErr w:type="spellStart"/>
       <w:r>
         <w:rPr>
           <w:rFonts w:ascii="Times New Roman" w:eastAsia="Times New Roman" w:hAnsi="Times New Roman" w:cs="Times New Roman"/>
@@ -4050,7 +2890,6 @@
         </w:rPr>
         <w:t>description</w:t>
       </w:r>
-      <w:proofErr w:type="spellEnd"/>
     </w:p>
     <w:p>
       <w:pPr>
@@ -4065,7 +2904,6 @@
           <w:lang w:val="ro-RO"/>
         </w:rPr>
       </w:pPr>
-      <w:proofErr w:type="spellStart"/>
       <w:r>
         <w:rPr>
           <w:rFonts w:ascii="Times New Roman" w:eastAsia="Times New Roman" w:hAnsi="Times New Roman" w:cs="Times New Roman"/>
@@ -4076,7 +2914,6 @@
         </w:rPr>
         <w:t>image</w:t>
       </w:r>
-      <w:proofErr w:type="spellEnd"/>
     </w:p>
     <w:p>
       <w:pPr>
@@ -4091,7 +2928,6 @@
           <w:lang w:val="ro-RO"/>
         </w:rPr>
       </w:pPr>
-      <w:proofErr w:type="spellStart"/>
       <w:r>
         <w:rPr>
           <w:rFonts w:ascii="Times New Roman" w:eastAsia="Times New Roman" w:hAnsi="Times New Roman" w:cs="Times New Roman"/>
@@ -4102,7 +2938,6 @@
         </w:rPr>
         <w:t>food</w:t>
       </w:r>
-      <w:proofErr w:type="spellEnd"/>
     </w:p>
     <w:p>
       <w:pPr>
@@ -4117,7 +2952,6 @@
           <w:lang w:val="ro-RO"/>
         </w:rPr>
       </w:pPr>
-      <w:proofErr w:type="spellStart"/>
       <w:r>
         <w:rPr>
           <w:rFonts w:ascii="Times New Roman" w:eastAsia="Times New Roman" w:hAnsi="Times New Roman" w:cs="Times New Roman"/>
@@ -4128,7 +2962,6 @@
         </w:rPr>
         <w:t>type</w:t>
       </w:r>
-      <w:proofErr w:type="spellEnd"/>
     </w:p>
     <w:p>
       <w:pPr>
@@ -4143,7 +2976,6 @@
           <w:lang w:val="ro-RO"/>
         </w:rPr>
       </w:pPr>
-      <w:proofErr w:type="spellStart"/>
       <w:r>
         <w:rPr>
           <w:rFonts w:ascii="Times New Roman" w:eastAsia="Times New Roman" w:hAnsi="Times New Roman" w:cs="Times New Roman"/>
@@ -4154,7 +2986,6 @@
         </w:rPr>
         <w:t>breed</w:t>
       </w:r>
-      <w:proofErr w:type="spellEnd"/>
     </w:p>
     <w:p>
       <w:pPr>
@@ -4170,7 +3001,6 @@
           <w:lang w:val="ro-RO"/>
         </w:rPr>
       </w:pPr>
-      <w:proofErr w:type="spellStart"/>
       <w:r>
         <w:rPr>
           <w:rFonts w:ascii="Times New Roman" w:eastAsia="Times New Roman" w:hAnsi="Times New Roman" w:cs="Times New Roman"/>
@@ -4180,19 +3010,7 @@
           <w:highlight w:val="yellow"/>
           <w:lang w:val="ro-RO"/>
         </w:rPr>
-        <w:t>has_request</w:t>
-      </w:r>
-      <w:proofErr w:type="spellEnd"/>
-      <w:r>
-        <w:rPr>
-          <w:rFonts w:ascii="Times New Roman" w:eastAsia="Times New Roman" w:hAnsi="Times New Roman" w:cs="Times New Roman"/>
-          <w:i/>
-          <w:sz w:val="24"/>
-          <w:szCs w:val="24"/>
-          <w:highlight w:val="yellow"/>
-          <w:lang w:val="ro-RO"/>
-        </w:rPr>
-        <w:t xml:space="preserve"> – </w:t>
+        <w:t xml:space="preserve">has_request – </w:t>
       </w:r>
       <w:r>
         <w:rPr>
@@ -4220,7 +3038,6 @@
           <w:lang w:val="ro-RO"/>
         </w:rPr>
       </w:pPr>
-      <w:proofErr w:type="spellStart"/>
       <w:r>
         <w:rPr>
           <w:rFonts w:ascii="Times New Roman" w:eastAsia="Times New Roman" w:hAnsi="Times New Roman" w:cs="Times New Roman"/>
@@ -4230,19 +3047,7 @@
           <w:highlight w:val="yellow"/>
           <w:lang w:val="ro-RO"/>
         </w:rPr>
-        <w:t>request_type</w:t>
-      </w:r>
-      <w:proofErr w:type="spellEnd"/>
-      <w:r>
-        <w:rPr>
-          <w:rFonts w:ascii="Times New Roman" w:eastAsia="Times New Roman" w:hAnsi="Times New Roman" w:cs="Times New Roman"/>
-          <w:i/>
-          <w:sz w:val="24"/>
-          <w:szCs w:val="24"/>
-          <w:highlight w:val="yellow"/>
-          <w:lang w:val="ro-RO"/>
-        </w:rPr>
-        <w:t xml:space="preserve"> – </w:t>
+        <w:t xml:space="preserve">request_type – </w:t>
       </w:r>
       <w:r>
         <w:rPr>
@@ -4294,7 +3099,6 @@
           <w:lang w:val="ro-RO"/>
         </w:rPr>
       </w:pPr>
-      <w:proofErr w:type="spellStart"/>
       <w:r>
         <w:rPr>
           <w:rFonts w:ascii="Times New Roman" w:eastAsia="Times New Roman" w:hAnsi="Times New Roman" w:cs="Times New Roman"/>
@@ -4304,19 +3108,7 @@
           <w:highlight w:val="yellow"/>
           <w:lang w:val="ro-RO"/>
         </w:rPr>
-        <w:t>request_state</w:t>
-      </w:r>
-      <w:proofErr w:type="spellEnd"/>
-      <w:r>
-        <w:rPr>
-          <w:rFonts w:ascii="Times New Roman" w:eastAsia="Times New Roman" w:hAnsi="Times New Roman" w:cs="Times New Roman"/>
-          <w:i/>
-          <w:sz w:val="24"/>
-          <w:szCs w:val="24"/>
-          <w:highlight w:val="yellow"/>
-          <w:lang w:val="ro-RO"/>
-        </w:rPr>
-        <w:t xml:space="preserve"> –</w:t>
+        <w:t>request_state –</w:t>
       </w:r>
       <w:r>
         <w:rPr>
@@ -4384,51 +3176,7 @@
           <w:szCs w:val="24"/>
           <w:lang w:val="ro-RO"/>
         </w:rPr>
-        <w:t>Ex: [’</w:t>
-      </w:r>
-      <w:proofErr w:type="spellStart"/>
-      <w:r>
-        <w:rPr>
-          <w:rFonts w:ascii="Times New Roman" w:eastAsia="Times New Roman" w:hAnsi="Times New Roman" w:cs="Times New Roman"/>
-          <w:iCs/>
-          <w:sz w:val="24"/>
-          <w:szCs w:val="24"/>
-          <w:lang w:val="ro-RO"/>
-        </w:rPr>
-        <w:t>animals</w:t>
-      </w:r>
-      <w:proofErr w:type="spellEnd"/>
-      <w:r>
-        <w:rPr>
-          <w:rFonts w:ascii="Times New Roman" w:eastAsia="Times New Roman" w:hAnsi="Times New Roman" w:cs="Times New Roman"/>
-          <w:iCs/>
-          <w:sz w:val="24"/>
-          <w:szCs w:val="24"/>
-          <w:lang w:val="ro-RO"/>
-        </w:rPr>
-        <w:t>’][5][’</w:t>
-      </w:r>
-      <w:proofErr w:type="spellStart"/>
-      <w:r>
-        <w:rPr>
-          <w:rFonts w:ascii="Times New Roman" w:eastAsia="Times New Roman" w:hAnsi="Times New Roman" w:cs="Times New Roman"/>
-          <w:iCs/>
-          <w:sz w:val="24"/>
-          <w:szCs w:val="24"/>
-          <w:lang w:val="ro-RO"/>
-        </w:rPr>
-        <w:t>name</w:t>
-      </w:r>
-      <w:proofErr w:type="spellEnd"/>
-      <w:r>
-        <w:rPr>
-          <w:rFonts w:ascii="Times New Roman" w:eastAsia="Times New Roman" w:hAnsi="Times New Roman" w:cs="Times New Roman"/>
-          <w:iCs/>
-          <w:sz w:val="24"/>
-          <w:szCs w:val="24"/>
-          <w:lang w:val="ro-RO"/>
-        </w:rPr>
-        <w:t>’]</w:t>
+        <w:t>Ex: [’animals’][5][’name’]</w:t>
       </w:r>
     </w:p>
     <w:p>
@@ -4457,7 +3205,6 @@
           <w:lang w:val="ro-RO"/>
         </w:rPr>
       </w:pPr>
-      <w:proofErr w:type="spellStart"/>
       <w:r>
         <w:rPr>
           <w:rFonts w:ascii="Times New Roman" w:eastAsia="Times New Roman" w:hAnsi="Times New Roman" w:cs="Times New Roman"/>
@@ -4476,39 +3223,28 @@
           <w:szCs w:val="24"/>
           <w:lang w:val="ro-RO"/>
         </w:rPr>
-        <w:t>.php</w:t>
-      </w:r>
-      <w:proofErr w:type="spellEnd"/>
-      <w:r>
-        <w:rPr>
-          <w:rFonts w:ascii="Times New Roman" w:eastAsia="Times New Roman" w:hAnsi="Times New Roman" w:cs="Times New Roman"/>
-          <w:b/>
-          <w:sz w:val="24"/>
-          <w:szCs w:val="24"/>
-          <w:lang w:val="ro-RO"/>
-        </w:rPr>
-        <w:t xml:space="preserve"> </w:t>
-      </w:r>
-    </w:p>
-    <w:p>
-      <w:pPr>
-        <w:rPr>
-          <w:rFonts w:ascii="Times New Roman" w:eastAsia="Times New Roman" w:hAnsi="Times New Roman" w:cs="Times New Roman"/>
-          <w:b/>
-          <w:sz w:val="24"/>
-          <w:szCs w:val="24"/>
-          <w:lang w:val="ro-RO"/>
-        </w:rPr>
-      </w:pPr>
-      <w:r>
-        <w:rPr>
-          <w:rFonts w:ascii="Times New Roman" w:eastAsia="Times New Roman" w:hAnsi="Times New Roman" w:cs="Times New Roman"/>
-          <w:b/>
-          <w:sz w:val="24"/>
-          <w:szCs w:val="24"/>
-          <w:lang w:val="ro-RO"/>
-        </w:rPr>
-        <w:t>Serverul primește o adresa de email și o parola și verifica dacă acestea sunt asociate unui utilizator existent. În cazul în care sunt returnează numele și prenumele utilizatorului.</w:t>
+        <w:t xml:space="preserve">.php </w:t>
+      </w:r>
+    </w:p>
+    <w:p>
+      <w:pPr>
+        <w:rPr>
+          <w:rFonts w:ascii="Times New Roman" w:eastAsia="Times New Roman" w:hAnsi="Times New Roman" w:cs="Times New Roman"/>
+          <w:b/>
+          <w:sz w:val="24"/>
+          <w:szCs w:val="24"/>
+          <w:lang w:val="ro-RO"/>
+        </w:rPr>
+      </w:pPr>
+      <w:r>
+        <w:rPr>
+          <w:rFonts w:ascii="Times New Roman" w:eastAsia="Times New Roman" w:hAnsi="Times New Roman" w:cs="Times New Roman"/>
+          <w:b/>
+          <w:sz w:val="24"/>
+          <w:szCs w:val="24"/>
+          <w:lang w:val="ro-RO"/>
+        </w:rPr>
+        <w:t>Serverul primeste codul unui utilizator, codul unui animal care apartine utilizatorului si un tip de cerere. Daca animalul nu are deja atasata o cerere din partea utilizatorului creeaza o cerere de tipul trimis.</w:t>
       </w:r>
     </w:p>
     <w:p>
@@ -4543,7 +3279,6 @@
           <w:lang w:val="ro-RO"/>
         </w:rPr>
       </w:pPr>
-      <w:proofErr w:type="spellStart"/>
       <w:r>
         <w:rPr>
           <w:rFonts w:ascii="Times New Roman" w:eastAsia="Times New Roman" w:hAnsi="Times New Roman" w:cs="Times New Roman"/>
@@ -4555,7 +3290,6 @@
         </w:rPr>
         <w:t>security_code</w:t>
       </w:r>
-      <w:proofErr w:type="spellEnd"/>
       <w:r>
         <w:rPr>
           <w:rFonts w:ascii="Times New Roman" w:eastAsia="Times New Roman" w:hAnsi="Times New Roman" w:cs="Times New Roman"/>
@@ -4668,7 +3402,6 @@
           <w:lang w:val="ro-RO"/>
         </w:rPr>
       </w:pPr>
-      <w:proofErr w:type="spellStart"/>
       <w:r>
         <w:rPr>
           <w:rFonts w:ascii="Times New Roman" w:eastAsia="Times New Roman" w:hAnsi="Times New Roman" w:cs="Times New Roman"/>
@@ -4678,19 +3411,7 @@
           <w:szCs w:val="24"/>
           <w:lang w:val="ro-RO"/>
         </w:rPr>
-        <w:t>request_type</w:t>
-      </w:r>
-      <w:proofErr w:type="spellEnd"/>
-      <w:r>
-        <w:rPr>
-          <w:rFonts w:ascii="Times New Roman" w:eastAsia="Times New Roman" w:hAnsi="Times New Roman" w:cs="Times New Roman"/>
-          <w:i/>
-          <w:iCs/>
-          <w:sz w:val="24"/>
-          <w:szCs w:val="24"/>
-          <w:lang w:val="ro-RO"/>
-        </w:rPr>
-        <w:t xml:space="preserve"> – </w:t>
+        <w:t xml:space="preserve">request_type – </w:t>
       </w:r>
       <w:r>
         <w:rPr>
@@ -4731,25 +3452,14 @@
           <w:lang w:val="ro-RO"/>
         </w:rPr>
       </w:pPr>
-      <w:proofErr w:type="spellStart"/>
-      <w:r>
-        <w:rPr>
-          <w:rFonts w:ascii="Times New Roman" w:eastAsia="Times New Roman" w:hAnsi="Times New Roman" w:cs="Times New Roman"/>
-          <w:sz w:val="24"/>
-          <w:szCs w:val="24"/>
-          <w:lang w:val="ro-RO"/>
-        </w:rPr>
-        <w:t>Raspuns</w:t>
-      </w:r>
-      <w:proofErr w:type="spellEnd"/>
-      <w:r>
-        <w:rPr>
-          <w:rFonts w:ascii="Times New Roman" w:eastAsia="Times New Roman" w:hAnsi="Times New Roman" w:cs="Times New Roman"/>
-          <w:sz w:val="24"/>
-          <w:szCs w:val="24"/>
-          <w:lang w:val="ro-RO"/>
-        </w:rPr>
-        <w:t>:</w:t>
+      <w:r>
+        <w:rPr>
+          <w:rFonts w:ascii="Times New Roman" w:eastAsia="Times New Roman" w:hAnsi="Times New Roman" w:cs="Times New Roman"/>
+          <w:sz w:val="24"/>
+          <w:szCs w:val="24"/>
+          <w:lang w:val="ro-RO"/>
+        </w:rPr>
+        <w:t>Raspuns:</w:t>
       </w:r>
     </w:p>
     <w:p>
@@ -4871,25 +3581,14 @@
         </w:rPr>
         <w:t>(</w:t>
       </w:r>
-      <w:proofErr w:type="spellStart"/>
-      <w:r>
-        <w:rPr>
-          <w:rFonts w:ascii="Times New Roman" w:eastAsia="Times New Roman" w:hAnsi="Times New Roman" w:cs="Times New Roman"/>
-          <w:sz w:val="24"/>
-          <w:szCs w:val="24"/>
-          <w:lang w:val="ro-RO"/>
-        </w:rPr>
-        <w:t>Greseala</w:t>
-      </w:r>
-      <w:proofErr w:type="spellEnd"/>
-      <w:r>
-        <w:rPr>
-          <w:rFonts w:ascii="Times New Roman" w:eastAsia="Times New Roman" w:hAnsi="Times New Roman" w:cs="Times New Roman"/>
-          <w:sz w:val="24"/>
-          <w:szCs w:val="24"/>
-          <w:lang w:val="ro-RO"/>
-        </w:rPr>
-        <w:t xml:space="preserve"> a utilizatorului</w:t>
+      <w:r>
+        <w:rPr>
+          <w:rFonts w:ascii="Times New Roman" w:eastAsia="Times New Roman" w:hAnsi="Times New Roman" w:cs="Times New Roman"/>
+          <w:sz w:val="24"/>
+          <w:szCs w:val="24"/>
+          <w:lang w:val="ro-RO"/>
+        </w:rPr>
+        <w:t>Greseala a utilizatorului</w:t>
       </w:r>
       <w:r>
         <w:rPr>
@@ -4943,34 +3642,526 @@
       <w:pPr>
         <w:rPr>
           <w:rFonts w:ascii="Times New Roman" w:eastAsia="Times New Roman" w:hAnsi="Times New Roman" w:cs="Times New Roman"/>
+          <w:i/>
+          <w:sz w:val="24"/>
+          <w:szCs w:val="24"/>
+          <w:lang w:val="ro-RO"/>
+        </w:rPr>
+      </w:pPr>
+      <w:r>
+        <w:rPr>
+          <w:rFonts w:ascii="Times New Roman" w:eastAsia="Times New Roman" w:hAnsi="Times New Roman" w:cs="Times New Roman"/>
+          <w:i/>
+          <w:sz w:val="24"/>
+          <w:szCs w:val="24"/>
+          <w:lang w:val="ro-RO"/>
+        </w:rPr>
+        <w:br w:type="page"/>
+      </w:r>
+    </w:p>
+    <w:p>
+      <w:pPr>
+        <w:ind w:left="1440"/>
+        <w:rPr>
+          <w:rFonts w:ascii="Times New Roman" w:eastAsia="Times New Roman" w:hAnsi="Times New Roman" w:cs="Times New Roman"/>
+          <w:b/>
+          <w:sz w:val="24"/>
+          <w:szCs w:val="24"/>
+          <w:lang w:val="ro-RO"/>
+        </w:rPr>
+      </w:pPr>
+    </w:p>
+    <w:p>
+      <w:pPr>
+        <w:pStyle w:val="ListParagraph"/>
+        <w:numPr>
+          <w:ilvl w:val="0"/>
+          <w:numId w:val="30"/>
+        </w:numPr>
+        <w:rPr>
+          <w:rFonts w:ascii="Times New Roman" w:eastAsia="Times New Roman" w:hAnsi="Times New Roman" w:cs="Times New Roman"/>
+          <w:i/>
+          <w:sz w:val="24"/>
+          <w:szCs w:val="24"/>
+          <w:lang w:val="ro-RO"/>
+        </w:rPr>
+      </w:pPr>
+      <w:r>
+        <w:rPr>
+          <w:rFonts w:ascii="Times New Roman" w:eastAsia="Times New Roman" w:hAnsi="Times New Roman" w:cs="Times New Roman"/>
+          <w:b/>
+          <w:sz w:val="24"/>
+          <w:szCs w:val="24"/>
+          <w:lang w:val="ro-RO"/>
+        </w:rPr>
+        <w:t>sendemail</w:t>
+      </w:r>
+      <w:r>
+        <w:rPr>
+          <w:rFonts w:ascii="Times New Roman" w:eastAsia="Times New Roman" w:hAnsi="Times New Roman" w:cs="Times New Roman"/>
+          <w:b/>
+          <w:sz w:val="24"/>
+          <w:szCs w:val="24"/>
+          <w:lang w:val="ro-RO"/>
+        </w:rPr>
+        <w:t xml:space="preserve">.php </w:t>
+      </w:r>
+    </w:p>
+    <w:p>
+      <w:pPr>
+        <w:rPr>
+          <w:rFonts w:ascii="Times New Roman" w:eastAsia="Times New Roman" w:hAnsi="Times New Roman" w:cs="Times New Roman"/>
+          <w:b/>
+          <w:sz w:val="24"/>
+          <w:szCs w:val="24"/>
+          <w:lang w:val="ro-RO"/>
+        </w:rPr>
+      </w:pPr>
+      <w:r>
+        <w:rPr>
+          <w:rFonts w:ascii="Times New Roman" w:eastAsia="Times New Roman" w:hAnsi="Times New Roman" w:cs="Times New Roman"/>
+          <w:b/>
+          <w:sz w:val="24"/>
+          <w:szCs w:val="24"/>
+          <w:lang w:val="ro-RO"/>
+        </w:rPr>
+        <w:t>Serverul primeste o adresa de email, un subiect si un mesaj si trimite catre noi un email din partea utilizatorului</w:t>
+      </w:r>
+      <w:r>
+        <w:rPr>
+          <w:rFonts w:ascii="Times New Roman" w:eastAsia="Times New Roman" w:hAnsi="Times New Roman" w:cs="Times New Roman"/>
+          <w:b/>
+          <w:sz w:val="24"/>
+          <w:szCs w:val="24"/>
+          <w:lang w:val="ro-RO"/>
+        </w:rPr>
+        <w:t>.</w:t>
+      </w:r>
+    </w:p>
+    <w:p>
+      <w:pPr>
+        <w:rPr>
+          <w:rFonts w:ascii="Times New Roman" w:eastAsia="Times New Roman" w:hAnsi="Times New Roman" w:cs="Times New Roman"/>
+          <w:sz w:val="24"/>
+          <w:szCs w:val="24"/>
+          <w:lang w:val="ro-RO"/>
+        </w:rPr>
+      </w:pPr>
+      <w:r>
+        <w:rPr>
+          <w:rFonts w:ascii="Times New Roman" w:eastAsia="Times New Roman" w:hAnsi="Times New Roman" w:cs="Times New Roman"/>
+          <w:sz w:val="24"/>
+          <w:szCs w:val="24"/>
+          <w:lang w:val="ro-RO"/>
+        </w:rPr>
+        <w:t>Parametrii:</w:t>
+      </w:r>
+    </w:p>
+    <w:p>
+      <w:pPr>
+        <w:numPr>
+          <w:ilvl w:val="0"/>
+          <w:numId w:val="31"/>
+        </w:numPr>
+        <w:rPr>
+          <w:rFonts w:ascii="Times New Roman" w:eastAsia="Times New Roman" w:hAnsi="Times New Roman" w:cs="Times New Roman"/>
+          <w:sz w:val="24"/>
+          <w:szCs w:val="24"/>
+          <w:lang w:val="ro-RO"/>
+        </w:rPr>
+      </w:pPr>
+      <w:r>
+        <w:rPr>
+          <w:rFonts w:ascii="Times New Roman" w:eastAsia="Times New Roman" w:hAnsi="Times New Roman" w:cs="Times New Roman"/>
+          <w:i/>
           <w:iCs/>
           <w:sz w:val="24"/>
           <w:szCs w:val="24"/>
           <w:lang w:val="ro-RO"/>
         </w:rPr>
-      </w:pPr>
-    </w:p>
-    <w:p>
-      <w:pPr>
-        <w:tabs>
-          <w:tab w:val="left" w:pos="6888"/>
-        </w:tabs>
-        <w:rPr>
-          <w:rFonts w:ascii="Times New Roman" w:eastAsia="Times New Roman" w:hAnsi="Times New Roman" w:cs="Times New Roman"/>
-          <w:sz w:val="24"/>
-          <w:szCs w:val="24"/>
-          <w:lang w:val="ro-RO"/>
-        </w:rPr>
-      </w:pPr>
-      <w:r>
-        <w:rPr>
-          <w:rFonts w:ascii="Times New Roman" w:eastAsia="Times New Roman" w:hAnsi="Times New Roman" w:cs="Times New Roman"/>
-          <w:sz w:val="24"/>
-          <w:szCs w:val="24"/>
-          <w:lang w:val="ro-RO"/>
-        </w:rPr>
-        <w:tab/>
-      </w:r>
+        <w:t>security_code</w:t>
+      </w:r>
+      <w:r>
+        <w:rPr>
+          <w:rFonts w:ascii="Times New Roman" w:eastAsia="Times New Roman" w:hAnsi="Times New Roman" w:cs="Times New Roman"/>
+          <w:sz w:val="24"/>
+          <w:szCs w:val="24"/>
+          <w:lang w:val="ro-RO"/>
+        </w:rPr>
+        <w:t xml:space="preserve"> – 8981ASDGHJ22123 </w:t>
+      </w:r>
+      <w:r>
+        <w:rPr>
+          <w:rFonts w:ascii="Times New Roman" w:eastAsia="Times New Roman" w:hAnsi="Times New Roman" w:cs="Times New Roman"/>
+          <w:b/>
+          <w:bCs/>
+          <w:sz w:val="24"/>
+          <w:szCs w:val="24"/>
+          <w:lang w:val="ro-RO"/>
+        </w:rPr>
+        <w:t>(Doar pentru Android)</w:t>
+      </w:r>
+    </w:p>
+    <w:p>
+      <w:pPr>
+        <w:numPr>
+          <w:ilvl w:val="0"/>
+          <w:numId w:val="31"/>
+        </w:numPr>
+        <w:rPr>
+          <w:rFonts w:ascii="Times New Roman" w:eastAsia="Times New Roman" w:hAnsi="Times New Roman" w:cs="Times New Roman"/>
+          <w:sz w:val="24"/>
+          <w:szCs w:val="24"/>
+          <w:lang w:val="ro-RO"/>
+        </w:rPr>
+      </w:pPr>
+      <w:r>
+        <w:rPr>
+          <w:rFonts w:ascii="Times New Roman" w:eastAsia="Times New Roman" w:hAnsi="Times New Roman" w:cs="Times New Roman"/>
+          <w:i/>
+          <w:sz w:val="24"/>
+          <w:szCs w:val="24"/>
+          <w:lang w:val="ro-RO"/>
+        </w:rPr>
+        <w:t>email -</w:t>
+      </w:r>
+      <w:r>
+        <w:rPr>
+          <w:rFonts w:ascii="Times New Roman" w:eastAsia="Times New Roman" w:hAnsi="Times New Roman" w:cs="Times New Roman"/>
+          <w:i/>
+          <w:sz w:val="24"/>
+          <w:szCs w:val="24"/>
+          <w:lang w:val="ro-RO"/>
+        </w:rPr>
+        <w:t xml:space="preserve"> </w:t>
+      </w:r>
+      <w:r>
+        <w:rPr>
+          <w:rFonts w:ascii="Times New Roman" w:eastAsia="Times New Roman" w:hAnsi="Times New Roman" w:cs="Times New Roman"/>
+          <w:sz w:val="24"/>
+          <w:szCs w:val="24"/>
+          <w:lang w:val="ro-RO"/>
+        </w:rPr>
+        <w:t>Emailul utilizatorului</w:t>
+      </w:r>
+    </w:p>
+    <w:p>
+      <w:pPr>
+        <w:numPr>
+          <w:ilvl w:val="0"/>
+          <w:numId w:val="31"/>
+        </w:numPr>
+        <w:rPr>
+          <w:rFonts w:ascii="Times New Roman" w:eastAsia="Times New Roman" w:hAnsi="Times New Roman" w:cs="Times New Roman"/>
+          <w:sz w:val="24"/>
+          <w:szCs w:val="24"/>
+          <w:lang w:val="ro-RO"/>
+        </w:rPr>
+      </w:pPr>
+      <w:r>
+        <w:rPr>
+          <w:rFonts w:ascii="Times New Roman" w:eastAsia="Times New Roman" w:hAnsi="Times New Roman" w:cs="Times New Roman"/>
+          <w:i/>
+          <w:iCs/>
+          <w:sz w:val="24"/>
+          <w:szCs w:val="24"/>
+          <w:lang w:val="ro-RO"/>
+        </w:rPr>
+        <w:t>subject</w:t>
+      </w:r>
+      <w:r>
+        <w:rPr>
+          <w:rFonts w:ascii="Times New Roman" w:eastAsia="Times New Roman" w:hAnsi="Times New Roman" w:cs="Times New Roman"/>
+          <w:sz w:val="24"/>
+          <w:szCs w:val="24"/>
+          <w:lang w:val="ro-RO"/>
+        </w:rPr>
+        <w:t xml:space="preserve"> – </w:t>
+      </w:r>
+      <w:r>
+        <w:rPr>
+          <w:rFonts w:ascii="Times New Roman" w:eastAsia="Times New Roman" w:hAnsi="Times New Roman" w:cs="Times New Roman"/>
+          <w:sz w:val="24"/>
+          <w:szCs w:val="24"/>
+          <w:lang w:val="ro-RO"/>
+        </w:rPr>
+        <w:t>Subiectul emailului</w:t>
+      </w:r>
+    </w:p>
+    <w:p>
+      <w:pPr>
+        <w:numPr>
+          <w:ilvl w:val="0"/>
+          <w:numId w:val="31"/>
+        </w:numPr>
+        <w:rPr>
+          <w:rFonts w:ascii="Times New Roman" w:eastAsia="Times New Roman" w:hAnsi="Times New Roman" w:cs="Times New Roman"/>
+          <w:sz w:val="24"/>
+          <w:szCs w:val="24"/>
+          <w:lang w:val="ro-RO"/>
+        </w:rPr>
+      </w:pPr>
+      <w:r>
+        <w:rPr>
+          <w:rFonts w:ascii="Times New Roman" w:eastAsia="Times New Roman" w:hAnsi="Times New Roman" w:cs="Times New Roman"/>
+          <w:i/>
+          <w:iCs/>
+          <w:sz w:val="24"/>
+          <w:szCs w:val="24"/>
+          <w:lang w:val="ro-RO"/>
+        </w:rPr>
+        <w:t>body</w:t>
+      </w:r>
+      <w:r>
+        <w:rPr>
+          <w:rFonts w:ascii="Times New Roman" w:eastAsia="Times New Roman" w:hAnsi="Times New Roman" w:cs="Times New Roman"/>
+          <w:i/>
+          <w:iCs/>
+          <w:sz w:val="24"/>
+          <w:szCs w:val="24"/>
+          <w:lang w:val="ro-RO"/>
+        </w:rPr>
+        <w:t xml:space="preserve"> – </w:t>
+      </w:r>
+      <w:r>
+        <w:rPr>
+          <w:rFonts w:ascii="Times New Roman" w:eastAsia="Times New Roman" w:hAnsi="Times New Roman" w:cs="Times New Roman"/>
+          <w:sz w:val="24"/>
+          <w:szCs w:val="24"/>
+          <w:lang w:val="ro-RO"/>
+        </w:rPr>
+        <w:t>Mesajul emailului</w:t>
+      </w:r>
+    </w:p>
+    <w:p>
+      <w:pPr>
+        <w:rPr>
+          <w:rFonts w:ascii="Times New Roman" w:eastAsia="Times New Roman" w:hAnsi="Times New Roman" w:cs="Times New Roman"/>
+          <w:sz w:val="24"/>
+          <w:szCs w:val="24"/>
+          <w:lang w:val="ro-RO"/>
+        </w:rPr>
+      </w:pPr>
+      <w:r>
+        <w:rPr>
+          <w:rFonts w:ascii="Times New Roman" w:eastAsia="Times New Roman" w:hAnsi="Times New Roman" w:cs="Times New Roman"/>
+          <w:sz w:val="24"/>
+          <w:szCs w:val="24"/>
+          <w:lang w:val="ro-RO"/>
+        </w:rPr>
+        <w:t>Raspuns:</w:t>
+      </w:r>
+    </w:p>
+    <w:p>
+      <w:pPr>
+        <w:numPr>
+          <w:ilvl w:val="0"/>
+          <w:numId w:val="32"/>
+        </w:numPr>
+        <w:rPr>
+          <w:rFonts w:ascii="Times New Roman" w:eastAsia="Times New Roman" w:hAnsi="Times New Roman" w:cs="Times New Roman"/>
+          <w:i/>
+          <w:sz w:val="24"/>
+          <w:szCs w:val="24"/>
+          <w:lang w:val="ro-RO"/>
+        </w:rPr>
+      </w:pPr>
+      <w:r>
+        <w:rPr>
+          <w:rFonts w:ascii="Times New Roman" w:eastAsia="Times New Roman" w:hAnsi="Times New Roman" w:cs="Times New Roman"/>
+          <w:i/>
+          <w:sz w:val="24"/>
+          <w:szCs w:val="24"/>
+          <w:lang w:val="ro-RO"/>
+        </w:rPr>
+        <w:t>status</w:t>
+      </w:r>
+      <w:r>
+        <w:rPr>
+          <w:rFonts w:ascii="Times New Roman" w:eastAsia="Times New Roman" w:hAnsi="Times New Roman" w:cs="Times New Roman"/>
+          <w:i/>
+          <w:sz w:val="24"/>
+          <w:szCs w:val="24"/>
+          <w:lang w:val="ro-RO"/>
+        </w:rPr>
+        <w:t>:</w:t>
+      </w:r>
+      <w:r>
+        <w:rPr>
+          <w:rFonts w:ascii="Times New Roman" w:eastAsia="Times New Roman" w:hAnsi="Times New Roman" w:cs="Times New Roman"/>
+          <w:sz w:val="24"/>
+          <w:szCs w:val="24"/>
+          <w:lang w:val="ro-RO"/>
+        </w:rPr>
+        <w:t xml:space="preserve"> </w:t>
+      </w:r>
+      <w:r>
+        <w:rPr>
+          <w:rFonts w:ascii="Times New Roman" w:eastAsia="Times New Roman" w:hAnsi="Times New Roman" w:cs="Times New Roman"/>
+          <w:b/>
+          <w:sz w:val="24"/>
+          <w:szCs w:val="24"/>
+          <w:lang w:val="ro-RO"/>
+        </w:rPr>
+        <w:t>1</w:t>
+      </w:r>
+      <w:r>
+        <w:rPr>
+          <w:rFonts w:ascii="Times New Roman" w:eastAsia="Times New Roman" w:hAnsi="Times New Roman" w:cs="Times New Roman"/>
+          <w:b/>
+          <w:sz w:val="24"/>
+          <w:szCs w:val="24"/>
+          <w:lang w:val="ro-RO"/>
+        </w:rPr>
+        <w:t xml:space="preserve"> </w:t>
+      </w:r>
+      <w:r>
+        <w:rPr>
+          <w:rFonts w:ascii="Times New Roman" w:eastAsia="Times New Roman" w:hAnsi="Times New Roman" w:cs="Times New Roman"/>
+          <w:sz w:val="24"/>
+          <w:szCs w:val="24"/>
+          <w:lang w:val="ro-RO"/>
+        </w:rPr>
+        <w:t>(</w:t>
+      </w:r>
+      <w:r>
+        <w:rPr>
+          <w:rFonts w:ascii="Times New Roman" w:eastAsia="Times New Roman" w:hAnsi="Times New Roman" w:cs="Times New Roman"/>
+          <w:sz w:val="24"/>
+          <w:szCs w:val="24"/>
+          <w:lang w:val="ro-RO"/>
+        </w:rPr>
+        <w:t>Succes</w:t>
+      </w:r>
+      <w:r>
+        <w:rPr>
+          <w:rFonts w:ascii="Times New Roman" w:eastAsia="Times New Roman" w:hAnsi="Times New Roman" w:cs="Times New Roman"/>
+          <w:sz w:val="24"/>
+          <w:szCs w:val="24"/>
+          <w:lang w:val="ro-RO"/>
+        </w:rPr>
+        <w:t xml:space="preserve">); </w:t>
+      </w:r>
+      <w:r>
+        <w:rPr>
+          <w:rFonts w:ascii="Times New Roman" w:eastAsia="Times New Roman" w:hAnsi="Times New Roman" w:cs="Times New Roman"/>
+          <w:b/>
+          <w:sz w:val="24"/>
+          <w:szCs w:val="24"/>
+          <w:lang w:val="ro-RO"/>
+        </w:rPr>
+        <w:t>0</w:t>
+      </w:r>
+      <w:r>
+        <w:rPr>
+          <w:rFonts w:ascii="Times New Roman" w:eastAsia="Times New Roman" w:hAnsi="Times New Roman" w:cs="Times New Roman"/>
+          <w:b/>
+          <w:sz w:val="24"/>
+          <w:szCs w:val="24"/>
+          <w:lang w:val="ro-RO"/>
+        </w:rPr>
+        <w:t xml:space="preserve"> </w:t>
+      </w:r>
+      <w:r>
+        <w:rPr>
+          <w:rFonts w:ascii="Times New Roman" w:eastAsia="Times New Roman" w:hAnsi="Times New Roman" w:cs="Times New Roman"/>
+          <w:sz w:val="24"/>
+          <w:szCs w:val="24"/>
+          <w:lang w:val="ro-RO"/>
+        </w:rPr>
+        <w:t>(</w:t>
+      </w:r>
+      <w:r>
+        <w:rPr>
+          <w:rFonts w:ascii="Times New Roman" w:eastAsia="Times New Roman" w:hAnsi="Times New Roman" w:cs="Times New Roman"/>
+          <w:sz w:val="24"/>
+          <w:szCs w:val="24"/>
+          <w:lang w:val="ro-RO"/>
+        </w:rPr>
+        <w:t>parametrii lipsa</w:t>
+      </w:r>
+      <w:r>
+        <w:rPr>
+          <w:rFonts w:ascii="Times New Roman" w:eastAsia="Times New Roman" w:hAnsi="Times New Roman" w:cs="Times New Roman"/>
+          <w:sz w:val="24"/>
+          <w:szCs w:val="24"/>
+          <w:lang w:val="ro-RO"/>
+        </w:rPr>
+        <w:t>)</w:t>
+      </w:r>
+      <w:r>
+        <w:rPr>
+          <w:rFonts w:ascii="Times New Roman" w:eastAsia="Times New Roman" w:hAnsi="Times New Roman" w:cs="Times New Roman"/>
+          <w:sz w:val="24"/>
+          <w:szCs w:val="24"/>
+          <w:lang w:val="ro-RO"/>
+        </w:rPr>
+        <w:t xml:space="preserve">; </w:t>
+      </w:r>
+      <w:r>
+        <w:rPr>
+          <w:rFonts w:ascii="Times New Roman" w:eastAsia="Times New Roman" w:hAnsi="Times New Roman" w:cs="Times New Roman"/>
+          <w:b/>
+          <w:bCs/>
+          <w:sz w:val="24"/>
+          <w:szCs w:val="24"/>
+          <w:lang w:val="ro-RO"/>
+        </w:rPr>
+        <w:t>-1</w:t>
+      </w:r>
+      <w:r>
+        <w:rPr>
+          <w:rFonts w:ascii="Times New Roman" w:eastAsia="Times New Roman" w:hAnsi="Times New Roman" w:cs="Times New Roman"/>
+          <w:sz w:val="24"/>
+          <w:szCs w:val="24"/>
+          <w:lang w:val="ro-RO"/>
+        </w:rPr>
+        <w:t xml:space="preserve"> (Eroare server)</w:t>
+      </w:r>
+      <w:r>
+        <w:rPr>
+          <w:rFonts w:ascii="Times New Roman" w:eastAsia="Times New Roman" w:hAnsi="Times New Roman" w:cs="Times New Roman"/>
+          <w:sz w:val="24"/>
+          <w:szCs w:val="24"/>
+          <w:lang w:val="ro-RO"/>
+        </w:rPr>
+        <w:t xml:space="preserve"> </w:t>
+      </w:r>
+    </w:p>
+    <w:p>
+      <w:pPr>
+        <w:rPr>
+          <w:rFonts w:ascii="Times New Roman" w:eastAsia="Times New Roman" w:hAnsi="Times New Roman" w:cs="Times New Roman"/>
+          <w:b/>
+          <w:bCs/>
+          <w:sz w:val="24"/>
+          <w:szCs w:val="24"/>
+          <w:lang w:val="ro-RO"/>
+        </w:rPr>
+      </w:pPr>
+      <w:r>
+        <w:rPr>
+          <w:rFonts w:ascii="Times New Roman" w:eastAsia="Times New Roman" w:hAnsi="Times New Roman" w:cs="Times New Roman"/>
+          <w:b/>
+          <w:bCs/>
+          <w:sz w:val="24"/>
+          <w:szCs w:val="24"/>
+          <w:lang w:val="ro-RO"/>
+        </w:rPr>
+        <w:br w:type="page"/>
+      </w:r>
+    </w:p>
+    <w:p>
+      <w:pPr>
+        <w:rPr>
+          <w:rFonts w:ascii="Times New Roman" w:eastAsia="Times New Roman" w:hAnsi="Times New Roman" w:cs="Times New Roman"/>
+          <w:b/>
+          <w:bCs/>
+          <w:sz w:val="24"/>
+          <w:szCs w:val="24"/>
+          <w:lang w:val="ro-RO"/>
+        </w:rPr>
+      </w:pPr>
     </w:p>
     <w:p>
       <w:pPr>
@@ -4985,22 +4176,12 @@
       <w:r>
         <w:rPr>
           <w:rFonts w:ascii="Times New Roman" w:eastAsia="Times New Roman" w:hAnsi="Times New Roman" w:cs="Times New Roman"/>
-          <w:sz w:val="24"/>
-          <w:szCs w:val="24"/>
-          <w:lang w:val="ro-RO"/>
-        </w:rPr>
-        <w:br w:type="page"/>
-      </w:r>
-      <w:r>
-        <w:rPr>
-          <w:rFonts w:ascii="Times New Roman" w:eastAsia="Times New Roman" w:hAnsi="Times New Roman" w:cs="Times New Roman"/>
           <w:b/>
           <w:bCs/>
           <w:sz w:val="24"/>
           <w:szCs w:val="24"/>
           <w:lang w:val="ro-RO"/>
         </w:rPr>
-        <w:lastRenderedPageBreak/>
         <w:t>--------------------Ce e sub aceasta linie e in curs de implementare!!-------------------</w:t>
       </w:r>
     </w:p>
@@ -5038,7 +4219,6 @@
           <w:lang w:val="ro-RO"/>
         </w:rPr>
       </w:pPr>
-      <w:proofErr w:type="spellStart"/>
       <w:r>
         <w:rPr>
           <w:rFonts w:ascii="Times New Roman" w:eastAsia="Times New Roman" w:hAnsi="Times New Roman" w:cs="Times New Roman"/>
@@ -5049,7 +4229,6 @@
         </w:rPr>
         <w:t>ping.php</w:t>
       </w:r>
-      <w:proofErr w:type="spellEnd"/>
     </w:p>
     <w:p>
       <w:pPr>
@@ -5113,27 +4292,15 @@
         </w:rPr>
         <w:t xml:space="preserve"> </w:t>
       </w:r>
-      <w:proofErr w:type="spellStart"/>
-      <w:r>
-        <w:rPr>
-          <w:rFonts w:ascii="Times New Roman" w:eastAsia="Times New Roman" w:hAnsi="Times New Roman" w:cs="Times New Roman"/>
-          <w:i/>
-          <w:sz w:val="24"/>
-          <w:szCs w:val="24"/>
-          <w:lang w:val="ro-RO"/>
-        </w:rPr>
-        <w:t>security</w:t>
-      </w:r>
-      <w:proofErr w:type="spellEnd"/>
-      <w:r>
-        <w:rPr>
-          <w:rFonts w:ascii="Times New Roman" w:eastAsia="Times New Roman" w:hAnsi="Times New Roman" w:cs="Times New Roman"/>
-          <w:i/>
-          <w:sz w:val="24"/>
-          <w:szCs w:val="24"/>
-          <w:lang w:val="ro-RO"/>
-        </w:rPr>
-        <w:t xml:space="preserve">-code - </w:t>
+      <w:r>
+        <w:rPr>
+          <w:rFonts w:ascii="Times New Roman" w:eastAsia="Times New Roman" w:hAnsi="Times New Roman" w:cs="Times New Roman"/>
+          <w:i/>
+          <w:sz w:val="24"/>
+          <w:szCs w:val="24"/>
+          <w:lang w:val="ro-RO"/>
+        </w:rPr>
+        <w:t xml:space="preserve">security-code - </w:t>
       </w:r>
       <w:r>
         <w:rPr>
@@ -5165,25 +4332,14 @@
           <w:lang w:val="ro-RO"/>
         </w:rPr>
       </w:pPr>
-      <w:proofErr w:type="spellStart"/>
-      <w:r>
-        <w:rPr>
-          <w:rFonts w:ascii="Times New Roman" w:eastAsia="Times New Roman" w:hAnsi="Times New Roman" w:cs="Times New Roman"/>
-          <w:sz w:val="24"/>
-          <w:szCs w:val="24"/>
-          <w:lang w:val="ro-RO"/>
-        </w:rPr>
-        <w:t>Raspuns</w:t>
-      </w:r>
-      <w:proofErr w:type="spellEnd"/>
-      <w:r>
-        <w:rPr>
-          <w:rFonts w:ascii="Times New Roman" w:eastAsia="Times New Roman" w:hAnsi="Times New Roman" w:cs="Times New Roman"/>
-          <w:sz w:val="24"/>
-          <w:szCs w:val="24"/>
-          <w:lang w:val="ro-RO"/>
-        </w:rPr>
-        <w:t>:</w:t>
+      <w:r>
+        <w:rPr>
+          <w:rFonts w:ascii="Times New Roman" w:eastAsia="Times New Roman" w:hAnsi="Times New Roman" w:cs="Times New Roman"/>
+          <w:sz w:val="24"/>
+          <w:szCs w:val="24"/>
+          <w:lang w:val="ro-RO"/>
+        </w:rPr>
+        <w:t>Raspuns:</w:t>
       </w:r>
     </w:p>
     <w:p>
@@ -5245,47 +4401,7 @@
           <w:szCs w:val="24"/>
           <w:lang w:val="ro-RO"/>
         </w:rPr>
-        <w:t xml:space="preserve"> (</w:t>
-      </w:r>
-      <w:proofErr w:type="spellStart"/>
-      <w:r>
-        <w:rPr>
-          <w:rFonts w:ascii="Times New Roman" w:eastAsia="Times New Roman" w:hAnsi="Times New Roman" w:cs="Times New Roman"/>
-          <w:sz w:val="24"/>
-          <w:szCs w:val="24"/>
-          <w:lang w:val="ro-RO"/>
-        </w:rPr>
-        <w:t>All</w:t>
-      </w:r>
-      <w:proofErr w:type="spellEnd"/>
-      <w:r>
-        <w:rPr>
-          <w:rFonts w:ascii="Times New Roman" w:eastAsia="Times New Roman" w:hAnsi="Times New Roman" w:cs="Times New Roman"/>
-          <w:sz w:val="24"/>
-          <w:szCs w:val="24"/>
-          <w:lang w:val="ro-RO"/>
-        </w:rPr>
-        <w:t xml:space="preserve"> </w:t>
-      </w:r>
-      <w:proofErr w:type="spellStart"/>
-      <w:r>
-        <w:rPr>
-          <w:rFonts w:ascii="Times New Roman" w:eastAsia="Times New Roman" w:hAnsi="Times New Roman" w:cs="Times New Roman"/>
-          <w:sz w:val="24"/>
-          <w:szCs w:val="24"/>
-          <w:lang w:val="ro-RO"/>
-        </w:rPr>
-        <w:t>good</w:t>
-      </w:r>
-      <w:proofErr w:type="spellEnd"/>
-      <w:r>
-        <w:rPr>
-          <w:rFonts w:ascii="Times New Roman" w:eastAsia="Times New Roman" w:hAnsi="Times New Roman" w:cs="Times New Roman"/>
-          <w:sz w:val="24"/>
-          <w:szCs w:val="24"/>
-          <w:lang w:val="ro-RO"/>
-        </w:rPr>
-        <w:t>)</w:t>
+        <w:t xml:space="preserve"> (All good)</w:t>
       </w:r>
     </w:p>
     <w:p>
@@ -5302,29 +4418,16 @@
           <w:lang w:val="ro-RO"/>
         </w:rPr>
       </w:pPr>
-      <w:proofErr w:type="spellStart"/>
-      <w:r>
-        <w:rPr>
-          <w:rFonts w:ascii="Times New Roman" w:eastAsia="Times New Roman" w:hAnsi="Times New Roman" w:cs="Times New Roman"/>
-          <w:i/>
-          <w:sz w:val="24"/>
-          <w:szCs w:val="24"/>
-          <w:lang w:val="ro-RO"/>
-        </w:rPr>
-        <w:t>maintenance</w:t>
-      </w:r>
-      <w:proofErr w:type="spellEnd"/>
-      <w:r>
-        <w:rPr>
-          <w:rFonts w:ascii="Times New Roman" w:eastAsia="Times New Roman" w:hAnsi="Times New Roman" w:cs="Times New Roman"/>
-          <w:i/>
-          <w:sz w:val="24"/>
-          <w:szCs w:val="24"/>
-          <w:lang w:val="ro-RO"/>
-        </w:rPr>
-        <w:t xml:space="preserve"> -- </w:t>
-      </w:r>
-      <w:proofErr w:type="spellStart"/>
+      <w:r>
+        <w:rPr>
+          <w:rFonts w:ascii="Times New Roman" w:eastAsia="Times New Roman" w:hAnsi="Times New Roman" w:cs="Times New Roman"/>
+          <w:i/>
+          <w:sz w:val="24"/>
+          <w:szCs w:val="24"/>
+          <w:lang w:val="ro-RO"/>
+        </w:rPr>
+        <w:t xml:space="preserve">maintenance -- </w:t>
+      </w:r>
       <w:r>
         <w:rPr>
           <w:rFonts w:ascii="Times New Roman" w:eastAsia="Times New Roman" w:hAnsi="Times New Roman" w:cs="Times New Roman"/>
@@ -5335,7 +4438,6 @@
         </w:rPr>
         <w:t>true</w:t>
       </w:r>
-      <w:proofErr w:type="spellEnd"/>
       <w:r>
         <w:rPr>
           <w:rFonts w:ascii="Times New Roman" w:eastAsia="Times New Roman" w:hAnsi="Times New Roman" w:cs="Times New Roman"/>
@@ -5390,7 +4492,6 @@
           <w:lang w:val="ro-RO"/>
         </w:rPr>
       </w:pPr>
-      <w:proofErr w:type="spellStart"/>
       <w:r>
         <w:rPr>
           <w:rFonts w:ascii="Times New Roman" w:eastAsia="Times New Roman" w:hAnsi="Times New Roman" w:cs="Times New Roman"/>
@@ -5401,7 +4502,6 @@
         </w:rPr>
         <w:t>resetpassword.php</w:t>
       </w:r>
-      <w:proofErr w:type="spellEnd"/>
     </w:p>
     <w:p>
       <w:pPr>
@@ -5465,27 +4565,15 @@
         </w:rPr>
         <w:t xml:space="preserve"> </w:t>
       </w:r>
-      <w:proofErr w:type="spellStart"/>
-      <w:r>
-        <w:rPr>
-          <w:rFonts w:ascii="Times New Roman" w:eastAsia="Times New Roman" w:hAnsi="Times New Roman" w:cs="Times New Roman"/>
-          <w:i/>
-          <w:sz w:val="24"/>
-          <w:szCs w:val="24"/>
-          <w:lang w:val="ro-RO"/>
-        </w:rPr>
-        <w:t>security</w:t>
-      </w:r>
-      <w:proofErr w:type="spellEnd"/>
-      <w:r>
-        <w:rPr>
-          <w:rFonts w:ascii="Times New Roman" w:eastAsia="Times New Roman" w:hAnsi="Times New Roman" w:cs="Times New Roman"/>
-          <w:i/>
-          <w:sz w:val="24"/>
-          <w:szCs w:val="24"/>
-          <w:lang w:val="ro-RO"/>
-        </w:rPr>
-        <w:t xml:space="preserve">-code - </w:t>
+      <w:r>
+        <w:rPr>
+          <w:rFonts w:ascii="Times New Roman" w:eastAsia="Times New Roman" w:hAnsi="Times New Roman" w:cs="Times New Roman"/>
+          <w:i/>
+          <w:sz w:val="24"/>
+          <w:szCs w:val="24"/>
+          <w:lang w:val="ro-RO"/>
+        </w:rPr>
+        <w:t xml:space="preserve">security-code - </w:t>
       </w:r>
       <w:r>
         <w:rPr>
@@ -5512,27 +4600,15 @@
           <w:lang w:val="ro-RO"/>
         </w:rPr>
       </w:pPr>
-      <w:proofErr w:type="spellStart"/>
-      <w:r>
-        <w:rPr>
-          <w:rFonts w:ascii="Times New Roman" w:eastAsia="Times New Roman" w:hAnsi="Times New Roman" w:cs="Times New Roman"/>
-          <w:i/>
-          <w:sz w:val="24"/>
-          <w:szCs w:val="24"/>
-          <w:lang w:val="ro-RO"/>
-        </w:rPr>
-        <w:t>user</w:t>
-      </w:r>
-      <w:proofErr w:type="spellEnd"/>
-      <w:r>
-        <w:rPr>
-          <w:rFonts w:ascii="Times New Roman" w:eastAsia="Times New Roman" w:hAnsi="Times New Roman" w:cs="Times New Roman"/>
-          <w:i/>
-          <w:sz w:val="24"/>
-          <w:szCs w:val="24"/>
-          <w:lang w:val="ro-RO"/>
-        </w:rPr>
-        <w:t xml:space="preserve">-email -- </w:t>
+      <w:r>
+        <w:rPr>
+          <w:rFonts w:ascii="Times New Roman" w:eastAsia="Times New Roman" w:hAnsi="Times New Roman" w:cs="Times New Roman"/>
+          <w:i/>
+          <w:sz w:val="24"/>
+          <w:szCs w:val="24"/>
+          <w:lang w:val="ro-RO"/>
+        </w:rPr>
+        <w:t xml:space="preserve">user-email -- </w:t>
       </w:r>
       <w:r>
         <w:rPr>
@@ -5563,25 +4639,14 @@
           <w:lang w:val="ro-RO"/>
         </w:rPr>
       </w:pPr>
-      <w:proofErr w:type="spellStart"/>
-      <w:r>
-        <w:rPr>
-          <w:rFonts w:ascii="Times New Roman" w:eastAsia="Times New Roman" w:hAnsi="Times New Roman" w:cs="Times New Roman"/>
-          <w:sz w:val="24"/>
-          <w:szCs w:val="24"/>
-          <w:lang w:val="ro-RO"/>
-        </w:rPr>
-        <w:t>Raspuns</w:t>
-      </w:r>
-      <w:proofErr w:type="spellEnd"/>
-      <w:r>
-        <w:rPr>
-          <w:rFonts w:ascii="Times New Roman" w:eastAsia="Times New Roman" w:hAnsi="Times New Roman" w:cs="Times New Roman"/>
-          <w:sz w:val="24"/>
-          <w:szCs w:val="24"/>
-          <w:lang w:val="ro-RO"/>
-        </w:rPr>
-        <w:t>:</w:t>
+      <w:r>
+        <w:rPr>
+          <w:rFonts w:ascii="Times New Roman" w:eastAsia="Times New Roman" w:hAnsi="Times New Roman" w:cs="Times New Roman"/>
+          <w:sz w:val="24"/>
+          <w:szCs w:val="24"/>
+          <w:lang w:val="ro-RO"/>
+        </w:rPr>
+        <w:t>Raspuns:</w:t>
       </w:r>
     </w:p>
     <w:p>
@@ -5643,47 +4708,7 @@
           <w:szCs w:val="24"/>
           <w:lang w:val="ro-RO"/>
         </w:rPr>
-        <w:t xml:space="preserve"> (</w:t>
-      </w:r>
-      <w:proofErr w:type="spellStart"/>
-      <w:r>
-        <w:rPr>
-          <w:rFonts w:ascii="Times New Roman" w:eastAsia="Times New Roman" w:hAnsi="Times New Roman" w:cs="Times New Roman"/>
-          <w:sz w:val="24"/>
-          <w:szCs w:val="24"/>
-          <w:lang w:val="ro-RO"/>
-        </w:rPr>
-        <w:t>All</w:t>
-      </w:r>
-      <w:proofErr w:type="spellEnd"/>
-      <w:r>
-        <w:rPr>
-          <w:rFonts w:ascii="Times New Roman" w:eastAsia="Times New Roman" w:hAnsi="Times New Roman" w:cs="Times New Roman"/>
-          <w:sz w:val="24"/>
-          <w:szCs w:val="24"/>
-          <w:lang w:val="ro-RO"/>
-        </w:rPr>
-        <w:t xml:space="preserve"> </w:t>
-      </w:r>
-      <w:proofErr w:type="spellStart"/>
-      <w:r>
-        <w:rPr>
-          <w:rFonts w:ascii="Times New Roman" w:eastAsia="Times New Roman" w:hAnsi="Times New Roman" w:cs="Times New Roman"/>
-          <w:sz w:val="24"/>
-          <w:szCs w:val="24"/>
-          <w:lang w:val="ro-RO"/>
-        </w:rPr>
-        <w:t>good</w:t>
-      </w:r>
-      <w:proofErr w:type="spellEnd"/>
-      <w:r>
-        <w:rPr>
-          <w:rFonts w:ascii="Times New Roman" w:eastAsia="Times New Roman" w:hAnsi="Times New Roman" w:cs="Times New Roman"/>
-          <w:sz w:val="24"/>
-          <w:szCs w:val="24"/>
-          <w:lang w:val="ro-RO"/>
-        </w:rPr>
-        <w:t>)</w:t>
+        <w:t xml:space="preserve"> (All good)</w:t>
       </w:r>
     </w:p>
     <w:p>
@@ -5700,49 +4725,25 @@
           <w:lang w:val="ro-RO"/>
         </w:rPr>
       </w:pPr>
-      <w:proofErr w:type="spellStart"/>
-      <w:r>
-        <w:rPr>
-          <w:rFonts w:ascii="Times New Roman" w:eastAsia="Times New Roman" w:hAnsi="Times New Roman" w:cs="Times New Roman"/>
-          <w:i/>
-          <w:sz w:val="24"/>
-          <w:szCs w:val="24"/>
-          <w:lang w:val="ro-RO"/>
-        </w:rPr>
-        <w:t>registered</w:t>
-      </w:r>
-      <w:proofErr w:type="spellEnd"/>
-      <w:r>
-        <w:rPr>
-          <w:rFonts w:ascii="Times New Roman" w:eastAsia="Times New Roman" w:hAnsi="Times New Roman" w:cs="Times New Roman"/>
-          <w:i/>
-          <w:sz w:val="24"/>
-          <w:szCs w:val="24"/>
-          <w:lang w:val="ro-RO"/>
-        </w:rPr>
-        <w:t xml:space="preserve">-email -- </w:t>
-      </w:r>
-      <w:proofErr w:type="spellStart"/>
-      <w:r>
-        <w:rPr>
-          <w:rFonts w:ascii="Times New Roman" w:eastAsia="Times New Roman" w:hAnsi="Times New Roman" w:cs="Times New Roman"/>
-          <w:b/>
-          <w:sz w:val="24"/>
-          <w:szCs w:val="24"/>
-          <w:lang w:val="ro-RO"/>
-        </w:rPr>
-        <w:t>true</w:t>
-      </w:r>
-      <w:proofErr w:type="spellEnd"/>
-      <w:r>
-        <w:rPr>
-          <w:rFonts w:ascii="Times New Roman" w:eastAsia="Times New Roman" w:hAnsi="Times New Roman" w:cs="Times New Roman"/>
-          <w:b/>
-          <w:sz w:val="24"/>
-          <w:szCs w:val="24"/>
-          <w:lang w:val="ro-RO"/>
-        </w:rPr>
-        <w:t xml:space="preserve"> </w:t>
+      <w:r>
+        <w:rPr>
+          <w:rFonts w:ascii="Times New Roman" w:eastAsia="Times New Roman" w:hAnsi="Times New Roman" w:cs="Times New Roman"/>
+          <w:i/>
+          <w:sz w:val="24"/>
+          <w:szCs w:val="24"/>
+          <w:lang w:val="ro-RO"/>
+        </w:rPr>
+        <w:t xml:space="preserve">registered-email -- </w:t>
+      </w:r>
+      <w:r>
+        <w:rPr>
+          <w:rFonts w:ascii="Times New Roman" w:eastAsia="Times New Roman" w:hAnsi="Times New Roman" w:cs="Times New Roman"/>
+          <w:b/>
+          <w:sz w:val="24"/>
+          <w:szCs w:val="24"/>
+          <w:lang w:val="ro-RO"/>
+        </w:rPr>
+        <w:t xml:space="preserve">true </w:t>
       </w:r>
       <w:r>
         <w:rPr>
@@ -5795,31 +4796,8 @@
           <w:szCs w:val="24"/>
           <w:lang w:val="ro-RO"/>
         </w:rPr>
-        <w:t>code-</w:t>
-      </w:r>
-      <w:proofErr w:type="spellStart"/>
-      <w:r>
-        <w:rPr>
-          <w:rFonts w:ascii="Times New Roman" w:eastAsia="Times New Roman" w:hAnsi="Times New Roman" w:cs="Times New Roman"/>
-          <w:i/>
-          <w:sz w:val="24"/>
-          <w:szCs w:val="24"/>
-          <w:lang w:val="ro-RO"/>
-        </w:rPr>
-        <w:t>generated</w:t>
-      </w:r>
-      <w:proofErr w:type="spellEnd"/>
-      <w:r>
-        <w:rPr>
-          <w:rFonts w:ascii="Times New Roman" w:eastAsia="Times New Roman" w:hAnsi="Times New Roman" w:cs="Times New Roman"/>
-          <w:i/>
-          <w:sz w:val="24"/>
-          <w:szCs w:val="24"/>
-          <w:lang w:val="ro-RO"/>
-        </w:rPr>
-        <w:t xml:space="preserve">-- </w:t>
-      </w:r>
-      <w:proofErr w:type="spellStart"/>
+        <w:t xml:space="preserve">code-generated-- </w:t>
+      </w:r>
       <w:r>
         <w:rPr>
           <w:rFonts w:ascii="Times New Roman" w:eastAsia="Times New Roman" w:hAnsi="Times New Roman" w:cs="Times New Roman"/>
@@ -5830,35 +4808,14 @@
         </w:rPr>
         <w:t>true</w:t>
       </w:r>
-      <w:proofErr w:type="spellEnd"/>
-      <w:r>
-        <w:rPr>
-          <w:rFonts w:ascii="Times New Roman" w:eastAsia="Times New Roman" w:hAnsi="Times New Roman" w:cs="Times New Roman"/>
-          <w:sz w:val="24"/>
-          <w:szCs w:val="24"/>
-          <w:lang w:val="ro-RO"/>
-        </w:rPr>
-        <w:t xml:space="preserve"> (Codul a fost generat și emailul trimis către </w:t>
-      </w:r>
-      <w:proofErr w:type="spellStart"/>
-      <w:r>
-        <w:rPr>
-          <w:rFonts w:ascii="Times New Roman" w:eastAsia="Times New Roman" w:hAnsi="Times New Roman" w:cs="Times New Roman"/>
-          <w:sz w:val="24"/>
-          <w:szCs w:val="24"/>
-          <w:lang w:val="ro-RO"/>
-        </w:rPr>
-        <w:t>user</w:t>
-      </w:r>
-      <w:proofErr w:type="spellEnd"/>
-      <w:r>
-        <w:rPr>
-          <w:rFonts w:ascii="Times New Roman" w:eastAsia="Times New Roman" w:hAnsi="Times New Roman" w:cs="Times New Roman"/>
-          <w:sz w:val="24"/>
-          <w:szCs w:val="24"/>
-          <w:lang w:val="ro-RO"/>
-        </w:rPr>
-        <w:t xml:space="preserve">); </w:t>
+      <w:r>
+        <w:rPr>
+          <w:rFonts w:ascii="Times New Roman" w:eastAsia="Times New Roman" w:hAnsi="Times New Roman" w:cs="Times New Roman"/>
+          <w:sz w:val="24"/>
+          <w:szCs w:val="24"/>
+          <w:lang w:val="ro-RO"/>
+        </w:rPr>
+        <w:t xml:space="preserve"> (Codul a fost generat și emailul trimis către user); </w:t>
       </w:r>
       <w:r>
         <w:rPr>
@@ -5904,7 +4861,6 @@
           <w:lang w:val="ro-RO"/>
         </w:rPr>
       </w:pPr>
-      <w:proofErr w:type="spellStart"/>
       <w:r>
         <w:rPr>
           <w:rFonts w:ascii="Times New Roman" w:eastAsia="Times New Roman" w:hAnsi="Times New Roman" w:cs="Times New Roman"/>
@@ -5915,7 +4871,6 @@
         </w:rPr>
         <w:t>newpassword.php</w:t>
       </w:r>
-      <w:proofErr w:type="spellEnd"/>
     </w:p>
     <w:p>
       <w:pPr>
@@ -5979,27 +4934,15 @@
         </w:rPr>
         <w:t xml:space="preserve"> </w:t>
       </w:r>
-      <w:proofErr w:type="spellStart"/>
-      <w:r>
-        <w:rPr>
-          <w:rFonts w:ascii="Times New Roman" w:eastAsia="Times New Roman" w:hAnsi="Times New Roman" w:cs="Times New Roman"/>
-          <w:i/>
-          <w:sz w:val="24"/>
-          <w:szCs w:val="24"/>
-          <w:lang w:val="ro-RO"/>
-        </w:rPr>
-        <w:t>security</w:t>
-      </w:r>
-      <w:proofErr w:type="spellEnd"/>
-      <w:r>
-        <w:rPr>
-          <w:rFonts w:ascii="Times New Roman" w:eastAsia="Times New Roman" w:hAnsi="Times New Roman" w:cs="Times New Roman"/>
-          <w:i/>
-          <w:sz w:val="24"/>
-          <w:szCs w:val="24"/>
-          <w:lang w:val="ro-RO"/>
-        </w:rPr>
-        <w:t xml:space="preserve">-code - </w:t>
+      <w:r>
+        <w:rPr>
+          <w:rFonts w:ascii="Times New Roman" w:eastAsia="Times New Roman" w:hAnsi="Times New Roman" w:cs="Times New Roman"/>
+          <w:i/>
+          <w:sz w:val="24"/>
+          <w:szCs w:val="24"/>
+          <w:lang w:val="ro-RO"/>
+        </w:rPr>
+        <w:t xml:space="preserve">security-code - </w:t>
       </w:r>
       <w:r>
         <w:rPr>
@@ -6026,27 +4969,15 @@
           <w:lang w:val="ro-RO"/>
         </w:rPr>
       </w:pPr>
-      <w:proofErr w:type="spellStart"/>
-      <w:r>
-        <w:rPr>
-          <w:rFonts w:ascii="Times New Roman" w:eastAsia="Times New Roman" w:hAnsi="Times New Roman" w:cs="Times New Roman"/>
-          <w:i/>
-          <w:sz w:val="24"/>
-          <w:szCs w:val="24"/>
-          <w:lang w:val="ro-RO"/>
-        </w:rPr>
-        <w:t>reset</w:t>
-      </w:r>
-      <w:proofErr w:type="spellEnd"/>
-      <w:r>
-        <w:rPr>
-          <w:rFonts w:ascii="Times New Roman" w:eastAsia="Times New Roman" w:hAnsi="Times New Roman" w:cs="Times New Roman"/>
-          <w:i/>
-          <w:sz w:val="24"/>
-          <w:szCs w:val="24"/>
-          <w:lang w:val="ro-RO"/>
-        </w:rPr>
-        <w:t xml:space="preserve">-code -- </w:t>
+      <w:r>
+        <w:rPr>
+          <w:rFonts w:ascii="Times New Roman" w:eastAsia="Times New Roman" w:hAnsi="Times New Roman" w:cs="Times New Roman"/>
+          <w:i/>
+          <w:sz w:val="24"/>
+          <w:szCs w:val="24"/>
+          <w:lang w:val="ro-RO"/>
+        </w:rPr>
+        <w:t xml:space="preserve">reset-code -- </w:t>
       </w:r>
       <w:r>
         <w:rPr>
@@ -6072,27 +5003,15 @@
           <w:lang w:val="ro-RO"/>
         </w:rPr>
       </w:pPr>
-      <w:proofErr w:type="spellStart"/>
-      <w:r>
-        <w:rPr>
-          <w:rFonts w:ascii="Times New Roman" w:eastAsia="Times New Roman" w:hAnsi="Times New Roman" w:cs="Times New Roman"/>
-          <w:i/>
-          <w:sz w:val="24"/>
-          <w:szCs w:val="24"/>
-          <w:lang w:val="ro-RO"/>
-        </w:rPr>
-        <w:t>User-new-password</w:t>
-      </w:r>
-      <w:proofErr w:type="spellEnd"/>
-      <w:r>
-        <w:rPr>
-          <w:rFonts w:ascii="Times New Roman" w:eastAsia="Times New Roman" w:hAnsi="Times New Roman" w:cs="Times New Roman"/>
-          <w:i/>
-          <w:sz w:val="24"/>
-          <w:szCs w:val="24"/>
-          <w:lang w:val="ro-RO"/>
-        </w:rPr>
-        <w:t xml:space="preserve"> --</w:t>
+      <w:r>
+        <w:rPr>
+          <w:rFonts w:ascii="Times New Roman" w:eastAsia="Times New Roman" w:hAnsi="Times New Roman" w:cs="Times New Roman"/>
+          <w:i/>
+          <w:sz w:val="24"/>
+          <w:szCs w:val="24"/>
+          <w:lang w:val="ro-RO"/>
+        </w:rPr>
+        <w:t>User-new-password --</w:t>
       </w:r>
       <w:r>
         <w:rPr>
@@ -6123,25 +5042,14 @@
           <w:lang w:val="ro-RO"/>
         </w:rPr>
       </w:pPr>
-      <w:proofErr w:type="spellStart"/>
-      <w:r>
-        <w:rPr>
-          <w:rFonts w:ascii="Times New Roman" w:eastAsia="Times New Roman" w:hAnsi="Times New Roman" w:cs="Times New Roman"/>
-          <w:sz w:val="24"/>
-          <w:szCs w:val="24"/>
-          <w:lang w:val="ro-RO"/>
-        </w:rPr>
-        <w:t>Raspuns</w:t>
-      </w:r>
-      <w:proofErr w:type="spellEnd"/>
-      <w:r>
-        <w:rPr>
-          <w:rFonts w:ascii="Times New Roman" w:eastAsia="Times New Roman" w:hAnsi="Times New Roman" w:cs="Times New Roman"/>
-          <w:sz w:val="24"/>
-          <w:szCs w:val="24"/>
-          <w:lang w:val="ro-RO"/>
-        </w:rPr>
-        <w:t>:</w:t>
+      <w:r>
+        <w:rPr>
+          <w:rFonts w:ascii="Times New Roman" w:eastAsia="Times New Roman" w:hAnsi="Times New Roman" w:cs="Times New Roman"/>
+          <w:sz w:val="24"/>
+          <w:szCs w:val="24"/>
+          <w:lang w:val="ro-RO"/>
+        </w:rPr>
+        <w:t>Raspuns:</w:t>
       </w:r>
     </w:p>
     <w:p>
@@ -6203,47 +5111,7 @@
           <w:szCs w:val="24"/>
           <w:lang w:val="ro-RO"/>
         </w:rPr>
-        <w:t xml:space="preserve"> (</w:t>
-      </w:r>
-      <w:proofErr w:type="spellStart"/>
-      <w:r>
-        <w:rPr>
-          <w:rFonts w:ascii="Times New Roman" w:eastAsia="Times New Roman" w:hAnsi="Times New Roman" w:cs="Times New Roman"/>
-          <w:sz w:val="24"/>
-          <w:szCs w:val="24"/>
-          <w:lang w:val="ro-RO"/>
-        </w:rPr>
-        <w:t>All</w:t>
-      </w:r>
-      <w:proofErr w:type="spellEnd"/>
-      <w:r>
-        <w:rPr>
-          <w:rFonts w:ascii="Times New Roman" w:eastAsia="Times New Roman" w:hAnsi="Times New Roman" w:cs="Times New Roman"/>
-          <w:sz w:val="24"/>
-          <w:szCs w:val="24"/>
-          <w:lang w:val="ro-RO"/>
-        </w:rPr>
-        <w:t xml:space="preserve"> </w:t>
-      </w:r>
-      <w:proofErr w:type="spellStart"/>
-      <w:r>
-        <w:rPr>
-          <w:rFonts w:ascii="Times New Roman" w:eastAsia="Times New Roman" w:hAnsi="Times New Roman" w:cs="Times New Roman"/>
-          <w:sz w:val="24"/>
-          <w:szCs w:val="24"/>
-          <w:lang w:val="ro-RO"/>
-        </w:rPr>
-        <w:t>good</w:t>
-      </w:r>
-      <w:proofErr w:type="spellEnd"/>
-      <w:r>
-        <w:rPr>
-          <w:rFonts w:ascii="Times New Roman" w:eastAsia="Times New Roman" w:hAnsi="Times New Roman" w:cs="Times New Roman"/>
-          <w:sz w:val="24"/>
-          <w:szCs w:val="24"/>
-          <w:lang w:val="ro-RO"/>
-        </w:rPr>
-        <w:t>)</w:t>
+        <w:t xml:space="preserve"> (All good)</w:t>
       </w:r>
     </w:p>
     <w:p>
@@ -6260,49 +5128,25 @@
           <w:lang w:val="ro-RO"/>
         </w:rPr>
       </w:pPr>
-      <w:proofErr w:type="spellStart"/>
-      <w:r>
-        <w:rPr>
-          <w:rFonts w:ascii="Times New Roman" w:eastAsia="Times New Roman" w:hAnsi="Times New Roman" w:cs="Times New Roman"/>
-          <w:i/>
-          <w:sz w:val="24"/>
-          <w:szCs w:val="24"/>
-          <w:lang w:val="ro-RO"/>
-        </w:rPr>
-        <w:t>correct</w:t>
-      </w:r>
-      <w:proofErr w:type="spellEnd"/>
-      <w:r>
-        <w:rPr>
-          <w:rFonts w:ascii="Times New Roman" w:eastAsia="Times New Roman" w:hAnsi="Times New Roman" w:cs="Times New Roman"/>
-          <w:i/>
-          <w:sz w:val="24"/>
-          <w:szCs w:val="24"/>
-          <w:lang w:val="ro-RO"/>
-        </w:rPr>
-        <w:t xml:space="preserve"> -code -- </w:t>
-      </w:r>
-      <w:proofErr w:type="spellStart"/>
-      <w:r>
-        <w:rPr>
-          <w:rFonts w:ascii="Times New Roman" w:eastAsia="Times New Roman" w:hAnsi="Times New Roman" w:cs="Times New Roman"/>
-          <w:b/>
-          <w:sz w:val="24"/>
-          <w:szCs w:val="24"/>
-          <w:lang w:val="ro-RO"/>
-        </w:rPr>
-        <w:t>true</w:t>
-      </w:r>
-      <w:proofErr w:type="spellEnd"/>
-      <w:r>
-        <w:rPr>
-          <w:rFonts w:ascii="Times New Roman" w:eastAsia="Times New Roman" w:hAnsi="Times New Roman" w:cs="Times New Roman"/>
-          <w:b/>
-          <w:sz w:val="24"/>
-          <w:szCs w:val="24"/>
-          <w:lang w:val="ro-RO"/>
-        </w:rPr>
-        <w:t xml:space="preserve"> </w:t>
+      <w:r>
+        <w:rPr>
+          <w:rFonts w:ascii="Times New Roman" w:eastAsia="Times New Roman" w:hAnsi="Times New Roman" w:cs="Times New Roman"/>
+          <w:i/>
+          <w:sz w:val="24"/>
+          <w:szCs w:val="24"/>
+          <w:lang w:val="ro-RO"/>
+        </w:rPr>
+        <w:t xml:space="preserve">correct -code -- </w:t>
+      </w:r>
+      <w:r>
+        <w:rPr>
+          <w:rFonts w:ascii="Times New Roman" w:eastAsia="Times New Roman" w:hAnsi="Times New Roman" w:cs="Times New Roman"/>
+          <w:b/>
+          <w:sz w:val="24"/>
+          <w:szCs w:val="24"/>
+          <w:lang w:val="ro-RO"/>
+        </w:rPr>
+        <w:t xml:space="preserve">true </w:t>
       </w:r>
       <w:r>
         <w:rPr>
@@ -6347,29 +5191,16 @@
           <w:lang w:val="ro-RO"/>
         </w:rPr>
       </w:pPr>
-      <w:proofErr w:type="spellStart"/>
-      <w:r>
-        <w:rPr>
-          <w:rFonts w:ascii="Times New Roman" w:eastAsia="Times New Roman" w:hAnsi="Times New Roman" w:cs="Times New Roman"/>
-          <w:i/>
-          <w:sz w:val="24"/>
-          <w:szCs w:val="24"/>
-          <w:lang w:val="ro-RO"/>
-        </w:rPr>
-        <w:t>password-reset</w:t>
-      </w:r>
-      <w:proofErr w:type="spellEnd"/>
-      <w:r>
-        <w:rPr>
-          <w:rFonts w:ascii="Times New Roman" w:eastAsia="Times New Roman" w:hAnsi="Times New Roman" w:cs="Times New Roman"/>
-          <w:i/>
-          <w:sz w:val="24"/>
-          <w:szCs w:val="24"/>
-          <w:lang w:val="ro-RO"/>
-        </w:rPr>
-        <w:t xml:space="preserve">-- </w:t>
-      </w:r>
-      <w:proofErr w:type="spellStart"/>
+      <w:r>
+        <w:rPr>
+          <w:rFonts w:ascii="Times New Roman" w:eastAsia="Times New Roman" w:hAnsi="Times New Roman" w:cs="Times New Roman"/>
+          <w:i/>
+          <w:sz w:val="24"/>
+          <w:szCs w:val="24"/>
+          <w:lang w:val="ro-RO"/>
+        </w:rPr>
+        <w:t xml:space="preserve">password-reset-- </w:t>
+      </w:r>
       <w:r>
         <w:rPr>
           <w:rFonts w:ascii="Times New Roman" w:eastAsia="Times New Roman" w:hAnsi="Times New Roman" w:cs="Times New Roman"/>
@@ -6380,35 +5211,14 @@
         </w:rPr>
         <w:t>true</w:t>
       </w:r>
-      <w:proofErr w:type="spellEnd"/>
-      <w:r>
-        <w:rPr>
-          <w:rFonts w:ascii="Times New Roman" w:eastAsia="Times New Roman" w:hAnsi="Times New Roman" w:cs="Times New Roman"/>
-          <w:sz w:val="24"/>
-          <w:szCs w:val="24"/>
-          <w:lang w:val="ro-RO"/>
-        </w:rPr>
-        <w:t xml:space="preserve"> (Parola a fost </w:t>
-      </w:r>
-      <w:proofErr w:type="spellStart"/>
-      <w:r>
-        <w:rPr>
-          <w:rFonts w:ascii="Times New Roman" w:eastAsia="Times New Roman" w:hAnsi="Times New Roman" w:cs="Times New Roman"/>
-          <w:sz w:val="24"/>
-          <w:szCs w:val="24"/>
-          <w:lang w:val="ro-RO"/>
-        </w:rPr>
-        <w:t>restata</w:t>
-      </w:r>
-      <w:proofErr w:type="spellEnd"/>
-      <w:r>
-        <w:rPr>
-          <w:rFonts w:ascii="Times New Roman" w:eastAsia="Times New Roman" w:hAnsi="Times New Roman" w:cs="Times New Roman"/>
-          <w:sz w:val="24"/>
-          <w:szCs w:val="24"/>
-          <w:lang w:val="ro-RO"/>
-        </w:rPr>
-        <w:t xml:space="preserve"> cu succes; </w:t>
+      <w:r>
+        <w:rPr>
+          <w:rFonts w:ascii="Times New Roman" w:eastAsia="Times New Roman" w:hAnsi="Times New Roman" w:cs="Times New Roman"/>
+          <w:sz w:val="24"/>
+          <w:szCs w:val="24"/>
+          <w:lang w:val="ro-RO"/>
+        </w:rPr>
+        <w:t xml:space="preserve"> (Parola a fost restata cu succes; </w:t>
       </w:r>
       <w:r>
         <w:rPr>
@@ -6737,14 +5547,12 @@
                 <w:lang w:val="ro-RO"/>
               </w:rPr>
             </w:pPr>
-            <w:proofErr w:type="spellStart"/>
             <w:r>
               <w:rPr>
                 <w:lang w:val="ro-RO"/>
               </w:rPr>
               <w:t>Rozator</w:t>
             </w:r>
-            <w:proofErr w:type="spellEnd"/>
           </w:p>
         </w:tc>
       </w:tr>
@@ -6973,16 +5781,8 @@
               <w:rPr>
                 <w:lang w:val="ro-RO"/>
               </w:rPr>
-              <w:t xml:space="preserve">Dare spre </w:t>
+              <w:t>Dare spre adoptie</w:t>
             </w:r>
-            <w:proofErr w:type="spellStart"/>
-            <w:r>
-              <w:rPr>
-                <w:lang w:val="ro-RO"/>
-              </w:rPr>
-              <w:t>adoptie</w:t>
-            </w:r>
-            <w:proofErr w:type="spellEnd"/>
           </w:p>
         </w:tc>
       </w:tr>
@@ -7065,16 +5865,8 @@
               <w:rPr>
                 <w:lang w:val="ro-RO"/>
               </w:rPr>
-              <w:t xml:space="preserve">Cerere </w:t>
+              <w:t>Cerere adoptie</w:t>
             </w:r>
-            <w:proofErr w:type="spellStart"/>
-            <w:r>
-              <w:rPr>
-                <w:lang w:val="ro-RO"/>
-              </w:rPr>
-              <w:t>adoptie</w:t>
-            </w:r>
-            <w:proofErr w:type="spellEnd"/>
           </w:p>
         </w:tc>
       </w:tr>
@@ -7102,13 +5894,7 @@
         <w:rPr>
           <w:lang w:val="ro-RO"/>
         </w:rPr>
-        <w:t xml:space="preserve">ANEXA </w:t>
-      </w:r>
-      <w:r>
-        <w:rPr>
-          <w:lang w:val="ro-RO"/>
-        </w:rPr>
-        <w:t>3</w:t>
+        <w:t>ANEXA 3</w:t>
       </w:r>
     </w:p>
     <w:tbl>
@@ -7141,13 +5927,7 @@
               <w:rPr>
                 <w:lang w:val="ro-RO"/>
               </w:rPr>
-              <w:t xml:space="preserve">Coduri </w:t>
-            </w:r>
-            <w:r>
-              <w:rPr>
-                <w:lang w:val="ro-RO"/>
-              </w:rPr>
-              <w:t>stare cerere</w:t>
+              <w:t>Coduri stare cerere</w:t>
             </w:r>
           </w:p>
         </w:tc>
@@ -7231,16 +6011,8 @@
               <w:rPr>
                 <w:lang w:val="ro-RO"/>
               </w:rPr>
-              <w:t xml:space="preserve">Cerere in </w:t>
+              <w:t>Cerere in asteptare</w:t>
             </w:r>
-            <w:proofErr w:type="spellStart"/>
-            <w:r>
-              <w:rPr>
-                <w:lang w:val="ro-RO"/>
-              </w:rPr>
-              <w:t>asteptare</w:t>
-            </w:r>
-            <w:proofErr w:type="spellEnd"/>
           </w:p>
         </w:tc>
       </w:tr>
@@ -8301,6 +7073,121 @@
     </w:lvl>
   </w:abstractNum>
   <w:abstractNum w:abstractNumId="9" w15:restartNumberingAfterBreak="0">
+    <w:nsid w:val="2F4F1B49"/>
+    <w:multiLevelType w:val="multilevel"/>
+    <w:tmpl w:val="0324CC96"/>
+    <w:lvl w:ilvl="0">
+      <w:start w:val="1"/>
+      <w:numFmt w:val="decimal"/>
+      <w:lvlText w:val="%1."/>
+      <w:lvlJc w:val="left"/>
+      <w:pPr>
+        <w:ind w:left="1440" w:hanging="360"/>
+      </w:pPr>
+      <w:rPr>
+        <w:i/>
+        <w:iCs/>
+        <w:u w:val="none"/>
+      </w:rPr>
+    </w:lvl>
+    <w:lvl w:ilvl="1">
+      <w:start w:val="1"/>
+      <w:numFmt w:val="lowerLetter"/>
+      <w:lvlText w:val="%2."/>
+      <w:lvlJc w:val="left"/>
+      <w:pPr>
+        <w:ind w:left="2160" w:hanging="360"/>
+      </w:pPr>
+      <w:rPr>
+        <w:u w:val="none"/>
+      </w:rPr>
+    </w:lvl>
+    <w:lvl w:ilvl="2">
+      <w:start w:val="1"/>
+      <w:numFmt w:val="lowerRoman"/>
+      <w:lvlText w:val="%3."/>
+      <w:lvlJc w:val="right"/>
+      <w:pPr>
+        <w:ind w:left="2880" w:hanging="360"/>
+      </w:pPr>
+      <w:rPr>
+        <w:u w:val="none"/>
+      </w:rPr>
+    </w:lvl>
+    <w:lvl w:ilvl="3">
+      <w:start w:val="1"/>
+      <w:numFmt w:val="decimal"/>
+      <w:lvlText w:val="%4."/>
+      <w:lvlJc w:val="left"/>
+      <w:pPr>
+        <w:ind w:left="3600" w:hanging="360"/>
+      </w:pPr>
+      <w:rPr>
+        <w:u w:val="none"/>
+      </w:rPr>
+    </w:lvl>
+    <w:lvl w:ilvl="4">
+      <w:start w:val="1"/>
+      <w:numFmt w:val="lowerLetter"/>
+      <w:lvlText w:val="%5."/>
+      <w:lvlJc w:val="left"/>
+      <w:pPr>
+        <w:ind w:left="4320" w:hanging="360"/>
+      </w:pPr>
+      <w:rPr>
+        <w:u w:val="none"/>
+      </w:rPr>
+    </w:lvl>
+    <w:lvl w:ilvl="5">
+      <w:start w:val="1"/>
+      <w:numFmt w:val="lowerRoman"/>
+      <w:lvlText w:val="%6."/>
+      <w:lvlJc w:val="right"/>
+      <w:pPr>
+        <w:ind w:left="5040" w:hanging="360"/>
+      </w:pPr>
+      <w:rPr>
+        <w:u w:val="none"/>
+      </w:rPr>
+    </w:lvl>
+    <w:lvl w:ilvl="6">
+      <w:start w:val="1"/>
+      <w:numFmt w:val="decimal"/>
+      <w:lvlText w:val="%7."/>
+      <w:lvlJc w:val="left"/>
+      <w:pPr>
+        <w:ind w:left="5760" w:hanging="360"/>
+      </w:pPr>
+      <w:rPr>
+        <w:u w:val="none"/>
+      </w:rPr>
+    </w:lvl>
+    <w:lvl w:ilvl="7">
+      <w:start w:val="1"/>
+      <w:numFmt w:val="lowerLetter"/>
+      <w:lvlText w:val="%8."/>
+      <w:lvlJc w:val="left"/>
+      <w:pPr>
+        <w:ind w:left="6480" w:hanging="360"/>
+      </w:pPr>
+      <w:rPr>
+        <w:u w:val="none"/>
+      </w:rPr>
+    </w:lvl>
+    <w:lvl w:ilvl="8">
+      <w:start w:val="1"/>
+      <w:numFmt w:val="lowerRoman"/>
+      <w:lvlText w:val="%9."/>
+      <w:lvlJc w:val="right"/>
+      <w:pPr>
+        <w:ind w:left="7200" w:hanging="360"/>
+      </w:pPr>
+      <w:rPr>
+        <w:u w:val="none"/>
+      </w:rPr>
+    </w:lvl>
+  </w:abstractNum>
+  <w:abstractNum w:abstractNumId="10" w15:restartNumberingAfterBreak="0">
     <w:nsid w:val="3C401F47"/>
     <w:multiLevelType w:val="multilevel"/>
     <w:tmpl w:val="5ED68EF8"/>
@@ -8414,7 +7301,7 @@
       </w:rPr>
     </w:lvl>
   </w:abstractNum>
-  <w:abstractNum w:abstractNumId="10" w15:restartNumberingAfterBreak="0">
+  <w:abstractNum w:abstractNumId="11" w15:restartNumberingAfterBreak="0">
     <w:nsid w:val="3CD33D42"/>
     <w:multiLevelType w:val="multilevel"/>
     <w:tmpl w:val="B9C4042E"/>
@@ -8527,7 +7414,7 @@
       </w:rPr>
     </w:lvl>
   </w:abstractNum>
-  <w:abstractNum w:abstractNumId="11" w15:restartNumberingAfterBreak="0">
+  <w:abstractNum w:abstractNumId="12" w15:restartNumberingAfterBreak="0">
     <w:nsid w:val="3F933C03"/>
     <w:multiLevelType w:val="multilevel"/>
     <w:tmpl w:val="E9D8A75E"/>
@@ -8641,7 +7528,7 @@
       </w:rPr>
     </w:lvl>
   </w:abstractNum>
-  <w:abstractNum w:abstractNumId="12" w15:restartNumberingAfterBreak="0">
+  <w:abstractNum w:abstractNumId="13" w15:restartNumberingAfterBreak="0">
     <w:nsid w:val="41230B68"/>
     <w:multiLevelType w:val="multilevel"/>
     <w:tmpl w:val="7AAEF8F6"/>
@@ -8754,7 +7641,120 @@
       </w:rPr>
     </w:lvl>
   </w:abstractNum>
-  <w:abstractNum w:abstractNumId="13" w15:restartNumberingAfterBreak="0">
+  <w:abstractNum w:abstractNumId="14" w15:restartNumberingAfterBreak="0">
+    <w:nsid w:val="427C4C67"/>
+    <w:multiLevelType w:val="hybridMultilevel"/>
+    <w:tmpl w:val="C34E3ACE"/>
+    <w:lvl w:ilvl="0" w:tplc="04180001">
+      <w:start w:val="1"/>
+      <w:numFmt w:val="bullet"/>
+      <w:lvlText w:val=""/>
+      <w:lvlJc w:val="left"/>
+      <w:pPr>
+        <w:ind w:left="1080" w:hanging="360"/>
+      </w:pPr>
+      <w:rPr>
+        <w:rFonts w:ascii="Symbol" w:hAnsi="Symbol" w:cs="Symbol" w:hint="default"/>
+      </w:rPr>
+    </w:lvl>
+    <w:lvl w:ilvl="1" w:tplc="04180003" w:tentative="1">
+      <w:start w:val="1"/>
+      <w:numFmt w:val="bullet"/>
+      <w:lvlText w:val="o"/>
+      <w:lvlJc w:val="left"/>
+      <w:pPr>
+        <w:ind w:left="1800" w:hanging="360"/>
+      </w:pPr>
+      <w:rPr>
+        <w:rFonts w:ascii="Courier New" w:hAnsi="Courier New" w:cs="Courier New" w:hint="default"/>
+      </w:rPr>
+    </w:lvl>
+    <w:lvl w:ilvl="2" w:tplc="04180005" w:tentative="1">
+      <w:start w:val="1"/>
+      <w:numFmt w:val="bullet"/>
+      <w:lvlText w:val=""/>
+      <w:lvlJc w:val="left"/>
+      <w:pPr>
+        <w:ind w:left="2520" w:hanging="360"/>
+      </w:pPr>
+      <w:rPr>
+        <w:rFonts w:ascii="Wingdings" w:hAnsi="Wingdings" w:cs="Wingdings" w:hint="default"/>
+      </w:rPr>
+    </w:lvl>
+    <w:lvl w:ilvl="3" w:tplc="04180001" w:tentative="1">
+      <w:start w:val="1"/>
+      <w:numFmt w:val="bullet"/>
+      <w:lvlText w:val=""/>
+      <w:lvlJc w:val="left"/>
+      <w:pPr>
+        <w:ind w:left="3240" w:hanging="360"/>
+      </w:pPr>
+      <w:rPr>
+        <w:rFonts w:ascii="Symbol" w:hAnsi="Symbol" w:cs="Symbol" w:hint="default"/>
+      </w:rPr>
+    </w:lvl>
+    <w:lvl w:ilvl="4" w:tplc="04180003" w:tentative="1">
+      <w:start w:val="1"/>
+      <w:numFmt w:val="bullet"/>
+      <w:lvlText w:val="o"/>
+      <w:lvlJc w:val="left"/>
+      <w:pPr>
+        <w:ind w:left="3960" w:hanging="360"/>
+      </w:pPr>
+      <w:rPr>
+        <w:rFonts w:ascii="Courier New" w:hAnsi="Courier New" w:cs="Courier New" w:hint="default"/>
+      </w:rPr>
+    </w:lvl>
+    <w:lvl w:ilvl="5" w:tplc="04180005" w:tentative="1">
+      <w:start w:val="1"/>
+      <w:numFmt w:val="bullet"/>
+      <w:lvlText w:val=""/>
+      <w:lvlJc w:val="left"/>
+      <w:pPr>
+        <w:ind w:left="4680" w:hanging="360"/>
+      </w:pPr>
+      <w:rPr>
+        <w:rFonts w:ascii="Wingdings" w:hAnsi="Wingdings" w:cs="Wingdings" w:hint="default"/>
+      </w:rPr>
+    </w:lvl>
+    <w:lvl w:ilvl="6" w:tplc="04180001" w:tentative="1">
+      <w:start w:val="1"/>
+      <w:numFmt w:val="bullet"/>
+      <w:lvlText w:val=""/>
+      <w:lvlJc w:val="left"/>
+      <w:pPr>
+        <w:ind w:left="5400" w:hanging="360"/>
+      </w:pPr>
+      <w:rPr>
+        <w:rFonts w:ascii="Symbol" w:hAnsi="Symbol" w:cs="Symbol" w:hint="default"/>
+      </w:rPr>
+    </w:lvl>
+    <w:lvl w:ilvl="7" w:tplc="04180003" w:tentative="1">
+      <w:start w:val="1"/>
+      <w:numFmt w:val="bullet"/>
+      <w:lvlText w:val="o"/>
+      <w:lvlJc w:val="left"/>
+      <w:pPr>
+        <w:ind w:left="6120" w:hanging="360"/>
+      </w:pPr>
+      <w:rPr>
+        <w:rFonts w:ascii="Courier New" w:hAnsi="Courier New" w:cs="Courier New" w:hint="default"/>
+      </w:rPr>
+    </w:lvl>
+    <w:lvl w:ilvl="8" w:tplc="04180005" w:tentative="1">
+      <w:start w:val="1"/>
+      <w:numFmt w:val="bullet"/>
+      <w:lvlText w:val=""/>
+      <w:lvlJc w:val="left"/>
+      <w:pPr>
+        <w:ind w:left="6840" w:hanging="360"/>
+      </w:pPr>
+      <w:rPr>
+        <w:rFonts w:ascii="Wingdings" w:hAnsi="Wingdings" w:cs="Wingdings" w:hint="default"/>
+      </w:rPr>
+    </w:lvl>
+  </w:abstractNum>
+  <w:abstractNum w:abstractNumId="15" w15:restartNumberingAfterBreak="0">
     <w:nsid w:val="449831ED"/>
     <w:multiLevelType w:val="multilevel"/>
     <w:tmpl w:val="183CFF46"/>
@@ -8867,7 +7867,121 @@
       </w:rPr>
     </w:lvl>
   </w:abstractNum>
-  <w:abstractNum w:abstractNumId="14" w15:restartNumberingAfterBreak="0">
+  <w:abstractNum w:abstractNumId="16" w15:restartNumberingAfterBreak="0">
+    <w:nsid w:val="46FA180C"/>
+    <w:multiLevelType w:val="multilevel"/>
+    <w:tmpl w:val="480077D0"/>
+    <w:lvl w:ilvl="0">
+      <w:start w:val="1"/>
+      <w:numFmt w:val="decimal"/>
+      <w:lvlText w:val="%1."/>
+      <w:lvlJc w:val="left"/>
+      <w:pPr>
+        <w:ind w:left="1440" w:hanging="360"/>
+      </w:pPr>
+      <w:rPr>
+        <w:i w:val="0"/>
+        <w:u w:val="none"/>
+      </w:rPr>
+    </w:lvl>
+    <w:lvl w:ilvl="1">
+      <w:start w:val="1"/>
+      <w:numFmt w:val="lowerLetter"/>
+      <w:lvlText w:val="%2."/>
+      <w:lvlJc w:val="left"/>
+      <w:pPr>
+        <w:ind w:left="2160" w:hanging="360"/>
+      </w:pPr>
+      <w:rPr>
+        <w:u w:val="none"/>
+      </w:rPr>
+    </w:lvl>
+    <w:lvl w:ilvl="2">
+      <w:start w:val="1"/>
+      <w:numFmt w:val="lowerRoman"/>
+      <w:lvlText w:val="%3."/>
+      <w:lvlJc w:val="right"/>
+      <w:pPr>
+        <w:ind w:left="2880" w:hanging="360"/>
+      </w:pPr>
+      <w:rPr>
+        <w:u w:val="none"/>
+      </w:rPr>
+    </w:lvl>
+    <w:lvl w:ilvl="3">
+      <w:start w:val="1"/>
+      <w:numFmt w:val="decimal"/>
+      <w:lvlText w:val="%4."/>
+      <w:lvlJc w:val="left"/>
+      <w:pPr>
+        <w:ind w:left="3600" w:hanging="360"/>
+      </w:pPr>
+      <w:rPr>
+        <w:u w:val="none"/>
+      </w:rPr>
+    </w:lvl>
+    <w:lvl w:ilvl="4">
+      <w:start w:val="1"/>
+      <w:numFmt w:val="lowerLetter"/>
+      <w:lvlText w:val="%5."/>
+      <w:lvlJc w:val="left"/>
+      <w:pPr>
+        <w:ind w:left="4320" w:hanging="360"/>
+      </w:pPr>
+      <w:rPr>
+        <w:u w:val="none"/>
+      </w:rPr>
+    </w:lvl>
+    <w:lvl w:ilvl="5">
+      <w:start w:val="1"/>
+      <w:numFmt w:val="lowerRoman"/>
+      <w:lvlText w:val="%6."/>
+      <w:lvlJc w:val="right"/>
+      <w:pPr>
+        <w:ind w:left="5040" w:hanging="360"/>
+      </w:pPr>
+      <w:rPr>
+        <w:u w:val="none"/>
+      </w:rPr>
+    </w:lvl>
+    <w:lvl w:ilvl="6">
+      <w:start w:val="1"/>
+      <w:numFmt w:val="decimal"/>
+      <w:lvlText w:val="%7."/>
+      <w:lvlJc w:val="left"/>
+      <w:pPr>
+        <w:ind w:left="5760" w:hanging="360"/>
+      </w:pPr>
+      <w:rPr>
+        <w:u w:val="none"/>
+      </w:rPr>
+    </w:lvl>
+    <w:lvl w:ilvl="7">
+      <w:start w:val="1"/>
+      <w:numFmt w:val="lowerLetter"/>
+      <w:lvlText w:val="%8."/>
+      <w:lvlJc w:val="left"/>
+      <w:pPr>
+        <w:ind w:left="6480" w:hanging="360"/>
+      </w:pPr>
+      <w:rPr>
+        <w:u w:val="none"/>
+      </w:rPr>
+    </w:lvl>
+    <w:lvl w:ilvl="8">
+      <w:start w:val="1"/>
+      <w:numFmt w:val="lowerRoman"/>
+      <w:lvlText w:val="%9."/>
+      <w:lvlJc w:val="right"/>
+      <w:pPr>
+        <w:ind w:left="7200" w:hanging="360"/>
+      </w:pPr>
+      <w:rPr>
+        <w:u w:val="none"/>
+      </w:rPr>
+    </w:lvl>
+  </w:abstractNum>
+  <w:abstractNum w:abstractNumId="17" w15:restartNumberingAfterBreak="0">
     <w:nsid w:val="483016B2"/>
     <w:multiLevelType w:val="multilevel"/>
     <w:tmpl w:val="D8F48A68"/>
@@ -8983,7 +8097,7 @@
       </w:rPr>
     </w:lvl>
   </w:abstractNum>
-  <w:abstractNum w:abstractNumId="15" w15:restartNumberingAfterBreak="0">
+  <w:abstractNum w:abstractNumId="18" w15:restartNumberingAfterBreak="0">
     <w:nsid w:val="498C4655"/>
     <w:multiLevelType w:val="multilevel"/>
     <w:tmpl w:val="F3665596"/>
@@ -9096,7 +8210,7 @@
       </w:rPr>
     </w:lvl>
   </w:abstractNum>
-  <w:abstractNum w:abstractNumId="16" w15:restartNumberingAfterBreak="0">
+  <w:abstractNum w:abstractNumId="19" w15:restartNumberingAfterBreak="0">
     <w:nsid w:val="4C633F19"/>
     <w:multiLevelType w:val="multilevel"/>
     <w:tmpl w:val="ADF8798A"/>
@@ -9209,7 +8323,7 @@
       </w:rPr>
     </w:lvl>
   </w:abstractNum>
-  <w:abstractNum w:abstractNumId="17" w15:restartNumberingAfterBreak="0">
+  <w:abstractNum w:abstractNumId="20" w15:restartNumberingAfterBreak="0">
     <w:nsid w:val="4FD15E11"/>
     <w:multiLevelType w:val="multilevel"/>
     <w:tmpl w:val="F9FA9668"/>
@@ -9322,7 +8436,7 @@
       </w:rPr>
     </w:lvl>
   </w:abstractNum>
-  <w:abstractNum w:abstractNumId="18" w15:restartNumberingAfterBreak="0">
+  <w:abstractNum w:abstractNumId="21" w15:restartNumberingAfterBreak="0">
     <w:nsid w:val="53FA73F7"/>
     <w:multiLevelType w:val="hybridMultilevel"/>
     <w:tmpl w:val="76121AF4"/>
@@ -9408,7 +8522,7 @@
       </w:pPr>
     </w:lvl>
   </w:abstractNum>
-  <w:abstractNum w:abstractNumId="19" w15:restartNumberingAfterBreak="0">
+  <w:abstractNum w:abstractNumId="22" w15:restartNumberingAfterBreak="0">
     <w:nsid w:val="54713CA8"/>
     <w:multiLevelType w:val="hybridMultilevel"/>
     <w:tmpl w:val="871A51E4"/>
@@ -9521,7 +8635,7 @@
       </w:rPr>
     </w:lvl>
   </w:abstractNum>
-  <w:abstractNum w:abstractNumId="20" w15:restartNumberingAfterBreak="0">
+  <w:abstractNum w:abstractNumId="23" w15:restartNumberingAfterBreak="0">
     <w:nsid w:val="5B2F6867"/>
     <w:multiLevelType w:val="multilevel"/>
     <w:tmpl w:val="0324CC96"/>
@@ -9636,7 +8750,7 @@
       </w:rPr>
     </w:lvl>
   </w:abstractNum>
-  <w:abstractNum w:abstractNumId="21" w15:restartNumberingAfterBreak="0">
+  <w:abstractNum w:abstractNumId="24" w15:restartNumberingAfterBreak="0">
     <w:nsid w:val="5F1F5FFC"/>
     <w:multiLevelType w:val="multilevel"/>
     <w:tmpl w:val="275432A6"/>
@@ -9749,7 +8863,7 @@
       </w:rPr>
     </w:lvl>
   </w:abstractNum>
-  <w:abstractNum w:abstractNumId="22" w15:restartNumberingAfterBreak="0">
+  <w:abstractNum w:abstractNumId="25" w15:restartNumberingAfterBreak="0">
     <w:nsid w:val="66D41004"/>
     <w:multiLevelType w:val="multilevel"/>
     <w:tmpl w:val="5ED68EF8"/>
@@ -9863,7 +8977,7 @@
       </w:rPr>
     </w:lvl>
   </w:abstractNum>
-  <w:abstractNum w:abstractNumId="23" w15:restartNumberingAfterBreak="0">
+  <w:abstractNum w:abstractNumId="26" w15:restartNumberingAfterBreak="0">
     <w:nsid w:val="6B823844"/>
     <w:multiLevelType w:val="multilevel"/>
     <w:tmpl w:val="BCD822E2"/>
@@ -9976,7 +9090,7 @@
       </w:rPr>
     </w:lvl>
   </w:abstractNum>
-  <w:abstractNum w:abstractNumId="24" w15:restartNumberingAfterBreak="0">
+  <w:abstractNum w:abstractNumId="27" w15:restartNumberingAfterBreak="0">
     <w:nsid w:val="71FC112A"/>
     <w:multiLevelType w:val="hybridMultilevel"/>
     <w:tmpl w:val="7A66241E"/>
@@ -10089,7 +9203,7 @@
       </w:rPr>
     </w:lvl>
   </w:abstractNum>
-  <w:abstractNum w:abstractNumId="25" w15:restartNumberingAfterBreak="0">
+  <w:abstractNum w:abstractNumId="28" w15:restartNumberingAfterBreak="0">
     <w:nsid w:val="736C554B"/>
     <w:multiLevelType w:val="multilevel"/>
     <w:tmpl w:val="BCD822E2"/>
@@ -10202,7 +9316,7 @@
       </w:rPr>
     </w:lvl>
   </w:abstractNum>
-  <w:abstractNum w:abstractNumId="26" w15:restartNumberingAfterBreak="0">
+  <w:abstractNum w:abstractNumId="29" w15:restartNumberingAfterBreak="0">
     <w:nsid w:val="74BA5B8E"/>
     <w:multiLevelType w:val="multilevel"/>
     <w:tmpl w:val="4926C4CC"/>
@@ -10315,7 +9429,7 @@
       </w:rPr>
     </w:lvl>
   </w:abstractNum>
-  <w:abstractNum w:abstractNumId="27" w15:restartNumberingAfterBreak="0">
+  <w:abstractNum w:abstractNumId="30" w15:restartNumberingAfterBreak="0">
     <w:nsid w:val="79504372"/>
     <w:multiLevelType w:val="multilevel"/>
     <w:tmpl w:val="480077D0"/>
@@ -10429,7 +9543,7 @@
       </w:rPr>
     </w:lvl>
   </w:abstractNum>
-  <w:abstractNum w:abstractNumId="28" w15:restartNumberingAfterBreak="0">
+  <w:abstractNum w:abstractNumId="31" w15:restartNumberingAfterBreak="0">
     <w:nsid w:val="7C441F0A"/>
     <w:multiLevelType w:val="hybridMultilevel"/>
     <w:tmpl w:val="5934B19E"/>
@@ -10519,7 +9633,7 @@
     <w:abstractNumId w:val="6"/>
   </w:num>
   <w:num w:numId="2">
-    <w:abstractNumId w:val="11"/>
+    <w:abstractNumId w:val="12"/>
   </w:num>
   <w:num w:numId="3">
     <w:abstractNumId w:val="8"/>
@@ -10528,64 +9642,64 @@
     <w:abstractNumId w:val="1"/>
   </w:num>
   <w:num w:numId="5">
-    <w:abstractNumId w:val="27"/>
+    <w:abstractNumId w:val="30"/>
   </w:num>
   <w:num w:numId="6">
-    <w:abstractNumId w:val="22"/>
+    <w:abstractNumId w:val="25"/>
   </w:num>
   <w:num w:numId="7">
     <w:abstractNumId w:val="3"/>
   </w:num>
   <w:num w:numId="8">
+    <w:abstractNumId w:val="15"/>
+  </w:num>
+  <w:num w:numId="9">
+    <w:abstractNumId w:val="28"/>
+  </w:num>
+  <w:num w:numId="10">
     <w:abstractNumId w:val="13"/>
   </w:num>
-  <w:num w:numId="9">
-    <w:abstractNumId w:val="25"/>
-  </w:num>
-  <w:num w:numId="10">
-    <w:abstractNumId w:val="12"/>
-  </w:num>
   <w:num w:numId="11">
-    <w:abstractNumId w:val="17"/>
+    <w:abstractNumId w:val="20"/>
   </w:num>
   <w:num w:numId="12">
-    <w:abstractNumId w:val="10"/>
+    <w:abstractNumId w:val="11"/>
   </w:num>
   <w:num w:numId="13">
-    <w:abstractNumId w:val="21"/>
+    <w:abstractNumId w:val="24"/>
   </w:num>
   <w:num w:numId="14">
-    <w:abstractNumId w:val="15"/>
+    <w:abstractNumId w:val="18"/>
   </w:num>
   <w:num w:numId="15">
-    <w:abstractNumId w:val="26"/>
+    <w:abstractNumId w:val="29"/>
   </w:num>
   <w:num w:numId="16">
     <w:abstractNumId w:val="7"/>
   </w:num>
   <w:num w:numId="17">
-    <w:abstractNumId w:val="16"/>
+    <w:abstractNumId w:val="19"/>
   </w:num>
   <w:num w:numId="18">
     <w:abstractNumId w:val="4"/>
   </w:num>
   <w:num w:numId="19">
-    <w:abstractNumId w:val="19"/>
+    <w:abstractNumId w:val="22"/>
   </w:num>
   <w:num w:numId="20">
-    <w:abstractNumId w:val="24"/>
+    <w:abstractNumId w:val="27"/>
   </w:num>
   <w:num w:numId="21">
-    <w:abstractNumId w:val="14"/>
+    <w:abstractNumId w:val="17"/>
   </w:num>
   <w:num w:numId="22">
-    <w:abstractNumId w:val="23"/>
+    <w:abstractNumId w:val="26"/>
   </w:num>
   <w:num w:numId="23">
-    <w:abstractNumId w:val="28"/>
+    <w:abstractNumId w:val="31"/>
   </w:num>
   <w:num w:numId="24">
-    <w:abstractNumId w:val="9"/>
+    <w:abstractNumId w:val="10"/>
   </w:num>
   <w:num w:numId="25">
     <w:abstractNumId w:val="2"/>
@@ -10594,13 +9708,22 @@
     <w:abstractNumId w:val="5"/>
   </w:num>
   <w:num w:numId="27">
-    <w:abstractNumId w:val="20"/>
+    <w:abstractNumId w:val="23"/>
   </w:num>
   <w:num w:numId="28">
     <w:abstractNumId w:val="0"/>
   </w:num>
   <w:num w:numId="29">
-    <w:abstractNumId w:val="18"/>
+    <w:abstractNumId w:val="21"/>
+  </w:num>
+  <w:num w:numId="30">
+    <w:abstractNumId w:val="14"/>
+  </w:num>
+  <w:num w:numId="31">
+    <w:abstractNumId w:val="16"/>
+  </w:num>
+  <w:num w:numId="32">
+    <w:abstractNumId w:val="9"/>
   </w:num>
 </w:numbering>
 </file>

</xml_diff>

<commit_message>
Corectare documentatie+ getuser 0.1
</commit_message>
<xml_diff>
--- a/WEB/server/BackendDocumentation.docx
+++ b/WEB/server/BackendDocumentation.docx
@@ -3580,17 +3580,7 @@
           <w:lang w:val="ro-RO"/>
         </w:rPr>
         <w:lastRenderedPageBreak/>
-        <w:t>getanimal</w:t>
-      </w:r>
-      <w:r>
-        <w:rPr>
-          <w:rFonts w:ascii="Times New Roman" w:eastAsia="Times New Roman" w:hAnsi="Times New Roman" w:cs="Times New Roman"/>
-          <w:b/>
-          <w:sz w:val="24"/>
-          <w:szCs w:val="24"/>
-          <w:lang w:val="ro-RO"/>
-        </w:rPr>
-        <w:t>extended</w:t>
+        <w:t>getanimalextended</w:t>
       </w:r>
       <w:r>
         <w:rPr>
@@ -3621,77 +3611,17 @@
           <w:szCs w:val="24"/>
           <w:lang w:val="ro-RO"/>
         </w:rPr>
-        <w:t>Serverul primeste tipul de request si trimite animalele care se potrivesc acelui request.</w:t>
-      </w:r>
-    </w:p>
-    <w:p>
-      <w:pPr>
-        <w:rPr>
-          <w:rFonts w:ascii="Times New Roman" w:eastAsia="Times New Roman" w:hAnsi="Times New Roman" w:cs="Times New Roman"/>
-          <w:b/>
-          <w:i/>
-          <w:iCs/>
-          <w:sz w:val="24"/>
-          <w:szCs w:val="24"/>
-          <w:lang w:val="ro-RO"/>
-        </w:rPr>
-      </w:pPr>
-      <w:r>
-        <w:rPr>
-          <w:rFonts w:ascii="Times New Roman" w:eastAsia="Times New Roman" w:hAnsi="Times New Roman" w:cs="Times New Roman"/>
-          <w:b/>
-          <w:sz w:val="24"/>
-          <w:szCs w:val="24"/>
-          <w:lang w:val="ro-RO"/>
-        </w:rPr>
-        <w:t xml:space="preserve">Intoarce animalele in un vector denumit </w:t>
-      </w:r>
-      <w:r>
-        <w:rPr>
-          <w:rFonts w:ascii="Times New Roman" w:eastAsia="Times New Roman" w:hAnsi="Times New Roman" w:cs="Times New Roman"/>
-          <w:b/>
-          <w:i/>
-          <w:iCs/>
-          <w:sz w:val="24"/>
-          <w:szCs w:val="24"/>
-          <w:lang w:val="ro-RO"/>
-        </w:rPr>
-        <w:t>animals</w:t>
-      </w:r>
-      <w:r>
-        <w:rPr>
-          <w:rFonts w:ascii="Times New Roman" w:eastAsia="Times New Roman" w:hAnsi="Times New Roman" w:cs="Times New Roman"/>
-          <w:b/>
-          <w:i/>
-          <w:iCs/>
-          <w:sz w:val="24"/>
-          <w:szCs w:val="24"/>
-          <w:lang w:val="ro-RO"/>
-        </w:rPr>
-        <w:t>.</w:t>
-      </w:r>
-    </w:p>
-    <w:p>
-      <w:pPr>
-        <w:rPr>
-          <w:rFonts w:ascii="Times New Roman" w:eastAsia="Times New Roman" w:hAnsi="Times New Roman" w:cs="Times New Roman"/>
-          <w:b/>
-          <w:sz w:val="24"/>
-          <w:szCs w:val="24"/>
-          <w:lang w:val="ro-RO"/>
-        </w:rPr>
-      </w:pPr>
-      <w:r>
-        <w:rPr>
-          <w:rFonts w:ascii="Times New Roman" w:eastAsia="Times New Roman" w:hAnsi="Times New Roman" w:cs="Times New Roman"/>
-          <w:b/>
-          <w:i/>
-          <w:iCs/>
-          <w:sz w:val="24"/>
-          <w:szCs w:val="24"/>
-          <w:lang w:val="ro-RO"/>
-        </w:rPr>
-        <w:t>!!Cu galben am specificat parametrii specifici intoarcerii animalelor unui utilizator!!</w:t>
+        <w:t xml:space="preserve">Serverul primeste codul unui animal si intoarce toate informatiile la care are acces utilizatorul de spre acel animal.(Daca animalul nu este public si nu e nici al utilizatorul sau utilizatorul nu e angajat, nu va primii informatii). Daca utilizatorul care face cererea este </w:t>
+      </w:r>
+      <w:r>
+        <w:rPr>
+          <w:rFonts w:ascii="Times New Roman" w:eastAsia="Times New Roman" w:hAnsi="Times New Roman" w:cs="Times New Roman"/>
+          <w:b/>
+          <w:sz w:val="24"/>
+          <w:szCs w:val="24"/>
+          <w:lang w:val="ro-RO"/>
+        </w:rPr>
+        <w:t>angajat va primi si toate cererile animalului.</w:t>
       </w:r>
     </w:p>
     <w:p>
@@ -4151,6 +4081,16 @@
           <w:lang w:val="ro-RO"/>
         </w:rPr>
         <w:t>Vector requests</w:t>
+      </w:r>
+      <w:r>
+        <w:rPr>
+          <w:rFonts w:ascii="Times New Roman" w:eastAsia="Times New Roman" w:hAnsi="Times New Roman" w:cs="Times New Roman"/>
+          <w:i/>
+          <w:sz w:val="24"/>
+          <w:szCs w:val="24"/>
+          <w:lang w:val="ro-RO"/>
+        </w:rPr>
+        <w:t xml:space="preserve"> (Doar pt angajat/animal personal)</w:t>
       </w:r>
     </w:p>
     <w:p>
@@ -4884,7 +4824,48 @@
           <w:szCs w:val="24"/>
           <w:lang w:val="ro-RO"/>
         </w:rPr>
-        <w:t>Serverul primeste codul unui utilizator, codul unui animal care apartine utilizatorului si un tip de cerere. Daca animalul nu are deja atasata o cerere din partea utilizatorului creeaza o cerere de tipul trimis.</w:t>
+        <w:t xml:space="preserve">Serverul primeste </w:t>
+      </w:r>
+      <w:r>
+        <w:rPr>
+          <w:rFonts w:ascii="Times New Roman" w:eastAsia="Times New Roman" w:hAnsi="Times New Roman" w:cs="Times New Roman"/>
+          <w:b/>
+          <w:sz w:val="24"/>
+          <w:szCs w:val="24"/>
+          <w:lang w:val="ro-RO"/>
+        </w:rPr>
+        <w:t xml:space="preserve">codul </w:t>
+      </w:r>
+      <w:r>
+        <w:rPr>
+          <w:rFonts w:ascii="Times New Roman" w:eastAsia="Times New Roman" w:hAnsi="Times New Roman" w:cs="Times New Roman"/>
+          <w:b/>
+          <w:sz w:val="24"/>
+          <w:szCs w:val="24"/>
+          <w:lang w:val="ro-RO"/>
+        </w:rPr>
+        <w:t>unei cereri si noua valoare a cererii, daca cererea este in asteptare o actualizeaza cu valoarea introdusa de angajat.</w:t>
+      </w:r>
+    </w:p>
+    <w:p>
+      <w:pPr>
+        <w:rPr>
+          <w:rFonts w:ascii="Times New Roman" w:eastAsia="Times New Roman" w:hAnsi="Times New Roman" w:cs="Times New Roman"/>
+          <w:b/>
+          <w:sz w:val="24"/>
+          <w:szCs w:val="24"/>
+          <w:lang w:val="ro-RO"/>
+        </w:rPr>
+      </w:pPr>
+      <w:r>
+        <w:rPr>
+          <w:rFonts w:ascii="Times New Roman" w:eastAsia="Times New Roman" w:hAnsi="Times New Roman" w:cs="Times New Roman"/>
+          <w:b/>
+          <w:sz w:val="24"/>
+          <w:szCs w:val="24"/>
+          <w:lang w:val="ro-RO"/>
+        </w:rPr>
+        <w:t>(DOAR PT ANGAJAT+)</w:t>
       </w:r>
     </w:p>
     <w:p>

</xml_diff>

<commit_message>
Date utilizator + documentatie
</commit_message>
<xml_diff>
--- a/WEB/server/BackendDocumentation.docx
+++ b/WEB/server/BackendDocumentation.docx
@@ -4267,28 +4267,408 @@
     </w:p>
     <w:p>
       <w:pPr>
-        <w:pStyle w:val="ListParagraph"/>
+        <w:rPr>
+          <w:rFonts w:ascii="Times New Roman" w:eastAsia="Times New Roman" w:hAnsi="Times New Roman" w:cs="Times New Roman"/>
+          <w:sz w:val="24"/>
+          <w:szCs w:val="24"/>
+          <w:lang w:val="ro-RO"/>
+        </w:rPr>
+      </w:pPr>
+    </w:p>
+    <w:p>
+      <w:pPr>
+        <w:rPr>
+          <w:rFonts w:ascii="Times New Roman" w:eastAsia="Times New Roman" w:hAnsi="Times New Roman" w:cs="Times New Roman"/>
+          <w:sz w:val="24"/>
+          <w:szCs w:val="24"/>
+          <w:lang w:val="ro-RO"/>
+        </w:rPr>
+      </w:pPr>
+    </w:p>
+    <w:p>
+      <w:pPr>
         <w:numPr>
-          <w:ilvl w:val="1"/>
-          <w:numId w:val="41"/>
+          <w:ilvl w:val="0"/>
+          <w:numId w:val="7"/>
         </w:numPr>
         <w:rPr>
           <w:rFonts w:ascii="Times New Roman" w:eastAsia="Times New Roman" w:hAnsi="Times New Roman" w:cs="Times New Roman"/>
-          <w:sz w:val="24"/>
-          <w:szCs w:val="24"/>
-          <w:lang w:val="ro-RO"/>
-        </w:rPr>
-      </w:pPr>
-      <w:r>
-        <w:rPr>
-          <w:rFonts w:ascii="Times New Roman" w:eastAsia="Times New Roman" w:hAnsi="Times New Roman" w:cs="Times New Roman"/>
-          <w:b/>
-          <w:sz w:val="24"/>
-          <w:szCs w:val="24"/>
-          <w:lang w:val="ro-RO"/>
-        </w:rPr>
-        <w:br w:type="page"/>
-      </w:r>
+          <w:b/>
+          <w:sz w:val="24"/>
+          <w:szCs w:val="24"/>
+          <w:lang w:val="ro-RO"/>
+        </w:rPr>
+      </w:pPr>
+      <w:r>
+        <w:rPr>
+          <w:rFonts w:ascii="Times New Roman" w:eastAsia="Times New Roman" w:hAnsi="Times New Roman" w:cs="Times New Roman"/>
+          <w:b/>
+          <w:sz w:val="24"/>
+          <w:szCs w:val="24"/>
+          <w:lang w:val="ro-RO"/>
+        </w:rPr>
+        <w:t>get</w:t>
+      </w:r>
+      <w:r>
+        <w:rPr>
+          <w:rFonts w:ascii="Times New Roman" w:eastAsia="Times New Roman" w:hAnsi="Times New Roman" w:cs="Times New Roman"/>
+          <w:b/>
+          <w:sz w:val="24"/>
+          <w:szCs w:val="24"/>
+          <w:lang w:val="ro-RO"/>
+        </w:rPr>
+        <w:t>user</w:t>
+      </w:r>
+      <w:r>
+        <w:rPr>
+          <w:rFonts w:ascii="Times New Roman" w:eastAsia="Times New Roman" w:hAnsi="Times New Roman" w:cs="Times New Roman"/>
+          <w:b/>
+          <w:sz w:val="24"/>
+          <w:szCs w:val="24"/>
+          <w:lang w:val="ro-RO"/>
+        </w:rPr>
+        <w:t>.php</w:t>
+      </w:r>
+    </w:p>
+    <w:p>
+      <w:pPr>
+        <w:rPr>
+          <w:rFonts w:ascii="Times New Roman" w:eastAsia="Times New Roman" w:hAnsi="Times New Roman" w:cs="Times New Roman"/>
+          <w:b/>
+          <w:sz w:val="24"/>
+          <w:szCs w:val="24"/>
+          <w:lang w:val="ro-RO"/>
+        </w:rPr>
+      </w:pPr>
+      <w:r>
+        <w:rPr>
+          <w:rFonts w:ascii="Times New Roman" w:eastAsia="Times New Roman" w:hAnsi="Times New Roman" w:cs="Times New Roman"/>
+          <w:b/>
+          <w:sz w:val="24"/>
+          <w:szCs w:val="24"/>
+          <w:lang w:val="ro-RO"/>
+        </w:rPr>
+        <w:t xml:space="preserve">Serverul primeste codul </w:t>
+      </w:r>
+      <w:r>
+        <w:rPr>
+          <w:rFonts w:ascii="Times New Roman" w:eastAsia="Times New Roman" w:hAnsi="Times New Roman" w:cs="Times New Roman"/>
+          <w:b/>
+          <w:sz w:val="24"/>
+          <w:szCs w:val="24"/>
+          <w:lang w:val="ro-RO"/>
+        </w:rPr>
+        <w:t>unui utilizator sau ia codul utilizatorului curent daca nu primeste unul si intoarce datele acestuia.</w:t>
+      </w:r>
+    </w:p>
+    <w:p>
+      <w:pPr>
+        <w:rPr>
+          <w:rFonts w:ascii="Times New Roman" w:eastAsia="Times New Roman" w:hAnsi="Times New Roman" w:cs="Times New Roman"/>
+          <w:sz w:val="24"/>
+          <w:szCs w:val="24"/>
+          <w:lang w:val="ro-RO"/>
+        </w:rPr>
+      </w:pPr>
+      <w:r>
+        <w:rPr>
+          <w:rFonts w:ascii="Times New Roman" w:eastAsia="Times New Roman" w:hAnsi="Times New Roman" w:cs="Times New Roman"/>
+          <w:sz w:val="24"/>
+          <w:szCs w:val="24"/>
+          <w:lang w:val="ro-RO"/>
+        </w:rPr>
+        <w:t>Parametrii:</w:t>
+      </w:r>
+    </w:p>
+    <w:p>
+      <w:pPr>
+        <w:numPr>
+          <w:ilvl w:val="0"/>
+          <w:numId w:val="42"/>
+        </w:numPr>
+        <w:rPr>
+          <w:rFonts w:ascii="Times New Roman" w:eastAsia="Times New Roman" w:hAnsi="Times New Roman" w:cs="Times New Roman"/>
+          <w:sz w:val="24"/>
+          <w:szCs w:val="24"/>
+          <w:lang w:val="ro-RO"/>
+        </w:rPr>
+      </w:pPr>
+      <w:r>
+        <w:rPr>
+          <w:rFonts w:ascii="Times New Roman" w:eastAsia="Times New Roman" w:hAnsi="Times New Roman" w:cs="Times New Roman"/>
+          <w:i/>
+          <w:iCs/>
+          <w:sz w:val="24"/>
+          <w:szCs w:val="24"/>
+          <w:lang w:val="ro-RO"/>
+        </w:rPr>
+        <w:t>security_code</w:t>
+      </w:r>
+      <w:r>
+        <w:rPr>
+          <w:rFonts w:ascii="Times New Roman" w:eastAsia="Times New Roman" w:hAnsi="Times New Roman" w:cs="Times New Roman"/>
+          <w:sz w:val="24"/>
+          <w:szCs w:val="24"/>
+          <w:lang w:val="ro-RO"/>
+        </w:rPr>
+        <w:t xml:space="preserve"> – 8981ASDGHJ22123 </w:t>
+      </w:r>
+      <w:r>
+        <w:rPr>
+          <w:rFonts w:ascii="Times New Roman" w:eastAsia="Times New Roman" w:hAnsi="Times New Roman" w:cs="Times New Roman"/>
+          <w:b/>
+          <w:bCs/>
+          <w:sz w:val="24"/>
+          <w:szCs w:val="24"/>
+          <w:lang w:val="ro-RO"/>
+        </w:rPr>
+        <w:t>(Doar pentru Android)</w:t>
+      </w:r>
+    </w:p>
+    <w:p>
+      <w:pPr>
+        <w:numPr>
+          <w:ilvl w:val="0"/>
+          <w:numId w:val="42"/>
+        </w:numPr>
+        <w:rPr>
+          <w:rFonts w:ascii="Times New Roman" w:eastAsia="Times New Roman" w:hAnsi="Times New Roman" w:cs="Times New Roman"/>
+          <w:sz w:val="24"/>
+          <w:szCs w:val="24"/>
+          <w:lang w:val="ro-RO"/>
+        </w:rPr>
+      </w:pPr>
+      <w:r>
+        <w:rPr>
+          <w:rFonts w:ascii="Times New Roman" w:eastAsia="Times New Roman" w:hAnsi="Times New Roman" w:cs="Times New Roman"/>
+          <w:i/>
+          <w:iCs/>
+          <w:sz w:val="24"/>
+          <w:szCs w:val="24"/>
+          <w:lang w:val="ro-RO"/>
+        </w:rPr>
+        <w:t>UID – Codul utilizatorului (</w:t>
+      </w:r>
+      <w:r>
+        <w:rPr>
+          <w:rFonts w:ascii="Times New Roman" w:eastAsia="Times New Roman" w:hAnsi="Times New Roman" w:cs="Times New Roman"/>
+          <w:b/>
+          <w:bCs/>
+          <w:i/>
+          <w:iCs/>
+          <w:sz w:val="24"/>
+          <w:szCs w:val="24"/>
+          <w:lang w:val="ro-RO"/>
+        </w:rPr>
+        <w:t>Doar pt Android</w:t>
+      </w:r>
+      <w:r>
+        <w:rPr>
+          <w:rFonts w:ascii="Times New Roman" w:eastAsia="Times New Roman" w:hAnsi="Times New Roman" w:cs="Times New Roman"/>
+          <w:i/>
+          <w:iCs/>
+          <w:sz w:val="24"/>
+          <w:szCs w:val="24"/>
+          <w:lang w:val="ro-RO"/>
+        </w:rPr>
+        <w:t>)</w:t>
+      </w:r>
+    </w:p>
+    <w:p>
+      <w:pPr>
+        <w:numPr>
+          <w:ilvl w:val="0"/>
+          <w:numId w:val="42"/>
+        </w:numPr>
+        <w:rPr>
+          <w:rFonts w:ascii="Times New Roman" w:eastAsia="Times New Roman" w:hAnsi="Times New Roman" w:cs="Times New Roman"/>
+          <w:sz w:val="24"/>
+          <w:szCs w:val="24"/>
+          <w:lang w:val="ro-RO"/>
+        </w:rPr>
+      </w:pPr>
+      <w:r>
+        <w:rPr>
+          <w:rFonts w:ascii="Times New Roman" w:eastAsia="Times New Roman" w:hAnsi="Times New Roman" w:cs="Times New Roman"/>
+          <w:i/>
+          <w:iCs/>
+          <w:sz w:val="24"/>
+          <w:szCs w:val="24"/>
+          <w:lang w:val="ro-RO"/>
+        </w:rPr>
+        <w:t>WantedUID ( Codul utilizatorului dorit, pt utilizatorul curent nu trimiteti)</w:t>
+      </w:r>
+    </w:p>
+    <w:p>
+      <w:pPr>
+        <w:rPr>
+          <w:rFonts w:ascii="Times New Roman" w:eastAsia="Times New Roman" w:hAnsi="Times New Roman" w:cs="Times New Roman"/>
+          <w:sz w:val="24"/>
+          <w:szCs w:val="24"/>
+          <w:lang w:val="ro-RO"/>
+        </w:rPr>
+      </w:pPr>
+      <w:r>
+        <w:rPr>
+          <w:rFonts w:ascii="Times New Roman" w:eastAsia="Times New Roman" w:hAnsi="Times New Roman" w:cs="Times New Roman"/>
+          <w:sz w:val="24"/>
+          <w:szCs w:val="24"/>
+          <w:lang w:val="ro-RO"/>
+        </w:rPr>
+        <w:t>Raspuns:</w:t>
+      </w:r>
+    </w:p>
+    <w:p>
+      <w:pPr>
+        <w:numPr>
+          <w:ilvl w:val="0"/>
+          <w:numId w:val="43"/>
+        </w:numPr>
+        <w:rPr>
+          <w:rFonts w:ascii="Times New Roman" w:eastAsia="Times New Roman" w:hAnsi="Times New Roman" w:cs="Times New Roman"/>
+          <w:sz w:val="24"/>
+          <w:szCs w:val="24"/>
+          <w:lang w:val="ro-RO"/>
+        </w:rPr>
+      </w:pPr>
+      <w:r>
+        <w:rPr>
+          <w:rFonts w:ascii="Times New Roman" w:eastAsia="Times New Roman" w:hAnsi="Times New Roman" w:cs="Times New Roman"/>
+          <w:i/>
+          <w:iCs/>
+          <w:sz w:val="24"/>
+          <w:szCs w:val="24"/>
+          <w:lang w:val="ro-RO"/>
+        </w:rPr>
+        <w:t>first_</w:t>
+      </w:r>
+      <w:r>
+        <w:rPr>
+          <w:rFonts w:ascii="Times New Roman" w:eastAsia="Times New Roman" w:hAnsi="Times New Roman" w:cs="Times New Roman"/>
+          <w:i/>
+          <w:sz w:val="24"/>
+          <w:szCs w:val="24"/>
+          <w:lang w:val="ro-RO"/>
+        </w:rPr>
+        <w:t>name</w:t>
+      </w:r>
+    </w:p>
+    <w:p>
+      <w:pPr>
+        <w:numPr>
+          <w:ilvl w:val="0"/>
+          <w:numId w:val="43"/>
+        </w:numPr>
+        <w:rPr>
+          <w:rFonts w:ascii="Times New Roman" w:eastAsia="Times New Roman" w:hAnsi="Times New Roman" w:cs="Times New Roman"/>
+          <w:sz w:val="24"/>
+          <w:szCs w:val="24"/>
+          <w:lang w:val="ro-RO"/>
+        </w:rPr>
+      </w:pPr>
+      <w:r>
+        <w:rPr>
+          <w:rFonts w:ascii="Times New Roman" w:eastAsia="Times New Roman" w:hAnsi="Times New Roman" w:cs="Times New Roman"/>
+          <w:i/>
+          <w:sz w:val="24"/>
+          <w:szCs w:val="24"/>
+          <w:lang w:val="ro-RO"/>
+        </w:rPr>
+        <w:t>last_name</w:t>
+      </w:r>
+    </w:p>
+    <w:p>
+      <w:pPr>
+        <w:numPr>
+          <w:ilvl w:val="0"/>
+          <w:numId w:val="43"/>
+        </w:numPr>
+        <w:rPr>
+          <w:rFonts w:ascii="Times New Roman" w:eastAsia="Times New Roman" w:hAnsi="Times New Roman" w:cs="Times New Roman"/>
+          <w:sz w:val="24"/>
+          <w:szCs w:val="24"/>
+          <w:lang w:val="ro-RO"/>
+        </w:rPr>
+      </w:pPr>
+      <w:r>
+        <w:rPr>
+          <w:rFonts w:ascii="Times New Roman" w:eastAsia="Times New Roman" w:hAnsi="Times New Roman" w:cs="Times New Roman"/>
+          <w:i/>
+          <w:sz w:val="24"/>
+          <w:szCs w:val="24"/>
+          <w:lang w:val="ro-RO"/>
+        </w:rPr>
+        <w:t>user_email</w:t>
+      </w:r>
+    </w:p>
+    <w:p>
+      <w:pPr>
+        <w:numPr>
+          <w:ilvl w:val="0"/>
+          <w:numId w:val="43"/>
+        </w:numPr>
+        <w:rPr>
+          <w:rFonts w:ascii="Times New Roman" w:eastAsia="Times New Roman" w:hAnsi="Times New Roman" w:cs="Times New Roman"/>
+          <w:sz w:val="24"/>
+          <w:szCs w:val="24"/>
+          <w:lang w:val="ro-RO"/>
+        </w:rPr>
+      </w:pPr>
+      <w:r>
+        <w:rPr>
+          <w:rFonts w:ascii="Times New Roman" w:eastAsia="Times New Roman" w:hAnsi="Times New Roman" w:cs="Times New Roman"/>
+          <w:i/>
+          <w:sz w:val="24"/>
+          <w:szCs w:val="24"/>
+          <w:lang w:val="ro-RO"/>
+        </w:rPr>
+        <w:t>user_type</w:t>
+      </w:r>
+    </w:p>
+    <w:p>
+      <w:pPr>
+        <w:numPr>
+          <w:ilvl w:val="0"/>
+          <w:numId w:val="43"/>
+        </w:numPr>
+        <w:rPr>
+          <w:rFonts w:ascii="Times New Roman" w:eastAsia="Times New Roman" w:hAnsi="Times New Roman" w:cs="Times New Roman"/>
+          <w:sz w:val="24"/>
+          <w:szCs w:val="24"/>
+          <w:lang w:val="ro-RO"/>
+        </w:rPr>
+      </w:pPr>
+      <w:r>
+        <w:rPr>
+          <w:rFonts w:ascii="Times New Roman" w:eastAsia="Times New Roman" w:hAnsi="Times New Roman" w:cs="Times New Roman"/>
+          <w:i/>
+          <w:sz w:val="24"/>
+          <w:szCs w:val="24"/>
+          <w:lang w:val="ro-RO"/>
+        </w:rPr>
+        <w:t xml:space="preserve">nr_owned_pets – </w:t>
+      </w:r>
+      <w:r>
+        <w:rPr>
+          <w:rFonts w:ascii="Times New Roman" w:eastAsia="Times New Roman" w:hAnsi="Times New Roman" w:cs="Times New Roman"/>
+          <w:iCs/>
+          <w:sz w:val="24"/>
+          <w:szCs w:val="24"/>
+          <w:lang w:val="ro-RO"/>
+        </w:rPr>
+        <w:t>Numarul de animale detinute</w:t>
+      </w:r>
+    </w:p>
+    <w:p>
+      <w:pPr>
+        <w:ind w:left="1440"/>
+        <w:rPr>
+          <w:rFonts w:ascii="Times New Roman" w:eastAsia="Times New Roman" w:hAnsi="Times New Roman" w:cs="Times New Roman"/>
+          <w:sz w:val="24"/>
+          <w:szCs w:val="24"/>
+          <w:lang w:val="ro-RO"/>
+        </w:rPr>
+      </w:pPr>
     </w:p>
     <w:p>
       <w:pPr>
@@ -9250,6 +9630,120 @@
     </w:lvl>
   </w:abstractNum>
   <w:abstractNum w:abstractNumId="12" w15:restartNumberingAfterBreak="0">
+    <w:nsid w:val="3AB90B06"/>
+    <w:multiLevelType w:val="multilevel"/>
+    <w:tmpl w:val="5ED68EF8"/>
+    <w:lvl w:ilvl="0">
+      <w:start w:val="1"/>
+      <w:numFmt w:val="decimal"/>
+      <w:lvlText w:val="%1."/>
+      <w:lvlJc w:val="left"/>
+      <w:pPr>
+        <w:ind w:left="1440" w:hanging="360"/>
+      </w:pPr>
+      <w:rPr>
+        <w:i w:val="0"/>
+        <w:u w:val="none"/>
+      </w:rPr>
+    </w:lvl>
+    <w:lvl w:ilvl="1">
+      <w:start w:val="1"/>
+      <w:numFmt w:val="lowerLetter"/>
+      <w:lvlText w:val="%2."/>
+      <w:lvlJc w:val="left"/>
+      <w:pPr>
+        <w:ind w:left="2160" w:hanging="360"/>
+      </w:pPr>
+      <w:rPr>
+        <w:u w:val="none"/>
+      </w:rPr>
+    </w:lvl>
+    <w:lvl w:ilvl="2">
+      <w:start w:val="1"/>
+      <w:numFmt w:val="lowerRoman"/>
+      <w:lvlText w:val="%3."/>
+      <w:lvlJc w:val="right"/>
+      <w:pPr>
+        <w:ind w:left="2880" w:hanging="360"/>
+      </w:pPr>
+      <w:rPr>
+        <w:u w:val="none"/>
+      </w:rPr>
+    </w:lvl>
+    <w:lvl w:ilvl="3">
+      <w:start w:val="1"/>
+      <w:numFmt w:val="decimal"/>
+      <w:lvlText w:val="%4."/>
+      <w:lvlJc w:val="left"/>
+      <w:pPr>
+        <w:ind w:left="3600" w:hanging="360"/>
+      </w:pPr>
+      <w:rPr>
+        <w:u w:val="none"/>
+      </w:rPr>
+    </w:lvl>
+    <w:lvl w:ilvl="4">
+      <w:start w:val="1"/>
+      <w:numFmt w:val="lowerLetter"/>
+      <w:lvlText w:val="%5."/>
+      <w:lvlJc w:val="left"/>
+      <w:pPr>
+        <w:ind w:left="4320" w:hanging="360"/>
+      </w:pPr>
+      <w:rPr>
+        <w:u w:val="none"/>
+      </w:rPr>
+    </w:lvl>
+    <w:lvl w:ilvl="5">
+      <w:start w:val="1"/>
+      <w:numFmt w:val="lowerRoman"/>
+      <w:lvlText w:val="%6."/>
+      <w:lvlJc w:val="right"/>
+      <w:pPr>
+        <w:ind w:left="5040" w:hanging="360"/>
+      </w:pPr>
+      <w:rPr>
+        <w:u w:val="none"/>
+      </w:rPr>
+    </w:lvl>
+    <w:lvl w:ilvl="6">
+      <w:start w:val="1"/>
+      <w:numFmt w:val="decimal"/>
+      <w:lvlText w:val="%7."/>
+      <w:lvlJc w:val="left"/>
+      <w:pPr>
+        <w:ind w:left="5760" w:hanging="360"/>
+      </w:pPr>
+      <w:rPr>
+        <w:u w:val="none"/>
+      </w:rPr>
+    </w:lvl>
+    <w:lvl w:ilvl="7">
+      <w:start w:val="1"/>
+      <w:numFmt w:val="lowerLetter"/>
+      <w:lvlText w:val="%8."/>
+      <w:lvlJc w:val="left"/>
+      <w:pPr>
+        <w:ind w:left="6480" w:hanging="360"/>
+      </w:pPr>
+      <w:rPr>
+        <w:u w:val="none"/>
+      </w:rPr>
+    </w:lvl>
+    <w:lvl w:ilvl="8">
+      <w:start w:val="1"/>
+      <w:numFmt w:val="lowerRoman"/>
+      <w:lvlText w:val="%9."/>
+      <w:lvlJc w:val="right"/>
+      <w:pPr>
+        <w:ind w:left="7200" w:hanging="360"/>
+      </w:pPr>
+      <w:rPr>
+        <w:u w:val="none"/>
+      </w:rPr>
+    </w:lvl>
+  </w:abstractNum>
+  <w:abstractNum w:abstractNumId="13" w15:restartNumberingAfterBreak="0">
     <w:nsid w:val="3C401F47"/>
     <w:multiLevelType w:val="multilevel"/>
     <w:tmpl w:val="5ED68EF8"/>
@@ -9363,7 +9857,7 @@
       </w:rPr>
     </w:lvl>
   </w:abstractNum>
-  <w:abstractNum w:abstractNumId="13" w15:restartNumberingAfterBreak="0">
+  <w:abstractNum w:abstractNumId="14" w15:restartNumberingAfterBreak="0">
     <w:nsid w:val="3CD33D42"/>
     <w:multiLevelType w:val="multilevel"/>
     <w:tmpl w:val="B9C4042E"/>
@@ -9476,7 +9970,7 @@
       </w:rPr>
     </w:lvl>
   </w:abstractNum>
-  <w:abstractNum w:abstractNumId="14" w15:restartNumberingAfterBreak="0">
+  <w:abstractNum w:abstractNumId="15" w15:restartNumberingAfterBreak="0">
     <w:nsid w:val="3D8B41C6"/>
     <w:multiLevelType w:val="multilevel"/>
     <w:tmpl w:val="BCD822E2"/>
@@ -9589,7 +10083,7 @@
       </w:rPr>
     </w:lvl>
   </w:abstractNum>
-  <w:abstractNum w:abstractNumId="15" w15:restartNumberingAfterBreak="0">
+  <w:abstractNum w:abstractNumId="16" w15:restartNumberingAfterBreak="0">
     <w:nsid w:val="3F933C03"/>
     <w:multiLevelType w:val="multilevel"/>
     <w:tmpl w:val="E9D8A75E"/>
@@ -9703,7 +10197,7 @@
       </w:rPr>
     </w:lvl>
   </w:abstractNum>
-  <w:abstractNum w:abstractNumId="16" w15:restartNumberingAfterBreak="0">
+  <w:abstractNum w:abstractNumId="17" w15:restartNumberingAfterBreak="0">
     <w:nsid w:val="41230B68"/>
     <w:multiLevelType w:val="multilevel"/>
     <w:tmpl w:val="7AAEF8F6"/>
@@ -9816,7 +10310,7 @@
       </w:rPr>
     </w:lvl>
   </w:abstractNum>
-  <w:abstractNum w:abstractNumId="17" w15:restartNumberingAfterBreak="0">
+  <w:abstractNum w:abstractNumId="18" w15:restartNumberingAfterBreak="0">
     <w:nsid w:val="427C4C67"/>
     <w:multiLevelType w:val="hybridMultilevel"/>
     <w:tmpl w:val="C34E3ACE"/>
@@ -9929,7 +10423,7 @@
       </w:rPr>
     </w:lvl>
   </w:abstractNum>
-  <w:abstractNum w:abstractNumId="18" w15:restartNumberingAfterBreak="0">
+  <w:abstractNum w:abstractNumId="19" w15:restartNumberingAfterBreak="0">
     <w:nsid w:val="449831ED"/>
     <w:multiLevelType w:val="multilevel"/>
     <w:tmpl w:val="183CFF46"/>
@@ -10042,7 +10536,7 @@
       </w:rPr>
     </w:lvl>
   </w:abstractNum>
-  <w:abstractNum w:abstractNumId="19" w15:restartNumberingAfterBreak="0">
+  <w:abstractNum w:abstractNumId="20" w15:restartNumberingAfterBreak="0">
     <w:nsid w:val="46FA180C"/>
     <w:multiLevelType w:val="multilevel"/>
     <w:tmpl w:val="480077D0"/>
@@ -10156,7 +10650,7 @@
       </w:rPr>
     </w:lvl>
   </w:abstractNum>
-  <w:abstractNum w:abstractNumId="20" w15:restartNumberingAfterBreak="0">
+  <w:abstractNum w:abstractNumId="21" w15:restartNumberingAfterBreak="0">
     <w:nsid w:val="483016B2"/>
     <w:multiLevelType w:val="multilevel"/>
     <w:tmpl w:val="D8F48A68"/>
@@ -10272,7 +10766,7 @@
       </w:rPr>
     </w:lvl>
   </w:abstractNum>
-  <w:abstractNum w:abstractNumId="21" w15:restartNumberingAfterBreak="0">
+  <w:abstractNum w:abstractNumId="22" w15:restartNumberingAfterBreak="0">
     <w:nsid w:val="48EC507B"/>
     <w:multiLevelType w:val="multilevel"/>
     <w:tmpl w:val="F3665596"/>
@@ -10385,7 +10879,7 @@
       </w:rPr>
     </w:lvl>
   </w:abstractNum>
-  <w:abstractNum w:abstractNumId="22" w15:restartNumberingAfterBreak="0">
+  <w:abstractNum w:abstractNumId="23" w15:restartNumberingAfterBreak="0">
     <w:nsid w:val="498C4655"/>
     <w:multiLevelType w:val="multilevel"/>
     <w:tmpl w:val="F3665596"/>
@@ -10498,7 +10992,7 @@
       </w:rPr>
     </w:lvl>
   </w:abstractNum>
-  <w:abstractNum w:abstractNumId="23" w15:restartNumberingAfterBreak="0">
+  <w:abstractNum w:abstractNumId="24" w15:restartNumberingAfterBreak="0">
     <w:nsid w:val="4C633F19"/>
     <w:multiLevelType w:val="multilevel"/>
     <w:tmpl w:val="ADF8798A"/>
@@ -10611,7 +11105,7 @@
       </w:rPr>
     </w:lvl>
   </w:abstractNum>
-  <w:abstractNum w:abstractNumId="24" w15:restartNumberingAfterBreak="0">
+  <w:abstractNum w:abstractNumId="25" w15:restartNumberingAfterBreak="0">
     <w:nsid w:val="4FD15E11"/>
     <w:multiLevelType w:val="multilevel"/>
     <w:tmpl w:val="F9FA9668"/>
@@ -10724,7 +11218,7 @@
       </w:rPr>
     </w:lvl>
   </w:abstractNum>
-  <w:abstractNum w:abstractNumId="25" w15:restartNumberingAfterBreak="0">
+  <w:abstractNum w:abstractNumId="26" w15:restartNumberingAfterBreak="0">
     <w:nsid w:val="53FA73F7"/>
     <w:multiLevelType w:val="hybridMultilevel"/>
     <w:tmpl w:val="76121AF4"/>
@@ -10810,7 +11304,7 @@
       </w:pPr>
     </w:lvl>
   </w:abstractNum>
-  <w:abstractNum w:abstractNumId="26" w15:restartNumberingAfterBreak="0">
+  <w:abstractNum w:abstractNumId="27" w15:restartNumberingAfterBreak="0">
     <w:nsid w:val="54713CA8"/>
     <w:multiLevelType w:val="hybridMultilevel"/>
     <w:tmpl w:val="871A51E4"/>
@@ -10923,7 +11417,7 @@
       </w:rPr>
     </w:lvl>
   </w:abstractNum>
-  <w:abstractNum w:abstractNumId="27" w15:restartNumberingAfterBreak="0">
+  <w:abstractNum w:abstractNumId="28" w15:restartNumberingAfterBreak="0">
     <w:nsid w:val="56CC0FF4"/>
     <w:multiLevelType w:val="multilevel"/>
     <w:tmpl w:val="5ED68EF8"/>
@@ -11037,7 +11531,7 @@
       </w:rPr>
     </w:lvl>
   </w:abstractNum>
-  <w:abstractNum w:abstractNumId="28" w15:restartNumberingAfterBreak="0">
+  <w:abstractNum w:abstractNumId="29" w15:restartNumberingAfterBreak="0">
     <w:nsid w:val="5B2F6867"/>
     <w:multiLevelType w:val="multilevel"/>
     <w:tmpl w:val="0324CC96"/>
@@ -11152,7 +11646,7 @@
       </w:rPr>
     </w:lvl>
   </w:abstractNum>
-  <w:abstractNum w:abstractNumId="29" w15:restartNumberingAfterBreak="0">
+  <w:abstractNum w:abstractNumId="30" w15:restartNumberingAfterBreak="0">
     <w:nsid w:val="5B686CD3"/>
     <w:multiLevelType w:val="multilevel"/>
     <w:tmpl w:val="480077D0"/>
@@ -11266,7 +11760,7 @@
       </w:rPr>
     </w:lvl>
   </w:abstractNum>
-  <w:abstractNum w:abstractNumId="30" w15:restartNumberingAfterBreak="0">
+  <w:abstractNum w:abstractNumId="31" w15:restartNumberingAfterBreak="0">
     <w:nsid w:val="5F1F5FFC"/>
     <w:multiLevelType w:val="multilevel"/>
     <w:tmpl w:val="275432A6"/>
@@ -11379,7 +11873,120 @@
       </w:rPr>
     </w:lvl>
   </w:abstractNum>
-  <w:abstractNum w:abstractNumId="31" w15:restartNumberingAfterBreak="0">
+  <w:abstractNum w:abstractNumId="32" w15:restartNumberingAfterBreak="0">
+    <w:nsid w:val="602D726D"/>
+    <w:multiLevelType w:val="multilevel"/>
+    <w:tmpl w:val="BCD822E2"/>
+    <w:lvl w:ilvl="0">
+      <w:start w:val="1"/>
+      <w:numFmt w:val="decimal"/>
+      <w:lvlText w:val="%1."/>
+      <w:lvlJc w:val="left"/>
+      <w:pPr>
+        <w:ind w:left="1440" w:hanging="360"/>
+      </w:pPr>
+      <w:rPr>
+        <w:u w:val="none"/>
+      </w:rPr>
+    </w:lvl>
+    <w:lvl w:ilvl="1">
+      <w:start w:val="1"/>
+      <w:numFmt w:val="lowerLetter"/>
+      <w:lvlText w:val="%2."/>
+      <w:lvlJc w:val="left"/>
+      <w:pPr>
+        <w:ind w:left="2160" w:hanging="360"/>
+      </w:pPr>
+      <w:rPr>
+        <w:u w:val="none"/>
+      </w:rPr>
+    </w:lvl>
+    <w:lvl w:ilvl="2">
+      <w:start w:val="1"/>
+      <w:numFmt w:val="lowerRoman"/>
+      <w:lvlText w:val="%3."/>
+      <w:lvlJc w:val="right"/>
+      <w:pPr>
+        <w:ind w:left="2880" w:hanging="360"/>
+      </w:pPr>
+      <w:rPr>
+        <w:u w:val="none"/>
+      </w:rPr>
+    </w:lvl>
+    <w:lvl w:ilvl="3">
+      <w:start w:val="1"/>
+      <w:numFmt w:val="decimal"/>
+      <w:lvlText w:val="%4."/>
+      <w:lvlJc w:val="left"/>
+      <w:pPr>
+        <w:ind w:left="3600" w:hanging="360"/>
+      </w:pPr>
+      <w:rPr>
+        <w:u w:val="none"/>
+      </w:rPr>
+    </w:lvl>
+    <w:lvl w:ilvl="4">
+      <w:start w:val="1"/>
+      <w:numFmt w:val="lowerLetter"/>
+      <w:lvlText w:val="%5."/>
+      <w:lvlJc w:val="left"/>
+      <w:pPr>
+        <w:ind w:left="4320" w:hanging="360"/>
+      </w:pPr>
+      <w:rPr>
+        <w:u w:val="none"/>
+      </w:rPr>
+    </w:lvl>
+    <w:lvl w:ilvl="5">
+      <w:start w:val="1"/>
+      <w:numFmt w:val="lowerRoman"/>
+      <w:lvlText w:val="%6."/>
+      <w:lvlJc w:val="right"/>
+      <w:pPr>
+        <w:ind w:left="5040" w:hanging="360"/>
+      </w:pPr>
+      <w:rPr>
+        <w:u w:val="none"/>
+      </w:rPr>
+    </w:lvl>
+    <w:lvl w:ilvl="6">
+      <w:start w:val="1"/>
+      <w:numFmt w:val="decimal"/>
+      <w:lvlText w:val="%7."/>
+      <w:lvlJc w:val="left"/>
+      <w:pPr>
+        <w:ind w:left="5760" w:hanging="360"/>
+      </w:pPr>
+      <w:rPr>
+        <w:u w:val="none"/>
+      </w:rPr>
+    </w:lvl>
+    <w:lvl w:ilvl="7">
+      <w:start w:val="1"/>
+      <w:numFmt w:val="lowerLetter"/>
+      <w:lvlText w:val="%8."/>
+      <w:lvlJc w:val="left"/>
+      <w:pPr>
+        <w:ind w:left="6480" w:hanging="360"/>
+      </w:pPr>
+      <w:rPr>
+        <w:u w:val="none"/>
+      </w:rPr>
+    </w:lvl>
+    <w:lvl w:ilvl="8">
+      <w:start w:val="1"/>
+      <w:numFmt w:val="lowerRoman"/>
+      <w:lvlText w:val="%9."/>
+      <w:lvlJc w:val="right"/>
+      <w:pPr>
+        <w:ind w:left="7200" w:hanging="360"/>
+      </w:pPr>
+      <w:rPr>
+        <w:u w:val="none"/>
+      </w:rPr>
+    </w:lvl>
+  </w:abstractNum>
+  <w:abstractNum w:abstractNumId="33" w15:restartNumberingAfterBreak="0">
     <w:nsid w:val="65D61735"/>
     <w:multiLevelType w:val="multilevel"/>
     <w:tmpl w:val="BCD822E2"/>
@@ -11492,7 +12099,7 @@
       </w:rPr>
     </w:lvl>
   </w:abstractNum>
-  <w:abstractNum w:abstractNumId="32" w15:restartNumberingAfterBreak="0">
+  <w:abstractNum w:abstractNumId="34" w15:restartNumberingAfterBreak="0">
     <w:nsid w:val="66D41004"/>
     <w:multiLevelType w:val="multilevel"/>
     <w:tmpl w:val="5ED68EF8"/>
@@ -11606,7 +12213,7 @@
       </w:rPr>
     </w:lvl>
   </w:abstractNum>
-  <w:abstractNum w:abstractNumId="33" w15:restartNumberingAfterBreak="0">
+  <w:abstractNum w:abstractNumId="35" w15:restartNumberingAfterBreak="0">
     <w:nsid w:val="6B823844"/>
     <w:multiLevelType w:val="multilevel"/>
     <w:tmpl w:val="BCD822E2"/>
@@ -11719,7 +12326,7 @@
       </w:rPr>
     </w:lvl>
   </w:abstractNum>
-  <w:abstractNum w:abstractNumId="34" w15:restartNumberingAfterBreak="0">
+  <w:abstractNum w:abstractNumId="36" w15:restartNumberingAfterBreak="0">
     <w:nsid w:val="71FC112A"/>
     <w:multiLevelType w:val="hybridMultilevel"/>
     <w:tmpl w:val="7A66241E"/>
@@ -11832,7 +12439,7 @@
       </w:rPr>
     </w:lvl>
   </w:abstractNum>
-  <w:abstractNum w:abstractNumId="35" w15:restartNumberingAfterBreak="0">
+  <w:abstractNum w:abstractNumId="37" w15:restartNumberingAfterBreak="0">
     <w:nsid w:val="736C554B"/>
     <w:multiLevelType w:val="multilevel"/>
     <w:tmpl w:val="BCD822E2"/>
@@ -11945,7 +12552,7 @@
       </w:rPr>
     </w:lvl>
   </w:abstractNum>
-  <w:abstractNum w:abstractNumId="36" w15:restartNumberingAfterBreak="0">
+  <w:abstractNum w:abstractNumId="38" w15:restartNumberingAfterBreak="0">
     <w:nsid w:val="74BA5B8E"/>
     <w:multiLevelType w:val="multilevel"/>
     <w:tmpl w:val="4926C4CC"/>
@@ -12058,7 +12665,7 @@
       </w:rPr>
     </w:lvl>
   </w:abstractNum>
-  <w:abstractNum w:abstractNumId="37" w15:restartNumberingAfterBreak="0">
+  <w:abstractNum w:abstractNumId="39" w15:restartNumberingAfterBreak="0">
     <w:nsid w:val="75D6698B"/>
     <w:multiLevelType w:val="hybridMultilevel"/>
     <w:tmpl w:val="789A252A"/>
@@ -12171,7 +12778,7 @@
       </w:rPr>
     </w:lvl>
   </w:abstractNum>
-  <w:abstractNum w:abstractNumId="38" w15:restartNumberingAfterBreak="0">
+  <w:abstractNum w:abstractNumId="40" w15:restartNumberingAfterBreak="0">
     <w:nsid w:val="79504372"/>
     <w:multiLevelType w:val="multilevel"/>
     <w:tmpl w:val="480077D0"/>
@@ -12285,7 +12892,7 @@
       </w:rPr>
     </w:lvl>
   </w:abstractNum>
-  <w:abstractNum w:abstractNumId="39" w15:restartNumberingAfterBreak="0">
+  <w:abstractNum w:abstractNumId="41" w15:restartNumberingAfterBreak="0">
     <w:nsid w:val="7BA53EFE"/>
     <w:multiLevelType w:val="multilevel"/>
     <w:tmpl w:val="823A6A14"/>
@@ -12398,7 +13005,7 @@
       </w:rPr>
     </w:lvl>
   </w:abstractNum>
-  <w:abstractNum w:abstractNumId="40" w15:restartNumberingAfterBreak="0">
+  <w:abstractNum w:abstractNumId="42" w15:restartNumberingAfterBreak="0">
     <w:nsid w:val="7C441F0A"/>
     <w:multiLevelType w:val="hybridMultilevel"/>
     <w:tmpl w:val="682CE068"/>
@@ -12488,7 +13095,7 @@
     <w:abstractNumId w:val="8"/>
   </w:num>
   <w:num w:numId="2">
-    <w:abstractNumId w:val="15"/>
+    <w:abstractNumId w:val="16"/>
   </w:num>
   <w:num w:numId="3">
     <w:abstractNumId w:val="10"/>
@@ -12497,64 +13104,64 @@
     <w:abstractNumId w:val="1"/>
   </w:num>
   <w:num w:numId="5">
-    <w:abstractNumId w:val="38"/>
+    <w:abstractNumId w:val="40"/>
   </w:num>
   <w:num w:numId="6">
-    <w:abstractNumId w:val="32"/>
+    <w:abstractNumId w:val="34"/>
   </w:num>
   <w:num w:numId="7">
     <w:abstractNumId w:val="4"/>
   </w:num>
   <w:num w:numId="8">
-    <w:abstractNumId w:val="18"/>
+    <w:abstractNumId w:val="19"/>
   </w:num>
   <w:num w:numId="9">
-    <w:abstractNumId w:val="35"/>
+    <w:abstractNumId w:val="37"/>
   </w:num>
   <w:num w:numId="10">
-    <w:abstractNumId w:val="16"/>
+    <w:abstractNumId w:val="17"/>
   </w:num>
   <w:num w:numId="11">
-    <w:abstractNumId w:val="24"/>
+    <w:abstractNumId w:val="25"/>
   </w:num>
   <w:num w:numId="12">
-    <w:abstractNumId w:val="13"/>
+    <w:abstractNumId w:val="14"/>
   </w:num>
   <w:num w:numId="13">
-    <w:abstractNumId w:val="30"/>
+    <w:abstractNumId w:val="31"/>
   </w:num>
   <w:num w:numId="14">
-    <w:abstractNumId w:val="22"/>
+    <w:abstractNumId w:val="23"/>
   </w:num>
   <w:num w:numId="15">
-    <w:abstractNumId w:val="36"/>
+    <w:abstractNumId w:val="38"/>
   </w:num>
   <w:num w:numId="16">
     <w:abstractNumId w:val="9"/>
   </w:num>
   <w:num w:numId="17">
-    <w:abstractNumId w:val="23"/>
+    <w:abstractNumId w:val="24"/>
   </w:num>
   <w:num w:numId="18">
     <w:abstractNumId w:val="5"/>
   </w:num>
   <w:num w:numId="19">
-    <w:abstractNumId w:val="26"/>
+    <w:abstractNumId w:val="27"/>
   </w:num>
   <w:num w:numId="20">
-    <w:abstractNumId w:val="34"/>
+    <w:abstractNumId w:val="36"/>
   </w:num>
   <w:num w:numId="21">
-    <w:abstractNumId w:val="20"/>
+    <w:abstractNumId w:val="21"/>
   </w:num>
   <w:num w:numId="22">
-    <w:abstractNumId w:val="33"/>
+    <w:abstractNumId w:val="35"/>
   </w:num>
   <w:num w:numId="23">
-    <w:abstractNumId w:val="40"/>
+    <w:abstractNumId w:val="42"/>
   </w:num>
   <w:num w:numId="24">
-    <w:abstractNumId w:val="12"/>
+    <w:abstractNumId w:val="13"/>
   </w:num>
   <w:num w:numId="25">
     <w:abstractNumId w:val="3"/>
@@ -12563,49 +13170,55 @@
     <w:abstractNumId w:val="7"/>
   </w:num>
   <w:num w:numId="27">
-    <w:abstractNumId w:val="28"/>
+    <w:abstractNumId w:val="29"/>
   </w:num>
   <w:num w:numId="28">
     <w:abstractNumId w:val="0"/>
   </w:num>
   <w:num w:numId="29">
-    <w:abstractNumId w:val="25"/>
+    <w:abstractNumId w:val="26"/>
   </w:num>
   <w:num w:numId="30">
-    <w:abstractNumId w:val="17"/>
+    <w:abstractNumId w:val="18"/>
   </w:num>
   <w:num w:numId="31">
-    <w:abstractNumId w:val="19"/>
+    <w:abstractNumId w:val="20"/>
   </w:num>
   <w:num w:numId="32">
     <w:abstractNumId w:val="11"/>
   </w:num>
   <w:num w:numId="33">
-    <w:abstractNumId w:val="31"/>
+    <w:abstractNumId w:val="33"/>
   </w:num>
   <w:num w:numId="34">
-    <w:abstractNumId w:val="37"/>
+    <w:abstractNumId w:val="39"/>
   </w:num>
   <w:num w:numId="35">
-    <w:abstractNumId w:val="39"/>
+    <w:abstractNumId w:val="41"/>
   </w:num>
   <w:num w:numId="36">
-    <w:abstractNumId w:val="21"/>
+    <w:abstractNumId w:val="22"/>
   </w:num>
   <w:num w:numId="37">
     <w:abstractNumId w:val="2"/>
   </w:num>
   <w:num w:numId="38">
-    <w:abstractNumId w:val="29"/>
+    <w:abstractNumId w:val="30"/>
   </w:num>
   <w:num w:numId="39">
     <w:abstractNumId w:val="6"/>
   </w:num>
   <w:num w:numId="40">
-    <w:abstractNumId w:val="27"/>
+    <w:abstractNumId w:val="28"/>
   </w:num>
   <w:num w:numId="41">
-    <w:abstractNumId w:val="14"/>
+    <w:abstractNumId w:val="15"/>
+  </w:num>
+  <w:num w:numId="42">
+    <w:abstractNumId w:val="12"/>
+  </w:num>
+  <w:num w:numId="43">
+    <w:abstractNumId w:val="32"/>
   </w:num>
 </w:numbering>
 </file>

</xml_diff>

<commit_message>
Updated getanimals to return UID where needed
</commit_message>
<xml_diff>
--- a/WEB/server/BackendDocumentation.docx
+++ b/WEB/server/BackendDocumentation.docx
@@ -3463,6 +3463,30 @@
           <w:szCs w:val="24"/>
           <w:lang w:val="ro-RO"/>
         </w:rPr>
+        <w:t>UID</w:t>
+      </w:r>
+    </w:p>
+    <w:p>
+      <w:pPr>
+        <w:numPr>
+          <w:ilvl w:val="1"/>
+          <w:numId w:val="33"/>
+        </w:numPr>
+        <w:rPr>
+          <w:rFonts w:ascii="Times New Roman" w:eastAsia="Times New Roman" w:hAnsi="Times New Roman" w:cs="Times New Roman"/>
+          <w:sz w:val="24"/>
+          <w:szCs w:val="24"/>
+          <w:lang w:val="ro-RO"/>
+        </w:rPr>
+      </w:pPr>
+      <w:r>
+        <w:rPr>
+          <w:rFonts w:ascii="Times New Roman" w:eastAsia="Times New Roman" w:hAnsi="Times New Roman" w:cs="Times New Roman"/>
+          <w:i/>
+          <w:sz w:val="24"/>
+          <w:szCs w:val="24"/>
+          <w:lang w:val="ro-RO"/>
+        </w:rPr>
         <w:t>first_name – prenume utilizator</w:t>
       </w:r>
     </w:p>
@@ -4307,17 +4331,7 @@
           <w:szCs w:val="24"/>
           <w:lang w:val="ro-RO"/>
         </w:rPr>
-        <w:t>get</w:t>
-      </w:r>
-      <w:r>
-        <w:rPr>
-          <w:rFonts w:ascii="Times New Roman" w:eastAsia="Times New Roman" w:hAnsi="Times New Roman" w:cs="Times New Roman"/>
-          <w:b/>
-          <w:sz w:val="24"/>
-          <w:szCs w:val="24"/>
-          <w:lang w:val="ro-RO"/>
-        </w:rPr>
-        <w:t>user</w:t>
+        <w:t>getuser</w:t>
       </w:r>
       <w:r>
         <w:rPr>
@@ -4348,17 +4362,7 @@
           <w:szCs w:val="24"/>
           <w:lang w:val="ro-RO"/>
         </w:rPr>
-        <w:t xml:space="preserve">Serverul primeste codul </w:t>
-      </w:r>
-      <w:r>
-        <w:rPr>
-          <w:rFonts w:ascii="Times New Roman" w:eastAsia="Times New Roman" w:hAnsi="Times New Roman" w:cs="Times New Roman"/>
-          <w:b/>
-          <w:sz w:val="24"/>
-          <w:szCs w:val="24"/>
-          <w:lang w:val="ro-RO"/>
-        </w:rPr>
-        <w:t>unui utilizator sau ia codul utilizatorului curent daca nu primeste unul si intoarce datele acestuia.</w:t>
+        <w:t>Serverul primeste codul unui utilizator sau ia codul utilizatorului curent daca nu primeste unul si intoarce datele acestuia.</w:t>
       </w:r>
     </w:p>
     <w:p>

</xml_diff>

<commit_message>
Added option to adopt animal
</commit_message>
<xml_diff>
--- a/WEB/server/BackendDocumentation.docx
+++ b/WEB/server/BackendDocumentation.docx
@@ -5146,6 +5146,70 @@
     </w:p>
     <w:p>
       <w:pPr>
+        <w:numPr>
+          <w:ilvl w:val="0"/>
+          <w:numId w:val="24"/>
+        </w:numPr>
+        <w:rPr>
+          <w:rFonts w:ascii="Times New Roman" w:eastAsia="Times New Roman" w:hAnsi="Times New Roman" w:cs="Times New Roman"/>
+          <w:noProof/>
+          <w:sz w:val="24"/>
+          <w:szCs w:val="24"/>
+          <w:highlight w:val="darkGray"/>
+          <w:lang w:val="ro-RO"/>
+        </w:rPr>
+      </w:pPr>
+      <w:r>
+        <w:rPr>
+          <w:rFonts w:ascii="Times New Roman" w:eastAsia="Times New Roman" w:hAnsi="Times New Roman" w:cs="Times New Roman"/>
+          <w:i/>
+          <w:noProof/>
+          <w:sz w:val="24"/>
+          <w:szCs w:val="24"/>
+          <w:highlight w:val="darkGray"/>
+          <w:lang w:val="ro-RO"/>
+        </w:rPr>
+        <w:t xml:space="preserve">request_type – </w:t>
+      </w:r>
+      <w:r>
+        <w:rPr>
+          <w:rFonts w:ascii="Times New Roman" w:eastAsia="Times New Roman" w:hAnsi="Times New Roman" w:cs="Times New Roman"/>
+          <w:iCs/>
+          <w:noProof/>
+          <w:sz w:val="24"/>
+          <w:szCs w:val="24"/>
+          <w:highlight w:val="darkGray"/>
+          <w:lang w:val="ro-RO"/>
+        </w:rPr>
+        <w:t>4</w:t>
+      </w:r>
+      <w:r>
+        <w:rPr>
+          <w:rFonts w:ascii="Times New Roman" w:eastAsia="Times New Roman" w:hAnsi="Times New Roman" w:cs="Times New Roman"/>
+          <w:iCs/>
+          <w:noProof/>
+          <w:sz w:val="24"/>
+          <w:szCs w:val="24"/>
+          <w:highlight w:val="darkGray"/>
+          <w:lang w:val="ro-RO"/>
+        </w:rPr>
+        <w:t xml:space="preserve"> Întoarce toate animale </w:t>
+      </w:r>
+      <w:r>
+        <w:rPr>
+          <w:rFonts w:ascii="Times New Roman" w:eastAsia="Times New Roman" w:hAnsi="Times New Roman" w:cs="Times New Roman"/>
+          <w:iCs/>
+          <w:noProof/>
+          <w:sz w:val="24"/>
+          <w:szCs w:val="24"/>
+          <w:highlight w:val="darkGray"/>
+          <w:lang w:val="ro-RO"/>
+        </w:rPr>
+        <w:t>adoptate de utilizator</w:t>
+      </w:r>
+    </w:p>
+    <w:p>
+      <w:pPr>
         <w:rPr>
           <w:rFonts w:ascii="Times New Roman" w:eastAsia="Times New Roman" w:hAnsi="Times New Roman" w:cs="Times New Roman"/>
           <w:noProof/>
@@ -6082,7 +6146,6 @@
           <w:noProof/>
           <w:lang w:val="ro-RO"/>
         </w:rPr>
-        <w:lastRenderedPageBreak/>
         <w:t>getanimalextended</w:t>
       </w:r>
       <w:r>
@@ -7197,6 +7260,7 @@
           <w:szCs w:val="24"/>
           <w:lang w:val="ro-RO"/>
         </w:rPr>
+        <w:lastRenderedPageBreak/>
         <w:t>user_type</w:t>
       </w:r>
     </w:p>
@@ -18697,7 +18761,7 @@
 </file>
 
 <file path=customXml/itemProps1.xml><?xml version="1.0" encoding="utf-8"?>
-<ds:datastoreItem xmlns:ds="http://schemas.openxmlformats.org/officeDocument/2006/customXml" ds:itemID="{BC2743E8-D5C8-403D-A80F-BA495DABE192}">
+<ds:datastoreItem xmlns:ds="http://schemas.openxmlformats.org/officeDocument/2006/customXml" ds:itemID="{9208F8A0-4A24-4206-A752-6A2AB6CDD06A}">
   <ds:schemaRefs>
     <ds:schemaRef ds:uri="http://schemas.openxmlformats.org/officeDocument/2006/bibliography"/>
   </ds:schemaRefs>

</xml_diff>